<commit_message>
ISAAP Updates and News.
</commit_message>
<xml_diff>
--- a/_original_documents/ISAAP-AccessibilityFeatureCodes.docx
+++ b/_original_documents/ISAAP-AccessibilityFeatureCodes.docx
@@ -104,8 +104,6 @@
               </w:rPr>
               <w:t>Updated 28</w:t>
             </w:r>
-            <w:bookmarkStart w:id="0" w:name="_GoBack"/>
-            <w:bookmarkEnd w:id="0"/>
             <w:r>
               <w:rPr>
                 <w:rStyle w:val="SubtitleChar"/>
@@ -126,13 +124,10 @@
     </w:p>
     <w:p>
       <w:r>
-        <w:t xml:space="preserve">An </w:t>
+        <w:t xml:space="preserve">The Individual Student Assessment Accessibility Profile (ISAAP) process represents a thoughtful and systematic approach to addressing student access needs for the Smarter Balanced assessments.  The ISAAP tool may be used to facilitate the selection of Designated Supports and Accommodations. </w:t>
       </w:r>
       <w:r>
-        <w:t>Individual Student Assessment Accessibility Profile (ISAAP)</w:t>
-      </w:r>
-      <w:r>
-        <w:t xml:space="preserve"> is an indication of which accessibility features should be made available to a student when taking a test. The Accessibility Feature Codes defined in this specification are the digital encoding of those accessibility settings. The feature codes can be combined with Accessibility Feature </w:t>
+        <w:t xml:space="preserve">The Accessibility Feature Codes defined in this specification are the digital encoding of those accessibility settings. The feature codes can be combined with Accessibility Feature </w:t>
       </w:r>
       <w:r>
         <w:t>Delivery Code</w:t>
@@ -249,13 +244,7 @@
     </w:p>
     <w:p>
       <w:r>
-        <w:t xml:space="preserve">The </w:t>
-      </w:r>
-      <w:r>
-        <w:t xml:space="preserve">ISAAP </w:t>
-      </w:r>
-      <w:r>
-        <w:t>set of features to be made available to a student can be described by a simple list of codes which are recorded during test registration and provided to the test delivery system.</w:t>
+        <w:t>The ISAAP set of features to be made available to a student can be described by a simple list of codes which are recorded during test registration and provided to the test delivery system.</w:t>
       </w:r>
     </w:p>
     <w:p>
@@ -273,24 +262,11 @@
       <w:pPr>
         <w:ind w:left="720"/>
       </w:pPr>
-      <w:proofErr w:type="spellStart"/>
       <w:r>
-        <w:t>TDS_CCInvert</w:t>
-      </w:r>
-      <w:proofErr w:type="gramStart"/>
-      <w:r>
-        <w:t>;TDS</w:t>
-      </w:r>
-      <w:proofErr w:type="gramEnd"/>
-      <w:r>
-        <w:t>_ESN;</w:t>
+        <w:t>TDS_CCInvert;TDS_ESN;</w:t>
       </w:r>
       <w:r>
-        <w:t>NEDS_Other</w:t>
-      </w:r>
-      <w:proofErr w:type="spellEnd"/>
-      <w:r>
-        <w:t>(Mechanical Pencil)</w:t>
+        <w:t>NEDS_Other(Mechanical Pencil)</w:t>
       </w:r>
     </w:p>
     <w:p>
@@ -380,31 +356,22 @@
       <w:pPr>
         <w:ind w:left="720"/>
       </w:pPr>
-      <w:proofErr w:type="spellStart"/>
       <w:r>
-        <w:t>TDS_CCInvert</w:t>
-      </w:r>
-      <w:proofErr w:type="gramStart"/>
-      <w:r>
-        <w:t>:</w:t>
+        <w:t>TDS_CCInvert:</w:t>
       </w:r>
       <w:r>
         <w:t>UYU</w:t>
       </w:r>
-      <w:proofErr w:type="gramEnd"/>
       <w:r>
         <w:t>;TDS_ESN:</w:t>
       </w:r>
       <w:r>
-        <w:t>UYU;NEDS_Other</w:t>
-      </w:r>
-      <w:proofErr w:type="spellEnd"/>
-      <w:r>
-        <w:t>(Mechanical Pencil):YUU</w:t>
+        <w:t>UYU;NEDS_Other(Mechanical Pencil):YUU</w:t>
       </w:r>
     </w:p>
     <w:p>
       <w:r>
+        <w:lastRenderedPageBreak/>
         <w:t>This would indicate that “inverted color contrast”, and “Spanish stacked translation” were made available to the student and that “separate setting”</w:t>
       </w:r>
       <w:r>
@@ -413,14 +380,7 @@
     </w:p>
     <w:p>
       <w:r>
-        <w:lastRenderedPageBreak/>
-        <w:t xml:space="preserve">Table 1 lists the current Accessibility Feature Codes. Please see the </w:t>
-      </w:r>
-      <w:r>
-        <w:t>Usability, Accessibility, and Accommodations Guidelines</w:t>
-      </w:r>
-      <w:r>
-        <w:t xml:space="preserve"> (UAAG) on </w:t>
+        <w:t xml:space="preserve">Table 1 lists the current Accessibility Feature Codes. Please see the Usability, Accessibility, and Accommodations Guidelines (UAAG) on </w:t>
       </w:r>
       <w:hyperlink r:id="rId12" w:history="1">
         <w:r>
@@ -431,7 +391,13 @@
         </w:r>
       </w:hyperlink>
       <w:r>
-        <w:t xml:space="preserve"> for detailed descriptions of these features.</w:t>
+        <w:t xml:space="preserve"> for detailed descriptions of these </w:t>
+      </w:r>
+      <w:r>
+        <w:t>accessibility resources</w:t>
+      </w:r>
+      <w:r>
+        <w:t>.</w:t>
       </w:r>
     </w:p>
     <w:p>
@@ -464,6 +430,7 @@
       </w:tblGrid>
       <w:tr>
         <w:trPr>
+          <w:cantSplit/>
           <w:tblHeader/>
           <w:jc w:val="center"/>
         </w:trPr>
@@ -530,6 +497,7 @@
       </w:tr>
       <w:tr>
         <w:trPr>
+          <w:cantSplit/>
           <w:jc w:val="center"/>
         </w:trPr>
         <w:tc>
@@ -543,14 +511,12 @@
                 <w:b/>
               </w:rPr>
             </w:pPr>
-            <w:proofErr w:type="spellStart"/>
             <w:r>
               <w:rPr>
                 <w:b/>
               </w:rPr>
               <w:t>AmericanSignLanguage</w:t>
             </w:r>
-            <w:proofErr w:type="spellEnd"/>
           </w:p>
         </w:tc>
         <w:tc>
@@ -582,6 +548,7 @@
       </w:tr>
       <w:tr>
         <w:trPr>
+          <w:cantSplit/>
           <w:jc w:val="center"/>
         </w:trPr>
         <w:tc>
@@ -626,6 +593,7 @@
       </w:tr>
       <w:tr>
         <w:trPr>
+          <w:cantSplit/>
           <w:jc w:val="center"/>
         </w:trPr>
         <w:tc>
@@ -639,14 +607,12 @@
                 <w:b/>
               </w:rPr>
             </w:pPr>
-            <w:proofErr w:type="spellStart"/>
             <w:r>
               <w:rPr>
                 <w:b/>
               </w:rPr>
               <w:t>ColorContrast</w:t>
             </w:r>
-            <w:proofErr w:type="spellEnd"/>
           </w:p>
         </w:tc>
         <w:tc>
@@ -678,6 +644,7 @@
       </w:tr>
       <w:tr>
         <w:trPr>
+          <w:cantSplit/>
           <w:jc w:val="center"/>
         </w:trPr>
         <w:tc>
@@ -701,11 +668,9 @@
             <w:pPr>
               <w:pStyle w:val="SingleSpace"/>
             </w:pPr>
-            <w:proofErr w:type="spellStart"/>
             <w:r>
               <w:t>TDS_CCInvert</w:t>
             </w:r>
-            <w:proofErr w:type="spellEnd"/>
           </w:p>
         </w:tc>
         <w:tc>
@@ -724,6 +689,7 @@
       </w:tr>
       <w:tr>
         <w:trPr>
+          <w:cantSplit/>
           <w:jc w:val="center"/>
         </w:trPr>
         <w:tc>
@@ -747,31 +713,28 @@
             <w:pPr>
               <w:pStyle w:val="SingleSpace"/>
             </w:pPr>
-            <w:proofErr w:type="spellStart"/>
             <w:r>
               <w:t>TDS_CCMagenta</w:t>
             </w:r>
-            <w:proofErr w:type="spellEnd"/>
-          </w:p>
-        </w:tc>
-        <w:tc>
-          <w:tcPr>
-            <w:tcW w:w="0" w:type="auto"/>
-          </w:tcPr>
-          <w:p>
-            <w:pPr>
-              <w:pStyle w:val="SingleSpace"/>
-            </w:pPr>
-            <w:proofErr w:type="spellStart"/>
+          </w:p>
+        </w:tc>
+        <w:tc>
+          <w:tcPr>
+            <w:tcW w:w="0" w:type="auto"/>
+          </w:tcPr>
+          <w:p>
+            <w:pPr>
+              <w:pStyle w:val="SingleSpace"/>
+            </w:pPr>
             <w:r>
               <w:t>BlackOnRose</w:t>
             </w:r>
-            <w:proofErr w:type="spellEnd"/>
           </w:p>
         </w:tc>
       </w:tr>
       <w:tr>
         <w:trPr>
+          <w:cantSplit/>
           <w:jc w:val="center"/>
         </w:trPr>
         <w:tc>
@@ -795,11 +758,9 @@
             <w:pPr>
               <w:pStyle w:val="SingleSpace"/>
             </w:pPr>
-            <w:proofErr w:type="spellStart"/>
             <w:r>
               <w:t>TDS_CCMedGrayLtGray</w:t>
             </w:r>
-            <w:proofErr w:type="spellEnd"/>
           </w:p>
         </w:tc>
         <w:tc>
@@ -818,6 +779,7 @@
       </w:tr>
       <w:tr>
         <w:trPr>
+          <w:cantSplit/>
           <w:jc w:val="center"/>
         </w:trPr>
         <w:tc>
@@ -841,11 +803,9 @@
             <w:pPr>
               <w:pStyle w:val="SingleSpace"/>
             </w:pPr>
-            <w:proofErr w:type="spellStart"/>
             <w:r>
               <w:t>TDS_CCYellowB</w:t>
             </w:r>
-            <w:proofErr w:type="spellEnd"/>
           </w:p>
         </w:tc>
         <w:tc>
@@ -864,6 +824,7 @@
       </w:tr>
       <w:tr>
         <w:trPr>
+          <w:cantSplit/>
           <w:jc w:val="center"/>
         </w:trPr>
         <w:tc>
@@ -877,14 +838,12 @@
                 <w:b/>
               </w:rPr>
             </w:pPr>
-            <w:proofErr w:type="spellStart"/>
             <w:r>
               <w:rPr>
                 <w:b/>
               </w:rPr>
               <w:t>ClosedCaptioning</w:t>
             </w:r>
-            <w:proofErr w:type="spellEnd"/>
           </w:p>
         </w:tc>
         <w:tc>
@@ -916,6 +875,7 @@
       </w:tr>
       <w:tr>
         <w:trPr>
+          <w:cantSplit/>
           <w:jc w:val="center"/>
         </w:trPr>
         <w:tc>
@@ -960,6 +920,7 @@
       </w:tr>
       <w:tr>
         <w:trPr>
+          <w:cantSplit/>
           <w:jc w:val="center"/>
         </w:trPr>
         <w:tc>
@@ -1010,6 +971,7 @@
       </w:tr>
       <w:tr>
         <w:trPr>
+          <w:cantSplit/>
           <w:jc w:val="center"/>
         </w:trPr>
         <w:tc>
@@ -1054,6 +1016,7 @@
       </w:tr>
       <w:tr>
         <w:trPr>
+          <w:cantSplit/>
           <w:jc w:val="center"/>
         </w:trPr>
         <w:tc>
@@ -1098,6 +1061,7 @@
       </w:tr>
       <w:tr>
         <w:trPr>
+          <w:cantSplit/>
           <w:jc w:val="center"/>
         </w:trPr>
         <w:tc>
@@ -1148,6 +1112,7 @@
       </w:tr>
       <w:tr>
         <w:trPr>
+          <w:cantSplit/>
           <w:jc w:val="center"/>
         </w:trPr>
         <w:tc>
@@ -1192,6 +1157,7 @@
       </w:tr>
       <w:tr>
         <w:trPr>
+          <w:cantSplit/>
           <w:jc w:val="center"/>
         </w:trPr>
         <w:tc>
@@ -1205,14 +1171,12 @@
                 <w:b/>
               </w:rPr>
             </w:pPr>
-            <w:proofErr w:type="spellStart"/>
             <w:r>
               <w:rPr>
                 <w:b/>
               </w:rPr>
               <w:t>PermissiveMode</w:t>
             </w:r>
-            <w:proofErr w:type="spellEnd"/>
           </w:p>
         </w:tc>
         <w:tc>
@@ -1244,6 +1208,7 @@
       </w:tr>
       <w:tr>
         <w:trPr>
+          <w:cantSplit/>
           <w:jc w:val="center"/>
         </w:trPr>
         <w:tc>
@@ -1257,6 +1222,8 @@
                 <w:b/>
               </w:rPr>
             </w:pPr>
+            <w:bookmarkStart w:id="0" w:name="_GoBack"/>
+            <w:bookmarkEnd w:id="0"/>
           </w:p>
         </w:tc>
         <w:tc>
@@ -1288,6 +1255,7 @@
       </w:tr>
       <w:tr>
         <w:trPr>
+          <w:cantSplit/>
           <w:jc w:val="center"/>
         </w:trPr>
         <w:tc>
@@ -1301,14 +1269,12 @@
                 <w:b/>
               </w:rPr>
             </w:pPr>
-            <w:proofErr w:type="spellStart"/>
             <w:r>
               <w:rPr>
                 <w:b/>
               </w:rPr>
               <w:t>PrintOnDemand</w:t>
             </w:r>
-            <w:proofErr w:type="spellEnd"/>
           </w:p>
         </w:tc>
         <w:tc>
@@ -1340,6 +1306,7 @@
       </w:tr>
       <w:tr>
         <w:trPr>
+          <w:cantSplit/>
           <w:jc w:val="center"/>
         </w:trPr>
         <w:tc>
@@ -1363,11 +1330,9 @@
             <w:pPr>
               <w:pStyle w:val="SingleSpace"/>
             </w:pPr>
-            <w:proofErr w:type="spellStart"/>
             <w:r>
               <w:t>TDS_PoD_Stim</w:t>
             </w:r>
-            <w:proofErr w:type="spellEnd"/>
           </w:p>
         </w:tc>
         <w:tc>
@@ -1386,6 +1351,7 @@
       </w:tr>
       <w:tr>
         <w:trPr>
+          <w:cantSplit/>
           <w:jc w:val="center"/>
         </w:trPr>
         <w:tc>
@@ -1399,14 +1365,13 @@
                 <w:b/>
               </w:rPr>
             </w:pPr>
-            <w:proofErr w:type="spellStart"/>
             <w:r>
               <w:rPr>
                 <w:b/>
               </w:rPr>
+              <w:lastRenderedPageBreak/>
               <w:t>PrintSize</w:t>
             </w:r>
-            <w:proofErr w:type="spellEnd"/>
           </w:p>
         </w:tc>
         <w:tc>
@@ -1438,6 +1403,7 @@
       </w:tr>
       <w:tr>
         <w:trPr>
+          <w:cantSplit/>
           <w:jc w:val="center"/>
         </w:trPr>
         <w:tc>
@@ -1482,6 +1448,7 @@
       </w:tr>
       <w:tr>
         <w:trPr>
+          <w:cantSplit/>
           <w:jc w:val="center"/>
         </w:trPr>
         <w:tc>
@@ -1526,6 +1493,7 @@
       </w:tr>
       <w:tr>
         <w:trPr>
+          <w:cantSplit/>
           <w:jc w:val="center"/>
         </w:trPr>
         <w:tc>
@@ -1570,6 +1538,7 @@
       </w:tr>
       <w:tr>
         <w:trPr>
+          <w:cantSplit/>
           <w:jc w:val="center"/>
         </w:trPr>
         <w:tc>
@@ -1614,6 +1583,7 @@
       </w:tr>
       <w:tr>
         <w:trPr>
+          <w:cantSplit/>
           <w:jc w:val="center"/>
         </w:trPr>
         <w:tc>
@@ -1627,29 +1597,25 @@
                 <w:b/>
               </w:rPr>
             </w:pPr>
-            <w:proofErr w:type="spellStart"/>
             <w:r>
               <w:rPr>
                 <w:b/>
               </w:rPr>
               <w:t>StreamlinedInterface</w:t>
             </w:r>
-            <w:proofErr w:type="spellEnd"/>
-          </w:p>
-        </w:tc>
-        <w:tc>
-          <w:tcPr>
-            <w:tcW w:w="0" w:type="auto"/>
-          </w:tcPr>
-          <w:p>
-            <w:pPr>
-              <w:pStyle w:val="SingleSpace"/>
-            </w:pPr>
-            <w:proofErr w:type="spellStart"/>
+          </w:p>
+        </w:tc>
+        <w:tc>
+          <w:tcPr>
+            <w:tcW w:w="0" w:type="auto"/>
+          </w:tcPr>
+          <w:p>
+            <w:pPr>
+              <w:pStyle w:val="SingleSpace"/>
+            </w:pPr>
             <w:r>
               <w:t>TDS_TS_Modern</w:t>
             </w:r>
-            <w:proofErr w:type="spellEnd"/>
           </w:p>
         </w:tc>
         <w:tc>
@@ -1668,6 +1634,7 @@
       </w:tr>
       <w:tr>
         <w:trPr>
+          <w:cantSplit/>
           <w:jc w:val="center"/>
         </w:trPr>
         <w:tc>
@@ -1691,11 +1658,9 @@
             <w:pPr>
               <w:pStyle w:val="SingleSpace"/>
             </w:pPr>
-            <w:proofErr w:type="spellStart"/>
             <w:r>
               <w:t>TDS_TS_Accessibility</w:t>
             </w:r>
-            <w:proofErr w:type="spellEnd"/>
           </w:p>
         </w:tc>
         <w:tc>
@@ -1714,6 +1679,7 @@
       </w:tr>
       <w:tr>
         <w:trPr>
+          <w:cantSplit/>
           <w:jc w:val="center"/>
         </w:trPr>
         <w:tc>
@@ -1727,14 +1693,12 @@
                 <w:b/>
               </w:rPr>
             </w:pPr>
-            <w:proofErr w:type="spellStart"/>
             <w:r>
               <w:rPr>
                 <w:b/>
               </w:rPr>
               <w:t>TextToSpeech</w:t>
             </w:r>
-            <w:proofErr w:type="spellEnd"/>
           </w:p>
         </w:tc>
         <w:tc>
@@ -1766,6 +1730,7 @@
       </w:tr>
       <w:tr>
         <w:trPr>
+          <w:cantSplit/>
           <w:jc w:val="center"/>
         </w:trPr>
         <w:tc>
@@ -1789,11 +1754,9 @@
             <w:pPr>
               <w:pStyle w:val="SingleSpace"/>
             </w:pPr>
-            <w:proofErr w:type="spellStart"/>
             <w:r>
               <w:t>TDS_TTS_Item</w:t>
             </w:r>
-            <w:proofErr w:type="spellEnd"/>
           </w:p>
         </w:tc>
         <w:tc>
@@ -1812,6 +1775,7 @@
       </w:tr>
       <w:tr>
         <w:trPr>
+          <w:cantSplit/>
           <w:jc w:val="center"/>
         </w:trPr>
         <w:tc>
@@ -1835,11 +1799,9 @@
             <w:pPr>
               <w:pStyle w:val="SingleSpace"/>
             </w:pPr>
-            <w:proofErr w:type="spellStart"/>
             <w:r>
               <w:t>TDS_TTS_Stim</w:t>
             </w:r>
-            <w:proofErr w:type="spellEnd"/>
           </w:p>
         </w:tc>
         <w:tc>
@@ -1858,6 +1820,7 @@
       </w:tr>
       <w:tr>
         <w:trPr>
+          <w:cantSplit/>
           <w:jc w:val="center"/>
         </w:trPr>
         <w:tc>
@@ -1881,11 +1844,9 @@
             <w:pPr>
               <w:pStyle w:val="SingleSpace"/>
             </w:pPr>
-            <w:proofErr w:type="spellStart"/>
             <w:r>
               <w:t>TDS_TTS_Stim&amp;TDS_TTS_Item</w:t>
             </w:r>
-            <w:proofErr w:type="spellEnd"/>
           </w:p>
         </w:tc>
         <w:tc>
@@ -1904,6 +1865,7 @@
       </w:tr>
       <w:tr>
         <w:trPr>
+          <w:cantSplit/>
           <w:jc w:val="center"/>
         </w:trPr>
         <w:tc>
@@ -1954,6 +1916,7 @@
       </w:tr>
       <w:tr>
         <w:trPr>
+          <w:cantSplit/>
           <w:jc w:val="center"/>
         </w:trPr>
         <w:tc>
@@ -1998,6 +1961,7 @@
       </w:tr>
       <w:tr>
         <w:trPr>
+          <w:cantSplit/>
           <w:jc w:val="center"/>
         </w:trPr>
         <w:tc>
@@ -2021,11 +1985,9 @@
             <w:pPr>
               <w:pStyle w:val="SingleSpace"/>
             </w:pPr>
-            <w:proofErr w:type="spellStart"/>
             <w:r>
               <w:t>TDS_WL_Glossary</w:t>
             </w:r>
-            <w:proofErr w:type="spellEnd"/>
           </w:p>
         </w:tc>
         <w:tc>
@@ -2044,6 +2006,7 @@
       </w:tr>
       <w:tr>
         <w:trPr>
+          <w:cantSplit/>
           <w:jc w:val="center"/>
         </w:trPr>
         <w:tc>
@@ -2067,11 +2030,9 @@
             <w:pPr>
               <w:pStyle w:val="SingleSpace"/>
             </w:pPr>
-            <w:proofErr w:type="spellStart"/>
             <w:r>
               <w:t>TDS_WL_ArabicGloss</w:t>
             </w:r>
-            <w:proofErr w:type="spellEnd"/>
           </w:p>
         </w:tc>
         <w:tc>
@@ -2090,6 +2051,7 @@
       </w:tr>
       <w:tr>
         <w:trPr>
+          <w:cantSplit/>
           <w:jc w:val="center"/>
         </w:trPr>
         <w:tc>
@@ -2113,11 +2075,9 @@
             <w:pPr>
               <w:pStyle w:val="SingleSpace"/>
             </w:pPr>
-            <w:proofErr w:type="spellStart"/>
             <w:r>
               <w:t>TDS_WL_CantoneseGloss</w:t>
             </w:r>
-            <w:proofErr w:type="spellEnd"/>
           </w:p>
         </w:tc>
         <w:tc>
@@ -2136,6 +2096,7 @@
       </w:tr>
       <w:tr>
         <w:trPr>
+          <w:cantSplit/>
           <w:jc w:val="center"/>
         </w:trPr>
         <w:tc>
@@ -2159,11 +2120,9 @@
             <w:pPr>
               <w:pStyle w:val="SingleSpace"/>
             </w:pPr>
-            <w:proofErr w:type="spellStart"/>
             <w:r>
               <w:t>TDS_WL_ESNGloss</w:t>
             </w:r>
-            <w:proofErr w:type="spellEnd"/>
           </w:p>
         </w:tc>
         <w:tc>
@@ -2182,6 +2141,7 @@
       </w:tr>
       <w:tr>
         <w:trPr>
+          <w:cantSplit/>
           <w:jc w:val="center"/>
         </w:trPr>
         <w:tc>
@@ -2205,11 +2165,9 @@
             <w:pPr>
               <w:pStyle w:val="SingleSpace"/>
             </w:pPr>
-            <w:proofErr w:type="spellStart"/>
             <w:r>
               <w:t>TDS_WL_KoreanGloss</w:t>
             </w:r>
-            <w:proofErr w:type="spellEnd"/>
           </w:p>
         </w:tc>
         <w:tc>
@@ -2228,6 +2186,7 @@
       </w:tr>
       <w:tr>
         <w:trPr>
+          <w:cantSplit/>
           <w:jc w:val="center"/>
         </w:trPr>
         <w:tc>
@@ -2251,11 +2210,9 @@
             <w:pPr>
               <w:pStyle w:val="SingleSpace"/>
             </w:pPr>
-            <w:proofErr w:type="spellStart"/>
             <w:r>
               <w:t>TDS_WL_MandarinGloss</w:t>
             </w:r>
-            <w:proofErr w:type="spellEnd"/>
           </w:p>
         </w:tc>
         <w:tc>
@@ -2274,6 +2231,7 @@
       </w:tr>
       <w:tr>
         <w:trPr>
+          <w:cantSplit/>
           <w:jc w:val="center"/>
         </w:trPr>
         <w:tc>
@@ -2297,11 +2255,9 @@
             <w:pPr>
               <w:pStyle w:val="SingleSpace"/>
             </w:pPr>
-            <w:proofErr w:type="spellStart"/>
             <w:r>
               <w:t>TDS_WL_PunjabiGloss</w:t>
             </w:r>
-            <w:proofErr w:type="spellEnd"/>
           </w:p>
         </w:tc>
         <w:tc>
@@ -2320,6 +2276,7 @@
       </w:tr>
       <w:tr>
         <w:trPr>
+          <w:cantSplit/>
           <w:jc w:val="center"/>
         </w:trPr>
         <w:tc>
@@ -2343,11 +2300,9 @@
             <w:pPr>
               <w:pStyle w:val="SingleSpace"/>
             </w:pPr>
-            <w:proofErr w:type="spellStart"/>
             <w:r>
               <w:t>TDS_WL_RussianGloss</w:t>
             </w:r>
-            <w:proofErr w:type="spellEnd"/>
           </w:p>
         </w:tc>
         <w:tc>
@@ -2366,6 +2321,7 @@
       </w:tr>
       <w:tr>
         <w:trPr>
+          <w:cantSplit/>
           <w:jc w:val="center"/>
         </w:trPr>
         <w:tc>
@@ -2389,11 +2345,9 @@
             <w:pPr>
               <w:pStyle w:val="SingleSpace"/>
             </w:pPr>
-            <w:proofErr w:type="spellStart"/>
             <w:r>
               <w:t>TDS_WL_TagalGloss</w:t>
             </w:r>
-            <w:proofErr w:type="spellEnd"/>
           </w:p>
         </w:tc>
         <w:tc>
@@ -2412,6 +2366,7 @@
       </w:tr>
       <w:tr>
         <w:trPr>
+          <w:cantSplit/>
           <w:jc w:val="center"/>
         </w:trPr>
         <w:tc>
@@ -2435,11 +2390,9 @@
             <w:pPr>
               <w:pStyle w:val="SingleSpace"/>
             </w:pPr>
-            <w:proofErr w:type="spellStart"/>
             <w:r>
               <w:t>TDS_WL_UkranianGloss</w:t>
             </w:r>
-            <w:proofErr w:type="spellEnd"/>
           </w:p>
         </w:tc>
         <w:tc>
@@ -2458,6 +2411,7 @@
       </w:tr>
       <w:tr>
         <w:trPr>
+          <w:cantSplit/>
           <w:jc w:val="center"/>
         </w:trPr>
         <w:tc>
@@ -2481,11 +2435,9 @@
             <w:pPr>
               <w:pStyle w:val="SingleSpace"/>
             </w:pPr>
-            <w:proofErr w:type="spellStart"/>
             <w:r>
               <w:t>TDS_WL_VietnameseGloss</w:t>
             </w:r>
-            <w:proofErr w:type="spellEnd"/>
           </w:p>
         </w:tc>
         <w:tc>
@@ -2504,6 +2456,7 @@
       </w:tr>
       <w:tr>
         <w:trPr>
+          <w:cantSplit/>
           <w:jc w:val="center"/>
         </w:trPr>
         <w:tc>
@@ -2541,33 +2494,14 @@
               <w:pStyle w:val="SingleSpace"/>
             </w:pPr>
             <w:r>
-              <w:t xml:space="preserve">English and translated glossaries can both be included by specifying multiple codes. E.g. </w:t>
-            </w:r>
-            <w:proofErr w:type="spellStart"/>
-            <w:r>
-              <w:t>TDS_WL_Glossary</w:t>
-            </w:r>
-            <w:proofErr w:type="spellEnd"/>
-            <w:r>
-              <w:t xml:space="preserve"> (English) </w:t>
-            </w:r>
-            <w:r>
-              <w:lastRenderedPageBreak/>
-              <w:t xml:space="preserve">and </w:t>
-            </w:r>
-            <w:proofErr w:type="spellStart"/>
-            <w:r>
-              <w:t>TDS_WL_ESNGloss</w:t>
-            </w:r>
-            <w:proofErr w:type="spellEnd"/>
-            <w:r>
-              <w:t xml:space="preserve"> (Spanish).</w:t>
+              <w:t>English and translated glossaries can both be included by specifying multiple codes. E.g. TDS_WL_Glossary (English) and TDS_WL_ESNGloss (Spanish).</w:t>
             </w:r>
           </w:p>
         </w:tc>
       </w:tr>
       <w:tr>
         <w:trPr>
+          <w:cantSplit/>
           <w:jc w:val="center"/>
         </w:trPr>
         <w:tc>
@@ -2581,15 +2515,12 @@
                 <w:b/>
               </w:rPr>
             </w:pPr>
-            <w:proofErr w:type="spellStart"/>
             <w:r>
               <w:rPr>
                 <w:b/>
               </w:rPr>
-              <w:lastRenderedPageBreak/>
               <w:t>NonEmbeddedDesignatedSupports</w:t>
             </w:r>
-            <w:proofErr w:type="spellEnd"/>
           </w:p>
         </w:tc>
         <w:tc>
@@ -2621,6 +2552,7 @@
       </w:tr>
       <w:tr>
         <w:trPr>
+          <w:cantSplit/>
           <w:jc w:val="center"/>
         </w:trPr>
         <w:tc>
@@ -2665,6 +2597,7 @@
       </w:tr>
       <w:tr>
         <w:trPr>
+          <w:cantSplit/>
           <w:jc w:val="center"/>
         </w:trPr>
         <w:tc>
@@ -2709,6 +2642,7 @@
       </w:tr>
       <w:tr>
         <w:trPr>
+          <w:cantSplit/>
           <w:jc w:val="center"/>
         </w:trPr>
         <w:tc>
@@ -2753,6 +2687,7 @@
       </w:tr>
       <w:tr>
         <w:trPr>
+          <w:cantSplit/>
           <w:jc w:val="center"/>
         </w:trPr>
         <w:tc>
@@ -2776,11 +2711,9 @@
             <w:pPr>
               <w:pStyle w:val="SingleSpace"/>
             </w:pPr>
-            <w:proofErr w:type="spellStart"/>
             <w:r>
               <w:t>NEDS_Mag</w:t>
             </w:r>
-            <w:proofErr w:type="spellEnd"/>
           </w:p>
         </w:tc>
         <w:tc>
@@ -2799,6 +2732,7 @@
       </w:tr>
       <w:tr>
         <w:trPr>
+          <w:cantSplit/>
           <w:jc w:val="center"/>
         </w:trPr>
         <w:tc>
@@ -2822,11 +2756,9 @@
             <w:pPr>
               <w:pStyle w:val="SingleSpace"/>
             </w:pPr>
-            <w:proofErr w:type="spellStart"/>
             <w:r>
               <w:t>NEDS_RA_Items</w:t>
             </w:r>
-            <w:proofErr w:type="spellEnd"/>
           </w:p>
         </w:tc>
         <w:tc>
@@ -2845,6 +2777,7 @@
       </w:tr>
       <w:tr>
         <w:trPr>
+          <w:cantSplit/>
           <w:jc w:val="center"/>
         </w:trPr>
         <w:tc>
@@ -2868,11 +2801,9 @@
             <w:pPr>
               <w:pStyle w:val="SingleSpace"/>
             </w:pPr>
-            <w:proofErr w:type="spellStart"/>
             <w:r>
               <w:t>NEDS_SC_Items</w:t>
             </w:r>
-            <w:proofErr w:type="spellEnd"/>
           </w:p>
         </w:tc>
         <w:tc>
@@ -2891,6 +2822,7 @@
       </w:tr>
       <w:tr>
         <w:trPr>
+          <w:cantSplit/>
           <w:jc w:val="center"/>
         </w:trPr>
         <w:tc>
@@ -2935,6 +2867,7 @@
       </w:tr>
       <w:tr>
         <w:trPr>
+          <w:cantSplit/>
           <w:jc w:val="center"/>
         </w:trPr>
         <w:tc>
@@ -2958,11 +2891,9 @@
             <w:pPr>
               <w:pStyle w:val="SingleSpace"/>
             </w:pPr>
-            <w:proofErr w:type="spellStart"/>
             <w:r>
               <w:t>NEDS_TArabic</w:t>
             </w:r>
-            <w:proofErr w:type="spellEnd"/>
           </w:p>
         </w:tc>
         <w:tc>
@@ -2981,6 +2912,7 @@
       </w:tr>
       <w:tr>
         <w:trPr>
+          <w:cantSplit/>
           <w:jc w:val="center"/>
         </w:trPr>
         <w:tc>
@@ -3004,11 +2936,9 @@
             <w:pPr>
               <w:pStyle w:val="SingleSpace"/>
             </w:pPr>
-            <w:proofErr w:type="spellStart"/>
             <w:r>
               <w:t>NEDS_TCantonese</w:t>
             </w:r>
-            <w:proofErr w:type="spellEnd"/>
           </w:p>
         </w:tc>
         <w:tc>
@@ -3027,6 +2957,7 @@
       </w:tr>
       <w:tr>
         <w:trPr>
+          <w:cantSplit/>
           <w:jc w:val="center"/>
         </w:trPr>
         <w:tc>
@@ -3050,11 +2981,9 @@
             <w:pPr>
               <w:pStyle w:val="SingleSpace"/>
             </w:pPr>
-            <w:proofErr w:type="spellStart"/>
             <w:r>
               <w:t>NEDS_TFilipino</w:t>
             </w:r>
-            <w:proofErr w:type="spellEnd"/>
           </w:p>
         </w:tc>
         <w:tc>
@@ -3073,6 +3002,7 @@
       </w:tr>
       <w:tr>
         <w:trPr>
+          <w:cantSplit/>
           <w:jc w:val="center"/>
         </w:trPr>
         <w:tc>
@@ -3096,11 +3026,9 @@
             <w:pPr>
               <w:pStyle w:val="SingleSpace"/>
             </w:pPr>
-            <w:proofErr w:type="spellStart"/>
             <w:r>
               <w:t>NEDS_TKorean</w:t>
             </w:r>
-            <w:proofErr w:type="spellEnd"/>
           </w:p>
         </w:tc>
         <w:tc>
@@ -3119,6 +3047,7 @@
       </w:tr>
       <w:tr>
         <w:trPr>
+          <w:cantSplit/>
           <w:jc w:val="center"/>
         </w:trPr>
         <w:tc>
@@ -3142,11 +3071,9 @@
             <w:pPr>
               <w:pStyle w:val="SingleSpace"/>
             </w:pPr>
-            <w:proofErr w:type="spellStart"/>
             <w:r>
               <w:t>NEDS_TMandarin</w:t>
             </w:r>
-            <w:proofErr w:type="spellEnd"/>
           </w:p>
         </w:tc>
         <w:tc>
@@ -3165,6 +3092,7 @@
       </w:tr>
       <w:tr>
         <w:trPr>
+          <w:cantSplit/>
           <w:jc w:val="center"/>
         </w:trPr>
         <w:tc>
@@ -3188,11 +3116,9 @@
             <w:pPr>
               <w:pStyle w:val="SingleSpace"/>
             </w:pPr>
-            <w:proofErr w:type="spellStart"/>
             <w:r>
               <w:t>NEDS_TPunjabi</w:t>
             </w:r>
-            <w:proofErr w:type="spellEnd"/>
           </w:p>
         </w:tc>
         <w:tc>
@@ -3211,6 +3137,7 @@
       </w:tr>
       <w:tr>
         <w:trPr>
+          <w:cantSplit/>
           <w:jc w:val="center"/>
         </w:trPr>
         <w:tc>
@@ -3234,11 +3161,9 @@
             <w:pPr>
               <w:pStyle w:val="SingleSpace"/>
             </w:pPr>
-            <w:proofErr w:type="spellStart"/>
             <w:r>
               <w:t>NEDS_TRussian</w:t>
             </w:r>
-            <w:proofErr w:type="spellEnd"/>
           </w:p>
         </w:tc>
         <w:tc>
@@ -3257,6 +3182,7 @@
       </w:tr>
       <w:tr>
         <w:trPr>
+          <w:cantSplit/>
           <w:jc w:val="center"/>
         </w:trPr>
         <w:tc>
@@ -3280,11 +3206,9 @@
             <w:pPr>
               <w:pStyle w:val="SingleSpace"/>
             </w:pPr>
-            <w:proofErr w:type="spellStart"/>
             <w:r>
               <w:t>NEDS_TSpanish</w:t>
             </w:r>
-            <w:proofErr w:type="spellEnd"/>
           </w:p>
         </w:tc>
         <w:tc>
@@ -3303,6 +3227,7 @@
       </w:tr>
       <w:tr>
         <w:trPr>
+          <w:cantSplit/>
           <w:jc w:val="center"/>
         </w:trPr>
         <w:tc>
@@ -3326,34 +3251,28 @@
             <w:pPr>
               <w:pStyle w:val="SingleSpace"/>
             </w:pPr>
-            <w:proofErr w:type="spellStart"/>
             <w:r>
               <w:t>NEDS_TUkranian</w:t>
             </w:r>
-            <w:proofErr w:type="spellEnd"/>
-          </w:p>
-        </w:tc>
-        <w:tc>
-          <w:tcPr>
-            <w:tcW w:w="0" w:type="auto"/>
-          </w:tcPr>
-          <w:p>
-            <w:pPr>
-              <w:pStyle w:val="SingleSpace"/>
-            </w:pPr>
-            <w:proofErr w:type="spellStart"/>
-            <w:r>
-              <w:t>Ukranian</w:t>
-            </w:r>
-            <w:proofErr w:type="spellEnd"/>
-            <w:r>
-              <w:t xml:space="preserve"> glossary</w:t>
+          </w:p>
+        </w:tc>
+        <w:tc>
+          <w:tcPr>
+            <w:tcW w:w="0" w:type="auto"/>
+          </w:tcPr>
+          <w:p>
+            <w:pPr>
+              <w:pStyle w:val="SingleSpace"/>
+            </w:pPr>
+            <w:r>
+              <w:t>Ukranian glossary</w:t>
             </w:r>
           </w:p>
         </w:tc>
       </w:tr>
       <w:tr>
         <w:trPr>
+          <w:cantSplit/>
           <w:jc w:val="center"/>
         </w:trPr>
         <w:tc>
@@ -3377,11 +3296,9 @@
             <w:pPr>
               <w:pStyle w:val="SingleSpace"/>
             </w:pPr>
-            <w:proofErr w:type="spellStart"/>
             <w:r>
               <w:t>NEDS_TVietnamese</w:t>
             </w:r>
-            <w:proofErr w:type="spellEnd"/>
           </w:p>
         </w:tc>
         <w:tc>
@@ -3400,6 +3317,7 @@
       </w:tr>
       <w:tr>
         <w:trPr>
+          <w:cantSplit/>
           <w:jc w:val="center"/>
         </w:trPr>
         <w:tc>
@@ -3423,11 +3341,9 @@
             <w:pPr>
               <w:pStyle w:val="SingleSpace"/>
             </w:pPr>
-            <w:proofErr w:type="spellStart"/>
             <w:r>
               <w:t>NEDS_TransDirs</w:t>
             </w:r>
-            <w:proofErr w:type="spellEnd"/>
           </w:p>
         </w:tc>
         <w:tc>
@@ -3446,6 +3362,7 @@
       </w:tr>
       <w:tr>
         <w:trPr>
+          <w:cantSplit/>
           <w:jc w:val="center"/>
         </w:trPr>
         <w:tc>
@@ -3469,13 +3386,53 @@
             <w:pPr>
               <w:pStyle w:val="SingleSpace"/>
             </w:pPr>
-            <w:proofErr w:type="spellStart"/>
-            <w:r>
-              <w:t>NEDS_Other</w:t>
-            </w:r>
-            <w:proofErr w:type="spellEnd"/>
-            <w:r>
-              <w:t>(</w:t>
+            <w:r>
+              <w:t>NEDS_NoiseBuf</w:t>
+            </w:r>
+          </w:p>
+        </w:tc>
+        <w:tc>
+          <w:tcPr>
+            <w:tcW w:w="0" w:type="auto"/>
+          </w:tcPr>
+          <w:p>
+            <w:pPr>
+              <w:pStyle w:val="SingleSpace"/>
+            </w:pPr>
+            <w:r>
+              <w:t>Noise buffers (new)</w:t>
+            </w:r>
+          </w:p>
+        </w:tc>
+      </w:tr>
+      <w:tr>
+        <w:trPr>
+          <w:cantSplit/>
+          <w:jc w:val="center"/>
+        </w:trPr>
+        <w:tc>
+          <w:tcPr>
+            <w:tcW w:w="0" w:type="auto"/>
+          </w:tcPr>
+          <w:p>
+            <w:pPr>
+              <w:pStyle w:val="SingleSpace"/>
+              <w:rPr>
+                <w:b/>
+              </w:rPr>
+            </w:pPr>
+          </w:p>
+        </w:tc>
+        <w:tc>
+          <w:tcPr>
+            <w:tcW w:w="0" w:type="auto"/>
+          </w:tcPr>
+          <w:p>
+            <w:pPr>
+              <w:pStyle w:val="SingleSpace"/>
+            </w:pPr>
+            <w:r>
+              <w:t>NEDS_Other(</w:t>
             </w:r>
             <w:r>
               <w:rPr>
@@ -3504,6 +3461,7 @@
       </w:tr>
       <w:tr>
         <w:trPr>
+          <w:cantSplit/>
           <w:jc w:val="center"/>
         </w:trPr>
         <w:tc>
@@ -3517,14 +3475,12 @@
                 <w:b/>
               </w:rPr>
             </w:pPr>
-            <w:proofErr w:type="spellStart"/>
             <w:r>
               <w:rPr>
                 <w:b/>
               </w:rPr>
               <w:t>NonEmbeddedAccommodations</w:t>
             </w:r>
-            <w:proofErr w:type="spellEnd"/>
           </w:p>
         </w:tc>
         <w:tc>
@@ -3556,6 +3512,7 @@
       </w:tr>
       <w:tr>
         <w:trPr>
+          <w:cantSplit/>
           <w:jc w:val="center"/>
         </w:trPr>
         <w:tc>
@@ -3600,6 +3557,7 @@
       </w:tr>
       <w:tr>
         <w:trPr>
+          <w:cantSplit/>
           <w:jc w:val="center"/>
         </w:trPr>
         <w:tc>
@@ -3623,11 +3581,9 @@
             <w:pPr>
               <w:pStyle w:val="SingleSpace"/>
             </w:pPr>
-            <w:proofErr w:type="spellStart"/>
             <w:r>
               <w:t>NEA_RA_Stimuli</w:t>
             </w:r>
-            <w:proofErr w:type="spellEnd"/>
           </w:p>
         </w:tc>
         <w:tc>
@@ -3646,6 +3602,7 @@
       </w:tr>
       <w:tr>
         <w:trPr>
+          <w:cantSplit/>
           <w:jc w:val="center"/>
         </w:trPr>
         <w:tc>
@@ -3669,11 +3626,9 @@
             <w:pPr>
               <w:pStyle w:val="SingleSpace"/>
             </w:pPr>
-            <w:proofErr w:type="spellStart"/>
             <w:r>
               <w:t>NEA_SC_WritItems</w:t>
             </w:r>
-            <w:proofErr w:type="spellEnd"/>
           </w:p>
         </w:tc>
         <w:tc>
@@ -3692,6 +3647,7 @@
       </w:tr>
       <w:tr>
         <w:trPr>
+          <w:cantSplit/>
           <w:jc w:val="center"/>
         </w:trPr>
         <w:tc>
@@ -3736,6 +3692,7 @@
       </w:tr>
       <w:tr>
         <w:trPr>
+          <w:cantSplit/>
           <w:jc w:val="center"/>
         </w:trPr>
         <w:tc>
@@ -3759,11 +3716,9 @@
             <w:pPr>
               <w:pStyle w:val="SingleSpace"/>
             </w:pPr>
-            <w:proofErr w:type="spellStart"/>
             <w:r>
               <w:t>NEA_Abacus</w:t>
             </w:r>
-            <w:proofErr w:type="spellEnd"/>
           </w:p>
         </w:tc>
         <w:tc>
@@ -3782,6 +3737,7 @@
       </w:tr>
       <w:tr>
         <w:trPr>
+          <w:cantSplit/>
           <w:jc w:val="center"/>
         </w:trPr>
         <w:tc>
@@ -3805,11 +3761,9 @@
             <w:pPr>
               <w:pStyle w:val="SingleSpace"/>
             </w:pPr>
-            <w:proofErr w:type="spellStart"/>
             <w:r>
               <w:t>NEA_Calc</w:t>
             </w:r>
-            <w:proofErr w:type="spellEnd"/>
           </w:p>
         </w:tc>
         <w:tc>
@@ -3828,6 +3782,7 @@
       </w:tr>
       <w:tr>
         <w:trPr>
+          <w:cantSplit/>
           <w:jc w:val="center"/>
         </w:trPr>
         <w:tc>
@@ -3872,6 +3827,7 @@
       </w:tr>
       <w:tr>
         <w:trPr>
+          <w:cantSplit/>
           <w:jc w:val="center"/>
         </w:trPr>
         <w:tc>
@@ -3895,11 +3851,9 @@
             <w:pPr>
               <w:pStyle w:val="SingleSpace"/>
             </w:pPr>
-            <w:proofErr w:type="spellStart"/>
             <w:r>
               <w:t>NEA_NoiseBuf</w:t>
             </w:r>
-            <w:proofErr w:type="spellEnd"/>
           </w:p>
         </w:tc>
         <w:tc>
@@ -3912,6 +3866,15 @@
             </w:pPr>
             <w:r>
               <w:t>Noise buffers</w:t>
+            </w:r>
+            <w:r>
+              <w:t xml:space="preserve"> (deprecated)</w:t>
+            </w:r>
+            <w:r>
+              <w:rPr>
+                <w:rStyle w:val="FootnoteReference"/>
+              </w:rPr>
+              <w:footnoteReference w:id="1"/>
             </w:r>
           </w:p>
         </w:tc>
@@ -3920,26 +3883,23 @@
     <w:p/>
     <w:p>
       <w:r>
-        <w:t>Non-Embedded designated supports are accessibility features provided by the school or test administrator. They include paper documents such as a multiplication table or translated test directions.</w:t>
+        <w:lastRenderedPageBreak/>
+        <w:t xml:space="preserve">Non-Embedded designated supports </w:t>
+      </w:r>
+      <w:r>
+        <w:t xml:space="preserve">and non-embedded accommodations </w:t>
+      </w:r>
+      <w:r>
+        <w:t>are accessibility features provided by the school or test administrator. They include paper documents such as a multiplication table or translated test directions.</w:t>
       </w:r>
     </w:p>
     <w:p>
       <w:r>
         <w:t>“</w:t>
       </w:r>
-      <w:proofErr w:type="spellStart"/>
       <w:r>
-        <w:t>NEDS_</w:t>
+        <w:t>NEDS_Other(</w:t>
       </w:r>
-      <w:proofErr w:type="gramStart"/>
-      <w:r>
-        <w:t>Other</w:t>
-      </w:r>
-      <w:proofErr w:type="spellEnd"/>
-      <w:r>
-        <w:t>(</w:t>
-      </w:r>
-      <w:proofErr w:type="gramEnd"/>
       <w:r>
         <w:rPr>
           <w:i/>
@@ -3953,26 +3913,16 @@
         <w:t>”</w:t>
       </w:r>
       <w:r>
-        <w:t xml:space="preserve"> provides a means for describing a custom support that should be provided by the test administrator. </w:t>
+        <w:t xml:space="preserve"> provides a means</w:t>
       </w:r>
       <w:r>
-        <w:t xml:space="preserve">The description is included between the parentheses. For example, </w:t>
+        <w:t xml:space="preserve"> for describing a custom accessibility resource</w:t>
       </w:r>
-      <w:proofErr w:type="spellStart"/>
       <w:r>
-        <w:t>NEDS_</w:t>
+        <w:t xml:space="preserve"> that should be provided by the test administrator. </w:t>
       </w:r>
-      <w:proofErr w:type="gramStart"/>
       <w:r>
-        <w:t>Other</w:t>
-      </w:r>
-      <w:proofErr w:type="spellEnd"/>
-      <w:r>
-        <w:t>(</w:t>
-      </w:r>
-      <w:proofErr w:type="gramEnd"/>
-      <w:r>
-        <w:t>Mechanical Pencil).</w:t>
+        <w:t>The description is included between the parentheses. For example, NEDS_Other(Mechanical Pencil).</w:t>
       </w:r>
     </w:p>
     <w:p>
@@ -3996,7 +3946,6 @@
         <w:pStyle w:val="Heading1"/>
       </w:pPr>
       <w:r>
-        <w:lastRenderedPageBreak/>
         <w:t xml:space="preserve">Accessibility Feature </w:t>
       </w:r>
       <w:r>
@@ -4044,13 +3993,7 @@
         <w:t xml:space="preserve">Feature delivery codes are case-insensitive. </w:t>
       </w:r>
       <w:r>
-        <w:t xml:space="preserve">Systems generating codes SHOULD use </w:t>
-      </w:r>
-      <w:r>
-        <w:t>upper case</w:t>
-      </w:r>
-      <w:r>
-        <w:t xml:space="preserve"> as shown in the table. Systems receiving codes MUST be case-insensitive when interpreting codes.</w:t>
+        <w:t>Systems generating codes SHOULD use upper case as shown in the table. Systems receiving codes MUST be case-insensitive when interpreting codes.</w:t>
       </w:r>
     </w:p>
     <w:p>
@@ -7467,6 +7410,7 @@
               <w:pStyle w:val="SingleSpace"/>
             </w:pPr>
             <w:r>
+              <w:lastRenderedPageBreak/>
               <w:t>YUU</w:t>
             </w:r>
           </w:p>
@@ -9038,7 +8982,7 @@
       <w:pStyle w:val="Footer"/>
     </w:pPr>
     <w:r>
-      <w:t>Concise Title</w:t>
+      <w:t>ISAAP Codes</w:t>
     </w:r>
     <w:r>
       <w:t xml:space="preserve"> </w:t>
@@ -9059,7 +9003,7 @@
       <w:rPr>
         <w:noProof/>
       </w:rPr>
-      <w:t>1</w:t>
+      <w:t>4</w:t>
     </w:r>
     <w:r>
       <w:fldChar w:fldCharType="end"/>
@@ -9081,6 +9025,22 @@
     <w:p>
       <w:r>
         <w:continuationSeparator/>
+      </w:r>
+    </w:p>
+  </w:footnote>
+  <w:footnote w:id="1">
+    <w:p>
+      <w:pPr>
+        <w:pStyle w:val="FootnoteText"/>
+      </w:pPr>
+      <w:r>
+        <w:rPr>
+          <w:rStyle w:val="FootnoteReference"/>
+        </w:rPr>
+        <w:footnoteRef/>
+      </w:r>
+      <w:r>
+        <w:t xml:space="preserve"> Noise buffers were previously included as a non-embedded Accommodation. That code, NEA_NoiseBuf, is not deprecated. New code should use the NEDS_NoiseBuf which is a non-embedded designated support.</w:t>
       </w:r>
     </w:p>
   </w:footnote>
@@ -11571,6 +11531,47 @@
       <w:rFonts w:asciiTheme="minorHAnsi" w:eastAsiaTheme="minorEastAsia" w:hAnsiTheme="minorHAnsi" w:cstheme="minorBidi"/>
     </w:rPr>
   </w:style>
+  <w:style w:type="paragraph" w:styleId="FootnoteText">
+    <w:name w:val="footnote text"/>
+    <w:basedOn w:val="Normal"/>
+    <w:link w:val="FootnoteTextChar"/>
+    <w:uiPriority w:val="99"/>
+    <w:semiHidden/>
+    <w:unhideWhenUsed/>
+    <w:locked/>
+    <w:rsid w:val="0063341A"/>
+    <w:pPr>
+      <w:spacing w:after="0"/>
+    </w:pPr>
+    <w:rPr>
+      <w:sz w:val="20"/>
+      <w:szCs w:val="20"/>
+    </w:rPr>
+  </w:style>
+  <w:style w:type="character" w:customStyle="1" w:styleId="FootnoteTextChar">
+    <w:name w:val="Footnote Text Char"/>
+    <w:basedOn w:val="DefaultParagraphFont"/>
+    <w:link w:val="FootnoteText"/>
+    <w:uiPriority w:val="99"/>
+    <w:semiHidden/>
+    <w:rsid w:val="0063341A"/>
+    <w:rPr>
+      <w:sz w:val="20"/>
+      <w:szCs w:val="20"/>
+    </w:rPr>
+  </w:style>
+  <w:style w:type="character" w:styleId="FootnoteReference">
+    <w:name w:val="footnote reference"/>
+    <w:basedOn w:val="DefaultParagraphFont"/>
+    <w:uiPriority w:val="99"/>
+    <w:semiHidden/>
+    <w:unhideWhenUsed/>
+    <w:locked/>
+    <w:rsid w:val="0063341A"/>
+    <w:rPr>
+      <w:vertAlign w:val="superscript"/>
+    </w:rPr>
+  </w:style>
 </w:styles>
 </file>
 
@@ -11804,7 +11805,7 @@
 </file>
 
 <file path=customXml/itemProps1.xml><?xml version="1.0" encoding="utf-8"?>
-<ds:datastoreItem xmlns:ds="http://schemas.openxmlformats.org/officeDocument/2006/customXml" ds:itemID="{79D87EA6-CACA-4E36-BC37-CEE26D85570B}">
+<ds:datastoreItem xmlns:ds="http://schemas.openxmlformats.org/officeDocument/2006/customXml" ds:itemID="{C4C2AD2B-78A4-4D18-A512-0702AAD8F435}">
   <ds:schemaRefs>
     <ds:schemaRef ds:uri="http://schemas.openxmlformats.org/officeDocument/2006/bibliography"/>
   </ds:schemaRefs>

</xml_diff>

<commit_message>
Add detail re: braille codes.
</commit_message>
<xml_diff>
--- a/_original_documents/ISAAP-AccessibilityFeatureCodes.docx
+++ b/_original_documents/ISAAP-AccessibilityFeatureCodes.docx
@@ -108,21 +108,7 @@
               <w:rPr>
                 <w:rStyle w:val="SubtitleChar"/>
               </w:rPr>
-              <w:t>23</w:t>
-            </w:r>
-            <w:bookmarkStart w:id="0" w:name="_GoBack"/>
-            <w:bookmarkEnd w:id="0"/>
-            <w:r>
-              <w:rPr>
-                <w:rStyle w:val="SubtitleChar"/>
-              </w:rPr>
-              <w:t xml:space="preserve"> </w:t>
-            </w:r>
-            <w:r>
-              <w:rPr>
-                <w:rStyle w:val="SubtitleChar"/>
-              </w:rPr>
-              <w:t>March</w:t>
+              <w:t>6 April</w:t>
             </w:r>
             <w:r>
               <w:rPr>
@@ -251,7 +237,15 @@
               <w:spacing w:after="0"/>
             </w:pPr>
             <w:r>
-              <w:t>Added the BrailleType feature family</w:t>
+              <w:t xml:space="preserve">Added the </w:t>
+            </w:r>
+            <w:proofErr w:type="spellStart"/>
+            <w:r>
+              <w:t>BrailleType</w:t>
+            </w:r>
+            <w:proofErr w:type="spellEnd"/>
+            <w:r>
+              <w:t xml:space="preserve"> feature family</w:t>
             </w:r>
             <w:r>
               <w:t xml:space="preserve"> and codes</w:t>
@@ -266,7 +260,15 @@
               <w:spacing w:after="0"/>
             </w:pPr>
             <w:r>
-              <w:t>Added the IllustrationGlossary feature family</w:t>
+              <w:t xml:space="preserve">Added the </w:t>
+            </w:r>
+            <w:proofErr w:type="spellStart"/>
+            <w:r>
+              <w:t>IllustrationGlossary</w:t>
+            </w:r>
+            <w:proofErr w:type="spellEnd"/>
+            <w:r>
+              <w:t xml:space="preserve"> feature family</w:t>
             </w:r>
             <w:r>
               <w:t xml:space="preserve"> and codes;</w:t>
@@ -337,16 +339,25 @@
             <w:tcW w:w="4766" w:type="dxa"/>
             <w:tcBorders>
               <w:top w:val="single" w:sz="4" w:space="0" w:color="008000"/>
+              <w:left w:val="single" w:sz="4" w:space="0" w:color="008000"/>
+              <w:bottom w:val="single" w:sz="4" w:space="0" w:color="008000"/>
+              <w:right w:val="single" w:sz="4" w:space="0" w:color="008000"/>
             </w:tcBorders>
             <w:vAlign w:val="center"/>
           </w:tcPr>
           <w:p>
             <w:pPr>
-              <w:rPr>
-                <w:sz w:val="20"/>
-                <w:szCs w:val="20"/>
-              </w:rPr>
-            </w:pPr>
+              <w:pStyle w:val="SBACTableText"/>
+              <w:spacing w:after="0"/>
+            </w:pPr>
+            <w:r>
+              <w:t>Added footnote detailing the</w:t>
+            </w:r>
+            <w:bookmarkStart w:id="0" w:name="_GoBack"/>
+            <w:bookmarkEnd w:id="0"/>
+            <w:r>
+              <w:t xml:space="preserve"> three-letter codes for braille</w:t>
+            </w:r>
           </w:p>
         </w:tc>
         <w:tc>
@@ -354,16 +365,20 @@
             <w:tcW w:w="2559" w:type="dxa"/>
             <w:tcBorders>
               <w:top w:val="single" w:sz="4" w:space="0" w:color="008000"/>
+              <w:left w:val="single" w:sz="4" w:space="0" w:color="008000"/>
+              <w:bottom w:val="single" w:sz="4" w:space="0" w:color="008000"/>
+              <w:right w:val="single" w:sz="4" w:space="0" w:color="008000"/>
             </w:tcBorders>
             <w:vAlign w:val="center"/>
           </w:tcPr>
           <w:p>
             <w:pPr>
-              <w:rPr>
-                <w:sz w:val="20"/>
-                <w:szCs w:val="20"/>
-              </w:rPr>
-            </w:pPr>
+              <w:pStyle w:val="SBACTableText"/>
+              <w:spacing w:after="0"/>
+            </w:pPr>
+            <w:r>
+              <w:t>Brandt Redd</w:t>
+            </w:r>
           </w:p>
         </w:tc>
         <w:tc>
@@ -371,16 +386,20 @@
             <w:tcW w:w="2025" w:type="dxa"/>
             <w:tcBorders>
               <w:top w:val="single" w:sz="4" w:space="0" w:color="008000"/>
+              <w:left w:val="single" w:sz="4" w:space="0" w:color="008000"/>
+              <w:bottom w:val="single" w:sz="4" w:space="0" w:color="008000"/>
+              <w:right w:val="single" w:sz="4" w:space="0" w:color="008000"/>
             </w:tcBorders>
             <w:vAlign w:val="center"/>
           </w:tcPr>
           <w:p>
             <w:pPr>
-              <w:rPr>
-                <w:sz w:val="20"/>
-                <w:szCs w:val="20"/>
-              </w:rPr>
-            </w:pPr>
+              <w:pStyle w:val="SBACTableText"/>
+              <w:spacing w:after="0"/>
+            </w:pPr>
+            <w:r>
+              <w:t>April 6, 2016</w:t>
+            </w:r>
           </w:p>
         </w:tc>
       </w:tr>
@@ -534,11 +553,24 @@
       <w:pPr>
         <w:ind w:left="720"/>
       </w:pPr>
+      <w:proofErr w:type="spellStart"/>
       <w:r>
-        <w:t>TDS_CCInvert;TDS_ESN;</w:t>
+        <w:t>TDS_CCInvert</w:t>
+      </w:r>
+      <w:proofErr w:type="gramStart"/>
+      <w:r>
+        <w:t>;TDS</w:t>
+      </w:r>
+      <w:proofErr w:type="gramEnd"/>
+      <w:r>
+        <w:t>_ESN;</w:t>
       </w:r>
       <w:r>
-        <w:t>NEDS_Other(Mechanical Pencil)</w:t>
+        <w:t>NEDS_Other</w:t>
+      </w:r>
+      <w:proofErr w:type="spellEnd"/>
+      <w:r>
+        <w:t>(Mechanical Pencil)</w:t>
       </w:r>
     </w:p>
     <w:p>
@@ -629,17 +661,27 @@
       <w:pPr>
         <w:ind w:left="720"/>
       </w:pPr>
+      <w:proofErr w:type="spellStart"/>
       <w:r>
-        <w:t>TDS_CCInvert:</w:t>
+        <w:t>TDS_CCInvert</w:t>
+      </w:r>
+      <w:proofErr w:type="gramStart"/>
+      <w:r>
+        <w:t>:</w:t>
       </w:r>
       <w:r>
         <w:t>UYU</w:t>
       </w:r>
+      <w:proofErr w:type="gramEnd"/>
       <w:r>
         <w:t>;TDS_ESN:</w:t>
       </w:r>
       <w:r>
-        <w:t>UYU;NEDS_Other(Mechanical Pencil):YUU</w:t>
+        <w:t>UYU;NEDS_Other</w:t>
+      </w:r>
+      <w:proofErr w:type="spellEnd"/>
+      <w:r>
+        <w:t>(Mechanical Pencil):YUU</w:t>
       </w:r>
     </w:p>
     <w:p>
@@ -807,6 +849,7 @@
                 <w:szCs w:val="20"/>
               </w:rPr>
             </w:pPr>
+            <w:proofErr w:type="spellStart"/>
             <w:r>
               <w:rPr>
                 <w:b/>
@@ -815,6 +858,7 @@
               </w:rPr>
               <w:t>AmericanSignLanguage</w:t>
             </w:r>
+            <w:proofErr w:type="spellEnd"/>
           </w:p>
         </w:tc>
         <w:tc>
@@ -941,6 +985,7 @@
                 <w:szCs w:val="20"/>
               </w:rPr>
             </w:pPr>
+            <w:proofErr w:type="spellStart"/>
             <w:r>
               <w:rPr>
                 <w:b/>
@@ -949,6 +994,7 @@
               </w:rPr>
               <w:t>BrailleType</w:t>
             </w:r>
+            <w:proofErr w:type="spellEnd"/>
             <w:r>
               <w:rPr>
                 <w:sz w:val="20"/>
@@ -1041,6 +1087,14 @@
               </w:rPr>
               <w:t>TDS_BT_EXN</w:t>
             </w:r>
+            <w:r>
+              <w:rPr>
+                <w:rStyle w:val="FootnoteReference"/>
+                <w:sz w:val="20"/>
+                <w:szCs w:val="20"/>
+              </w:rPr>
+              <w:footnoteReference w:id="1"/>
+            </w:r>
           </w:p>
         </w:tc>
         <w:tc>
@@ -1216,13 +1270,6 @@
               </w:rPr>
               <w:t>EBAE – Uncontracted – UEB Math</w:t>
             </w:r>
-            <w:r>
-              <w:rPr>
-                <w:sz w:val="20"/>
-                <w:szCs w:val="20"/>
-              </w:rPr>
-              <w:t xml:space="preserve"> (Taylor)</w:t>
-            </w:r>
           </w:p>
         </w:tc>
       </w:tr>
@@ -1284,7 +1331,14 @@
                 <w:sz w:val="20"/>
                 <w:szCs w:val="20"/>
               </w:rPr>
-              <w:t>EBAE – Contracted – UEB Math (Taylor)</w:t>
+              <w:t>EBAE</w:t>
+            </w:r>
+            <w:r>
+              <w:rPr>
+                <w:sz w:val="20"/>
+                <w:szCs w:val="20"/>
+              </w:rPr>
+              <w:t xml:space="preserve"> – Contracted – UEB Math</w:t>
             </w:r>
           </w:p>
         </w:tc>
@@ -1473,7 +1527,14 @@
                 <w:sz w:val="20"/>
                 <w:szCs w:val="20"/>
               </w:rPr>
-              <w:t>UEB – Uncontracted – UEB Math (Taylor)</w:t>
+              <w:t>UEB –</w:t>
+            </w:r>
+            <w:r>
+              <w:rPr>
+                <w:sz w:val="20"/>
+                <w:szCs w:val="20"/>
+              </w:rPr>
+              <w:t xml:space="preserve"> Uncontracted – UEB Math</w:t>
             </w:r>
           </w:p>
         </w:tc>
@@ -1543,7 +1604,7 @@
                 <w:sz w:val="20"/>
                 <w:szCs w:val="20"/>
               </w:rPr>
-              <w:t xml:space="preserve"> – UEB Math (Taylor)</w:t>
+              <w:t xml:space="preserve"> – UEB Math</w:t>
             </w:r>
           </w:p>
         </w:tc>
@@ -1600,7 +1661,7 @@
                 <w:sz w:val="20"/>
                 <w:szCs w:val="20"/>
               </w:rPr>
-              <w:footnoteReference w:id="1"/>
+              <w:footnoteReference w:id="2"/>
             </w:r>
             <w:r>
               <w:rPr>
@@ -1798,6 +1859,7 @@
                 <w:szCs w:val="20"/>
               </w:rPr>
             </w:pPr>
+            <w:proofErr w:type="spellStart"/>
             <w:r>
               <w:rPr>
                 <w:b/>
@@ -1806,6 +1868,7 @@
               </w:rPr>
               <w:t>ClosedCaptioning</w:t>
             </w:r>
+            <w:proofErr w:type="spellEnd"/>
           </w:p>
         </w:tc>
         <w:tc>
@@ -1932,6 +1995,7 @@
                 <w:szCs w:val="20"/>
               </w:rPr>
             </w:pPr>
+            <w:proofErr w:type="spellStart"/>
             <w:r>
               <w:rPr>
                 <w:b/>
@@ -1940,6 +2004,7 @@
               </w:rPr>
               <w:t>ColorContrast</w:t>
             </w:r>
+            <w:proofErr w:type="spellEnd"/>
           </w:p>
         </w:tc>
         <w:tc>
@@ -2017,6 +2082,7 @@
                 <w:szCs w:val="20"/>
               </w:rPr>
             </w:pPr>
+            <w:proofErr w:type="spellStart"/>
             <w:r>
               <w:rPr>
                 <w:sz w:val="20"/>
@@ -2024,6 +2090,7 @@
               </w:rPr>
               <w:t>TDS_CCInvert</w:t>
             </w:r>
+            <w:proofErr w:type="spellEnd"/>
           </w:p>
         </w:tc>
         <w:tc>
@@ -2080,6 +2147,7 @@
                 <w:szCs w:val="20"/>
               </w:rPr>
             </w:pPr>
+            <w:proofErr w:type="spellStart"/>
             <w:r>
               <w:rPr>
                 <w:sz w:val="20"/>
@@ -2087,6 +2155,7 @@
               </w:rPr>
               <w:t>TDS_CCMagenta</w:t>
             </w:r>
+            <w:proofErr w:type="spellEnd"/>
           </w:p>
         </w:tc>
         <w:tc>
@@ -2101,6 +2170,7 @@
                 <w:szCs w:val="20"/>
               </w:rPr>
             </w:pPr>
+            <w:proofErr w:type="spellStart"/>
             <w:r>
               <w:rPr>
                 <w:sz w:val="20"/>
@@ -2108,6 +2178,7 @@
               </w:rPr>
               <w:t>BlackOnRose</w:t>
             </w:r>
+            <w:proofErr w:type="spellEnd"/>
           </w:p>
         </w:tc>
       </w:tr>
@@ -2143,6 +2214,7 @@
                 <w:szCs w:val="20"/>
               </w:rPr>
             </w:pPr>
+            <w:proofErr w:type="spellStart"/>
             <w:r>
               <w:rPr>
                 <w:sz w:val="20"/>
@@ -2150,6 +2222,7 @@
               </w:rPr>
               <w:t>TDS_CCMedGrayLtGray</w:t>
             </w:r>
+            <w:proofErr w:type="spellEnd"/>
           </w:p>
         </w:tc>
         <w:tc>
@@ -2206,6 +2279,7 @@
                 <w:szCs w:val="20"/>
               </w:rPr>
             </w:pPr>
+            <w:proofErr w:type="spellStart"/>
             <w:r>
               <w:rPr>
                 <w:sz w:val="20"/>
@@ -2213,6 +2287,7 @@
               </w:rPr>
               <w:t>TDS_CCYellowB</w:t>
             </w:r>
+            <w:proofErr w:type="spellEnd"/>
           </w:p>
         </w:tc>
         <w:tc>
@@ -2261,6 +2336,7 @@
                 <w:sz w:val="20"/>
                 <w:szCs w:val="20"/>
               </w:rPr>
+              <w:lastRenderedPageBreak/>
               <w:t>Highlight</w:t>
             </w:r>
           </w:p>
@@ -2389,6 +2465,7 @@
                 <w:szCs w:val="20"/>
               </w:rPr>
             </w:pPr>
+            <w:proofErr w:type="spellStart"/>
             <w:r>
               <w:rPr>
                 <w:b/>
@@ -2397,6 +2474,7 @@
               </w:rPr>
               <w:t>IllustrationGlossary</w:t>
             </w:r>
+            <w:proofErr w:type="spellEnd"/>
           </w:p>
         </w:tc>
         <w:tc>
@@ -2529,7 +2607,6 @@
                 <w:sz w:val="20"/>
                 <w:szCs w:val="20"/>
               </w:rPr>
-              <w:lastRenderedPageBreak/>
               <w:t>Language</w:t>
             </w:r>
           </w:p>
@@ -2699,7 +2776,7 @@
                 <w:sz w:val="20"/>
                 <w:szCs w:val="20"/>
               </w:rPr>
-              <w:footnoteReference w:id="2"/>
+              <w:footnoteReference w:id="3"/>
             </w:r>
             <w:r>
               <w:rPr>
@@ -3040,6 +3117,7 @@
                 <w:szCs w:val="20"/>
               </w:rPr>
             </w:pPr>
+            <w:proofErr w:type="spellStart"/>
             <w:r>
               <w:rPr>
                 <w:sz w:val="20"/>
@@ -3047,6 +3125,7 @@
               </w:rPr>
               <w:t>TDS_SCNotepad</w:t>
             </w:r>
+            <w:proofErr w:type="spellEnd"/>
           </w:p>
         </w:tc>
         <w:tc>
@@ -3152,6 +3231,7 @@
                 <w:szCs w:val="20"/>
               </w:rPr>
             </w:pPr>
+            <w:proofErr w:type="spellStart"/>
             <w:r>
               <w:rPr>
                 <w:b/>
@@ -3160,6 +3240,7 @@
               </w:rPr>
               <w:t>PermissiveMode</w:t>
             </w:r>
+            <w:proofErr w:type="spellEnd"/>
           </w:p>
         </w:tc>
         <w:tc>
@@ -3286,6 +3367,7 @@
                 <w:szCs w:val="20"/>
               </w:rPr>
             </w:pPr>
+            <w:proofErr w:type="spellStart"/>
             <w:r>
               <w:rPr>
                 <w:b/>
@@ -3294,6 +3376,7 @@
               </w:rPr>
               <w:t>PrintOnDemand</w:t>
             </w:r>
+            <w:proofErr w:type="spellEnd"/>
           </w:p>
         </w:tc>
         <w:tc>
@@ -3371,6 +3454,7 @@
                 <w:szCs w:val="20"/>
               </w:rPr>
             </w:pPr>
+            <w:proofErr w:type="spellStart"/>
             <w:r>
               <w:rPr>
                 <w:sz w:val="20"/>
@@ -3378,6 +3462,7 @@
               </w:rPr>
               <w:t>TDS_PoD_Stim</w:t>
             </w:r>
+            <w:proofErr w:type="spellEnd"/>
           </w:p>
         </w:tc>
         <w:tc>
@@ -3434,6 +3519,7 @@
                 <w:szCs w:val="20"/>
               </w:rPr>
             </w:pPr>
+            <w:proofErr w:type="spellStart"/>
             <w:r>
               <w:rPr>
                 <w:sz w:val="20"/>
@@ -3441,6 +3527,7 @@
               </w:rPr>
               <w:t>TDS_PoD_Item</w:t>
             </w:r>
+            <w:proofErr w:type="spellEnd"/>
           </w:p>
         </w:tc>
         <w:tc>
@@ -3497,6 +3584,7 @@
                 <w:szCs w:val="20"/>
               </w:rPr>
             </w:pPr>
+            <w:proofErr w:type="spellStart"/>
             <w:r>
               <w:rPr>
                 <w:sz w:val="20"/>
@@ -3504,6 +3592,7 @@
               </w:rPr>
               <w:t>TDS_PoD_Stim&amp;TDS_PoD_Item</w:t>
             </w:r>
+            <w:proofErr w:type="spellEnd"/>
           </w:p>
         </w:tc>
         <w:tc>
@@ -3546,6 +3635,7 @@
                 <w:szCs w:val="20"/>
               </w:rPr>
             </w:pPr>
+            <w:proofErr w:type="spellStart"/>
             <w:r>
               <w:rPr>
                 <w:b/>
@@ -3554,6 +3644,7 @@
               </w:rPr>
               <w:t>PrintSize</w:t>
             </w:r>
+            <w:proofErr w:type="spellEnd"/>
           </w:p>
         </w:tc>
         <w:tc>
@@ -3869,6 +3960,7 @@
                 <w:szCs w:val="20"/>
               </w:rPr>
             </w:pPr>
+            <w:proofErr w:type="spellStart"/>
             <w:r>
               <w:rPr>
                 <w:b/>
@@ -3877,6 +3969,7 @@
               </w:rPr>
               <w:t>StreamlinedInterface</w:t>
             </w:r>
+            <w:proofErr w:type="spellEnd"/>
           </w:p>
         </w:tc>
         <w:tc>
@@ -3891,6 +3984,7 @@
                 <w:szCs w:val="20"/>
               </w:rPr>
             </w:pPr>
+            <w:proofErr w:type="spellStart"/>
             <w:r>
               <w:rPr>
                 <w:sz w:val="20"/>
@@ -3898,6 +3992,7 @@
               </w:rPr>
               <w:t>TDS_TS_Modern</w:t>
             </w:r>
+            <w:proofErr w:type="spellEnd"/>
           </w:p>
           <w:p>
             <w:pPr>
@@ -3970,6 +4065,7 @@
                 <w:szCs w:val="20"/>
               </w:rPr>
             </w:pPr>
+            <w:proofErr w:type="spellStart"/>
             <w:r>
               <w:rPr>
                 <w:sz w:val="20"/>
@@ -3977,6 +4073,7 @@
               </w:rPr>
               <w:t>TDS_TS_Accessibility</w:t>
             </w:r>
+            <w:proofErr w:type="spellEnd"/>
           </w:p>
           <w:p>
             <w:pPr>
@@ -4240,6 +4337,7 @@
                 <w:szCs w:val="20"/>
               </w:rPr>
             </w:pPr>
+            <w:proofErr w:type="spellStart"/>
             <w:r>
               <w:rPr>
                 <w:b/>
@@ -4248,6 +4346,7 @@
               </w:rPr>
               <w:t>TextToSpeech</w:t>
             </w:r>
+            <w:proofErr w:type="spellEnd"/>
           </w:p>
         </w:tc>
         <w:tc>
@@ -4325,6 +4424,7 @@
                 <w:szCs w:val="20"/>
               </w:rPr>
             </w:pPr>
+            <w:proofErr w:type="spellStart"/>
             <w:r>
               <w:rPr>
                 <w:sz w:val="20"/>
@@ -4332,6 +4432,7 @@
               </w:rPr>
               <w:t>TDS_TTS_Item</w:t>
             </w:r>
+            <w:proofErr w:type="spellEnd"/>
           </w:p>
         </w:tc>
         <w:tc>
@@ -4388,6 +4489,7 @@
                 <w:szCs w:val="20"/>
               </w:rPr>
             </w:pPr>
+            <w:proofErr w:type="spellStart"/>
             <w:r>
               <w:rPr>
                 <w:sz w:val="20"/>
@@ -4395,6 +4497,7 @@
               </w:rPr>
               <w:t>TDS_TTS_Stim</w:t>
             </w:r>
+            <w:proofErr w:type="spellEnd"/>
           </w:p>
         </w:tc>
         <w:tc>
@@ -4451,6 +4554,7 @@
                 <w:szCs w:val="20"/>
               </w:rPr>
             </w:pPr>
+            <w:proofErr w:type="spellStart"/>
             <w:r>
               <w:rPr>
                 <w:sz w:val="20"/>
@@ -4458,6 +4562,7 @@
               </w:rPr>
               <w:t>TDS_TTS_Stim&amp;TDS_TTS_Item</w:t>
             </w:r>
+            <w:proofErr w:type="spellEnd"/>
           </w:p>
         </w:tc>
         <w:tc>
@@ -4648,6 +4753,7 @@
                 <w:szCs w:val="20"/>
               </w:rPr>
             </w:pPr>
+            <w:proofErr w:type="spellStart"/>
             <w:r>
               <w:rPr>
                 <w:sz w:val="20"/>
@@ -4655,6 +4761,7 @@
               </w:rPr>
               <w:t>TDS_WL_Glossary</w:t>
             </w:r>
+            <w:proofErr w:type="spellEnd"/>
           </w:p>
         </w:tc>
         <w:tc>
@@ -4711,6 +4818,7 @@
                 <w:szCs w:val="20"/>
               </w:rPr>
             </w:pPr>
+            <w:proofErr w:type="spellStart"/>
             <w:r>
               <w:rPr>
                 <w:sz w:val="20"/>
@@ -4718,6 +4826,7 @@
               </w:rPr>
               <w:t>TDS_WL_ArabicGloss</w:t>
             </w:r>
+            <w:proofErr w:type="spellEnd"/>
           </w:p>
         </w:tc>
         <w:tc>
@@ -4774,6 +4883,7 @@
                 <w:szCs w:val="20"/>
               </w:rPr>
             </w:pPr>
+            <w:proofErr w:type="spellStart"/>
             <w:r>
               <w:rPr>
                 <w:sz w:val="20"/>
@@ -4781,6 +4891,7 @@
               </w:rPr>
               <w:t>TDS_WL_CantoneseGloss</w:t>
             </w:r>
+            <w:proofErr w:type="spellEnd"/>
           </w:p>
         </w:tc>
         <w:tc>
@@ -4837,6 +4948,7 @@
                 <w:szCs w:val="20"/>
               </w:rPr>
             </w:pPr>
+            <w:proofErr w:type="spellStart"/>
             <w:r>
               <w:rPr>
                 <w:sz w:val="20"/>
@@ -4844,6 +4956,7 @@
               </w:rPr>
               <w:t>TDS_WL_ESNGloss</w:t>
             </w:r>
+            <w:proofErr w:type="spellEnd"/>
           </w:p>
         </w:tc>
         <w:tc>
@@ -4900,6 +5013,7 @@
                 <w:szCs w:val="20"/>
               </w:rPr>
             </w:pPr>
+            <w:proofErr w:type="spellStart"/>
             <w:r>
               <w:rPr>
                 <w:sz w:val="20"/>
@@ -4907,6 +5021,7 @@
               </w:rPr>
               <w:t>TDS_WL_KoreanGloss</w:t>
             </w:r>
+            <w:proofErr w:type="spellEnd"/>
           </w:p>
         </w:tc>
         <w:tc>
@@ -4963,6 +5078,7 @@
                 <w:szCs w:val="20"/>
               </w:rPr>
             </w:pPr>
+            <w:proofErr w:type="spellStart"/>
             <w:r>
               <w:rPr>
                 <w:sz w:val="20"/>
@@ -4970,6 +5086,7 @@
               </w:rPr>
               <w:t>TDS_WL_MandarinGloss</w:t>
             </w:r>
+            <w:proofErr w:type="spellEnd"/>
           </w:p>
         </w:tc>
         <w:tc>
@@ -5026,6 +5143,7 @@
                 <w:szCs w:val="20"/>
               </w:rPr>
             </w:pPr>
+            <w:proofErr w:type="spellStart"/>
             <w:r>
               <w:rPr>
                 <w:sz w:val="20"/>
@@ -5033,6 +5151,7 @@
               </w:rPr>
               <w:t>TDS_WL_PunjabiGloss</w:t>
             </w:r>
+            <w:proofErr w:type="spellEnd"/>
           </w:p>
         </w:tc>
         <w:tc>
@@ -5089,6 +5208,7 @@
                 <w:szCs w:val="20"/>
               </w:rPr>
             </w:pPr>
+            <w:proofErr w:type="spellStart"/>
             <w:r>
               <w:rPr>
                 <w:sz w:val="20"/>
@@ -5096,6 +5216,7 @@
               </w:rPr>
               <w:t>TDS_WL_RussianGloss</w:t>
             </w:r>
+            <w:proofErr w:type="spellEnd"/>
           </w:p>
         </w:tc>
         <w:tc>
@@ -5152,6 +5273,7 @@
                 <w:szCs w:val="20"/>
               </w:rPr>
             </w:pPr>
+            <w:proofErr w:type="spellStart"/>
             <w:r>
               <w:rPr>
                 <w:sz w:val="20"/>
@@ -5159,6 +5281,7 @@
               </w:rPr>
               <w:t>TDS_WL_TagalGloss</w:t>
             </w:r>
+            <w:proofErr w:type="spellEnd"/>
           </w:p>
         </w:tc>
         <w:tc>
@@ -5215,6 +5338,7 @@
                 <w:szCs w:val="20"/>
               </w:rPr>
             </w:pPr>
+            <w:proofErr w:type="spellStart"/>
             <w:r>
               <w:rPr>
                 <w:sz w:val="20"/>
@@ -5222,6 +5346,7 @@
               </w:rPr>
               <w:t>TDS_WL_UkrainianGloss</w:t>
             </w:r>
+            <w:proofErr w:type="spellEnd"/>
           </w:p>
         </w:tc>
         <w:tc>
@@ -5278,6 +5403,7 @@
                 <w:szCs w:val="20"/>
               </w:rPr>
             </w:pPr>
+            <w:proofErr w:type="spellStart"/>
             <w:r>
               <w:rPr>
                 <w:sz w:val="20"/>
@@ -5285,6 +5411,7 @@
               </w:rPr>
               <w:t>TDS_WL_VietnameseGloss</w:t>
             </w:r>
+            <w:proofErr w:type="spellEnd"/>
           </w:p>
         </w:tc>
         <w:tc>
@@ -5378,6 +5505,7 @@
                 <w:szCs w:val="20"/>
               </w:rPr>
             </w:pPr>
+            <w:proofErr w:type="spellStart"/>
             <w:r>
               <w:rPr>
                 <w:sz w:val="20"/>
@@ -5385,6 +5513,7 @@
               </w:rPr>
               <w:t>TDS_WL_MandarinGloss&amp;TDS_WL_Glossary</w:t>
             </w:r>
+            <w:proofErr w:type="spellEnd"/>
           </w:p>
         </w:tc>
       </w:tr>
@@ -5406,6 +5535,7 @@
                 <w:szCs w:val="20"/>
               </w:rPr>
             </w:pPr>
+            <w:proofErr w:type="spellStart"/>
             <w:r>
               <w:rPr>
                 <w:b/>
@@ -5414,6 +5544,7 @@
               </w:rPr>
               <w:t>NonEmbeddedDesignatedSupports</w:t>
             </w:r>
+            <w:proofErr w:type="spellEnd"/>
           </w:p>
         </w:tc>
         <w:tc>
@@ -5680,6 +5811,7 @@
                 <w:szCs w:val="20"/>
               </w:rPr>
             </w:pPr>
+            <w:proofErr w:type="spellStart"/>
             <w:r>
               <w:rPr>
                 <w:sz w:val="20"/>
@@ -5687,6 +5819,7 @@
               </w:rPr>
               <w:t>NEDS_Mag</w:t>
             </w:r>
+            <w:proofErr w:type="spellEnd"/>
           </w:p>
         </w:tc>
         <w:tc>
@@ -5743,6 +5876,7 @@
                 <w:szCs w:val="20"/>
               </w:rPr>
             </w:pPr>
+            <w:proofErr w:type="spellStart"/>
             <w:r>
               <w:rPr>
                 <w:sz w:val="20"/>
@@ -5750,6 +5884,7 @@
               </w:rPr>
               <w:t>NEDS_RA_Items</w:t>
             </w:r>
+            <w:proofErr w:type="spellEnd"/>
           </w:p>
         </w:tc>
         <w:tc>
@@ -5806,6 +5941,7 @@
                 <w:szCs w:val="20"/>
               </w:rPr>
             </w:pPr>
+            <w:proofErr w:type="spellStart"/>
             <w:r>
               <w:rPr>
                 <w:sz w:val="20"/>
@@ -5813,6 +5949,7 @@
               </w:rPr>
               <w:t>NEDS_RA_Stimuli</w:t>
             </w:r>
+            <w:proofErr w:type="spellEnd"/>
           </w:p>
         </w:tc>
         <w:tc>
@@ -5932,6 +6069,7 @@
                 <w:szCs w:val="20"/>
               </w:rPr>
             </w:pPr>
+            <w:proofErr w:type="spellStart"/>
             <w:r>
               <w:rPr>
                 <w:sz w:val="20"/>
@@ -5939,6 +6077,7 @@
               </w:rPr>
               <w:t>NEDS_RA_Stimuli_ESN</w:t>
             </w:r>
+            <w:proofErr w:type="spellEnd"/>
           </w:p>
         </w:tc>
         <w:tc>
@@ -5995,6 +6134,7 @@
                 <w:szCs w:val="20"/>
               </w:rPr>
             </w:pPr>
+            <w:proofErr w:type="spellStart"/>
             <w:r>
               <w:rPr>
                 <w:sz w:val="20"/>
@@ -6002,6 +6142,7 @@
               </w:rPr>
               <w:t>NEDS_SC_Items</w:t>
             </w:r>
+            <w:proofErr w:type="spellEnd"/>
           </w:p>
         </w:tc>
         <w:tc>
@@ -6121,6 +6262,7 @@
                 <w:szCs w:val="20"/>
               </w:rPr>
             </w:pPr>
+            <w:proofErr w:type="spellStart"/>
             <w:r>
               <w:rPr>
                 <w:sz w:val="20"/>
@@ -6128,6 +6270,7 @@
               </w:rPr>
               <w:t>NEDS_TArabic</w:t>
             </w:r>
+            <w:proofErr w:type="spellEnd"/>
           </w:p>
         </w:tc>
         <w:tc>
@@ -6184,6 +6327,7 @@
                 <w:szCs w:val="20"/>
               </w:rPr>
             </w:pPr>
+            <w:proofErr w:type="spellStart"/>
             <w:r>
               <w:rPr>
                 <w:sz w:val="20"/>
@@ -6191,6 +6335,7 @@
               </w:rPr>
               <w:t>NEDS_TCantonese</w:t>
             </w:r>
+            <w:proofErr w:type="spellEnd"/>
           </w:p>
         </w:tc>
         <w:tc>
@@ -6247,6 +6392,7 @@
                 <w:szCs w:val="20"/>
               </w:rPr>
             </w:pPr>
+            <w:proofErr w:type="spellStart"/>
             <w:r>
               <w:rPr>
                 <w:sz w:val="20"/>
@@ -6254,6 +6400,7 @@
               </w:rPr>
               <w:t>NEDS_TFilipino</w:t>
             </w:r>
+            <w:proofErr w:type="spellEnd"/>
           </w:p>
         </w:tc>
         <w:tc>
@@ -6310,6 +6457,7 @@
                 <w:szCs w:val="20"/>
               </w:rPr>
             </w:pPr>
+            <w:proofErr w:type="spellStart"/>
             <w:r>
               <w:rPr>
                 <w:sz w:val="20"/>
@@ -6317,6 +6465,7 @@
               </w:rPr>
               <w:t>NEDS_TKorean</w:t>
             </w:r>
+            <w:proofErr w:type="spellEnd"/>
           </w:p>
         </w:tc>
         <w:tc>
@@ -6373,6 +6522,7 @@
                 <w:szCs w:val="20"/>
               </w:rPr>
             </w:pPr>
+            <w:proofErr w:type="spellStart"/>
             <w:r>
               <w:rPr>
                 <w:sz w:val="20"/>
@@ -6380,6 +6530,7 @@
               </w:rPr>
               <w:t>NEDS_TMandarin</w:t>
             </w:r>
+            <w:proofErr w:type="spellEnd"/>
           </w:p>
         </w:tc>
         <w:tc>
@@ -6436,6 +6587,7 @@
                 <w:szCs w:val="20"/>
               </w:rPr>
             </w:pPr>
+            <w:proofErr w:type="spellStart"/>
             <w:r>
               <w:rPr>
                 <w:sz w:val="20"/>
@@ -6443,6 +6595,7 @@
               </w:rPr>
               <w:t>NEDS_TPunjabi</w:t>
             </w:r>
+            <w:proofErr w:type="spellEnd"/>
           </w:p>
         </w:tc>
         <w:tc>
@@ -6499,6 +6652,7 @@
                 <w:szCs w:val="20"/>
               </w:rPr>
             </w:pPr>
+            <w:proofErr w:type="spellStart"/>
             <w:r>
               <w:rPr>
                 <w:sz w:val="20"/>
@@ -6513,6 +6667,7 @@
               </w:rPr>
               <w:t>Gta</w:t>
             </w:r>
+            <w:proofErr w:type="spellEnd"/>
           </w:p>
         </w:tc>
         <w:tc>
@@ -6569,6 +6724,7 @@
                 <w:szCs w:val="20"/>
               </w:rPr>
             </w:pPr>
+            <w:proofErr w:type="spellStart"/>
             <w:r>
               <w:rPr>
                 <w:sz w:val="20"/>
@@ -6576,6 +6732,7 @@
               </w:rPr>
               <w:t>NEDS_TSpanish</w:t>
             </w:r>
+            <w:proofErr w:type="spellEnd"/>
           </w:p>
         </w:tc>
         <w:tc>
@@ -6632,6 +6789,7 @@
                 <w:szCs w:val="20"/>
               </w:rPr>
             </w:pPr>
+            <w:proofErr w:type="spellStart"/>
             <w:r>
               <w:rPr>
                 <w:sz w:val="20"/>
@@ -6639,6 +6797,7 @@
               </w:rPr>
               <w:t>NEDS_TUkrainian</w:t>
             </w:r>
+            <w:proofErr w:type="spellEnd"/>
           </w:p>
         </w:tc>
         <w:tc>
@@ -6695,6 +6854,7 @@
                 <w:szCs w:val="20"/>
               </w:rPr>
             </w:pPr>
+            <w:proofErr w:type="spellStart"/>
             <w:r>
               <w:rPr>
                 <w:sz w:val="20"/>
@@ -6702,6 +6862,7 @@
               </w:rPr>
               <w:t>NEDS_TVietnamese</w:t>
             </w:r>
+            <w:proofErr w:type="spellEnd"/>
           </w:p>
         </w:tc>
         <w:tc>
@@ -6758,6 +6919,7 @@
                 <w:szCs w:val="20"/>
               </w:rPr>
             </w:pPr>
+            <w:proofErr w:type="spellStart"/>
             <w:r>
               <w:rPr>
                 <w:sz w:val="20"/>
@@ -6765,6 +6927,7 @@
               </w:rPr>
               <w:t>NEDS_TransDirs</w:t>
             </w:r>
+            <w:proofErr w:type="spellEnd"/>
           </w:p>
         </w:tc>
         <w:tc>
@@ -6821,6 +6984,7 @@
                 <w:szCs w:val="20"/>
               </w:rPr>
             </w:pPr>
+            <w:proofErr w:type="spellStart"/>
             <w:r>
               <w:rPr>
                 <w:sz w:val="20"/>
@@ -6828,6 +6992,7 @@
               </w:rPr>
               <w:t>NEDS_NoiseBuf</w:t>
             </w:r>
+            <w:proofErr w:type="spellEnd"/>
           </w:p>
         </w:tc>
         <w:tc>
@@ -6884,12 +7049,21 @@
                 <w:szCs w:val="20"/>
               </w:rPr>
             </w:pPr>
-            <w:r>
-              <w:rPr>
-                <w:sz w:val="20"/>
-                <w:szCs w:val="20"/>
-              </w:rPr>
-              <w:t>NEDS_Other(</w:t>
+            <w:proofErr w:type="spellStart"/>
+            <w:r>
+              <w:rPr>
+                <w:sz w:val="20"/>
+                <w:szCs w:val="20"/>
+              </w:rPr>
+              <w:t>NEDS_Other</w:t>
+            </w:r>
+            <w:proofErr w:type="spellEnd"/>
+            <w:r>
+              <w:rPr>
+                <w:sz w:val="20"/>
+                <w:szCs w:val="20"/>
+              </w:rPr>
+              <w:t>(</w:t>
             </w:r>
             <w:r>
               <w:rPr>
@@ -6948,6 +7122,7 @@
                 <w:szCs w:val="20"/>
               </w:rPr>
             </w:pPr>
+            <w:proofErr w:type="spellStart"/>
             <w:r>
               <w:rPr>
                 <w:b/>
@@ -6956,6 +7131,7 @@
               </w:rPr>
               <w:t>NonEmbeddedAccommodations</w:t>
             </w:r>
+            <w:proofErr w:type="spellEnd"/>
           </w:p>
         </w:tc>
         <w:tc>
@@ -7096,6 +7272,7 @@
                 <w:szCs w:val="20"/>
               </w:rPr>
             </w:pPr>
+            <w:proofErr w:type="spellStart"/>
             <w:r>
               <w:rPr>
                 <w:sz w:val="20"/>
@@ -7103,6 +7280,7 @@
               </w:rPr>
               <w:t>NEA_RA_Stimuli</w:t>
             </w:r>
+            <w:proofErr w:type="spellEnd"/>
           </w:p>
         </w:tc>
         <w:tc>
@@ -7159,6 +7337,7 @@
                 <w:szCs w:val="20"/>
               </w:rPr>
             </w:pPr>
+            <w:proofErr w:type="spellStart"/>
             <w:r>
               <w:rPr>
                 <w:sz w:val="20"/>
@@ -7166,6 +7345,7 @@
               </w:rPr>
               <w:t>NEA_SC_WritItems</w:t>
             </w:r>
+            <w:proofErr w:type="spellEnd"/>
           </w:p>
         </w:tc>
         <w:tc>
@@ -7285,6 +7465,7 @@
                 <w:szCs w:val="20"/>
               </w:rPr>
             </w:pPr>
+            <w:proofErr w:type="spellStart"/>
             <w:r>
               <w:rPr>
                 <w:sz w:val="20"/>
@@ -7292,6 +7473,7 @@
               </w:rPr>
               <w:t>NEA_Abacus</w:t>
             </w:r>
+            <w:proofErr w:type="spellEnd"/>
           </w:p>
         </w:tc>
         <w:tc>
@@ -7348,6 +7530,7 @@
                 <w:szCs w:val="20"/>
               </w:rPr>
             </w:pPr>
+            <w:proofErr w:type="spellStart"/>
             <w:r>
               <w:rPr>
                 <w:sz w:val="20"/>
@@ -7355,6 +7538,7 @@
               </w:rPr>
               <w:t>NEA_Calc</w:t>
             </w:r>
+            <w:proofErr w:type="spellEnd"/>
           </w:p>
         </w:tc>
         <w:tc>
@@ -7474,6 +7658,7 @@
                 <w:szCs w:val="20"/>
               </w:rPr>
             </w:pPr>
+            <w:proofErr w:type="spellStart"/>
             <w:r>
               <w:rPr>
                 <w:sz w:val="20"/>
@@ -7481,6 +7666,7 @@
               </w:rPr>
               <w:t>NEA_NoiseBuf</w:t>
             </w:r>
+            <w:proofErr w:type="spellEnd"/>
           </w:p>
         </w:tc>
         <w:tc>
@@ -7529,7 +7715,7 @@
                 <w:sz w:val="20"/>
                 <w:szCs w:val="20"/>
               </w:rPr>
-              <w:footnoteReference w:id="3"/>
+              <w:footnoteReference w:id="4"/>
             </w:r>
           </w:p>
         </w:tc>
@@ -7551,9 +7737,19 @@
       <w:r>
         <w:t>“</w:t>
       </w:r>
+      <w:proofErr w:type="spellStart"/>
       <w:r>
-        <w:t>NEDS_Other(</w:t>
+        <w:t>NEDS_</w:t>
       </w:r>
+      <w:proofErr w:type="gramStart"/>
+      <w:r>
+        <w:t>Other</w:t>
+      </w:r>
+      <w:proofErr w:type="spellEnd"/>
+      <w:r>
+        <w:t>(</w:t>
+      </w:r>
+      <w:proofErr w:type="gramEnd"/>
       <w:r>
         <w:rPr>
           <w:i/>
@@ -7576,7 +7772,23 @@
         <w:t xml:space="preserve"> that should be provided by the test administrator. </w:t>
       </w:r>
       <w:r>
-        <w:t>The description is included between the parentheses. For example, NEDS_Other(Mechanical Pencil).</w:t>
+        <w:t xml:space="preserve">The description is included between the parentheses. For example, </w:t>
+      </w:r>
+      <w:proofErr w:type="spellStart"/>
+      <w:r>
+        <w:t>NEDS_</w:t>
+      </w:r>
+      <w:proofErr w:type="gramStart"/>
+      <w:r>
+        <w:t>Other</w:t>
+      </w:r>
+      <w:proofErr w:type="spellEnd"/>
+      <w:r>
+        <w:t>(</w:t>
+      </w:r>
+      <w:proofErr w:type="gramEnd"/>
+      <w:r>
+        <w:t>Mechanical Pencil).</w:t>
       </w:r>
     </w:p>
     <w:p>
@@ -10030,6 +10242,7 @@
               <w:pStyle w:val="SingleSpace"/>
             </w:pPr>
             <w:r>
+              <w:lastRenderedPageBreak/>
               <w:t>NNU</w:t>
             </w:r>
           </w:p>
@@ -10889,7 +11102,6 @@
               <w:pStyle w:val="SingleSpace"/>
             </w:pPr>
             <w:r>
-              <w:lastRenderedPageBreak/>
               <w:t>NYY</w:t>
             </w:r>
           </w:p>
@@ -12673,12 +12885,14 @@
                 <w:b/>
               </w:rPr>
             </w:pPr>
+            <w:proofErr w:type="spellStart"/>
             <w:r>
               <w:rPr>
                 <w:b/>
               </w:rPr>
               <w:t>AudioPlaybackControls</w:t>
             </w:r>
+            <w:proofErr w:type="spellEnd"/>
           </w:p>
         </w:tc>
         <w:tc>
@@ -12785,9 +12999,11 @@
             <w:pPr>
               <w:pStyle w:val="SingleSpace"/>
             </w:pPr>
+            <w:proofErr w:type="spellStart"/>
             <w:r>
               <w:t>TDS_CalcSciInv&amp;Tds_CalcGraphingInv&amp;TDS_CalcRegress</w:t>
             </w:r>
+            <w:proofErr w:type="spellEnd"/>
           </w:p>
         </w:tc>
         <w:tc>
@@ -12830,9 +13046,11 @@
             <w:pPr>
               <w:pStyle w:val="SingleSpace"/>
             </w:pPr>
+            <w:proofErr w:type="spellStart"/>
             <w:r>
               <w:t>TDS_CalcBasic</w:t>
             </w:r>
+            <w:proofErr w:type="spellEnd"/>
           </w:p>
         </w:tc>
         <w:tc>
@@ -12875,12 +13093,14 @@
             <w:pPr>
               <w:pStyle w:val="SingleSpace"/>
             </w:pPr>
+            <w:proofErr w:type="spellStart"/>
             <w:r>
               <w:t>TDS_</w:t>
             </w:r>
             <w:r>
               <w:t>SciInv</w:t>
             </w:r>
+            <w:proofErr w:type="spellEnd"/>
           </w:p>
         </w:tc>
         <w:tc>
@@ -13109,9 +13329,11 @@
             <w:pPr>
               <w:pStyle w:val="SingleSpace"/>
             </w:pPr>
+            <w:proofErr w:type="spellStart"/>
             <w:r>
               <w:t>TDS_DO_All</w:t>
             </w:r>
+            <w:proofErr w:type="spellEnd"/>
           </w:p>
         </w:tc>
         <w:tc>
@@ -13205,9 +13427,11 @@
             <w:pPr>
               <w:pStyle w:val="SingleSpace"/>
             </w:pPr>
+            <w:proofErr w:type="spellStart"/>
             <w:r>
               <w:t>TDS_Emboss_Stim&amp;TDS_Emboss_Item</w:t>
             </w:r>
+            <w:proofErr w:type="spellEnd"/>
           </w:p>
         </w:tc>
         <w:tc>
@@ -13301,9 +13525,11 @@
             <w:pPr>
               <w:pStyle w:val="SingleSpace"/>
             </w:pPr>
+            <w:proofErr w:type="spellStart"/>
             <w:r>
               <w:t>TDS_ERT_OR&amp;TDS_ERT_Auto</w:t>
             </w:r>
+            <w:proofErr w:type="spellEnd"/>
           </w:p>
         </w:tc>
         <w:tc>
@@ -13493,9 +13719,11 @@
             <w:pPr>
               <w:pStyle w:val="SingleSpace"/>
             </w:pPr>
+            <w:proofErr w:type="spellStart"/>
             <w:r>
               <w:t>TDS_FT_Serif</w:t>
             </w:r>
+            <w:proofErr w:type="spellEnd"/>
           </w:p>
         </w:tc>
         <w:tc>
@@ -13538,9 +13766,11 @@
             <w:pPr>
               <w:pStyle w:val="SingleSpace"/>
             </w:pPr>
+            <w:proofErr w:type="spellStart"/>
             <w:r>
               <w:t>TDS_FT_Verdana</w:t>
             </w:r>
+            <w:proofErr w:type="spellEnd"/>
           </w:p>
         </w:tc>
         <w:tc>
@@ -13685,9 +13915,11 @@
             <w:pPr>
               <w:pStyle w:val="SingleSpace"/>
             </w:pPr>
+            <w:proofErr w:type="spellStart"/>
             <w:r>
               <w:t>TDS_HWPlayback</w:t>
             </w:r>
+            <w:proofErr w:type="spellEnd"/>
           </w:p>
         </w:tc>
         <w:tc>
@@ -14033,9 +14265,11 @@
             <w:pPr>
               <w:pStyle w:val="SingleSpace"/>
             </w:pPr>
+            <w:proofErr w:type="spellStart"/>
             <w:r>
               <w:t>TDS_RSL_ListView</w:t>
             </w:r>
+            <w:proofErr w:type="spellEnd"/>
           </w:p>
         </w:tc>
         <w:tc>
@@ -14270,9 +14504,11 @@
             <w:pPr>
               <w:pStyle w:val="SingleSpace"/>
             </w:pPr>
+            <w:proofErr w:type="spellStart"/>
             <w:r>
               <w:t>TDS_TS_Universal</w:t>
             </w:r>
+            <w:proofErr w:type="spellEnd"/>
           </w:p>
         </w:tc>
         <w:tc>
@@ -14417,9 +14653,11 @@
             <w:pPr>
               <w:pStyle w:val="SingleSpace"/>
             </w:pPr>
+            <w:proofErr w:type="spellStart"/>
             <w:r>
               <w:t>TDS_TO_All</w:t>
             </w:r>
+            <w:proofErr w:type="spellEnd"/>
           </w:p>
         </w:tc>
         <w:tc>
@@ -14578,14 +14816,42 @@
         <w:footnoteRef/>
       </w:r>
       <w:r>
-        <w:t xml:space="preserve"> </w:t>
-      </w:r>
-      <w:r>
-        <w:t>TDS_BT_G1, TDS_BT_G2, and TDS_BT_NM should not be used. When encountered, TDS_BT_G1 and TDS_BT_NM should both be converted to TDS_BT_EXN. TDS_BT_G2 should be converted to TDS_BT_ECN.</w:t>
+        <w:t xml:space="preserve"> The three letters at the end of braille codes indicate options for literary braille, contracting, and choice of math code. For literary braille, E=EBAE and U=UEB. For contracting, X=Uncontracted and C=Contracted. For math braille codes, N=Nemeth and T=UEB math (based on Taylor math). So TDS_BT_UCN means UEB (U), Contracted (C), and Nemeth Math (N).</w:t>
       </w:r>
     </w:p>
   </w:footnote>
   <w:footnote w:id="2">
+    <w:p>
+      <w:pPr>
+        <w:pStyle w:val="FootnoteText"/>
+      </w:pPr>
+      <w:r>
+        <w:rPr>
+          <w:rStyle w:val="FootnoteReference"/>
+        </w:rPr>
+        <w:footnoteRef/>
+      </w:r>
+      <w:r>
+        <w:t xml:space="preserve"> </w:t>
+      </w:r>
+      <w:r>
+        <w:t xml:space="preserve">TDS_BT_G1, TDS_BT_G2, and TDS_BT_NM </w:t>
+      </w:r>
+      <w:r>
+        <w:t xml:space="preserve">are legacy codes and </w:t>
+      </w:r>
+      <w:r>
+        <w:t>should not be used</w:t>
+      </w:r>
+      <w:r>
+        <w:t xml:space="preserve"> in the future because they don’t offer sufficient detail</w:t>
+      </w:r>
+      <w:r>
+        <w:t>. When encountered, TDS_BT_G1 and TDS_BT_NM should both be converted to TDS_BT_EXN. TDS_BT_G2 should be converted to TDS_BT_ECN.</w:t>
+      </w:r>
+    </w:p>
+  </w:footnote>
+  <w:footnote w:id="3">
     <w:p>
       <w:pPr>
         <w:pStyle w:val="FootnoteText"/>
@@ -14616,7 +14882,15 @@
         <w:t xml:space="preserve"> (ESN)</w:t>
       </w:r>
       <w:r>
-        <w:t xml:space="preserve">. Braille is indicated by the BrailleType code. The ENU-Braille code is obsolete and should be </w:t>
+        <w:t xml:space="preserve">. Braille is indicated by the </w:t>
+      </w:r>
+      <w:proofErr w:type="spellStart"/>
+      <w:r>
+        <w:t>BrailleType</w:t>
+      </w:r>
+      <w:proofErr w:type="spellEnd"/>
+      <w:r>
+        <w:t xml:space="preserve"> code. The ENU-Braille code is obsolete and should be </w:t>
       </w:r>
       <w:r>
         <w:t>converted to</w:t>
@@ -14626,7 +14900,7 @@
       </w:r>
     </w:p>
   </w:footnote>
-  <w:footnote w:id="3">
+  <w:footnote w:id="4">
     <w:p>
       <w:pPr>
         <w:pStyle w:val="FootnoteText"/>
@@ -14645,7 +14919,39 @@
           <w:sz w:val="16"/>
           <w:szCs w:val="16"/>
         </w:rPr>
-        <w:t>Noise buffers were previously included as a non-embedded Accommodation. That code, NEA_NoiseBuf, is obsolete. New code should use the NEDS_NoiseBuf which is a non-embedded designated support.</w:t>
+        <w:t xml:space="preserve">Noise buffers were previously included as a non-embedded Accommodation. That code, </w:t>
+      </w:r>
+      <w:proofErr w:type="spellStart"/>
+      <w:r>
+        <w:rPr>
+          <w:sz w:val="16"/>
+          <w:szCs w:val="16"/>
+        </w:rPr>
+        <w:t>NEA_NoiseBuf</w:t>
+      </w:r>
+      <w:proofErr w:type="spellEnd"/>
+      <w:r>
+        <w:rPr>
+          <w:sz w:val="16"/>
+          <w:szCs w:val="16"/>
+        </w:rPr>
+        <w:t xml:space="preserve">, is obsolete. New code should use the </w:t>
+      </w:r>
+      <w:proofErr w:type="spellStart"/>
+      <w:r>
+        <w:rPr>
+          <w:sz w:val="16"/>
+          <w:szCs w:val="16"/>
+        </w:rPr>
+        <w:t>NEDS_NoiseBuf</w:t>
+      </w:r>
+      <w:proofErr w:type="spellEnd"/>
+      <w:r>
+        <w:rPr>
+          <w:sz w:val="16"/>
+          <w:szCs w:val="16"/>
+        </w:rPr>
+        <w:t xml:space="preserve"> which is a non-embedded designated support.</w:t>
       </w:r>
     </w:p>
   </w:footnote>
@@ -17421,7 +17727,7 @@
 </file>
 
 <file path=customXml/itemProps1.xml><?xml version="1.0" encoding="utf-8"?>
-<ds:datastoreItem xmlns:ds="http://schemas.openxmlformats.org/officeDocument/2006/customXml" ds:itemID="{960EC0CB-F4EB-4F72-8EA7-4DE712491410}">
+<ds:datastoreItem xmlns:ds="http://schemas.openxmlformats.org/officeDocument/2006/customXml" ds:itemID="{C15ADF50-752D-4054-86B4-4D0155D70207}">
   <ds:schemaRefs>
     <ds:schemaRef ds:uri="http://schemas.openxmlformats.org/officeDocument/2006/bibliography"/>
   </ds:schemaRefs>

</xml_diff>

<commit_message>
Correct ISAAP Feature Codes for Nemeth Braille
</commit_message>
<xml_diff>
--- a/_original_documents/ISAAP-AccessibilityFeatureCodes.docx
+++ b/_original_documents/ISAAP-AccessibilityFeatureCodes.docx
@@ -237,53 +237,16 @@
               <w:spacing w:after="0"/>
             </w:pPr>
             <w:r>
-              <w:t xml:space="preserve">Added the </w:t>
-            </w:r>
-            <w:proofErr w:type="spellStart"/>
-            <w:r>
-              <w:t>BrailleType</w:t>
-            </w:r>
-            <w:proofErr w:type="spellEnd"/>
-            <w:r>
-              <w:t xml:space="preserve"> feature family</w:t>
-            </w:r>
-            <w:r>
-              <w:t xml:space="preserve"> and codes</w:t>
-            </w:r>
-            <w:r>
-              <w:t>;</w:t>
-            </w:r>
-          </w:p>
-          <w:p>
-            <w:pPr>
-              <w:pStyle w:val="SBACTableText"/>
-              <w:spacing w:after="0"/>
-            </w:pPr>
-            <w:r>
-              <w:t xml:space="preserve">Added the </w:t>
-            </w:r>
-            <w:proofErr w:type="spellStart"/>
-            <w:r>
-              <w:t>IllustrationGlossary</w:t>
-            </w:r>
-            <w:proofErr w:type="spellEnd"/>
-            <w:r>
-              <w:t xml:space="preserve"> feature family</w:t>
-            </w:r>
-            <w:r>
-              <w:t xml:space="preserve"> and codes;</w:t>
-            </w:r>
-          </w:p>
-          <w:p>
-            <w:pPr>
-              <w:pStyle w:val="SBACTableText"/>
-              <w:spacing w:after="0"/>
-            </w:pPr>
-            <w:r>
-              <w:t>Adjusted the Language feature family</w:t>
-            </w:r>
-            <w:r>
-              <w:t xml:space="preserve"> by making obsolete the Braille feature code</w:t>
+              <w:t xml:space="preserve">Corrected legacy braille codes to indicate that TDS_BT_NM indicates </w:t>
+            </w:r>
+            <w:r>
+              <w:rPr>
+                <w:i/>
+              </w:rPr>
+              <w:t>contracted</w:t>
+            </w:r>
+            <w:r>
+              <w:t xml:space="preserve"> braille with Nemeth math. Previous revisions erroneously indicated uncontracted braille.</w:t>
             </w:r>
           </w:p>
         </w:tc>
@@ -304,7 +267,7 @@
               <w:spacing w:after="0"/>
             </w:pPr>
             <w:r>
-              <w:t>Alex Dean</w:t>
+              <w:t>Brandt Redd</w:t>
             </w:r>
           </w:p>
         </w:tc>
@@ -325,8 +288,10 @@
               <w:spacing w:after="0"/>
             </w:pPr>
             <w:r>
-              <w:t>March 23, 2016</w:t>
-            </w:r>
+              <w:t>July 8, 2016</w:t>
+            </w:r>
+            <w:bookmarkStart w:id="0" w:name="_GoBack"/>
+            <w:bookmarkEnd w:id="0"/>
           </w:p>
         </w:tc>
       </w:tr>
@@ -351,12 +316,7 @@
               <w:spacing w:after="0"/>
             </w:pPr>
             <w:r>
-              <w:t>Added footnote detailing the</w:t>
-            </w:r>
-            <w:bookmarkStart w:id="0" w:name="_GoBack"/>
-            <w:bookmarkEnd w:id="0"/>
-            <w:r>
-              <w:t xml:space="preserve"> three-letter codes for braille</w:t>
+              <w:t>Added footnote detailing the three-letter codes for braille</w:t>
             </w:r>
           </w:p>
         </w:tc>
@@ -399,6 +359,120 @@
             </w:pPr>
             <w:r>
               <w:t>April 6, 2016</w:t>
+            </w:r>
+          </w:p>
+        </w:tc>
+      </w:tr>
+      <w:tr>
+        <w:trPr>
+          <w:trHeight w:val="432"/>
+        </w:trPr>
+        <w:tc>
+          <w:tcPr>
+            <w:tcW w:w="4766" w:type="dxa"/>
+            <w:tcBorders>
+              <w:top w:val="single" w:sz="4" w:space="0" w:color="008000"/>
+              <w:left w:val="single" w:sz="4" w:space="0" w:color="008000"/>
+              <w:bottom w:val="single" w:sz="4" w:space="0" w:color="008000"/>
+              <w:right w:val="single" w:sz="4" w:space="0" w:color="008000"/>
+            </w:tcBorders>
+            <w:vAlign w:val="center"/>
+          </w:tcPr>
+          <w:p>
+            <w:pPr>
+              <w:pStyle w:val="SBACTableText"/>
+              <w:spacing w:after="0"/>
+            </w:pPr>
+            <w:r>
+              <w:t xml:space="preserve">Added the </w:t>
+            </w:r>
+            <w:proofErr w:type="spellStart"/>
+            <w:r>
+              <w:t>BrailleType</w:t>
+            </w:r>
+            <w:proofErr w:type="spellEnd"/>
+            <w:r>
+              <w:t xml:space="preserve"> feature family</w:t>
+            </w:r>
+            <w:r>
+              <w:t xml:space="preserve"> and codes</w:t>
+            </w:r>
+            <w:r>
+              <w:t>;</w:t>
+            </w:r>
+          </w:p>
+          <w:p>
+            <w:pPr>
+              <w:pStyle w:val="SBACTableText"/>
+              <w:spacing w:after="0"/>
+            </w:pPr>
+            <w:r>
+              <w:t xml:space="preserve">Added the </w:t>
+            </w:r>
+            <w:proofErr w:type="spellStart"/>
+            <w:r>
+              <w:t>IllustrationGlossary</w:t>
+            </w:r>
+            <w:proofErr w:type="spellEnd"/>
+            <w:r>
+              <w:t xml:space="preserve"> feature family</w:t>
+            </w:r>
+            <w:r>
+              <w:t xml:space="preserve"> and codes;</w:t>
+            </w:r>
+          </w:p>
+          <w:p>
+            <w:pPr>
+              <w:pStyle w:val="SBACTableText"/>
+              <w:spacing w:after="0"/>
+            </w:pPr>
+            <w:r>
+              <w:t>Adjusted the Language feature family</w:t>
+            </w:r>
+            <w:r>
+              <w:t xml:space="preserve"> by making obsolete the Braille feature code</w:t>
+            </w:r>
+          </w:p>
+        </w:tc>
+        <w:tc>
+          <w:tcPr>
+            <w:tcW w:w="2559" w:type="dxa"/>
+            <w:tcBorders>
+              <w:top w:val="single" w:sz="4" w:space="0" w:color="008000"/>
+              <w:left w:val="single" w:sz="4" w:space="0" w:color="008000"/>
+              <w:bottom w:val="single" w:sz="4" w:space="0" w:color="008000"/>
+              <w:right w:val="single" w:sz="4" w:space="0" w:color="008000"/>
+            </w:tcBorders>
+            <w:vAlign w:val="center"/>
+          </w:tcPr>
+          <w:p>
+            <w:pPr>
+              <w:pStyle w:val="SBACTableText"/>
+              <w:spacing w:after="0"/>
+            </w:pPr>
+            <w:r>
+              <w:t>Alex Dean</w:t>
+            </w:r>
+          </w:p>
+        </w:tc>
+        <w:tc>
+          <w:tcPr>
+            <w:tcW w:w="2025" w:type="dxa"/>
+            <w:tcBorders>
+              <w:top w:val="single" w:sz="4" w:space="0" w:color="008000"/>
+              <w:left w:val="single" w:sz="4" w:space="0" w:color="008000"/>
+              <w:bottom w:val="single" w:sz="4" w:space="0" w:color="008000"/>
+              <w:right w:val="single" w:sz="4" w:space="0" w:color="008000"/>
+            </w:tcBorders>
+            <w:vAlign w:val="center"/>
+          </w:tcPr>
+          <w:p>
+            <w:pPr>
+              <w:pStyle w:val="SBACTableText"/>
+              <w:spacing w:after="0"/>
+            </w:pPr>
+            <w:r>
+              <w:t>March 23, 2016</w:t>
             </w:r>
           </w:p>
         </w:tc>
@@ -575,6 +649,7 @@
     </w:p>
     <w:p>
       <w:r>
+        <w:lastRenderedPageBreak/>
         <w:t xml:space="preserve">This </w:t>
       </w:r>
       <w:r>
@@ -604,7 +679,6 @@
         <w:pStyle w:val="Heading2"/>
       </w:pPr>
       <w:r>
-        <w:lastRenderedPageBreak/>
         <w:t>Listing Accessibility Feature Codes when Reporting</w:t>
       </w:r>
     </w:p>
@@ -1653,7 +1727,7 @@
                 <w:sz w:val="20"/>
                 <w:szCs w:val="20"/>
               </w:rPr>
-              <w:t>obsolete</w:t>
+              <w:t>legacy</w:t>
             </w:r>
             <w:r>
               <w:rPr>
@@ -1731,7 +1805,14 @@
                 <w:sz w:val="20"/>
                 <w:szCs w:val="20"/>
               </w:rPr>
-              <w:t>TDS_BT_G2 (obsolete</w:t>
+              <w:t>TDS_BT_G2 (</w:t>
+            </w:r>
+            <w:r>
+              <w:rPr>
+                <w:sz w:val="20"/>
+                <w:szCs w:val="20"/>
+              </w:rPr>
+              <w:t>legacy</w:t>
             </w:r>
             <w:r>
               <w:rPr>
@@ -1808,7 +1889,7 @@
                 <w:sz w:val="20"/>
                 <w:szCs w:val="20"/>
               </w:rPr>
-              <w:t>obsolete</w:t>
+              <w:t>legacy</w:t>
             </w:r>
             <w:r>
               <w:rPr>
@@ -1837,6 +1918,13 @@
                 <w:szCs w:val="20"/>
               </w:rPr>
               <w:t>Nemeth math braille</w:t>
+            </w:r>
+            <w:r>
+              <w:rPr>
+                <w:sz w:val="20"/>
+                <w:szCs w:val="20"/>
+              </w:rPr>
+              <w:t xml:space="preserve"> (contracted)</w:t>
             </w:r>
           </w:p>
         </w:tc>
@@ -2336,7 +2424,6 @@
                 <w:sz w:val="20"/>
                 <w:szCs w:val="20"/>
               </w:rPr>
-              <w:lastRenderedPageBreak/>
               <w:t>Highlight</w:t>
             </w:r>
           </w:p>
@@ -10067,6 +10154,7 @@
               <w:pStyle w:val="SingleSpace"/>
             </w:pPr>
             <w:r>
+              <w:lastRenderedPageBreak/>
               <w:t>NUY</w:t>
             </w:r>
           </w:p>
@@ -10242,7 +10330,6 @@
               <w:pStyle w:val="SingleSpace"/>
             </w:pPr>
             <w:r>
-              <w:lastRenderedPageBreak/>
               <w:t>NNU</w:t>
             </w:r>
           </w:p>
@@ -13468,6 +13555,7 @@
               <w:rPr>
                 <w:b/>
               </w:rPr>
+              <w:lastRenderedPageBreak/>
               <w:t>Emboss Request Type</w:t>
             </w:r>
           </w:p>
@@ -14838,16 +14926,28 @@
         <w:t xml:space="preserve">TDS_BT_G1, TDS_BT_G2, and TDS_BT_NM </w:t>
       </w:r>
       <w:r>
-        <w:t xml:space="preserve">are legacy codes and </w:t>
+        <w:t>are legacy codes and</w:t>
       </w:r>
       <w:r>
-        <w:t>should not be used</w:t>
+        <w:t xml:space="preserve"> will be phased out by the 2018-2019 school year in conjunction with the rollout of support for Unified English Braille. </w:t>
       </w:r>
       <w:r>
-        <w:t xml:space="preserve"> in the future because they don’t offer sufficient detail</w:t>
+        <w:t xml:space="preserve">TDS_BT_G1 should </w:t>
       </w:r>
       <w:r>
-        <w:t>. When encountered, TDS_BT_G1 and TDS_BT_NM should both be converted to TDS_BT_EXN. TDS_BT_G2 should be converted to TDS_BT_ECN.</w:t>
+        <w:t>be converted to TDS_BT_EXN,</w:t>
+      </w:r>
+      <w:r>
+        <w:t xml:space="preserve"> TDS_BT_G2 sh</w:t>
+      </w:r>
+      <w:r>
+        <w:t xml:space="preserve">ould be converted to TDS_BT_ECN and </w:t>
+      </w:r>
+      <w:r>
+        <w:t>TDS_BT_NM</w:t>
+      </w:r>
+      <w:r>
+        <w:t xml:space="preserve"> should be converted to TDS_BT_ECN.</w:t>
       </w:r>
     </w:p>
   </w:footnote>
@@ -17727,7 +17827,7 @@
 </file>
 
 <file path=customXml/itemProps1.xml><?xml version="1.0" encoding="utf-8"?>
-<ds:datastoreItem xmlns:ds="http://schemas.openxmlformats.org/officeDocument/2006/customXml" ds:itemID="{C15ADF50-752D-4054-86B4-4D0155D70207}">
+<ds:datastoreItem xmlns:ds="http://schemas.openxmlformats.org/officeDocument/2006/customXml" ds:itemID="{E3E84C8C-F746-4B7B-9C4A-5A5E9EAFBC40}">
   <ds:schemaRefs>
     <ds:schemaRef ds:uri="http://schemas.openxmlformats.org/officeDocument/2006/bibliography"/>
   </ds:schemaRefs>

</xml_diff>

<commit_message>
ISAAP Feature code additions
ISAAP feature code additions for simplified test directions and 100s
number table
</commit_message>
<xml_diff>
--- a/_original_documents/ISAAP-AccessibilityFeatureCodes.docx
+++ b/_original_documents/ISAAP-AccessibilityFeatureCodes.docx
@@ -108,13 +108,25 @@
               <w:rPr>
                 <w:rStyle w:val="SubtitleChar"/>
               </w:rPr>
-              <w:t>6 April</w:t>
+              <w:t>13</w:t>
             </w:r>
             <w:r>
               <w:rPr>
                 <w:rStyle w:val="SubtitleChar"/>
               </w:rPr>
-              <w:t xml:space="preserve"> 201</w:t>
+              <w:t xml:space="preserve"> </w:t>
+            </w:r>
+            <w:r>
+              <w:rPr>
+                <w:rStyle w:val="SubtitleChar"/>
+              </w:rPr>
+              <w:t xml:space="preserve">July </w:t>
+            </w:r>
+            <w:r>
+              <w:rPr>
+                <w:rStyle w:val="SubtitleChar"/>
+              </w:rPr>
+              <w:t>201</w:t>
             </w:r>
             <w:r>
               <w:rPr>
@@ -237,16 +249,7 @@
               <w:spacing w:after="0"/>
             </w:pPr>
             <w:r>
-              <w:t xml:space="preserve">Corrected legacy braille codes to indicate that TDS_BT_NM indicates </w:t>
-            </w:r>
-            <w:r>
-              <w:rPr>
-                <w:i/>
-              </w:rPr>
-              <w:t>contracted</w:t>
-            </w:r>
-            <w:r>
-              <w:t xml:space="preserve"> braille with Nemeth math. Previous revisions erroneously indicated uncontracted braille.</w:t>
+              <w:t>Added the Simplified Test Directions and 100s Number Table feature codes</w:t>
             </w:r>
           </w:p>
         </w:tc>
@@ -267,7 +270,7 @@
               <w:spacing w:after="0"/>
             </w:pPr>
             <w:r>
-              <w:t>Brandt Redd</w:t>
+              <w:t>Alex Dean</w:t>
             </w:r>
           </w:p>
         </w:tc>
@@ -288,10 +291,8 @@
               <w:spacing w:after="0"/>
             </w:pPr>
             <w:r>
-              <w:t>July 8, 2016</w:t>
-            </w:r>
-            <w:bookmarkStart w:id="0" w:name="_GoBack"/>
-            <w:bookmarkEnd w:id="0"/>
+              <w:t>July 13, 2016</w:t>
+            </w:r>
           </w:p>
         </w:tc>
       </w:tr>
@@ -316,7 +317,16 @@
               <w:spacing w:after="0"/>
             </w:pPr>
             <w:r>
-              <w:t>Added footnote detailing the three-letter codes for braille</w:t>
+              <w:t xml:space="preserve">Corrected legacy braille codes to indicate that TDS_BT_NM indicates </w:t>
+            </w:r>
+            <w:r>
+              <w:rPr>
+                <w:i/>
+              </w:rPr>
+              <w:t>contracted</w:t>
+            </w:r>
+            <w:r>
+              <w:t xml:space="preserve"> braille with Nemeth math. Previous revisions erroneously indicated uncontracted braille.</w:t>
             </w:r>
           </w:p>
         </w:tc>
@@ -358,7 +368,7 @@
               <w:spacing w:after="0"/>
             </w:pPr>
             <w:r>
-              <w:t>April 6, 2016</w:t>
+              <w:t>July 8, 2016</w:t>
             </w:r>
           </w:p>
         </w:tc>
@@ -384,53 +394,109 @@
               <w:spacing w:after="0"/>
             </w:pPr>
             <w:r>
-              <w:t xml:space="preserve">Added the </w:t>
-            </w:r>
-            <w:proofErr w:type="spellStart"/>
-            <w:r>
-              <w:t>BrailleType</w:t>
-            </w:r>
-            <w:proofErr w:type="spellEnd"/>
-            <w:r>
-              <w:t xml:space="preserve"> feature family</w:t>
-            </w:r>
-            <w:r>
-              <w:t xml:space="preserve"> and codes</w:t>
-            </w:r>
-            <w:r>
-              <w:t>;</w:t>
-            </w:r>
-          </w:p>
+              <w:t>Added footnote detailing the three-letter codes for braille</w:t>
+            </w:r>
+          </w:p>
+        </w:tc>
+        <w:tc>
+          <w:tcPr>
+            <w:tcW w:w="2559" w:type="dxa"/>
+            <w:tcBorders>
+              <w:top w:val="single" w:sz="4" w:space="0" w:color="008000"/>
+              <w:left w:val="single" w:sz="4" w:space="0" w:color="008000"/>
+              <w:bottom w:val="single" w:sz="4" w:space="0" w:color="008000"/>
+              <w:right w:val="single" w:sz="4" w:space="0" w:color="008000"/>
+            </w:tcBorders>
+            <w:vAlign w:val="center"/>
+          </w:tcPr>
           <w:p>
             <w:pPr>
               <w:pStyle w:val="SBACTableText"/>
               <w:spacing w:after="0"/>
             </w:pPr>
             <w:r>
-              <w:t xml:space="preserve">Added the </w:t>
-            </w:r>
-            <w:proofErr w:type="spellStart"/>
-            <w:r>
-              <w:t>IllustrationGlossary</w:t>
-            </w:r>
-            <w:proofErr w:type="spellEnd"/>
-            <w:r>
-              <w:t xml:space="preserve"> feature family</w:t>
-            </w:r>
-            <w:r>
-              <w:t xml:space="preserve"> and codes;</w:t>
-            </w:r>
-          </w:p>
+              <w:t>Brandt Redd</w:t>
+            </w:r>
+          </w:p>
+        </w:tc>
+        <w:tc>
+          <w:tcPr>
+            <w:tcW w:w="2025" w:type="dxa"/>
+            <w:tcBorders>
+              <w:top w:val="single" w:sz="4" w:space="0" w:color="008000"/>
+              <w:left w:val="single" w:sz="4" w:space="0" w:color="008000"/>
+              <w:bottom w:val="single" w:sz="4" w:space="0" w:color="008000"/>
+              <w:right w:val="single" w:sz="4" w:space="0" w:color="008000"/>
+            </w:tcBorders>
+            <w:vAlign w:val="center"/>
+          </w:tcPr>
           <w:p>
             <w:pPr>
               <w:pStyle w:val="SBACTableText"/>
               <w:spacing w:after="0"/>
             </w:pPr>
             <w:r>
-              <w:t>Adjusted the Language feature family</w:t>
-            </w:r>
-            <w:r>
-              <w:t xml:space="preserve"> by making obsolete the Braille feature code</w:t>
+              <w:t>April 6, 2016</w:t>
+            </w:r>
+          </w:p>
+        </w:tc>
+      </w:tr>
+      <w:tr>
+        <w:trPr>
+          <w:trHeight w:val="432"/>
+        </w:trPr>
+        <w:tc>
+          <w:tcPr>
+            <w:tcW w:w="4766" w:type="dxa"/>
+            <w:tcBorders>
+              <w:top w:val="single" w:sz="4" w:space="0" w:color="008000"/>
+              <w:left w:val="single" w:sz="4" w:space="0" w:color="008000"/>
+              <w:bottom w:val="single" w:sz="4" w:space="0" w:color="008000"/>
+              <w:right w:val="single" w:sz="4" w:space="0" w:color="008000"/>
+            </w:tcBorders>
+            <w:vAlign w:val="center"/>
+          </w:tcPr>
+          <w:p>
+            <w:pPr>
+              <w:pStyle w:val="SBACTableText"/>
+              <w:spacing w:after="0"/>
+            </w:pPr>
+            <w:r>
+              <w:t xml:space="preserve">Added the </w:t>
+            </w:r>
+            <w:proofErr w:type="spellStart"/>
+            <w:r>
+              <w:t>BrailleType</w:t>
+            </w:r>
+            <w:proofErr w:type="spellEnd"/>
+            <w:r>
+              <w:t xml:space="preserve"> feature family and codes;</w:t>
+            </w:r>
+          </w:p>
+          <w:p>
+            <w:pPr>
+              <w:pStyle w:val="SBACTableText"/>
+              <w:spacing w:after="0"/>
+            </w:pPr>
+            <w:r>
+              <w:t xml:space="preserve">Added the </w:t>
+            </w:r>
+            <w:proofErr w:type="spellStart"/>
+            <w:r>
+              <w:t>IllustrationGlossary</w:t>
+            </w:r>
+            <w:proofErr w:type="spellEnd"/>
+            <w:r>
+              <w:t xml:space="preserve"> feature family and codes;</w:t>
+            </w:r>
+          </w:p>
+          <w:p>
+            <w:pPr>
+              <w:pStyle w:val="SBACTableText"/>
+              <w:spacing w:after="0"/>
+            </w:pPr>
+            <w:r>
+              <w:t>Adjusted the Language feature family by making obsolete the Braille feature code</w:t>
             </w:r>
           </w:p>
         </w:tc>
@@ -629,6 +695,7 @@
       </w:pPr>
       <w:proofErr w:type="spellStart"/>
       <w:r>
+        <w:lastRenderedPageBreak/>
         <w:t>TDS_CCInvert</w:t>
       </w:r>
       <w:proofErr w:type="gramStart"/>
@@ -649,7 +716,6 @@
     </w:p>
     <w:p>
       <w:r>
-        <w:lastRenderedPageBreak/>
         <w:t xml:space="preserve">This </w:t>
       </w:r>
       <w:r>
@@ -7077,7 +7143,14 @@
                 <w:sz w:val="20"/>
                 <w:szCs w:val="20"/>
               </w:rPr>
-              <w:t>NEDS_NoiseBuf</w:t>
+              <w:t>NEDS_Simp</w:t>
+            </w:r>
+            <w:r>
+              <w:rPr>
+                <w:sz w:val="20"/>
+                <w:szCs w:val="20"/>
+              </w:rPr>
+              <w:t>Dirs</w:t>
             </w:r>
             <w:proofErr w:type="spellEnd"/>
           </w:p>
@@ -7099,7 +7172,7 @@
                 <w:sz w:val="20"/>
                 <w:szCs w:val="20"/>
               </w:rPr>
-              <w:t>Noise buffers</w:t>
+              <w:t>Simplified test directions</w:t>
             </w:r>
           </w:p>
         </w:tc>
@@ -7142,31 +7215,9 @@
                 <w:sz w:val="20"/>
                 <w:szCs w:val="20"/>
               </w:rPr>
-              <w:t>NEDS_Other</w:t>
+              <w:t>NEDS_NoiseBuf</w:t>
             </w:r>
             <w:proofErr w:type="spellEnd"/>
-            <w:r>
-              <w:rPr>
-                <w:sz w:val="20"/>
-                <w:szCs w:val="20"/>
-              </w:rPr>
-              <w:t>(</w:t>
-            </w:r>
-            <w:r>
-              <w:rPr>
-                <w:i/>
-                <w:sz w:val="20"/>
-                <w:szCs w:val="20"/>
-              </w:rPr>
-              <w:t>text</w:t>
-            </w:r>
-            <w:r>
-              <w:rPr>
-                <w:sz w:val="20"/>
-                <w:szCs w:val="20"/>
-              </w:rPr>
-              <w:t>)</w:t>
-            </w:r>
           </w:p>
         </w:tc>
         <w:tc>
@@ -7186,7 +7237,7 @@
                 <w:sz w:val="20"/>
                 <w:szCs w:val="20"/>
               </w:rPr>
-              <w:t>A custom non-embedded designated support (see below)</w:t>
+              <w:t>Noise buffers</w:t>
             </w:r>
           </w:p>
         </w:tc>
@@ -7209,36 +7260,50 @@
                 <w:szCs w:val="20"/>
               </w:rPr>
             </w:pPr>
+          </w:p>
+        </w:tc>
+        <w:tc>
+          <w:tcPr>
+            <w:tcW w:w="2790" w:type="dxa"/>
+          </w:tcPr>
+          <w:p>
+            <w:pPr>
+              <w:pStyle w:val="SingleSpace"/>
+              <w:rPr>
+                <w:sz w:val="20"/>
+                <w:szCs w:val="20"/>
+              </w:rPr>
+            </w:pPr>
             <w:proofErr w:type="spellStart"/>
             <w:r>
               <w:rPr>
-                <w:b/>
-                <w:sz w:val="20"/>
-                <w:szCs w:val="20"/>
-              </w:rPr>
-              <w:t>NonEmbeddedAccommodations</w:t>
+                <w:sz w:val="20"/>
+                <w:szCs w:val="20"/>
+              </w:rPr>
+              <w:t>NEDS_Other</w:t>
             </w:r>
             <w:proofErr w:type="spellEnd"/>
-          </w:p>
-        </w:tc>
-        <w:tc>
-          <w:tcPr>
-            <w:tcW w:w="2790" w:type="dxa"/>
-          </w:tcPr>
-          <w:p>
-            <w:pPr>
-              <w:pStyle w:val="SingleSpace"/>
-              <w:rPr>
-                <w:sz w:val="20"/>
-                <w:szCs w:val="20"/>
-              </w:rPr>
-            </w:pPr>
-            <w:r>
-              <w:rPr>
-                <w:sz w:val="20"/>
-                <w:szCs w:val="20"/>
-              </w:rPr>
-              <w:t>NEA0</w:t>
+            <w:r>
+              <w:rPr>
+                <w:sz w:val="20"/>
+                <w:szCs w:val="20"/>
+              </w:rPr>
+              <w:t>(</w:t>
+            </w:r>
+            <w:r>
+              <w:rPr>
+                <w:i/>
+                <w:sz w:val="20"/>
+                <w:szCs w:val="20"/>
+              </w:rPr>
+              <w:t>text</w:t>
+            </w:r>
+            <w:r>
+              <w:rPr>
+                <w:sz w:val="20"/>
+                <w:szCs w:val="20"/>
+              </w:rPr>
+              <w:t>)</w:t>
             </w:r>
           </w:p>
         </w:tc>
@@ -7259,7 +7324,7 @@
                 <w:sz w:val="20"/>
                 <w:szCs w:val="20"/>
               </w:rPr>
-              <w:t>No non-embedded accommodations (default)</w:t>
+              <w:t>A custom non-embedded designated support (see below)</w:t>
             </w:r>
           </w:p>
         </w:tc>
@@ -7282,6 +7347,16 @@
                 <w:szCs w:val="20"/>
               </w:rPr>
             </w:pPr>
+            <w:proofErr w:type="spellStart"/>
+            <w:r>
+              <w:rPr>
+                <w:b/>
+                <w:sz w:val="20"/>
+                <w:szCs w:val="20"/>
+              </w:rPr>
+              <w:t>NonEmbeddedAccommodations</w:t>
+            </w:r>
+            <w:proofErr w:type="spellEnd"/>
           </w:p>
         </w:tc>
         <w:tc>
@@ -7301,7 +7376,7 @@
                 <w:sz w:val="20"/>
                 <w:szCs w:val="20"/>
               </w:rPr>
-              <w:t>NEA_AR</w:t>
+              <w:t>NEA0</w:t>
             </w:r>
           </w:p>
         </w:tc>
@@ -7322,7 +7397,7 @@
                 <w:sz w:val="20"/>
                 <w:szCs w:val="20"/>
               </w:rPr>
-              <w:t>Alternate response options</w:t>
+              <w:t>No non-embedded accommodations (default)</w:t>
             </w:r>
           </w:p>
         </w:tc>
@@ -7359,15 +7434,13 @@
                 <w:szCs w:val="20"/>
               </w:rPr>
             </w:pPr>
-            <w:proofErr w:type="spellStart"/>
-            <w:r>
-              <w:rPr>
-                <w:sz w:val="20"/>
-                <w:szCs w:val="20"/>
-              </w:rPr>
-              <w:t>NEA_RA_Stimuli</w:t>
-            </w:r>
-            <w:proofErr w:type="spellEnd"/>
+            <w:r>
+              <w:rPr>
+                <w:sz w:val="20"/>
+                <w:szCs w:val="20"/>
+              </w:rPr>
+              <w:t>NEA_AR</w:t>
+            </w:r>
           </w:p>
         </w:tc>
         <w:tc>
@@ -7387,7 +7460,7 @@
                 <w:sz w:val="20"/>
                 <w:szCs w:val="20"/>
               </w:rPr>
-              <w:t>Read aloud stimuli</w:t>
+              <w:t>Alternate response options</w:t>
             </w:r>
           </w:p>
         </w:tc>
@@ -7430,7 +7503,7 @@
                 <w:sz w:val="20"/>
                 <w:szCs w:val="20"/>
               </w:rPr>
-              <w:t>NEA_SC_WritItems</w:t>
+              <w:t>NEA_RA_Stimuli</w:t>
             </w:r>
             <w:proofErr w:type="spellEnd"/>
           </w:p>
@@ -7452,7 +7525,7 @@
                 <w:sz w:val="20"/>
                 <w:szCs w:val="20"/>
               </w:rPr>
-              <w:t>Scribe items (writing)</w:t>
+              <w:t>Read aloud stimuli</w:t>
             </w:r>
           </w:p>
         </w:tc>
@@ -7489,13 +7562,15 @@
                 <w:szCs w:val="20"/>
               </w:rPr>
             </w:pPr>
-            <w:r>
-              <w:rPr>
-                <w:sz w:val="20"/>
-                <w:szCs w:val="20"/>
-              </w:rPr>
-              <w:t>NEA_STT</w:t>
-            </w:r>
+            <w:proofErr w:type="spellStart"/>
+            <w:r>
+              <w:rPr>
+                <w:sz w:val="20"/>
+                <w:szCs w:val="20"/>
+              </w:rPr>
+              <w:t>NEA_SC_WritItems</w:t>
+            </w:r>
+            <w:proofErr w:type="spellEnd"/>
           </w:p>
         </w:tc>
         <w:tc>
@@ -7515,7 +7590,7 @@
                 <w:sz w:val="20"/>
                 <w:szCs w:val="20"/>
               </w:rPr>
-              <w:t>Speech-to-Text</w:t>
+              <w:t>Scribe items (writing)</w:t>
             </w:r>
           </w:p>
         </w:tc>
@@ -7552,15 +7627,13 @@
                 <w:szCs w:val="20"/>
               </w:rPr>
             </w:pPr>
-            <w:proofErr w:type="spellStart"/>
-            <w:r>
-              <w:rPr>
-                <w:sz w:val="20"/>
-                <w:szCs w:val="20"/>
-              </w:rPr>
-              <w:t>NEA_Abacus</w:t>
-            </w:r>
-            <w:proofErr w:type="spellEnd"/>
+            <w:r>
+              <w:rPr>
+                <w:sz w:val="20"/>
+                <w:szCs w:val="20"/>
+              </w:rPr>
+              <w:t>NEA_STT</w:t>
+            </w:r>
           </w:p>
         </w:tc>
         <w:tc>
@@ -7580,7 +7653,7 @@
                 <w:sz w:val="20"/>
                 <w:szCs w:val="20"/>
               </w:rPr>
-              <w:t>Abacus</w:t>
+              <w:t>Speech-to-Text</w:t>
             </w:r>
           </w:p>
         </w:tc>
@@ -7623,7 +7696,7 @@
                 <w:sz w:val="20"/>
                 <w:szCs w:val="20"/>
               </w:rPr>
-              <w:t>NEA_Calc</w:t>
+              <w:t>NEA_Abacus</w:t>
             </w:r>
             <w:proofErr w:type="spellEnd"/>
           </w:p>
@@ -7645,7 +7718,7 @@
                 <w:sz w:val="20"/>
                 <w:szCs w:val="20"/>
               </w:rPr>
-              <w:t>Calculator</w:t>
+              <w:t>Abacus</w:t>
             </w:r>
           </w:p>
         </w:tc>
@@ -7682,6 +7755,71 @@
                 <w:szCs w:val="20"/>
               </w:rPr>
             </w:pPr>
+            <w:proofErr w:type="spellStart"/>
+            <w:r>
+              <w:rPr>
+                <w:sz w:val="20"/>
+                <w:szCs w:val="20"/>
+              </w:rPr>
+              <w:t>NEA_Calc</w:t>
+            </w:r>
+            <w:proofErr w:type="spellEnd"/>
+          </w:p>
+        </w:tc>
+        <w:tc>
+          <w:tcPr>
+            <w:tcW w:w="3775" w:type="dxa"/>
+          </w:tcPr>
+          <w:p>
+            <w:pPr>
+              <w:pStyle w:val="SingleSpace"/>
+              <w:rPr>
+                <w:sz w:val="20"/>
+                <w:szCs w:val="20"/>
+              </w:rPr>
+            </w:pPr>
+            <w:r>
+              <w:rPr>
+                <w:sz w:val="20"/>
+                <w:szCs w:val="20"/>
+              </w:rPr>
+              <w:t>Calculator</w:t>
+            </w:r>
+          </w:p>
+        </w:tc>
+      </w:tr>
+      <w:tr>
+        <w:trPr>
+          <w:cantSplit/>
+          <w:jc w:val="center"/>
+        </w:trPr>
+        <w:tc>
+          <w:tcPr>
+            <w:tcW w:w="2785" w:type="dxa"/>
+          </w:tcPr>
+          <w:p>
+            <w:pPr>
+              <w:pStyle w:val="SingleSpace"/>
+              <w:rPr>
+                <w:b/>
+                <w:sz w:val="20"/>
+                <w:szCs w:val="20"/>
+              </w:rPr>
+            </w:pPr>
+          </w:p>
+        </w:tc>
+        <w:tc>
+          <w:tcPr>
+            <w:tcW w:w="2790" w:type="dxa"/>
+          </w:tcPr>
+          <w:p>
+            <w:pPr>
+              <w:pStyle w:val="SingleSpace"/>
+              <w:rPr>
+                <w:sz w:val="20"/>
+                <w:szCs w:val="20"/>
+              </w:rPr>
+            </w:pPr>
             <w:r>
               <w:rPr>
                 <w:sz w:val="20"/>
@@ -7709,6 +7847,71 @@
                 <w:szCs w:val="20"/>
               </w:rPr>
               <w:t>Multiplication Table</w:t>
+            </w:r>
+          </w:p>
+        </w:tc>
+      </w:tr>
+      <w:tr>
+        <w:trPr>
+          <w:cantSplit/>
+          <w:jc w:val="center"/>
+        </w:trPr>
+        <w:tc>
+          <w:tcPr>
+            <w:tcW w:w="2785" w:type="dxa"/>
+          </w:tcPr>
+          <w:p>
+            <w:pPr>
+              <w:pStyle w:val="SingleSpace"/>
+              <w:rPr>
+                <w:b/>
+                <w:sz w:val="20"/>
+                <w:szCs w:val="20"/>
+              </w:rPr>
+            </w:pPr>
+          </w:p>
+        </w:tc>
+        <w:tc>
+          <w:tcPr>
+            <w:tcW w:w="2790" w:type="dxa"/>
+          </w:tcPr>
+          <w:p>
+            <w:pPr>
+              <w:pStyle w:val="SingleSpace"/>
+              <w:rPr>
+                <w:sz w:val="20"/>
+                <w:szCs w:val="20"/>
+              </w:rPr>
+            </w:pPr>
+            <w:r>
+              <w:rPr>
+                <w:sz w:val="20"/>
+                <w:szCs w:val="20"/>
+              </w:rPr>
+              <w:t>NEA_NumTbl</w:t>
+            </w:r>
+            <w:bookmarkStart w:id="0" w:name="_GoBack"/>
+            <w:bookmarkEnd w:id="0"/>
+          </w:p>
+        </w:tc>
+        <w:tc>
+          <w:tcPr>
+            <w:tcW w:w="3775" w:type="dxa"/>
+          </w:tcPr>
+          <w:p>
+            <w:pPr>
+              <w:pStyle w:val="SingleSpace"/>
+              <w:rPr>
+                <w:sz w:val="20"/>
+                <w:szCs w:val="20"/>
+              </w:rPr>
+            </w:pPr>
+            <w:r>
+              <w:rPr>
+                <w:sz w:val="20"/>
+                <w:szCs w:val="20"/>
+              </w:rPr>
+              <w:t>100s Number Table</w:t>
             </w:r>
           </w:p>
         </w:tc>
@@ -9468,6 +9671,7 @@
               <w:pStyle w:val="SingleSpace"/>
             </w:pPr>
             <w:r>
+              <w:lastRenderedPageBreak/>
               <w:t>UYN</w:t>
             </w:r>
           </w:p>
@@ -10154,7 +10358,6 @@
               <w:pStyle w:val="SingleSpace"/>
             </w:pPr>
             <w:r>
-              <w:lastRenderedPageBreak/>
               <w:t>NUY</w:t>
             </w:r>
           </w:p>
@@ -13555,7 +13758,6 @@
               <w:rPr>
                 <w:b/>
               </w:rPr>
-              <w:lastRenderedPageBreak/>
               <w:t>Emboss Request Type</w:t>
             </w:r>
           </w:p>
@@ -14926,10 +15128,7 @@
         <w:t xml:space="preserve">TDS_BT_G1, TDS_BT_G2, and TDS_BT_NM </w:t>
       </w:r>
       <w:r>
-        <w:t>are legacy codes and</w:t>
-      </w:r>
-      <w:r>
-        <w:t xml:space="preserve"> will be phased out by the 2018-2019 school year in conjunction with the rollout of support for Unified English Braille. </w:t>
+        <w:t xml:space="preserve">are legacy codes and will be phased out by the 2018-2019 school year in conjunction with the rollout of support for Unified English Braille. </w:t>
       </w:r>
       <w:r>
         <w:t xml:space="preserve">TDS_BT_G1 should </w:t>
@@ -17827,7 +18026,7 @@
 </file>
 
 <file path=customXml/itemProps1.xml><?xml version="1.0" encoding="utf-8"?>
-<ds:datastoreItem xmlns:ds="http://schemas.openxmlformats.org/officeDocument/2006/customXml" ds:itemID="{E3E84C8C-F746-4B7B-9C4A-5A5E9EAFBC40}">
+<ds:datastoreItem xmlns:ds="http://schemas.openxmlformats.org/officeDocument/2006/customXml" ds:itemID="{5E20A8FE-7D76-4F29-A428-6CE5F05E0901}">
   <ds:schemaRefs>
     <ds:schemaRef ds:uri="http://schemas.openxmlformats.org/officeDocument/2006/bibliography"/>
   </ds:schemaRefs>

</xml_diff>

<commit_message>
Post the UEB braille technical framework
</commit_message>
<xml_diff>
--- a/_original_documents/ISAAP-AccessibilityFeatureCodes.docx
+++ b/_original_documents/ISAAP-AccessibilityFeatureCodes.docx
@@ -108,7 +108,7 @@
               <w:rPr>
                 <w:rStyle w:val="SubtitleChar"/>
               </w:rPr>
-              <w:t>16</w:t>
+              <w:t>2 November</w:t>
             </w:r>
             <w:r>
               <w:rPr>
@@ -116,14 +116,6 @@
               </w:rPr>
               <w:t xml:space="preserve"> </w:t>
             </w:r>
-            <w:r>
-              <w:rPr>
-                <w:rStyle w:val="SubtitleChar"/>
-              </w:rPr>
-              <w:t xml:space="preserve">August </w:t>
-            </w:r>
-            <w:bookmarkStart w:id="0" w:name="_GoBack"/>
-            <w:bookmarkEnd w:id="0"/>
             <w:r>
               <w:rPr>
                 <w:rStyle w:val="SubtitleChar"/>
@@ -251,7 +243,7 @@
               <w:spacing w:after="0"/>
             </w:pPr>
             <w:r>
-              <w:t>Update the Item Tools Menu feature to set the default as TDS_ITM1</w:t>
+              <w:t>Update braille math codes to match the UEB Braille Transition Technical Framework.</w:t>
             </w:r>
           </w:p>
         </w:tc>
@@ -272,7 +264,7 @@
               <w:spacing w:after="0"/>
             </w:pPr>
             <w:r>
-              <w:t>Alex Dean</w:t>
+              <w:t>Brandt Redd</w:t>
             </w:r>
           </w:p>
         </w:tc>
@@ -293,8 +285,10 @@
               <w:spacing w:after="0"/>
             </w:pPr>
             <w:r>
-              <w:t>August 16, 2016</w:t>
-            </w:r>
+              <w:t>November 2, 2016</w:t>
+            </w:r>
+            <w:bookmarkStart w:id="0" w:name="_GoBack"/>
+            <w:bookmarkEnd w:id="0"/>
           </w:p>
         </w:tc>
       </w:tr>
@@ -319,7 +313,7 @@
               <w:spacing w:after="0"/>
             </w:pPr>
             <w:r>
-              <w:t>Added the Simplified Test Directions and 100s Number Table feature codes</w:t>
+              <w:t>Update the Item Tools Menu feature to set the default as TDS_ITM1</w:t>
             </w:r>
           </w:p>
         </w:tc>
@@ -361,7 +355,7 @@
               <w:spacing w:after="0"/>
             </w:pPr>
             <w:r>
-              <w:t>July 13, 2016</w:t>
+              <w:t>August 16, 2016</w:t>
             </w:r>
           </w:p>
         </w:tc>
@@ -387,16 +381,7 @@
               <w:spacing w:after="0"/>
             </w:pPr>
             <w:r>
-              <w:t xml:space="preserve">Corrected legacy braille codes to indicate that TDS_BT_NM indicates </w:t>
-            </w:r>
-            <w:r>
-              <w:rPr>
-                <w:i/>
-              </w:rPr>
-              <w:t>contracted</w:t>
-            </w:r>
-            <w:r>
-              <w:t xml:space="preserve"> braille with Nemeth math. Previous revisions erroneously indicated uncontracted braille.</w:t>
+              <w:t>Added the Simplified Test Directions and 100s Number Table feature codes</w:t>
             </w:r>
           </w:p>
         </w:tc>
@@ -417,7 +402,7 @@
               <w:spacing w:after="0"/>
             </w:pPr>
             <w:r>
-              <w:t>Brandt Redd</w:t>
+              <w:t>Alex Dean</w:t>
             </w:r>
           </w:p>
         </w:tc>
@@ -438,7 +423,7 @@
               <w:spacing w:after="0"/>
             </w:pPr>
             <w:r>
-              <w:t>July 8, 2016</w:t>
+              <w:t>July 13, 2016</w:t>
             </w:r>
           </w:p>
         </w:tc>
@@ -464,7 +449,16 @@
               <w:spacing w:after="0"/>
             </w:pPr>
             <w:r>
-              <w:t>Added footnote detailing the three-letter codes for braille</w:t>
+              <w:t xml:space="preserve">Corrected legacy braille codes to indicate that TDS_BT_NM indicates </w:t>
+            </w:r>
+            <w:r>
+              <w:rPr>
+                <w:i/>
+              </w:rPr>
+              <w:t>contracted</w:t>
+            </w:r>
+            <w:r>
+              <w:t xml:space="preserve"> braille with Nemeth math. Previous revisions erroneously indicated uncontracted braille.</w:t>
             </w:r>
           </w:p>
         </w:tc>
@@ -506,7 +500,7 @@
               <w:spacing w:after="0"/>
             </w:pPr>
             <w:r>
-              <w:t>April 6, 2016</w:t>
+              <w:t>July 8, 2016</w:t>
             </w:r>
           </w:p>
         </w:tc>
@@ -532,16 +526,100 @@
               <w:spacing w:after="0"/>
             </w:pPr>
             <w:r>
-              <w:t>Added the BrailleType feature family and codes;</w:t>
-            </w:r>
-          </w:p>
+              <w:t>Added footnote detailing the three-letter codes for braille</w:t>
+            </w:r>
+          </w:p>
+        </w:tc>
+        <w:tc>
+          <w:tcPr>
+            <w:tcW w:w="2559" w:type="dxa"/>
+            <w:tcBorders>
+              <w:top w:val="single" w:sz="4" w:space="0" w:color="008000"/>
+              <w:left w:val="single" w:sz="4" w:space="0" w:color="008000"/>
+              <w:bottom w:val="single" w:sz="4" w:space="0" w:color="008000"/>
+              <w:right w:val="single" w:sz="4" w:space="0" w:color="008000"/>
+            </w:tcBorders>
+            <w:vAlign w:val="center"/>
+          </w:tcPr>
           <w:p>
             <w:pPr>
               <w:pStyle w:val="SBACTableText"/>
               <w:spacing w:after="0"/>
             </w:pPr>
             <w:r>
-              <w:t>Added the IllustrationGlossary feature family and codes;</w:t>
+              <w:t>Brandt Redd</w:t>
+            </w:r>
+          </w:p>
+        </w:tc>
+        <w:tc>
+          <w:tcPr>
+            <w:tcW w:w="2025" w:type="dxa"/>
+            <w:tcBorders>
+              <w:top w:val="single" w:sz="4" w:space="0" w:color="008000"/>
+              <w:left w:val="single" w:sz="4" w:space="0" w:color="008000"/>
+              <w:bottom w:val="single" w:sz="4" w:space="0" w:color="008000"/>
+              <w:right w:val="single" w:sz="4" w:space="0" w:color="008000"/>
+            </w:tcBorders>
+            <w:vAlign w:val="center"/>
+          </w:tcPr>
+          <w:p>
+            <w:pPr>
+              <w:pStyle w:val="SBACTableText"/>
+              <w:spacing w:after="0"/>
+            </w:pPr>
+            <w:r>
+              <w:t>April 6, 2016</w:t>
+            </w:r>
+          </w:p>
+        </w:tc>
+      </w:tr>
+      <w:tr>
+        <w:trPr>
+          <w:trHeight w:val="432"/>
+        </w:trPr>
+        <w:tc>
+          <w:tcPr>
+            <w:tcW w:w="4766" w:type="dxa"/>
+            <w:tcBorders>
+              <w:top w:val="single" w:sz="4" w:space="0" w:color="008000"/>
+              <w:left w:val="single" w:sz="4" w:space="0" w:color="008000"/>
+              <w:bottom w:val="single" w:sz="4" w:space="0" w:color="008000"/>
+              <w:right w:val="single" w:sz="4" w:space="0" w:color="008000"/>
+            </w:tcBorders>
+            <w:vAlign w:val="center"/>
+          </w:tcPr>
+          <w:p>
+            <w:pPr>
+              <w:pStyle w:val="SBACTableText"/>
+              <w:spacing w:after="0"/>
+            </w:pPr>
+            <w:r>
+              <w:t xml:space="preserve">Added the </w:t>
+            </w:r>
+            <w:proofErr w:type="spellStart"/>
+            <w:r>
+              <w:t>BrailleType</w:t>
+            </w:r>
+            <w:proofErr w:type="spellEnd"/>
+            <w:r>
+              <w:t xml:space="preserve"> feature family and codes;</w:t>
+            </w:r>
+          </w:p>
+          <w:p>
+            <w:pPr>
+              <w:pStyle w:val="SBACTableText"/>
+              <w:spacing w:after="0"/>
+            </w:pPr>
+            <w:r>
+              <w:t xml:space="preserve">Added the </w:t>
+            </w:r>
+            <w:proofErr w:type="spellStart"/>
+            <w:r>
+              <w:t>IllustrationGlossary</w:t>
+            </w:r>
+            <w:proofErr w:type="spellEnd"/>
+            <w:r>
+              <w:t xml:space="preserve"> feature family and codes;</w:t>
             </w:r>
           </w:p>
           <w:p>
@@ -729,12 +807,12 @@
     </w:p>
     <w:p>
       <w:r>
+        <w:lastRenderedPageBreak/>
         <w:t>The ISAAP set of features to be made available to a student can be described by a simple list of codes which are recorded during test registration and provided to the test delivery system.</w:t>
       </w:r>
     </w:p>
     <w:p>
       <w:r>
-        <w:lastRenderedPageBreak/>
         <w:t xml:space="preserve">The list of codes for a particular student can be </w:t>
       </w:r>
       <w:r>
@@ -748,11 +826,24 @@
       <w:pPr>
         <w:ind w:left="720"/>
       </w:pPr>
+      <w:proofErr w:type="spellStart"/>
       <w:r>
-        <w:t>TDS_CCInvert;TDS_ESN;</w:t>
+        <w:t>TDS_CCInvert</w:t>
+      </w:r>
+      <w:proofErr w:type="gramStart"/>
+      <w:r>
+        <w:t>;TDS</w:t>
+      </w:r>
+      <w:proofErr w:type="gramEnd"/>
+      <w:r>
+        <w:t>_ESN;</w:t>
       </w:r>
       <w:r>
-        <w:t>NEDS_Other(Mechanical Pencil)</w:t>
+        <w:t>NEDS_Other</w:t>
+      </w:r>
+      <w:proofErr w:type="spellEnd"/>
+      <w:r>
+        <w:t>(Mechanical Pencil)</w:t>
       </w:r>
     </w:p>
     <w:p>
@@ -842,17 +933,27 @@
       <w:pPr>
         <w:ind w:left="720"/>
       </w:pPr>
+      <w:proofErr w:type="spellStart"/>
       <w:r>
-        <w:t>TDS_CCInvert:</w:t>
+        <w:t>TDS_CCInvert</w:t>
+      </w:r>
+      <w:proofErr w:type="gramStart"/>
+      <w:r>
+        <w:t>:</w:t>
       </w:r>
       <w:r>
         <w:t>UYU</w:t>
       </w:r>
+      <w:proofErr w:type="gramEnd"/>
       <w:r>
         <w:t>;TDS_ESN:</w:t>
       </w:r>
       <w:r>
-        <w:t>UYU;NEDS_Other(Mechanical Pencil):YUU</w:t>
+        <w:t>UYU;NEDS_Other</w:t>
+      </w:r>
+      <w:proofErr w:type="spellEnd"/>
+      <w:r>
+        <w:t>(Mechanical Pencil):YUU</w:t>
       </w:r>
     </w:p>
     <w:p>
@@ -1020,6 +1121,7 @@
                 <w:szCs w:val="20"/>
               </w:rPr>
             </w:pPr>
+            <w:proofErr w:type="spellStart"/>
             <w:r>
               <w:rPr>
                 <w:b/>
@@ -1028,6 +1130,7 @@
               </w:rPr>
               <w:t>AmericanSignLanguage</w:t>
             </w:r>
+            <w:proofErr w:type="spellEnd"/>
           </w:p>
         </w:tc>
         <w:tc>
@@ -1154,6 +1257,7 @@
                 <w:szCs w:val="20"/>
               </w:rPr>
             </w:pPr>
+            <w:proofErr w:type="spellStart"/>
             <w:r>
               <w:rPr>
                 <w:b/>
@@ -1162,6 +1266,7 @@
               </w:rPr>
               <w:t>BrailleType</w:t>
             </w:r>
+            <w:proofErr w:type="spellEnd"/>
             <w:r>
               <w:rPr>
                 <w:sz w:val="20"/>
@@ -1414,7 +1519,7 @@
                 <w:sz w:val="20"/>
                 <w:szCs w:val="20"/>
               </w:rPr>
-              <w:t>TDS_BT_EXT</w:t>
+              <w:t>TDS_BT_UXN</w:t>
             </w:r>
           </w:p>
         </w:tc>
@@ -1435,7 +1540,7 @@
                 <w:sz w:val="20"/>
                 <w:szCs w:val="20"/>
               </w:rPr>
-              <w:t>EBAE – Uncontracted – UEB Math</w:t>
+              <w:t>UEB – Uncontracted – Nemeth Math</w:t>
             </w:r>
           </w:p>
         </w:tc>
@@ -1477,7 +1582,7 @@
                 <w:sz w:val="20"/>
                 <w:szCs w:val="20"/>
               </w:rPr>
-              <w:t>TDS_BT_ECT</w:t>
+              <w:t>TDS_BT_UCN</w:t>
             </w:r>
           </w:p>
         </w:tc>
@@ -1498,14 +1603,7 @@
                 <w:sz w:val="20"/>
                 <w:szCs w:val="20"/>
               </w:rPr>
-              <w:t>EBAE</w:t>
-            </w:r>
-            <w:r>
-              <w:rPr>
-                <w:sz w:val="20"/>
-                <w:szCs w:val="20"/>
-              </w:rPr>
-              <w:t xml:space="preserve"> – Contracted – UEB Math</w:t>
+              <w:t>UEB – Contracted – Nemeth Math</w:t>
             </w:r>
           </w:p>
         </w:tc>
@@ -1547,7 +1645,7 @@
                 <w:sz w:val="20"/>
                 <w:szCs w:val="20"/>
               </w:rPr>
-              <w:t>TDS_BT_UXN</w:t>
+              <w:t>TDS_BT_UXT</w:t>
             </w:r>
           </w:p>
         </w:tc>
@@ -1568,7 +1666,14 @@
                 <w:sz w:val="20"/>
                 <w:szCs w:val="20"/>
               </w:rPr>
-              <w:t>UEB – Uncontracted – Nemeth Math</w:t>
+              <w:t>UEB –</w:t>
+            </w:r>
+            <w:r>
+              <w:rPr>
+                <w:sz w:val="20"/>
+                <w:szCs w:val="20"/>
+              </w:rPr>
+              <w:t xml:space="preserve"> Uncontracted – UEB Math</w:t>
             </w:r>
           </w:p>
         </w:tc>
@@ -1610,7 +1715,7 @@
                 <w:sz w:val="20"/>
                 <w:szCs w:val="20"/>
               </w:rPr>
-              <w:t>TDS_BT_UCN</w:t>
+              <w:t>TDS_BT_UCT</w:t>
             </w:r>
           </w:p>
         </w:tc>
@@ -1631,7 +1736,14 @@
                 <w:sz w:val="20"/>
                 <w:szCs w:val="20"/>
               </w:rPr>
-              <w:t>UEB – Contracted – Nemeth Math</w:t>
+              <w:t>UEB – Contracted</w:t>
+            </w:r>
+            <w:r>
+              <w:rPr>
+                <w:sz w:val="20"/>
+                <w:szCs w:val="20"/>
+              </w:rPr>
+              <w:t xml:space="preserve"> – UEB Math</w:t>
             </w:r>
           </w:p>
         </w:tc>
@@ -1673,7 +1785,29 @@
                 <w:sz w:val="20"/>
                 <w:szCs w:val="20"/>
               </w:rPr>
-              <w:t>TDS_BT_UXT</w:t>
+              <w:t>TDS_BT_G1 (</w:t>
+            </w:r>
+            <w:r>
+              <w:rPr>
+                <w:sz w:val="20"/>
+                <w:szCs w:val="20"/>
+              </w:rPr>
+              <w:t>legacy</w:t>
+            </w:r>
+            <w:r>
+              <w:rPr>
+                <w:rStyle w:val="FootnoteReference"/>
+                <w:sz w:val="20"/>
+                <w:szCs w:val="20"/>
+              </w:rPr>
+              <w:footnoteReference w:id="2"/>
+            </w:r>
+            <w:r>
+              <w:rPr>
+                <w:sz w:val="20"/>
+                <w:szCs w:val="20"/>
+              </w:rPr>
+              <w:t>)</w:t>
             </w:r>
           </w:p>
         </w:tc>
@@ -1694,14 +1828,7 @@
                 <w:sz w:val="20"/>
                 <w:szCs w:val="20"/>
               </w:rPr>
-              <w:t>UEB –</w:t>
-            </w:r>
-            <w:r>
-              <w:rPr>
-                <w:sz w:val="20"/>
-                <w:szCs w:val="20"/>
-              </w:rPr>
-              <w:t xml:space="preserve"> Uncontracted – UEB Math</w:t>
+              <w:t>Uncontracted braille</w:t>
             </w:r>
           </w:p>
         </w:tc>
@@ -1743,7 +1870,21 @@
                 <w:sz w:val="20"/>
                 <w:szCs w:val="20"/>
               </w:rPr>
-              <w:t>TDS_BT_UCT</w:t>
+              <w:t>TDS_BT_G2 (</w:t>
+            </w:r>
+            <w:r>
+              <w:rPr>
+                <w:sz w:val="20"/>
+                <w:szCs w:val="20"/>
+              </w:rPr>
+              <w:t>legacy</w:t>
+            </w:r>
+            <w:r>
+              <w:rPr>
+                <w:sz w:val="20"/>
+                <w:szCs w:val="20"/>
+              </w:rPr>
+              <w:t>)</w:t>
             </w:r>
           </w:p>
         </w:tc>
@@ -1764,14 +1905,7 @@
                 <w:sz w:val="20"/>
                 <w:szCs w:val="20"/>
               </w:rPr>
-              <w:t>UEB – Contracted</w:t>
-            </w:r>
-            <w:r>
-              <w:rPr>
-                <w:sz w:val="20"/>
-                <w:szCs w:val="20"/>
-              </w:rPr>
-              <w:t xml:space="preserve"> – UEB Math</w:t>
+              <w:t>Contracted braille</w:t>
             </w:r>
           </w:p>
         </w:tc>
@@ -1813,7 +1947,7 @@
                 <w:sz w:val="20"/>
                 <w:szCs w:val="20"/>
               </w:rPr>
-              <w:t>TDS_BT_G1 (</w:t>
+              <w:t>TDS_BT_NM (</w:t>
             </w:r>
             <w:r>
               <w:rPr>
@@ -1824,14 +1958,6 @@
             </w:r>
             <w:r>
               <w:rPr>
-                <w:rStyle w:val="FootnoteReference"/>
-                <w:sz w:val="20"/>
-                <w:szCs w:val="20"/>
-              </w:rPr>
-              <w:footnoteReference w:id="2"/>
-            </w:r>
-            <w:r>
-              <w:rPr>
                 <w:sz w:val="20"/>
                 <w:szCs w:val="20"/>
               </w:rPr>
@@ -1856,7 +1982,14 @@
                 <w:sz w:val="20"/>
                 <w:szCs w:val="20"/>
               </w:rPr>
-              <w:t>Uncontracted braille</w:t>
+              <w:t>Nemeth math braille</w:t>
+            </w:r>
+            <w:r>
+              <w:rPr>
+                <w:sz w:val="20"/>
+                <w:szCs w:val="20"/>
+              </w:rPr>
+              <w:t xml:space="preserve"> (contracted)</w:t>
             </w:r>
           </w:p>
         </w:tc>
@@ -1879,6 +2012,16 @@
                 <w:szCs w:val="20"/>
               </w:rPr>
             </w:pPr>
+            <w:proofErr w:type="spellStart"/>
+            <w:r>
+              <w:rPr>
+                <w:b/>
+                <w:sz w:val="20"/>
+                <w:szCs w:val="20"/>
+              </w:rPr>
+              <w:t>ClosedCaptioning</w:t>
+            </w:r>
+            <w:proofErr w:type="spellEnd"/>
           </w:p>
         </w:tc>
         <w:tc>
@@ -1898,21 +2041,7 @@
                 <w:sz w:val="20"/>
                 <w:szCs w:val="20"/>
               </w:rPr>
-              <w:t>TDS_BT_G2 (</w:t>
-            </w:r>
-            <w:r>
-              <w:rPr>
-                <w:sz w:val="20"/>
-                <w:szCs w:val="20"/>
-              </w:rPr>
-              <w:t>legacy</w:t>
-            </w:r>
-            <w:r>
-              <w:rPr>
-                <w:sz w:val="20"/>
-                <w:szCs w:val="20"/>
-              </w:rPr>
-              <w:t>)</w:t>
+              <w:t>TDS_ClosedCap0</w:t>
             </w:r>
           </w:p>
         </w:tc>
@@ -1933,7 +2062,7 @@
                 <w:sz w:val="20"/>
                 <w:szCs w:val="20"/>
               </w:rPr>
-              <w:t>Contracted braille</w:t>
+              <w:t>Closed captioning not available (default)</w:t>
             </w:r>
           </w:p>
         </w:tc>
@@ -1975,21 +2104,7 @@
                 <w:sz w:val="20"/>
                 <w:szCs w:val="20"/>
               </w:rPr>
-              <w:t>TDS_BT_NM (</w:t>
-            </w:r>
-            <w:r>
-              <w:rPr>
-                <w:sz w:val="20"/>
-                <w:szCs w:val="20"/>
-              </w:rPr>
-              <w:t>legacy</w:t>
-            </w:r>
-            <w:r>
-              <w:rPr>
-                <w:sz w:val="20"/>
-                <w:szCs w:val="20"/>
-              </w:rPr>
-              <w:t>)</w:t>
+              <w:t>TDS_ClosedCap1</w:t>
             </w:r>
           </w:p>
         </w:tc>
@@ -2010,14 +2125,7 @@
                 <w:sz w:val="20"/>
                 <w:szCs w:val="20"/>
               </w:rPr>
-              <w:t>Nemeth math braille</w:t>
-            </w:r>
-            <w:r>
-              <w:rPr>
-                <w:sz w:val="20"/>
-                <w:szCs w:val="20"/>
-              </w:rPr>
-              <w:t xml:space="preserve"> (contracted)</w:t>
+              <w:t>Closed captioning available</w:t>
             </w:r>
           </w:p>
         </w:tc>
@@ -2040,14 +2148,16 @@
                 <w:szCs w:val="20"/>
               </w:rPr>
             </w:pPr>
-            <w:r>
-              <w:rPr>
-                <w:b/>
-                <w:sz w:val="20"/>
-                <w:szCs w:val="20"/>
-              </w:rPr>
-              <w:t>ClosedCaptioning</w:t>
-            </w:r>
+            <w:proofErr w:type="spellStart"/>
+            <w:r>
+              <w:rPr>
+                <w:b/>
+                <w:sz w:val="20"/>
+                <w:szCs w:val="20"/>
+              </w:rPr>
+              <w:t>ColorContrast</w:t>
+            </w:r>
+            <w:proofErr w:type="spellEnd"/>
           </w:p>
         </w:tc>
         <w:tc>
@@ -2067,7 +2177,7 @@
                 <w:sz w:val="20"/>
                 <w:szCs w:val="20"/>
               </w:rPr>
-              <w:t>TDS_ClosedCap0</w:t>
+              <w:t>TDS_CC0</w:t>
             </w:r>
           </w:p>
         </w:tc>
@@ -2088,7 +2198,7 @@
                 <w:sz w:val="20"/>
                 <w:szCs w:val="20"/>
               </w:rPr>
-              <w:t>Closed captioning not available (default)</w:t>
+              <w:t>Black on White (default)</w:t>
             </w:r>
           </w:p>
         </w:tc>
@@ -2125,13 +2235,15 @@
                 <w:szCs w:val="20"/>
               </w:rPr>
             </w:pPr>
-            <w:r>
-              <w:rPr>
-                <w:sz w:val="20"/>
-                <w:szCs w:val="20"/>
-              </w:rPr>
-              <w:t>TDS_ClosedCap1</w:t>
-            </w:r>
+            <w:proofErr w:type="spellStart"/>
+            <w:r>
+              <w:rPr>
+                <w:sz w:val="20"/>
+                <w:szCs w:val="20"/>
+              </w:rPr>
+              <w:t>TDS_CCInvert</w:t>
+            </w:r>
+            <w:proofErr w:type="spellEnd"/>
           </w:p>
         </w:tc>
         <w:tc>
@@ -2151,7 +2263,7 @@
                 <w:sz w:val="20"/>
                 <w:szCs w:val="20"/>
               </w:rPr>
-              <w:t>Closed captioning available</w:t>
+              <w:t>Reverse Contrast</w:t>
             </w:r>
           </w:p>
         </w:tc>
@@ -2174,14 +2286,6 @@
                 <w:szCs w:val="20"/>
               </w:rPr>
             </w:pPr>
-            <w:r>
-              <w:rPr>
-                <w:b/>
-                <w:sz w:val="20"/>
-                <w:szCs w:val="20"/>
-              </w:rPr>
-              <w:t>ColorContrast</w:t>
-            </w:r>
           </w:p>
         </w:tc>
         <w:tc>
@@ -2196,13 +2300,15 @@
                 <w:szCs w:val="20"/>
               </w:rPr>
             </w:pPr>
-            <w:r>
-              <w:rPr>
-                <w:sz w:val="20"/>
-                <w:szCs w:val="20"/>
-              </w:rPr>
-              <w:t>TDS_CC0</w:t>
-            </w:r>
+            <w:proofErr w:type="spellStart"/>
+            <w:r>
+              <w:rPr>
+                <w:sz w:val="20"/>
+                <w:szCs w:val="20"/>
+              </w:rPr>
+              <w:t>TDS_CCMagenta</w:t>
+            </w:r>
+            <w:proofErr w:type="spellEnd"/>
           </w:p>
         </w:tc>
         <w:tc>
@@ -2217,13 +2323,15 @@
                 <w:szCs w:val="20"/>
               </w:rPr>
             </w:pPr>
-            <w:r>
-              <w:rPr>
-                <w:sz w:val="20"/>
-                <w:szCs w:val="20"/>
-              </w:rPr>
-              <w:t>Black on White (default)</w:t>
-            </w:r>
+            <w:proofErr w:type="spellStart"/>
+            <w:r>
+              <w:rPr>
+                <w:sz w:val="20"/>
+                <w:szCs w:val="20"/>
+              </w:rPr>
+              <w:t>BlackOnRose</w:t>
+            </w:r>
+            <w:proofErr w:type="spellEnd"/>
           </w:p>
         </w:tc>
       </w:tr>
@@ -2259,13 +2367,15 @@
                 <w:szCs w:val="20"/>
               </w:rPr>
             </w:pPr>
-            <w:r>
-              <w:rPr>
-                <w:sz w:val="20"/>
-                <w:szCs w:val="20"/>
-              </w:rPr>
-              <w:t>TDS_CCInvert</w:t>
-            </w:r>
+            <w:proofErr w:type="spellStart"/>
+            <w:r>
+              <w:rPr>
+                <w:sz w:val="20"/>
+                <w:szCs w:val="20"/>
+              </w:rPr>
+              <w:t>TDS_CCMedGrayLtGray</w:t>
+            </w:r>
+            <w:proofErr w:type="spellEnd"/>
           </w:p>
         </w:tc>
         <w:tc>
@@ -2285,7 +2395,7 @@
                 <w:sz w:val="20"/>
                 <w:szCs w:val="20"/>
               </w:rPr>
-              <w:t>Reverse Contrast</w:t>
+              <w:t>Medium Gray on Light Gray</w:t>
             </w:r>
           </w:p>
         </w:tc>
@@ -2322,13 +2432,15 @@
                 <w:szCs w:val="20"/>
               </w:rPr>
             </w:pPr>
-            <w:r>
-              <w:rPr>
-                <w:sz w:val="20"/>
-                <w:szCs w:val="20"/>
-              </w:rPr>
-              <w:t>TDS_CCMagenta</w:t>
-            </w:r>
+            <w:proofErr w:type="spellStart"/>
+            <w:r>
+              <w:rPr>
+                <w:sz w:val="20"/>
+                <w:szCs w:val="20"/>
+              </w:rPr>
+              <w:t>TDS_CCYellowB</w:t>
+            </w:r>
+            <w:proofErr w:type="spellEnd"/>
           </w:p>
         </w:tc>
         <w:tc>
@@ -2348,7 +2460,7 @@
                 <w:sz w:val="20"/>
                 <w:szCs w:val="20"/>
               </w:rPr>
-              <w:t>BlackOnRose</w:t>
+              <w:t>Yellow on Blue</w:t>
             </w:r>
           </w:p>
         </w:tc>
@@ -2371,6 +2483,14 @@
                 <w:szCs w:val="20"/>
               </w:rPr>
             </w:pPr>
+            <w:r>
+              <w:rPr>
+                <w:b/>
+                <w:sz w:val="20"/>
+                <w:szCs w:val="20"/>
+              </w:rPr>
+              <w:t>Highlight</w:t>
+            </w:r>
           </w:p>
         </w:tc>
         <w:tc>
@@ -2390,7 +2510,7 @@
                 <w:sz w:val="20"/>
                 <w:szCs w:val="20"/>
               </w:rPr>
-              <w:t>TDS_CCMedGrayLtGray</w:t>
+              <w:t>TDS_Highlight1</w:t>
             </w:r>
           </w:p>
         </w:tc>
@@ -2411,7 +2531,7 @@
                 <w:sz w:val="20"/>
                 <w:szCs w:val="20"/>
               </w:rPr>
-              <w:t>Medium Gray on Light Gray</w:t>
+              <w:t>Permit highlighting (default)</w:t>
             </w:r>
           </w:p>
         </w:tc>
@@ -2453,7 +2573,7 @@
                 <w:sz w:val="20"/>
                 <w:szCs w:val="20"/>
               </w:rPr>
-              <w:t>TDS_CCYellowB</w:t>
+              <w:t>TDS_Highlight0</w:t>
             </w:r>
           </w:p>
         </w:tc>
@@ -2474,7 +2594,7 @@
                 <w:sz w:val="20"/>
                 <w:szCs w:val="20"/>
               </w:rPr>
-              <w:t>Yellow on Blue</w:t>
+              <w:t>Disable highlighting</w:t>
             </w:r>
           </w:p>
         </w:tc>
@@ -2497,14 +2617,16 @@
                 <w:szCs w:val="20"/>
               </w:rPr>
             </w:pPr>
-            <w:r>
-              <w:rPr>
-                <w:b/>
-                <w:sz w:val="20"/>
-                <w:szCs w:val="20"/>
-              </w:rPr>
-              <w:t>Highlight</w:t>
-            </w:r>
+            <w:proofErr w:type="spellStart"/>
+            <w:r>
+              <w:rPr>
+                <w:b/>
+                <w:sz w:val="20"/>
+                <w:szCs w:val="20"/>
+              </w:rPr>
+              <w:t>IllustrationGlossary</w:t>
+            </w:r>
+            <w:proofErr w:type="spellEnd"/>
           </w:p>
         </w:tc>
         <w:tc>
@@ -2524,7 +2646,7 @@
                 <w:sz w:val="20"/>
                 <w:szCs w:val="20"/>
               </w:rPr>
-              <w:t>TDS_Highlight1</w:t>
+              <w:t>TDS_ILG0</w:t>
             </w:r>
           </w:p>
         </w:tc>
@@ -2545,7 +2667,7 @@
                 <w:sz w:val="20"/>
                 <w:szCs w:val="20"/>
               </w:rPr>
-              <w:t>Permit highlighting (default)</w:t>
+              <w:t>Illustration glossary off (default)</w:t>
             </w:r>
           </w:p>
         </w:tc>
@@ -2587,7 +2709,7 @@
                 <w:sz w:val="20"/>
                 <w:szCs w:val="20"/>
               </w:rPr>
-              <w:t>TDS_Highlight0</w:t>
+              <w:t>TDS_ILG1</w:t>
             </w:r>
           </w:p>
         </w:tc>
@@ -2608,7 +2730,7 @@
                 <w:sz w:val="20"/>
                 <w:szCs w:val="20"/>
               </w:rPr>
-              <w:t>Disable highlighting</w:t>
+              <w:t>Illustration glossary on</w:t>
             </w:r>
           </w:p>
         </w:tc>
@@ -2637,7 +2759,7 @@
                 <w:sz w:val="20"/>
                 <w:szCs w:val="20"/>
               </w:rPr>
-              <w:t>IllustrationGlossary</w:t>
+              <w:t>Language</w:t>
             </w:r>
           </w:p>
         </w:tc>
@@ -2658,7 +2780,7 @@
                 <w:sz w:val="20"/>
                 <w:szCs w:val="20"/>
               </w:rPr>
-              <w:t>TDS_ILG0</w:t>
+              <w:t>ENU</w:t>
             </w:r>
           </w:p>
         </w:tc>
@@ -2679,7 +2801,7 @@
                 <w:sz w:val="20"/>
                 <w:szCs w:val="20"/>
               </w:rPr>
-              <w:t>Illustration glossary off (default)</w:t>
+              <w:t>English (default)</w:t>
             </w:r>
           </w:p>
         </w:tc>
@@ -2721,7 +2843,7 @@
                 <w:sz w:val="20"/>
                 <w:szCs w:val="20"/>
               </w:rPr>
-              <w:t>TDS_ILG1</w:t>
+              <w:t>ESN</w:t>
             </w:r>
           </w:p>
         </w:tc>
@@ -2742,7 +2864,7 @@
                 <w:sz w:val="20"/>
                 <w:szCs w:val="20"/>
               </w:rPr>
-              <w:t>Illustration glossary on</w:t>
+              <w:t>Spanish stacked translation (math only)</w:t>
             </w:r>
           </w:p>
         </w:tc>
@@ -2765,14 +2887,6 @@
                 <w:szCs w:val="20"/>
               </w:rPr>
             </w:pPr>
-            <w:r>
-              <w:rPr>
-                <w:b/>
-                <w:sz w:val="20"/>
-                <w:szCs w:val="20"/>
-              </w:rPr>
-              <w:t>Language</w:t>
-            </w:r>
           </w:p>
         </w:tc>
         <w:tc>
@@ -2792,7 +2906,36 @@
                 <w:sz w:val="20"/>
                 <w:szCs w:val="20"/>
               </w:rPr>
-              <w:t>ENU</w:t>
+              <w:t xml:space="preserve">ENU-Braille </w:t>
+            </w:r>
+            <w:r>
+              <w:rPr>
+                <w:sz w:val="20"/>
+                <w:szCs w:val="20"/>
+              </w:rPr>
+              <w:t>(</w:t>
+            </w:r>
+            <w:r>
+              <w:rPr>
+                <w:sz w:val="20"/>
+                <w:szCs w:val="20"/>
+              </w:rPr>
+              <w:t>obsolete</w:t>
+            </w:r>
+            <w:r>
+              <w:rPr>
+                <w:rStyle w:val="FootnoteReference"/>
+                <w:sz w:val="20"/>
+                <w:szCs w:val="20"/>
+              </w:rPr>
+              <w:footnoteReference w:id="3"/>
+            </w:r>
+            <w:r>
+              <w:rPr>
+                <w:sz w:val="20"/>
+                <w:szCs w:val="20"/>
+              </w:rPr>
+              <w:t>)</w:t>
             </w:r>
           </w:p>
         </w:tc>
@@ -2813,7 +2956,7 @@
                 <w:sz w:val="20"/>
                 <w:szCs w:val="20"/>
               </w:rPr>
-              <w:t>English (default)</w:t>
+              <w:t>Braille</w:t>
             </w:r>
           </w:p>
         </w:tc>
@@ -2836,6 +2979,14 @@
                 <w:szCs w:val="20"/>
               </w:rPr>
             </w:pPr>
+            <w:r>
+              <w:rPr>
+                <w:b/>
+                <w:sz w:val="20"/>
+                <w:szCs w:val="20"/>
+              </w:rPr>
+              <w:t>Mark for Review</w:t>
+            </w:r>
           </w:p>
         </w:tc>
         <w:tc>
@@ -2855,7 +3006,7 @@
                 <w:sz w:val="20"/>
                 <w:szCs w:val="20"/>
               </w:rPr>
-              <w:t>ESN</w:t>
+              <w:t>TDS_MfR1</w:t>
             </w:r>
           </w:p>
         </w:tc>
@@ -2876,7 +3027,7 @@
                 <w:sz w:val="20"/>
                 <w:szCs w:val="20"/>
               </w:rPr>
-              <w:t>Spanish stacked translation (math only)</w:t>
+              <w:t>Allow mark for review (default)</w:t>
             </w:r>
           </w:p>
         </w:tc>
@@ -2918,36 +3069,7 @@
                 <w:sz w:val="20"/>
                 <w:szCs w:val="20"/>
               </w:rPr>
-              <w:t xml:space="preserve">ENU-Braille </w:t>
-            </w:r>
-            <w:r>
-              <w:rPr>
-                <w:sz w:val="20"/>
-                <w:szCs w:val="20"/>
-              </w:rPr>
-              <w:t>(</w:t>
-            </w:r>
-            <w:r>
-              <w:rPr>
-                <w:sz w:val="20"/>
-                <w:szCs w:val="20"/>
-              </w:rPr>
-              <w:t>obsolete</w:t>
-            </w:r>
-            <w:r>
-              <w:rPr>
-                <w:rStyle w:val="FootnoteReference"/>
-                <w:sz w:val="20"/>
-                <w:szCs w:val="20"/>
-              </w:rPr>
-              <w:footnoteReference w:id="3"/>
-            </w:r>
-            <w:r>
-              <w:rPr>
-                <w:sz w:val="20"/>
-                <w:szCs w:val="20"/>
-              </w:rPr>
-              <w:t>)</w:t>
+              <w:t>TDS_MfR0</w:t>
             </w:r>
           </w:p>
         </w:tc>
@@ -2968,7 +3090,7 @@
                 <w:sz w:val="20"/>
                 <w:szCs w:val="20"/>
               </w:rPr>
-              <w:t>Braille</w:t>
+              <w:t>Disable mark for review</w:t>
             </w:r>
           </w:p>
         </w:tc>
@@ -2997,7 +3119,7 @@
                 <w:sz w:val="20"/>
                 <w:szCs w:val="20"/>
               </w:rPr>
-              <w:t>Mark for Review</w:t>
+              <w:t>Masking</w:t>
             </w:r>
           </w:p>
         </w:tc>
@@ -3018,7 +3140,7 @@
                 <w:sz w:val="20"/>
                 <w:szCs w:val="20"/>
               </w:rPr>
-              <w:t>TDS_MfR1</w:t>
+              <w:t>TDS_Masking0</w:t>
             </w:r>
           </w:p>
         </w:tc>
@@ -3039,7 +3161,7 @@
                 <w:sz w:val="20"/>
                 <w:szCs w:val="20"/>
               </w:rPr>
-              <w:t>Allow mark for review (default)</w:t>
+              <w:t>Masking not available (default)</w:t>
             </w:r>
           </w:p>
         </w:tc>
@@ -3081,7 +3203,7 @@
                 <w:sz w:val="20"/>
                 <w:szCs w:val="20"/>
               </w:rPr>
-              <w:t>TDS_MfR0</w:t>
+              <w:t>TDS_Masking1</w:t>
             </w:r>
           </w:p>
         </w:tc>
@@ -3102,7 +3224,7 @@
                 <w:sz w:val="20"/>
                 <w:szCs w:val="20"/>
               </w:rPr>
-              <w:t>Disable mark for review</w:t>
+              <w:t>Masking available: allows blocking of content that is not of immediate need or that might be distracting to the student.</w:t>
             </w:r>
           </w:p>
         </w:tc>
@@ -3131,7 +3253,7 @@
                 <w:sz w:val="20"/>
                 <w:szCs w:val="20"/>
               </w:rPr>
-              <w:t>Masking</w:t>
+              <w:t>Notepad (comments)</w:t>
             </w:r>
           </w:p>
         </w:tc>
@@ -3147,13 +3269,15 @@
                 <w:szCs w:val="20"/>
               </w:rPr>
             </w:pPr>
-            <w:r>
-              <w:rPr>
-                <w:sz w:val="20"/>
-                <w:szCs w:val="20"/>
-              </w:rPr>
-              <w:t>TDS_Masking0</w:t>
-            </w:r>
+            <w:proofErr w:type="spellStart"/>
+            <w:r>
+              <w:rPr>
+                <w:sz w:val="20"/>
+                <w:szCs w:val="20"/>
+              </w:rPr>
+              <w:t>TDS_SCNotepad</w:t>
+            </w:r>
+            <w:proofErr w:type="spellEnd"/>
           </w:p>
         </w:tc>
         <w:tc>
@@ -3173,7 +3297,7 @@
                 <w:sz w:val="20"/>
                 <w:szCs w:val="20"/>
               </w:rPr>
-              <w:t>Masking not available (default)</w:t>
+              <w:t>Notepad available (default)</w:t>
             </w:r>
           </w:p>
         </w:tc>
@@ -3215,7 +3339,7 @@
                 <w:sz w:val="20"/>
                 <w:szCs w:val="20"/>
               </w:rPr>
-              <w:t>TDS_Masking1</w:t>
+              <w:t>TDS_SC0</w:t>
             </w:r>
           </w:p>
         </w:tc>
@@ -3236,7 +3360,7 @@
                 <w:sz w:val="20"/>
                 <w:szCs w:val="20"/>
               </w:rPr>
-              <w:t>Masking available: allows blocking of content that is not of immediate need or that might be distracting to the student.</w:t>
+              <w:t>Notepad disabled</w:t>
             </w:r>
           </w:p>
         </w:tc>
@@ -3259,14 +3383,16 @@
                 <w:szCs w:val="20"/>
               </w:rPr>
             </w:pPr>
-            <w:r>
-              <w:rPr>
-                <w:b/>
-                <w:sz w:val="20"/>
-                <w:szCs w:val="20"/>
-              </w:rPr>
-              <w:t>Notepad (comments)</w:t>
-            </w:r>
+            <w:proofErr w:type="spellStart"/>
+            <w:r>
+              <w:rPr>
+                <w:b/>
+                <w:sz w:val="20"/>
+                <w:szCs w:val="20"/>
+              </w:rPr>
+              <w:t>PermissiveMode</w:t>
+            </w:r>
+            <w:proofErr w:type="spellEnd"/>
           </w:p>
         </w:tc>
         <w:tc>
@@ -3286,7 +3412,7 @@
                 <w:sz w:val="20"/>
                 <w:szCs w:val="20"/>
               </w:rPr>
-              <w:t>TDS_SCNotepad</w:t>
+              <w:t>TDS_PM0</w:t>
             </w:r>
           </w:p>
         </w:tc>
@@ -3307,7 +3433,7 @@
                 <w:sz w:val="20"/>
                 <w:szCs w:val="20"/>
               </w:rPr>
-              <w:t>Notepad available (default)</w:t>
+              <w:t>Permissive mode disabled (default)</w:t>
             </w:r>
           </w:p>
         </w:tc>
@@ -3349,7 +3475,7 @@
                 <w:sz w:val="20"/>
                 <w:szCs w:val="20"/>
               </w:rPr>
-              <w:t>TDS_SC0</w:t>
+              <w:t>TDS_PM1</w:t>
             </w:r>
           </w:p>
         </w:tc>
@@ -3370,7 +3496,7 @@
                 <w:sz w:val="20"/>
                 <w:szCs w:val="20"/>
               </w:rPr>
-              <w:t>Notepad disabled</w:t>
+              <w:t>Permissive mode enabled: Allows assistive technology software such as screen readers, magnifiers, etc. to be run on the computer. When disabled, only the secure web browser is allowed to run.</w:t>
             </w:r>
           </w:p>
         </w:tc>
@@ -3393,14 +3519,16 @@
                 <w:szCs w:val="20"/>
               </w:rPr>
             </w:pPr>
-            <w:r>
-              <w:rPr>
-                <w:b/>
-                <w:sz w:val="20"/>
-                <w:szCs w:val="20"/>
-              </w:rPr>
-              <w:t>PermissiveMode</w:t>
-            </w:r>
+            <w:proofErr w:type="spellStart"/>
+            <w:r>
+              <w:rPr>
+                <w:b/>
+                <w:sz w:val="20"/>
+                <w:szCs w:val="20"/>
+              </w:rPr>
+              <w:t>PrintOnDemand</w:t>
+            </w:r>
+            <w:proofErr w:type="spellEnd"/>
           </w:p>
         </w:tc>
         <w:tc>
@@ -3420,7 +3548,7 @@
                 <w:sz w:val="20"/>
                 <w:szCs w:val="20"/>
               </w:rPr>
-              <w:t>TDS_PM0</w:t>
+              <w:t>TDS_PoD0</w:t>
             </w:r>
           </w:p>
         </w:tc>
@@ -3441,7 +3569,7 @@
                 <w:sz w:val="20"/>
                 <w:szCs w:val="20"/>
               </w:rPr>
-              <w:t>Permissive mode disabled (default)</w:t>
+              <w:t>Print on demand disabled (default)</w:t>
             </w:r>
           </w:p>
         </w:tc>
@@ -3478,13 +3606,15 @@
                 <w:szCs w:val="20"/>
               </w:rPr>
             </w:pPr>
-            <w:r>
-              <w:rPr>
-                <w:sz w:val="20"/>
-                <w:szCs w:val="20"/>
-              </w:rPr>
-              <w:t>TDS_PM1</w:t>
-            </w:r>
+            <w:proofErr w:type="spellStart"/>
+            <w:r>
+              <w:rPr>
+                <w:sz w:val="20"/>
+                <w:szCs w:val="20"/>
+              </w:rPr>
+              <w:t>TDS_PoD_Stim</w:t>
+            </w:r>
+            <w:proofErr w:type="spellEnd"/>
           </w:p>
         </w:tc>
         <w:tc>
@@ -3504,7 +3634,7 @@
                 <w:sz w:val="20"/>
                 <w:szCs w:val="20"/>
               </w:rPr>
-              <w:t>Permissive mode enabled: Allows assistive technology software such as screen readers, magnifiers, etc. to be run on the computer. When disabled, only the secure web browser is allowed to run.</w:t>
+              <w:t>Allows students to request a printout of the item stimulus.</w:t>
             </w:r>
           </w:p>
         </w:tc>
@@ -3527,14 +3657,6 @@
                 <w:szCs w:val="20"/>
               </w:rPr>
             </w:pPr>
-            <w:r>
-              <w:rPr>
-                <w:b/>
-                <w:sz w:val="20"/>
-                <w:szCs w:val="20"/>
-              </w:rPr>
-              <w:t>PrintOnDemand</w:t>
-            </w:r>
           </w:p>
         </w:tc>
         <w:tc>
@@ -3549,13 +3671,15 @@
                 <w:szCs w:val="20"/>
               </w:rPr>
             </w:pPr>
-            <w:r>
-              <w:rPr>
-                <w:sz w:val="20"/>
-                <w:szCs w:val="20"/>
-              </w:rPr>
-              <w:t>TDS_PoD0</w:t>
-            </w:r>
+            <w:proofErr w:type="spellStart"/>
+            <w:r>
+              <w:rPr>
+                <w:sz w:val="20"/>
+                <w:szCs w:val="20"/>
+              </w:rPr>
+              <w:t>TDS_PoD_Item</w:t>
+            </w:r>
+            <w:proofErr w:type="spellEnd"/>
           </w:p>
         </w:tc>
         <w:tc>
@@ -3575,7 +3699,7 @@
                 <w:sz w:val="20"/>
                 <w:szCs w:val="20"/>
               </w:rPr>
-              <w:t>Print on demand disabled (default)</w:t>
+              <w:t>Print on Demand for items</w:t>
             </w:r>
           </w:p>
         </w:tc>
@@ -3612,13 +3736,15 @@
                 <w:szCs w:val="20"/>
               </w:rPr>
             </w:pPr>
-            <w:r>
-              <w:rPr>
-                <w:sz w:val="20"/>
-                <w:szCs w:val="20"/>
-              </w:rPr>
-              <w:t>TDS_PoD_Stim</w:t>
-            </w:r>
+            <w:proofErr w:type="spellStart"/>
+            <w:r>
+              <w:rPr>
+                <w:sz w:val="20"/>
+                <w:szCs w:val="20"/>
+              </w:rPr>
+              <w:t>TDS_PoD_Stim&amp;TDS_PoD_Item</w:t>
+            </w:r>
+            <w:proofErr w:type="spellEnd"/>
           </w:p>
         </w:tc>
         <w:tc>
@@ -3638,7 +3764,7 @@
                 <w:sz w:val="20"/>
                 <w:szCs w:val="20"/>
               </w:rPr>
-              <w:t>Allows students to request a printout of the item stimulus.</w:t>
+              <w:t>Print on Demand for items and stimuli</w:t>
             </w:r>
           </w:p>
         </w:tc>
@@ -3661,6 +3787,16 @@
                 <w:szCs w:val="20"/>
               </w:rPr>
             </w:pPr>
+            <w:proofErr w:type="spellStart"/>
+            <w:r>
+              <w:rPr>
+                <w:b/>
+                <w:sz w:val="20"/>
+                <w:szCs w:val="20"/>
+              </w:rPr>
+              <w:t>PrintSize</w:t>
+            </w:r>
+            <w:proofErr w:type="spellEnd"/>
           </w:p>
         </w:tc>
         <w:tc>
@@ -3680,7 +3816,7 @@
                 <w:sz w:val="20"/>
                 <w:szCs w:val="20"/>
               </w:rPr>
-              <w:t>TDS_PoD_Item</w:t>
+              <w:t>TDS_PS_L0</w:t>
             </w:r>
           </w:p>
         </w:tc>
@@ -3701,7 +3837,7 @@
                 <w:sz w:val="20"/>
                 <w:szCs w:val="20"/>
               </w:rPr>
-              <w:t>Print on Demand for items</w:t>
+              <w:t>Default initial print size. (default)</w:t>
             </w:r>
           </w:p>
         </w:tc>
@@ -3743,7 +3879,7 @@
                 <w:sz w:val="20"/>
                 <w:szCs w:val="20"/>
               </w:rPr>
-              <w:t>TDS_PoD_Stim&amp;TDS_PoD_Item</w:t>
+              <w:t>TDS_PS_L1</w:t>
             </w:r>
           </w:p>
         </w:tc>
@@ -3764,7 +3900,7 @@
                 <w:sz w:val="20"/>
                 <w:szCs w:val="20"/>
               </w:rPr>
-              <w:t>Print on Demand for items and stimuli</w:t>
+              <w:t>Initial print size set to zoom level 1</w:t>
             </w:r>
           </w:p>
         </w:tc>
@@ -3787,14 +3923,6 @@
                 <w:szCs w:val="20"/>
               </w:rPr>
             </w:pPr>
-            <w:r>
-              <w:rPr>
-                <w:b/>
-                <w:sz w:val="20"/>
-                <w:szCs w:val="20"/>
-              </w:rPr>
-              <w:t>PrintSize</w:t>
-            </w:r>
           </w:p>
         </w:tc>
         <w:tc>
@@ -3814,7 +3942,7 @@
                 <w:sz w:val="20"/>
                 <w:szCs w:val="20"/>
               </w:rPr>
-              <w:t>TDS_PS_L0</w:t>
+              <w:t>TDS_PS_L2</w:t>
             </w:r>
           </w:p>
         </w:tc>
@@ -3835,7 +3963,7 @@
                 <w:sz w:val="20"/>
                 <w:szCs w:val="20"/>
               </w:rPr>
-              <w:t>Default initial print size. (default)</w:t>
+              <w:t>Initial print size set to zoom level 2</w:t>
             </w:r>
           </w:p>
         </w:tc>
@@ -3877,7 +4005,7 @@
                 <w:sz w:val="20"/>
                 <w:szCs w:val="20"/>
               </w:rPr>
-              <w:t>TDS_PS_L1</w:t>
+              <w:t>TDS_PS_L3</w:t>
             </w:r>
           </w:p>
         </w:tc>
@@ -3898,7 +4026,7 @@
                 <w:sz w:val="20"/>
                 <w:szCs w:val="20"/>
               </w:rPr>
-              <w:t>Initial print size set to zoom level 1</w:t>
+              <w:t>Initial print size set to zoom level 3</w:t>
             </w:r>
           </w:p>
         </w:tc>
@@ -3940,7 +4068,7 @@
                 <w:sz w:val="20"/>
                 <w:szCs w:val="20"/>
               </w:rPr>
-              <w:t>TDS_PS_L2</w:t>
+              <w:t>TDS_PS_L4</w:t>
             </w:r>
           </w:p>
         </w:tc>
@@ -3961,7 +4089,7 @@
                 <w:sz w:val="20"/>
                 <w:szCs w:val="20"/>
               </w:rPr>
-              <w:t>Initial print size set to zoom level 2</w:t>
+              <w:t>Initial print size set to zoom level 4</w:t>
             </w:r>
           </w:p>
         </w:tc>
@@ -3984,6 +4112,16 @@
                 <w:szCs w:val="20"/>
               </w:rPr>
             </w:pPr>
+            <w:proofErr w:type="spellStart"/>
+            <w:r>
+              <w:rPr>
+                <w:b/>
+                <w:sz w:val="20"/>
+                <w:szCs w:val="20"/>
+              </w:rPr>
+              <w:t>StreamlinedInterface</w:t>
+            </w:r>
+            <w:proofErr w:type="spellEnd"/>
           </w:p>
         </w:tc>
         <w:tc>
@@ -3998,12 +4136,30 @@
                 <w:szCs w:val="20"/>
               </w:rPr>
             </w:pPr>
-            <w:r>
-              <w:rPr>
-                <w:sz w:val="20"/>
-                <w:szCs w:val="20"/>
-              </w:rPr>
-              <w:t>TDS_PS_L3</w:t>
+            <w:proofErr w:type="spellStart"/>
+            <w:r>
+              <w:rPr>
+                <w:sz w:val="20"/>
+                <w:szCs w:val="20"/>
+              </w:rPr>
+              <w:t>TDS_TS_Modern</w:t>
+            </w:r>
+            <w:proofErr w:type="spellEnd"/>
+          </w:p>
+          <w:p>
+            <w:pPr>
+              <w:pStyle w:val="SingleSpace"/>
+              <w:rPr>
+                <w:sz w:val="20"/>
+                <w:szCs w:val="20"/>
+              </w:rPr>
+            </w:pPr>
+            <w:r>
+              <w:rPr>
+                <w:sz w:val="20"/>
+                <w:szCs w:val="20"/>
+              </w:rPr>
+              <w:t>TDS_SLM0</w:t>
             </w:r>
           </w:p>
         </w:tc>
@@ -4024,7 +4180,7 @@
                 <w:sz w:val="20"/>
                 <w:szCs w:val="20"/>
               </w:rPr>
-              <w:t>Initial print size set to zoom level 3</w:t>
+              <w:t>Standard layout with stimulus displayed alongside assessment items.</w:t>
             </w:r>
           </w:p>
         </w:tc>
@@ -4061,12 +4217,30 @@
                 <w:szCs w:val="20"/>
               </w:rPr>
             </w:pPr>
-            <w:r>
-              <w:rPr>
-                <w:sz w:val="20"/>
-                <w:szCs w:val="20"/>
-              </w:rPr>
-              <w:t>TDS_PS_L4</w:t>
+            <w:proofErr w:type="spellStart"/>
+            <w:r>
+              <w:rPr>
+                <w:sz w:val="20"/>
+                <w:szCs w:val="20"/>
+              </w:rPr>
+              <w:t>TDS_TS_Accessibility</w:t>
+            </w:r>
+            <w:proofErr w:type="spellEnd"/>
+          </w:p>
+          <w:p>
+            <w:pPr>
+              <w:pStyle w:val="SingleSpace"/>
+              <w:rPr>
+                <w:sz w:val="20"/>
+                <w:szCs w:val="20"/>
+              </w:rPr>
+            </w:pPr>
+            <w:r>
+              <w:rPr>
+                <w:sz w:val="20"/>
+                <w:szCs w:val="20"/>
+              </w:rPr>
+              <w:t>TDS_SLM1</w:t>
             </w:r>
           </w:p>
         </w:tc>
@@ -4087,7 +4261,7 @@
                 <w:sz w:val="20"/>
                 <w:szCs w:val="20"/>
               </w:rPr>
-              <w:t>Initial print size set to zoom level 4</w:t>
+              <w:t>Streamlined layout with stimulus displayed above and items displayed below. All tool and navigation buttons are on the bottom of the screen. Important: The streamlined interface is not intended to be tablet compatible.</w:t>
             </w:r>
           </w:p>
         </w:tc>
@@ -4116,7 +4290,7 @@
                 <w:sz w:val="20"/>
                 <w:szCs w:val="20"/>
               </w:rPr>
-              <w:t>StreamlinedInterface</w:t>
+              <w:t>Strikethrough</w:t>
             </w:r>
           </w:p>
         </w:tc>
@@ -4137,23 +4311,7 @@
                 <w:sz w:val="20"/>
                 <w:szCs w:val="20"/>
               </w:rPr>
-              <w:t>TDS_TS_Modern</w:t>
-            </w:r>
-          </w:p>
-          <w:p>
-            <w:pPr>
-              <w:pStyle w:val="SingleSpace"/>
-              <w:rPr>
-                <w:sz w:val="20"/>
-                <w:szCs w:val="20"/>
-              </w:rPr>
-            </w:pPr>
-            <w:r>
-              <w:rPr>
-                <w:sz w:val="20"/>
-                <w:szCs w:val="20"/>
-              </w:rPr>
-              <w:t>TDS_SLM0</w:t>
+              <w:t>TDS_ST1</w:t>
             </w:r>
           </w:p>
         </w:tc>
@@ -4174,7 +4332,7 @@
                 <w:sz w:val="20"/>
                 <w:szCs w:val="20"/>
               </w:rPr>
-              <w:t>Standard layout with stimulus displayed alongside assessment items.</w:t>
+              <w:t>Strikethrough enabled (default)</w:t>
             </w:r>
           </w:p>
         </w:tc>
@@ -4216,23 +4374,7 @@
                 <w:sz w:val="20"/>
                 <w:szCs w:val="20"/>
               </w:rPr>
-              <w:t>TDS_TS_Accessibility</w:t>
-            </w:r>
-          </w:p>
-          <w:p>
-            <w:pPr>
-              <w:pStyle w:val="SingleSpace"/>
-              <w:rPr>
-                <w:sz w:val="20"/>
-                <w:szCs w:val="20"/>
-              </w:rPr>
-            </w:pPr>
-            <w:r>
-              <w:rPr>
-                <w:sz w:val="20"/>
-                <w:szCs w:val="20"/>
-              </w:rPr>
-              <w:t>TDS_SLM1</w:t>
+              <w:t>TDS_ST0</w:t>
             </w:r>
           </w:p>
         </w:tc>
@@ -4253,7 +4395,7 @@
                 <w:sz w:val="20"/>
                 <w:szCs w:val="20"/>
               </w:rPr>
-              <w:t>Streamlined layout with stimulus displayed above and items displayed below. All tool and navigation buttons are on the bottom of the screen. Important: The streamlined interface is not intended to be tablet compatible.</w:t>
+              <w:t>Strikethrough disabled</w:t>
             </w:r>
           </w:p>
         </w:tc>
@@ -4282,7 +4424,7 @@
                 <w:sz w:val="20"/>
                 <w:szCs w:val="20"/>
               </w:rPr>
-              <w:t>Strikethrough</w:t>
+              <w:t>System Volume Control</w:t>
             </w:r>
           </w:p>
         </w:tc>
@@ -4303,7 +4445,7 @@
                 <w:sz w:val="20"/>
                 <w:szCs w:val="20"/>
               </w:rPr>
-              <w:t>TDS_ST1</w:t>
+              <w:t>TDS_SVC1</w:t>
             </w:r>
           </w:p>
         </w:tc>
@@ -4324,7 +4466,7 @@
                 <w:sz w:val="20"/>
                 <w:szCs w:val="20"/>
               </w:rPr>
-              <w:t>Strikethrough enabled (default)</w:t>
+              <w:t>System volume control enabled</w:t>
             </w:r>
           </w:p>
         </w:tc>
@@ -4347,6 +4489,16 @@
                 <w:szCs w:val="20"/>
               </w:rPr>
             </w:pPr>
+            <w:proofErr w:type="spellStart"/>
+            <w:r>
+              <w:rPr>
+                <w:b/>
+                <w:sz w:val="20"/>
+                <w:szCs w:val="20"/>
+              </w:rPr>
+              <w:t>TextToSpeech</w:t>
+            </w:r>
+            <w:proofErr w:type="spellEnd"/>
           </w:p>
         </w:tc>
         <w:tc>
@@ -4366,7 +4518,7 @@
                 <w:sz w:val="20"/>
                 <w:szCs w:val="20"/>
               </w:rPr>
-              <w:t>TDS_ST0</w:t>
+              <w:t>TDS_TTS0</w:t>
             </w:r>
           </w:p>
         </w:tc>
@@ -4387,7 +4539,7 @@
                 <w:sz w:val="20"/>
                 <w:szCs w:val="20"/>
               </w:rPr>
-              <w:t>Strikethrough disabled</w:t>
+              <w:t>No text-to-speech available. (default)</w:t>
             </w:r>
           </w:p>
         </w:tc>
@@ -4410,14 +4562,6 @@
                 <w:szCs w:val="20"/>
               </w:rPr>
             </w:pPr>
-            <w:r>
-              <w:rPr>
-                <w:b/>
-                <w:sz w:val="20"/>
-                <w:szCs w:val="20"/>
-              </w:rPr>
-              <w:t>System Volume Control</w:t>
-            </w:r>
           </w:p>
         </w:tc>
         <w:tc>
@@ -4432,13 +4576,15 @@
                 <w:szCs w:val="20"/>
               </w:rPr>
             </w:pPr>
-            <w:r>
-              <w:rPr>
-                <w:sz w:val="20"/>
-                <w:szCs w:val="20"/>
-              </w:rPr>
-              <w:t>TDS_SVC1</w:t>
-            </w:r>
+            <w:proofErr w:type="spellStart"/>
+            <w:r>
+              <w:rPr>
+                <w:sz w:val="20"/>
+                <w:szCs w:val="20"/>
+              </w:rPr>
+              <w:t>TDS_TTS_Item</w:t>
+            </w:r>
+            <w:proofErr w:type="spellEnd"/>
           </w:p>
         </w:tc>
         <w:tc>
@@ -4458,7 +4604,7 @@
                 <w:sz w:val="20"/>
                 <w:szCs w:val="20"/>
               </w:rPr>
-              <w:t>System volume control enabled</w:t>
+              <w:t>Text-to-speech available for items.</w:t>
             </w:r>
           </w:p>
         </w:tc>
@@ -4481,14 +4627,6 @@
                 <w:szCs w:val="20"/>
               </w:rPr>
             </w:pPr>
-            <w:r>
-              <w:rPr>
-                <w:b/>
-                <w:sz w:val="20"/>
-                <w:szCs w:val="20"/>
-              </w:rPr>
-              <w:t>TextToSpeech</w:t>
-            </w:r>
           </w:p>
         </w:tc>
         <w:tc>
@@ -4503,13 +4641,15 @@
                 <w:szCs w:val="20"/>
               </w:rPr>
             </w:pPr>
-            <w:r>
-              <w:rPr>
-                <w:sz w:val="20"/>
-                <w:szCs w:val="20"/>
-              </w:rPr>
-              <w:t>TDS_TTS0</w:t>
-            </w:r>
+            <w:proofErr w:type="spellStart"/>
+            <w:r>
+              <w:rPr>
+                <w:sz w:val="20"/>
+                <w:szCs w:val="20"/>
+              </w:rPr>
+              <w:t>TDS_TTS_Stim</w:t>
+            </w:r>
+            <w:proofErr w:type="spellEnd"/>
           </w:p>
         </w:tc>
         <w:tc>
@@ -4529,7 +4669,7 @@
                 <w:sz w:val="20"/>
                 <w:szCs w:val="20"/>
               </w:rPr>
-              <w:t>No text-to-speech available. (default)</w:t>
+              <w:t>Text-to-speech available for stimuli.</w:t>
             </w:r>
           </w:p>
         </w:tc>
@@ -4566,13 +4706,15 @@
                 <w:szCs w:val="20"/>
               </w:rPr>
             </w:pPr>
-            <w:r>
-              <w:rPr>
-                <w:sz w:val="20"/>
-                <w:szCs w:val="20"/>
-              </w:rPr>
-              <w:t>TDS_TTS_Item</w:t>
-            </w:r>
+            <w:proofErr w:type="spellStart"/>
+            <w:r>
+              <w:rPr>
+                <w:sz w:val="20"/>
+                <w:szCs w:val="20"/>
+              </w:rPr>
+              <w:t>TDS_TTS_Stim&amp;TDS_TTS_Item</w:t>
+            </w:r>
+            <w:proofErr w:type="spellEnd"/>
           </w:p>
         </w:tc>
         <w:tc>
@@ -4592,7 +4734,7 @@
                 <w:sz w:val="20"/>
                 <w:szCs w:val="20"/>
               </w:rPr>
-              <w:t>Text-to-speech available for items.</w:t>
+              <w:t>Text-to-speech available for stimuli and items.</w:t>
             </w:r>
           </w:p>
         </w:tc>
@@ -4615,6 +4757,14 @@
                 <w:szCs w:val="20"/>
               </w:rPr>
             </w:pPr>
+            <w:r>
+              <w:rPr>
+                <w:b/>
+                <w:sz w:val="20"/>
+                <w:szCs w:val="20"/>
+              </w:rPr>
+              <w:t>Translation (Glossary)</w:t>
+            </w:r>
           </w:p>
         </w:tc>
         <w:tc>
@@ -4634,7 +4784,7 @@
                 <w:sz w:val="20"/>
                 <w:szCs w:val="20"/>
               </w:rPr>
-              <w:t>TDS_TTS_Stim</w:t>
+              <w:t>(default)</w:t>
             </w:r>
           </w:p>
         </w:tc>
@@ -4655,7 +4805,7 @@
                 <w:sz w:val="20"/>
                 <w:szCs w:val="20"/>
               </w:rPr>
-              <w:t>Text-to-speech available for stimuli.</w:t>
+              <w:t>If no code is specified, English glossary is made available by default.</w:t>
             </w:r>
           </w:p>
         </w:tc>
@@ -4697,7 +4847,7 @@
                 <w:sz w:val="20"/>
                 <w:szCs w:val="20"/>
               </w:rPr>
-              <w:t>TDS_TTS_Stim&amp;TDS_TTS_Item</w:t>
+              <w:t>TDS_WL0</w:t>
             </w:r>
           </w:p>
         </w:tc>
@@ -4718,7 +4868,7 @@
                 <w:sz w:val="20"/>
                 <w:szCs w:val="20"/>
               </w:rPr>
-              <w:t>Text-to-speech available for stimuli and items.</w:t>
+              <w:t>No glossary (suppresses all glossaries</w:t>
             </w:r>
           </w:p>
         </w:tc>
@@ -4741,14 +4891,6 @@
                 <w:szCs w:val="20"/>
               </w:rPr>
             </w:pPr>
-            <w:r>
-              <w:rPr>
-                <w:b/>
-                <w:sz w:val="20"/>
-                <w:szCs w:val="20"/>
-              </w:rPr>
-              <w:t>Translation (Glossary)</w:t>
-            </w:r>
           </w:p>
         </w:tc>
         <w:tc>
@@ -4763,13 +4905,15 @@
                 <w:szCs w:val="20"/>
               </w:rPr>
             </w:pPr>
-            <w:r>
-              <w:rPr>
-                <w:sz w:val="20"/>
-                <w:szCs w:val="20"/>
-              </w:rPr>
-              <w:t>(default)</w:t>
-            </w:r>
+            <w:proofErr w:type="spellStart"/>
+            <w:r>
+              <w:rPr>
+                <w:sz w:val="20"/>
+                <w:szCs w:val="20"/>
+              </w:rPr>
+              <w:t>TDS_WL_Glossary</w:t>
+            </w:r>
+            <w:proofErr w:type="spellEnd"/>
           </w:p>
         </w:tc>
         <w:tc>
@@ -4789,7 +4933,7 @@
                 <w:sz w:val="20"/>
                 <w:szCs w:val="20"/>
               </w:rPr>
-              <w:t>If no code is specified, English glossary is made available by default.</w:t>
+              <w:t>English glossary</w:t>
             </w:r>
           </w:p>
         </w:tc>
@@ -4826,13 +4970,15 @@
                 <w:szCs w:val="20"/>
               </w:rPr>
             </w:pPr>
-            <w:r>
-              <w:rPr>
-                <w:sz w:val="20"/>
-                <w:szCs w:val="20"/>
-              </w:rPr>
-              <w:t>TDS_WL0</w:t>
-            </w:r>
+            <w:proofErr w:type="spellStart"/>
+            <w:r>
+              <w:rPr>
+                <w:sz w:val="20"/>
+                <w:szCs w:val="20"/>
+              </w:rPr>
+              <w:t>TDS_WL_ArabicGloss</w:t>
+            </w:r>
+            <w:proofErr w:type="spellEnd"/>
           </w:p>
         </w:tc>
         <w:tc>
@@ -4852,7 +4998,7 @@
                 <w:sz w:val="20"/>
                 <w:szCs w:val="20"/>
               </w:rPr>
-              <w:t>No glossary (suppresses all glossaries</w:t>
+              <w:t>Arabic glossary</w:t>
             </w:r>
           </w:p>
         </w:tc>
@@ -4889,13 +5035,15 @@
                 <w:szCs w:val="20"/>
               </w:rPr>
             </w:pPr>
-            <w:r>
-              <w:rPr>
-                <w:sz w:val="20"/>
-                <w:szCs w:val="20"/>
-              </w:rPr>
-              <w:t>TDS_WL_Glossary</w:t>
-            </w:r>
+            <w:proofErr w:type="spellStart"/>
+            <w:r>
+              <w:rPr>
+                <w:sz w:val="20"/>
+                <w:szCs w:val="20"/>
+              </w:rPr>
+              <w:t>TDS_WL_CantoneseGloss</w:t>
+            </w:r>
+            <w:proofErr w:type="spellEnd"/>
           </w:p>
         </w:tc>
         <w:tc>
@@ -4915,7 +5063,7 @@
                 <w:sz w:val="20"/>
                 <w:szCs w:val="20"/>
               </w:rPr>
-              <w:t>English glossary</w:t>
+              <w:t>Cantonese glossary</w:t>
             </w:r>
           </w:p>
         </w:tc>
@@ -4952,13 +5100,15 @@
                 <w:szCs w:val="20"/>
               </w:rPr>
             </w:pPr>
-            <w:r>
-              <w:rPr>
-                <w:sz w:val="20"/>
-                <w:szCs w:val="20"/>
-              </w:rPr>
-              <w:t>TDS_WL_ArabicGloss</w:t>
-            </w:r>
+            <w:proofErr w:type="spellStart"/>
+            <w:r>
+              <w:rPr>
+                <w:sz w:val="20"/>
+                <w:szCs w:val="20"/>
+              </w:rPr>
+              <w:t>TDS_WL_ESNGloss</w:t>
+            </w:r>
+            <w:proofErr w:type="spellEnd"/>
           </w:p>
         </w:tc>
         <w:tc>
@@ -4978,7 +5128,7 @@
                 <w:sz w:val="20"/>
                 <w:szCs w:val="20"/>
               </w:rPr>
-              <w:t>Arabic glossary</w:t>
+              <w:t>Spanish glossary</w:t>
             </w:r>
           </w:p>
         </w:tc>
@@ -5015,13 +5165,15 @@
                 <w:szCs w:val="20"/>
               </w:rPr>
             </w:pPr>
-            <w:r>
-              <w:rPr>
-                <w:sz w:val="20"/>
-                <w:szCs w:val="20"/>
-              </w:rPr>
-              <w:t>TDS_WL_CantoneseGloss</w:t>
-            </w:r>
+            <w:proofErr w:type="spellStart"/>
+            <w:r>
+              <w:rPr>
+                <w:sz w:val="20"/>
+                <w:szCs w:val="20"/>
+              </w:rPr>
+              <w:t>TDS_WL_KoreanGloss</w:t>
+            </w:r>
+            <w:proofErr w:type="spellEnd"/>
           </w:p>
         </w:tc>
         <w:tc>
@@ -5041,7 +5193,7 @@
                 <w:sz w:val="20"/>
                 <w:szCs w:val="20"/>
               </w:rPr>
-              <w:t>Cantonese glossary</w:t>
+              <w:t>Korean glossary</w:t>
             </w:r>
           </w:p>
         </w:tc>
@@ -5078,13 +5230,15 @@
                 <w:szCs w:val="20"/>
               </w:rPr>
             </w:pPr>
-            <w:r>
-              <w:rPr>
-                <w:sz w:val="20"/>
-                <w:szCs w:val="20"/>
-              </w:rPr>
-              <w:t>TDS_WL_ESNGloss</w:t>
-            </w:r>
+            <w:proofErr w:type="spellStart"/>
+            <w:r>
+              <w:rPr>
+                <w:sz w:val="20"/>
+                <w:szCs w:val="20"/>
+              </w:rPr>
+              <w:t>TDS_WL_MandarinGloss</w:t>
+            </w:r>
+            <w:proofErr w:type="spellEnd"/>
           </w:p>
         </w:tc>
         <w:tc>
@@ -5104,7 +5258,7 @@
                 <w:sz w:val="20"/>
                 <w:szCs w:val="20"/>
               </w:rPr>
-              <w:t>Spanish glossary</w:t>
+              <w:t>Mandarin glossary</w:t>
             </w:r>
           </w:p>
         </w:tc>
@@ -5141,13 +5295,15 @@
                 <w:szCs w:val="20"/>
               </w:rPr>
             </w:pPr>
-            <w:r>
-              <w:rPr>
-                <w:sz w:val="20"/>
-                <w:szCs w:val="20"/>
-              </w:rPr>
-              <w:t>TDS_WL_KoreanGloss</w:t>
-            </w:r>
+            <w:proofErr w:type="spellStart"/>
+            <w:r>
+              <w:rPr>
+                <w:sz w:val="20"/>
+                <w:szCs w:val="20"/>
+              </w:rPr>
+              <w:t>TDS_WL_PunjabiGloss</w:t>
+            </w:r>
+            <w:proofErr w:type="spellEnd"/>
           </w:p>
         </w:tc>
         <w:tc>
@@ -5167,7 +5323,7 @@
                 <w:sz w:val="20"/>
                 <w:szCs w:val="20"/>
               </w:rPr>
-              <w:t>Korean glossary</w:t>
+              <w:t>Punjabi glossary</w:t>
             </w:r>
           </w:p>
         </w:tc>
@@ -5204,13 +5360,15 @@
                 <w:szCs w:val="20"/>
               </w:rPr>
             </w:pPr>
-            <w:r>
-              <w:rPr>
-                <w:sz w:val="20"/>
-                <w:szCs w:val="20"/>
-              </w:rPr>
-              <w:t>TDS_WL_MandarinGloss</w:t>
-            </w:r>
+            <w:proofErr w:type="spellStart"/>
+            <w:r>
+              <w:rPr>
+                <w:sz w:val="20"/>
+                <w:szCs w:val="20"/>
+              </w:rPr>
+              <w:t>TDS_WL_RussianGloss</w:t>
+            </w:r>
+            <w:proofErr w:type="spellEnd"/>
           </w:p>
         </w:tc>
         <w:tc>
@@ -5230,7 +5388,7 @@
                 <w:sz w:val="20"/>
                 <w:szCs w:val="20"/>
               </w:rPr>
-              <w:t>Mandarin glossary</w:t>
+              <w:t>Russian glossary</w:t>
             </w:r>
           </w:p>
         </w:tc>
@@ -5267,13 +5425,15 @@
                 <w:szCs w:val="20"/>
               </w:rPr>
             </w:pPr>
-            <w:r>
-              <w:rPr>
-                <w:sz w:val="20"/>
-                <w:szCs w:val="20"/>
-              </w:rPr>
-              <w:t>TDS_WL_PunjabiGloss</w:t>
-            </w:r>
+            <w:proofErr w:type="spellStart"/>
+            <w:r>
+              <w:rPr>
+                <w:sz w:val="20"/>
+                <w:szCs w:val="20"/>
+              </w:rPr>
+              <w:t>TDS_WL_TagalGloss</w:t>
+            </w:r>
+            <w:proofErr w:type="spellEnd"/>
           </w:p>
         </w:tc>
         <w:tc>
@@ -5293,7 +5453,7 @@
                 <w:sz w:val="20"/>
                 <w:szCs w:val="20"/>
               </w:rPr>
-              <w:t>Punjabi glossary</w:t>
+              <w:t>Filipino glossary</w:t>
             </w:r>
           </w:p>
         </w:tc>
@@ -5330,13 +5490,15 @@
                 <w:szCs w:val="20"/>
               </w:rPr>
             </w:pPr>
-            <w:r>
-              <w:rPr>
-                <w:sz w:val="20"/>
-                <w:szCs w:val="20"/>
-              </w:rPr>
-              <w:t>TDS_WL_RussianGloss</w:t>
-            </w:r>
+            <w:proofErr w:type="spellStart"/>
+            <w:r>
+              <w:rPr>
+                <w:sz w:val="20"/>
+                <w:szCs w:val="20"/>
+              </w:rPr>
+              <w:t>TDS_WL_UkrainianGloss</w:t>
+            </w:r>
+            <w:proofErr w:type="spellEnd"/>
           </w:p>
         </w:tc>
         <w:tc>
@@ -5356,7 +5518,7 @@
                 <w:sz w:val="20"/>
                 <w:szCs w:val="20"/>
               </w:rPr>
-              <w:t>Russian glossary</w:t>
+              <w:t>Ukrainian glossary</w:t>
             </w:r>
           </w:p>
         </w:tc>
@@ -5393,13 +5555,15 @@
                 <w:szCs w:val="20"/>
               </w:rPr>
             </w:pPr>
-            <w:r>
-              <w:rPr>
-                <w:sz w:val="20"/>
-                <w:szCs w:val="20"/>
-              </w:rPr>
-              <w:t>TDS_WL_TagalGloss</w:t>
-            </w:r>
+            <w:proofErr w:type="spellStart"/>
+            <w:r>
+              <w:rPr>
+                <w:sz w:val="20"/>
+                <w:szCs w:val="20"/>
+              </w:rPr>
+              <w:t>TDS_WL_VietnameseGloss</w:t>
+            </w:r>
+            <w:proofErr w:type="spellEnd"/>
           </w:p>
         </w:tc>
         <w:tc>
@@ -5419,7 +5583,7 @@
                 <w:sz w:val="20"/>
                 <w:szCs w:val="20"/>
               </w:rPr>
-              <w:t>Filipino glossary</w:t>
+              <w:t>Vietnamese glossary</w:t>
             </w:r>
           </w:p>
         </w:tc>
@@ -5461,7 +5625,7 @@
                 <w:sz w:val="20"/>
                 <w:szCs w:val="20"/>
               </w:rPr>
-              <w:t>TDS_WL_UkrainianGloss</w:t>
+              <w:t>Multiple</w:t>
             </w:r>
           </w:p>
         </w:tc>
@@ -5482,8 +5646,26 @@
                 <w:sz w:val="20"/>
                 <w:szCs w:val="20"/>
               </w:rPr>
-              <w:t>Ukrainian glossary</w:t>
-            </w:r>
+              <w:t>English one language glossaries can be combined using an ampersand. The language glossary should be specified first. E.g.</w:t>
+            </w:r>
+          </w:p>
+          <w:p>
+            <w:pPr>
+              <w:pStyle w:val="SingleSpace"/>
+              <w:rPr>
+                <w:sz w:val="20"/>
+                <w:szCs w:val="20"/>
+              </w:rPr>
+            </w:pPr>
+            <w:proofErr w:type="spellStart"/>
+            <w:r>
+              <w:rPr>
+                <w:sz w:val="20"/>
+                <w:szCs w:val="20"/>
+              </w:rPr>
+              <w:t>TDS_WL_MandarinGloss&amp;TDS_WL_Glossary</w:t>
+            </w:r>
+            <w:proofErr w:type="spellEnd"/>
           </w:p>
         </w:tc>
       </w:tr>
@@ -5505,6 +5687,16 @@
                 <w:szCs w:val="20"/>
               </w:rPr>
             </w:pPr>
+            <w:proofErr w:type="spellStart"/>
+            <w:r>
+              <w:rPr>
+                <w:b/>
+                <w:sz w:val="20"/>
+                <w:szCs w:val="20"/>
+              </w:rPr>
+              <w:t>NonEmbeddedDesignatedSupports</w:t>
+            </w:r>
+            <w:proofErr w:type="spellEnd"/>
           </w:p>
         </w:tc>
         <w:tc>
@@ -5524,7 +5716,7 @@
                 <w:sz w:val="20"/>
                 <w:szCs w:val="20"/>
               </w:rPr>
-              <w:t>TDS_WL_VietnameseGloss</w:t>
+              <w:t>NEDS0</w:t>
             </w:r>
           </w:p>
         </w:tc>
@@ -5545,7 +5737,7 @@
                 <w:sz w:val="20"/>
                 <w:szCs w:val="20"/>
               </w:rPr>
-              <w:t>Vietnamese glossary</w:t>
+              <w:t>No non-embedded designated supports (default)</w:t>
             </w:r>
           </w:p>
         </w:tc>
@@ -5587,7 +5779,7 @@
                 <w:sz w:val="20"/>
                 <w:szCs w:val="20"/>
               </w:rPr>
-              <w:t>Multiple</w:t>
+              <w:t>NEDS_BD</w:t>
             </w:r>
           </w:p>
         </w:tc>
@@ -5608,23 +5800,7 @@
                 <w:sz w:val="20"/>
                 <w:szCs w:val="20"/>
               </w:rPr>
-              <w:t>English one language glossaries can be combined using an ampersand. The language glossary should be specified first. E.g.</w:t>
-            </w:r>
-          </w:p>
-          <w:p>
-            <w:pPr>
-              <w:pStyle w:val="SingleSpace"/>
-              <w:rPr>
-                <w:sz w:val="20"/>
-                <w:szCs w:val="20"/>
-              </w:rPr>
-            </w:pPr>
-            <w:r>
-              <w:rPr>
-                <w:sz w:val="20"/>
-                <w:szCs w:val="20"/>
-              </w:rPr>
-              <w:t>TDS_WL_MandarinGloss&amp;TDS_WL_Glossary</w:t>
+              <w:t>Bilingual dictionary</w:t>
             </w:r>
           </w:p>
         </w:tc>
@@ -5647,14 +5823,6 @@
                 <w:szCs w:val="20"/>
               </w:rPr>
             </w:pPr>
-            <w:r>
-              <w:rPr>
-                <w:b/>
-                <w:sz w:val="20"/>
-                <w:szCs w:val="20"/>
-              </w:rPr>
-              <w:t>NonEmbeddedDesignatedSupports</w:t>
-            </w:r>
           </w:p>
         </w:tc>
         <w:tc>
@@ -5674,7 +5842,7 @@
                 <w:sz w:val="20"/>
                 <w:szCs w:val="20"/>
               </w:rPr>
-              <w:t>NEDS0</w:t>
+              <w:t>NEDS_CC</w:t>
             </w:r>
           </w:p>
         </w:tc>
@@ -5695,7 +5863,7 @@
                 <w:sz w:val="20"/>
                 <w:szCs w:val="20"/>
               </w:rPr>
-              <w:t>No non-embedded designated supports (default)</w:t>
+              <w:t>Color Contrast</w:t>
             </w:r>
           </w:p>
         </w:tc>
@@ -5737,7 +5905,7 @@
                 <w:sz w:val="20"/>
                 <w:szCs w:val="20"/>
               </w:rPr>
-              <w:t>NEDS_BD</w:t>
+              <w:t>NEDS_CO</w:t>
             </w:r>
           </w:p>
         </w:tc>
@@ -5758,7 +5926,7 @@
                 <w:sz w:val="20"/>
                 <w:szCs w:val="20"/>
               </w:rPr>
-              <w:t>Bilingual dictionary</w:t>
+              <w:t>Color Overlay</w:t>
             </w:r>
           </w:p>
         </w:tc>
@@ -5795,13 +5963,15 @@
                 <w:szCs w:val="20"/>
               </w:rPr>
             </w:pPr>
-            <w:r>
-              <w:rPr>
-                <w:sz w:val="20"/>
-                <w:szCs w:val="20"/>
-              </w:rPr>
-              <w:t>NEDS_CC</w:t>
-            </w:r>
+            <w:proofErr w:type="spellStart"/>
+            <w:r>
+              <w:rPr>
+                <w:sz w:val="20"/>
+                <w:szCs w:val="20"/>
+              </w:rPr>
+              <w:t>NEDS_Mag</w:t>
+            </w:r>
+            <w:proofErr w:type="spellEnd"/>
           </w:p>
         </w:tc>
         <w:tc>
@@ -5821,7 +5991,7 @@
                 <w:sz w:val="20"/>
                 <w:szCs w:val="20"/>
               </w:rPr>
-              <w:t>Color Contrast</w:t>
+              <w:t>Magnification</w:t>
             </w:r>
           </w:p>
         </w:tc>
@@ -5858,13 +6028,15 @@
                 <w:szCs w:val="20"/>
               </w:rPr>
             </w:pPr>
-            <w:r>
-              <w:rPr>
-                <w:sz w:val="20"/>
-                <w:szCs w:val="20"/>
-              </w:rPr>
-              <w:t>NEDS_CO</w:t>
-            </w:r>
+            <w:proofErr w:type="spellStart"/>
+            <w:r>
+              <w:rPr>
+                <w:sz w:val="20"/>
+                <w:szCs w:val="20"/>
+              </w:rPr>
+              <w:t>NEDS_RA_Items</w:t>
+            </w:r>
+            <w:proofErr w:type="spellEnd"/>
           </w:p>
         </w:tc>
         <w:tc>
@@ -5884,7 +6056,7 @@
                 <w:sz w:val="20"/>
                 <w:szCs w:val="20"/>
               </w:rPr>
-              <w:t>Color Overlay</w:t>
+              <w:t>Read aloud items</w:t>
             </w:r>
           </w:p>
         </w:tc>
@@ -5921,13 +6093,15 @@
                 <w:szCs w:val="20"/>
               </w:rPr>
             </w:pPr>
-            <w:r>
-              <w:rPr>
-                <w:sz w:val="20"/>
-                <w:szCs w:val="20"/>
-              </w:rPr>
-              <w:t>NEDS_Mag</w:t>
-            </w:r>
+            <w:proofErr w:type="spellStart"/>
+            <w:r>
+              <w:rPr>
+                <w:sz w:val="20"/>
+                <w:szCs w:val="20"/>
+              </w:rPr>
+              <w:t>NEDS_RA_Stimuli</w:t>
+            </w:r>
+            <w:proofErr w:type="spellEnd"/>
           </w:p>
         </w:tc>
         <w:tc>
@@ -5947,7 +6121,7 @@
                 <w:sz w:val="20"/>
                 <w:szCs w:val="20"/>
               </w:rPr>
-              <w:t>Magnification</w:t>
+              <w:t>Read aloud stimuli</w:t>
             </w:r>
           </w:p>
         </w:tc>
@@ -5989,7 +6163,7 @@
                 <w:sz w:val="20"/>
                 <w:szCs w:val="20"/>
               </w:rPr>
-              <w:t>NEDS_RA_Items</w:t>
+              <w:t>NEDS_RA_ESN</w:t>
             </w:r>
           </w:p>
         </w:tc>
@@ -6010,7 +6184,7 @@
                 <w:sz w:val="20"/>
                 <w:szCs w:val="20"/>
               </w:rPr>
-              <w:t>Read aloud items</w:t>
+              <w:t>Read aloud items Spanish</w:t>
             </w:r>
           </w:p>
         </w:tc>
@@ -6047,13 +6221,15 @@
                 <w:szCs w:val="20"/>
               </w:rPr>
             </w:pPr>
-            <w:r>
-              <w:rPr>
-                <w:sz w:val="20"/>
-                <w:szCs w:val="20"/>
-              </w:rPr>
-              <w:t>NEDS_RA_Stimuli</w:t>
-            </w:r>
+            <w:proofErr w:type="spellStart"/>
+            <w:r>
+              <w:rPr>
+                <w:sz w:val="20"/>
+                <w:szCs w:val="20"/>
+              </w:rPr>
+              <w:t>NEDS_RA_Stimuli_ESN</w:t>
+            </w:r>
+            <w:proofErr w:type="spellEnd"/>
           </w:p>
         </w:tc>
         <w:tc>
@@ -6073,7 +6249,7 @@
                 <w:sz w:val="20"/>
                 <w:szCs w:val="20"/>
               </w:rPr>
-              <w:t>Read aloud stimuli</w:t>
+              <w:t>Read aloud stimuli Spanish</w:t>
             </w:r>
           </w:p>
         </w:tc>
@@ -6110,13 +6286,15 @@
                 <w:szCs w:val="20"/>
               </w:rPr>
             </w:pPr>
-            <w:r>
-              <w:rPr>
-                <w:sz w:val="20"/>
-                <w:szCs w:val="20"/>
-              </w:rPr>
-              <w:t>NEDS_RA_ESN</w:t>
-            </w:r>
+            <w:proofErr w:type="spellStart"/>
+            <w:r>
+              <w:rPr>
+                <w:sz w:val="20"/>
+                <w:szCs w:val="20"/>
+              </w:rPr>
+              <w:t>NEDS_SC_Items</w:t>
+            </w:r>
+            <w:proofErr w:type="spellEnd"/>
           </w:p>
         </w:tc>
         <w:tc>
@@ -6136,7 +6314,7 @@
                 <w:sz w:val="20"/>
                 <w:szCs w:val="20"/>
               </w:rPr>
-              <w:t>Read aloud items Spanish</w:t>
+              <w:t>Scribe items (non-writing)</w:t>
             </w:r>
           </w:p>
         </w:tc>
@@ -6178,7 +6356,7 @@
                 <w:sz w:val="20"/>
                 <w:szCs w:val="20"/>
               </w:rPr>
-              <w:t>NEDS_RA_Stimuli_ESN</w:t>
+              <w:t>NEDS_SS</w:t>
             </w:r>
           </w:p>
         </w:tc>
@@ -6199,7 +6377,7 @@
                 <w:sz w:val="20"/>
                 <w:szCs w:val="20"/>
               </w:rPr>
-              <w:t>Read aloud stimuli Spanish</w:t>
+              <w:t>Separate setting</w:t>
             </w:r>
           </w:p>
         </w:tc>
@@ -6236,13 +6414,15 @@
                 <w:szCs w:val="20"/>
               </w:rPr>
             </w:pPr>
-            <w:r>
-              <w:rPr>
-                <w:sz w:val="20"/>
-                <w:szCs w:val="20"/>
-              </w:rPr>
-              <w:t>NEDS_SC_Items</w:t>
-            </w:r>
+            <w:proofErr w:type="spellStart"/>
+            <w:r>
+              <w:rPr>
+                <w:sz w:val="20"/>
+                <w:szCs w:val="20"/>
+              </w:rPr>
+              <w:t>NEDS_TArabic</w:t>
+            </w:r>
+            <w:proofErr w:type="spellEnd"/>
           </w:p>
         </w:tc>
         <w:tc>
@@ -6262,7 +6442,7 @@
                 <w:sz w:val="20"/>
                 <w:szCs w:val="20"/>
               </w:rPr>
-              <w:t>Scribe items (non-writing)</w:t>
+              <w:t>Arabic glossary</w:t>
             </w:r>
           </w:p>
         </w:tc>
@@ -6299,13 +6479,15 @@
                 <w:szCs w:val="20"/>
               </w:rPr>
             </w:pPr>
-            <w:r>
-              <w:rPr>
-                <w:sz w:val="20"/>
-                <w:szCs w:val="20"/>
-              </w:rPr>
-              <w:t>NEDS_SS</w:t>
-            </w:r>
+            <w:proofErr w:type="spellStart"/>
+            <w:r>
+              <w:rPr>
+                <w:sz w:val="20"/>
+                <w:szCs w:val="20"/>
+              </w:rPr>
+              <w:t>NEDS_TCantonese</w:t>
+            </w:r>
+            <w:proofErr w:type="spellEnd"/>
           </w:p>
         </w:tc>
         <w:tc>
@@ -6325,7 +6507,7 @@
                 <w:sz w:val="20"/>
                 <w:szCs w:val="20"/>
               </w:rPr>
-              <w:t>Separate setting</w:t>
+              <w:t>Cantonese glossary</w:t>
             </w:r>
           </w:p>
         </w:tc>
@@ -6362,13 +6544,15 @@
                 <w:szCs w:val="20"/>
               </w:rPr>
             </w:pPr>
-            <w:r>
-              <w:rPr>
-                <w:sz w:val="20"/>
-                <w:szCs w:val="20"/>
-              </w:rPr>
-              <w:t>NEDS_TArabic</w:t>
-            </w:r>
+            <w:proofErr w:type="spellStart"/>
+            <w:r>
+              <w:rPr>
+                <w:sz w:val="20"/>
+                <w:szCs w:val="20"/>
+              </w:rPr>
+              <w:t>NEDS_TFilipino</w:t>
+            </w:r>
+            <w:proofErr w:type="spellEnd"/>
           </w:p>
         </w:tc>
         <w:tc>
@@ -6388,7 +6572,7 @@
                 <w:sz w:val="20"/>
                 <w:szCs w:val="20"/>
               </w:rPr>
-              <w:t>Arabic glossary</w:t>
+              <w:t>Filipino glossary</w:t>
             </w:r>
           </w:p>
         </w:tc>
@@ -6425,13 +6609,15 @@
                 <w:szCs w:val="20"/>
               </w:rPr>
             </w:pPr>
-            <w:r>
-              <w:rPr>
-                <w:sz w:val="20"/>
-                <w:szCs w:val="20"/>
-              </w:rPr>
-              <w:t>NEDS_TCantonese</w:t>
-            </w:r>
+            <w:proofErr w:type="spellStart"/>
+            <w:r>
+              <w:rPr>
+                <w:sz w:val="20"/>
+                <w:szCs w:val="20"/>
+              </w:rPr>
+              <w:t>NEDS_TKorean</w:t>
+            </w:r>
+            <w:proofErr w:type="spellEnd"/>
           </w:p>
         </w:tc>
         <w:tc>
@@ -6451,7 +6637,7 @@
                 <w:sz w:val="20"/>
                 <w:szCs w:val="20"/>
               </w:rPr>
-              <w:t>Cantonese glossary</w:t>
+              <w:t>Korean glossary</w:t>
             </w:r>
           </w:p>
         </w:tc>
@@ -6488,13 +6674,15 @@
                 <w:szCs w:val="20"/>
               </w:rPr>
             </w:pPr>
-            <w:r>
-              <w:rPr>
-                <w:sz w:val="20"/>
-                <w:szCs w:val="20"/>
-              </w:rPr>
-              <w:t>NEDS_TFilipino</w:t>
-            </w:r>
+            <w:proofErr w:type="spellStart"/>
+            <w:r>
+              <w:rPr>
+                <w:sz w:val="20"/>
+                <w:szCs w:val="20"/>
+              </w:rPr>
+              <w:t>NEDS_TMandarin</w:t>
+            </w:r>
+            <w:proofErr w:type="spellEnd"/>
           </w:p>
         </w:tc>
         <w:tc>
@@ -6514,7 +6702,7 @@
                 <w:sz w:val="20"/>
                 <w:szCs w:val="20"/>
               </w:rPr>
-              <w:t>Filipino glossary</w:t>
+              <w:t>Mandarin glossary</w:t>
             </w:r>
           </w:p>
         </w:tc>
@@ -6551,13 +6739,15 @@
                 <w:szCs w:val="20"/>
               </w:rPr>
             </w:pPr>
-            <w:r>
-              <w:rPr>
-                <w:sz w:val="20"/>
-                <w:szCs w:val="20"/>
-              </w:rPr>
-              <w:t>NEDS_TKorean</w:t>
-            </w:r>
+            <w:proofErr w:type="spellStart"/>
+            <w:r>
+              <w:rPr>
+                <w:sz w:val="20"/>
+                <w:szCs w:val="20"/>
+              </w:rPr>
+              <w:t>NEDS_TPunjabi</w:t>
+            </w:r>
+            <w:proofErr w:type="spellEnd"/>
           </w:p>
         </w:tc>
         <w:tc>
@@ -6577,7 +6767,7 @@
                 <w:sz w:val="20"/>
                 <w:szCs w:val="20"/>
               </w:rPr>
-              <w:t>Korean glossary</w:t>
+              <w:t>Punjabi glossary</w:t>
             </w:r>
           </w:p>
         </w:tc>
@@ -6614,13 +6804,22 @@
                 <w:szCs w:val="20"/>
               </w:rPr>
             </w:pPr>
-            <w:r>
-              <w:rPr>
-                <w:sz w:val="20"/>
-                <w:szCs w:val="20"/>
-              </w:rPr>
-              <w:t>NEDS_TMandarin</w:t>
-            </w:r>
+            <w:proofErr w:type="spellStart"/>
+            <w:r>
+              <w:rPr>
+                <w:sz w:val="20"/>
+                <w:szCs w:val="20"/>
+              </w:rPr>
+              <w:t>NEDS_TRussian</w:t>
+            </w:r>
+            <w:r>
+              <w:rPr>
+                <w:sz w:val="20"/>
+                <w:szCs w:val="20"/>
+              </w:rPr>
+              <w:t>Gta</w:t>
+            </w:r>
+            <w:proofErr w:type="spellEnd"/>
           </w:p>
         </w:tc>
         <w:tc>
@@ -6640,7 +6839,7 @@
                 <w:sz w:val="20"/>
                 <w:szCs w:val="20"/>
               </w:rPr>
-              <w:t>Mandarin glossary</w:t>
+              <w:t>Russian glossary</w:t>
             </w:r>
           </w:p>
         </w:tc>
@@ -6677,13 +6876,15 @@
                 <w:szCs w:val="20"/>
               </w:rPr>
             </w:pPr>
-            <w:r>
-              <w:rPr>
-                <w:sz w:val="20"/>
-                <w:szCs w:val="20"/>
-              </w:rPr>
-              <w:t>NEDS_TPunjabi</w:t>
-            </w:r>
+            <w:proofErr w:type="spellStart"/>
+            <w:r>
+              <w:rPr>
+                <w:sz w:val="20"/>
+                <w:szCs w:val="20"/>
+              </w:rPr>
+              <w:t>NEDS_TSpanish</w:t>
+            </w:r>
+            <w:proofErr w:type="spellEnd"/>
           </w:p>
         </w:tc>
         <w:tc>
@@ -6703,7 +6904,7 @@
                 <w:sz w:val="20"/>
                 <w:szCs w:val="20"/>
               </w:rPr>
-              <w:t>Punjabi glossary</w:t>
+              <w:t>Spanish glossary</w:t>
             </w:r>
           </w:p>
         </w:tc>
@@ -6740,20 +6941,15 @@
                 <w:szCs w:val="20"/>
               </w:rPr>
             </w:pPr>
-            <w:r>
-              <w:rPr>
-                <w:sz w:val="20"/>
-                <w:szCs w:val="20"/>
-              </w:rPr>
-              <w:t>NEDS_TRussian</w:t>
-            </w:r>
-            <w:r>
-              <w:rPr>
-                <w:sz w:val="20"/>
-                <w:szCs w:val="20"/>
-              </w:rPr>
-              <w:t>Gta</w:t>
-            </w:r>
+            <w:proofErr w:type="spellStart"/>
+            <w:r>
+              <w:rPr>
+                <w:sz w:val="20"/>
+                <w:szCs w:val="20"/>
+              </w:rPr>
+              <w:t>NEDS_TUkrainian</w:t>
+            </w:r>
+            <w:proofErr w:type="spellEnd"/>
           </w:p>
         </w:tc>
         <w:tc>
@@ -6773,7 +6969,7 @@
                 <w:sz w:val="20"/>
                 <w:szCs w:val="20"/>
               </w:rPr>
-              <w:t>Russian glossary</w:t>
+              <w:t>Ukrainian glossary</w:t>
             </w:r>
           </w:p>
         </w:tc>
@@ -6810,13 +7006,15 @@
                 <w:szCs w:val="20"/>
               </w:rPr>
             </w:pPr>
-            <w:r>
-              <w:rPr>
-                <w:sz w:val="20"/>
-                <w:szCs w:val="20"/>
-              </w:rPr>
-              <w:t>NEDS_TSpanish</w:t>
-            </w:r>
+            <w:proofErr w:type="spellStart"/>
+            <w:r>
+              <w:rPr>
+                <w:sz w:val="20"/>
+                <w:szCs w:val="20"/>
+              </w:rPr>
+              <w:t>NEDS_TVietnamese</w:t>
+            </w:r>
+            <w:proofErr w:type="spellEnd"/>
           </w:p>
         </w:tc>
         <w:tc>
@@ -6836,7 +7034,7 @@
                 <w:sz w:val="20"/>
                 <w:szCs w:val="20"/>
               </w:rPr>
-              <w:t>Spanish glossary</w:t>
+              <w:t>Vietnamese glossary</w:t>
             </w:r>
           </w:p>
         </w:tc>
@@ -6873,13 +7071,15 @@
                 <w:szCs w:val="20"/>
               </w:rPr>
             </w:pPr>
-            <w:r>
-              <w:rPr>
-                <w:sz w:val="20"/>
-                <w:szCs w:val="20"/>
-              </w:rPr>
-              <w:t>NEDS_TUkrainian</w:t>
-            </w:r>
+            <w:proofErr w:type="spellStart"/>
+            <w:r>
+              <w:rPr>
+                <w:sz w:val="20"/>
+                <w:szCs w:val="20"/>
+              </w:rPr>
+              <w:t>NEDS_TransDirs</w:t>
+            </w:r>
+            <w:proofErr w:type="spellEnd"/>
           </w:p>
         </w:tc>
         <w:tc>
@@ -6899,7 +7099,7 @@
                 <w:sz w:val="20"/>
                 <w:szCs w:val="20"/>
               </w:rPr>
-              <w:t>Ukrainian glossary</w:t>
+              <w:t>Translated test directions</w:t>
             </w:r>
           </w:p>
         </w:tc>
@@ -6936,13 +7136,22 @@
                 <w:szCs w:val="20"/>
               </w:rPr>
             </w:pPr>
-            <w:r>
-              <w:rPr>
-                <w:sz w:val="20"/>
-                <w:szCs w:val="20"/>
-              </w:rPr>
-              <w:t>NEDS_TVietnamese</w:t>
-            </w:r>
+            <w:proofErr w:type="spellStart"/>
+            <w:r>
+              <w:rPr>
+                <w:sz w:val="20"/>
+                <w:szCs w:val="20"/>
+              </w:rPr>
+              <w:t>NEDS_Simp</w:t>
+            </w:r>
+            <w:r>
+              <w:rPr>
+                <w:sz w:val="20"/>
+                <w:szCs w:val="20"/>
+              </w:rPr>
+              <w:t>Dirs</w:t>
+            </w:r>
+            <w:proofErr w:type="spellEnd"/>
           </w:p>
         </w:tc>
         <w:tc>
@@ -6962,7 +7171,7 @@
                 <w:sz w:val="20"/>
                 <w:szCs w:val="20"/>
               </w:rPr>
-              <w:t>Vietnamese glossary</w:t>
+              <w:t>Simplified test directions</w:t>
             </w:r>
           </w:p>
         </w:tc>
@@ -6999,13 +7208,15 @@
                 <w:szCs w:val="20"/>
               </w:rPr>
             </w:pPr>
-            <w:r>
-              <w:rPr>
-                <w:sz w:val="20"/>
-                <w:szCs w:val="20"/>
-              </w:rPr>
-              <w:t>NEDS_TransDirs</w:t>
-            </w:r>
+            <w:proofErr w:type="spellStart"/>
+            <w:r>
+              <w:rPr>
+                <w:sz w:val="20"/>
+                <w:szCs w:val="20"/>
+              </w:rPr>
+              <w:t>NEDS_NoiseBuf</w:t>
+            </w:r>
+            <w:proofErr w:type="spellEnd"/>
           </w:p>
         </w:tc>
         <w:tc>
@@ -7025,7 +7236,7 @@
                 <w:sz w:val="20"/>
                 <w:szCs w:val="20"/>
               </w:rPr>
-              <w:t>Translated test directions</w:t>
+              <w:t>Noise buffers</w:t>
             </w:r>
           </w:p>
         </w:tc>
@@ -7062,19 +7273,36 @@
                 <w:szCs w:val="20"/>
               </w:rPr>
             </w:pPr>
-            <w:r>
-              <w:rPr>
-                <w:sz w:val="20"/>
-                <w:szCs w:val="20"/>
-              </w:rPr>
-              <w:t>NEDS_Simp</w:t>
-            </w:r>
-            <w:r>
-              <w:rPr>
-                <w:sz w:val="20"/>
-                <w:szCs w:val="20"/>
-              </w:rPr>
-              <w:t>Dirs</w:t>
+            <w:proofErr w:type="spellStart"/>
+            <w:r>
+              <w:rPr>
+                <w:sz w:val="20"/>
+                <w:szCs w:val="20"/>
+              </w:rPr>
+              <w:t>NEDS_Other</w:t>
+            </w:r>
+            <w:proofErr w:type="spellEnd"/>
+            <w:r>
+              <w:rPr>
+                <w:sz w:val="20"/>
+                <w:szCs w:val="20"/>
+              </w:rPr>
+              <w:t>(</w:t>
+            </w:r>
+            <w:r>
+              <w:rPr>
+                <w:i/>
+                <w:sz w:val="20"/>
+                <w:szCs w:val="20"/>
+              </w:rPr>
+              <w:t>text</w:t>
+            </w:r>
+            <w:r>
+              <w:rPr>
+                <w:sz w:val="20"/>
+                <w:szCs w:val="20"/>
+              </w:rPr>
+              <w:t>)</w:t>
             </w:r>
           </w:p>
         </w:tc>
@@ -7095,7 +7323,7 @@
                 <w:sz w:val="20"/>
                 <w:szCs w:val="20"/>
               </w:rPr>
-              <w:t>Simplified test directions</w:t>
+              <w:t>A custom non-embedded designated support (see below)</w:t>
             </w:r>
           </w:p>
         </w:tc>
@@ -7118,6 +7346,16 @@
                 <w:szCs w:val="20"/>
               </w:rPr>
             </w:pPr>
+            <w:proofErr w:type="spellStart"/>
+            <w:r>
+              <w:rPr>
+                <w:b/>
+                <w:sz w:val="20"/>
+                <w:szCs w:val="20"/>
+              </w:rPr>
+              <w:t>NonEmbeddedAccommodations</w:t>
+            </w:r>
+            <w:proofErr w:type="spellEnd"/>
           </w:p>
         </w:tc>
         <w:tc>
@@ -7137,7 +7375,7 @@
                 <w:sz w:val="20"/>
                 <w:szCs w:val="20"/>
               </w:rPr>
-              <w:t>NEDS_NoiseBuf</w:t>
+              <w:t>NEA0</w:t>
             </w:r>
           </w:p>
         </w:tc>
@@ -7158,7 +7396,7 @@
                 <w:sz w:val="20"/>
                 <w:szCs w:val="20"/>
               </w:rPr>
-              <w:t>Noise buffers</w:t>
+              <w:t>No non-embedded accommodations (default)</w:t>
             </w:r>
           </w:p>
         </w:tc>
@@ -7200,22 +7438,7 @@
                 <w:sz w:val="20"/>
                 <w:szCs w:val="20"/>
               </w:rPr>
-              <w:t>NEDS_Other(</w:t>
-            </w:r>
-            <w:r>
-              <w:rPr>
-                <w:i/>
-                <w:sz w:val="20"/>
-                <w:szCs w:val="20"/>
-              </w:rPr>
-              <w:t>text</w:t>
-            </w:r>
-            <w:r>
-              <w:rPr>
-                <w:sz w:val="20"/>
-                <w:szCs w:val="20"/>
-              </w:rPr>
-              <w:t>)</w:t>
+              <w:t>NEA_AR</w:t>
             </w:r>
           </w:p>
         </w:tc>
@@ -7236,7 +7459,7 @@
                 <w:sz w:val="20"/>
                 <w:szCs w:val="20"/>
               </w:rPr>
-              <w:t>A custom non-embedded designated support (see below)</w:t>
+              <w:t>Alternate response options</w:t>
             </w:r>
           </w:p>
         </w:tc>
@@ -7259,15 +7482,6 @@
                 <w:szCs w:val="20"/>
               </w:rPr>
             </w:pPr>
-            <w:r>
-              <w:rPr>
-                <w:b/>
-                <w:sz w:val="20"/>
-                <w:szCs w:val="20"/>
-              </w:rPr>
-              <w:lastRenderedPageBreak/>
-              <w:t>NonEmbeddedAccommodations</w:t>
-            </w:r>
           </w:p>
         </w:tc>
         <w:tc>
@@ -7282,13 +7496,15 @@
                 <w:szCs w:val="20"/>
               </w:rPr>
             </w:pPr>
-            <w:r>
-              <w:rPr>
-                <w:sz w:val="20"/>
-                <w:szCs w:val="20"/>
-              </w:rPr>
-              <w:t>NEA0</w:t>
-            </w:r>
+            <w:proofErr w:type="spellStart"/>
+            <w:r>
+              <w:rPr>
+                <w:sz w:val="20"/>
+                <w:szCs w:val="20"/>
+              </w:rPr>
+              <w:t>NEA_RA_Stimuli</w:t>
+            </w:r>
+            <w:proofErr w:type="spellEnd"/>
           </w:p>
         </w:tc>
         <w:tc>
@@ -7308,7 +7524,7 @@
                 <w:sz w:val="20"/>
                 <w:szCs w:val="20"/>
               </w:rPr>
-              <w:t>No non-embedded accommodations (default)</w:t>
+              <w:t>Read aloud stimuli</w:t>
             </w:r>
           </w:p>
         </w:tc>
@@ -7345,13 +7561,15 @@
                 <w:szCs w:val="20"/>
               </w:rPr>
             </w:pPr>
-            <w:r>
-              <w:rPr>
-                <w:sz w:val="20"/>
-                <w:szCs w:val="20"/>
-              </w:rPr>
-              <w:t>NEA_AR</w:t>
-            </w:r>
+            <w:proofErr w:type="spellStart"/>
+            <w:r>
+              <w:rPr>
+                <w:sz w:val="20"/>
+                <w:szCs w:val="20"/>
+              </w:rPr>
+              <w:t>NEA_SC_WritItems</w:t>
+            </w:r>
+            <w:proofErr w:type="spellEnd"/>
           </w:p>
         </w:tc>
         <w:tc>
@@ -7371,7 +7589,7 @@
                 <w:sz w:val="20"/>
                 <w:szCs w:val="20"/>
               </w:rPr>
-              <w:t>Alternate response options</w:t>
+              <w:t>Scribe items (writing)</w:t>
             </w:r>
           </w:p>
         </w:tc>
@@ -7413,7 +7631,7 @@
                 <w:sz w:val="20"/>
                 <w:szCs w:val="20"/>
               </w:rPr>
-              <w:t>NEA_RA_Stimuli</w:t>
+              <w:t>NEA_STT</w:t>
             </w:r>
           </w:p>
         </w:tc>
@@ -7434,7 +7652,7 @@
                 <w:sz w:val="20"/>
                 <w:szCs w:val="20"/>
               </w:rPr>
-              <w:t>Read aloud stimuli</w:t>
+              <w:t>Speech-to-Text</w:t>
             </w:r>
           </w:p>
         </w:tc>
@@ -7471,13 +7689,15 @@
                 <w:szCs w:val="20"/>
               </w:rPr>
             </w:pPr>
-            <w:r>
-              <w:rPr>
-                <w:sz w:val="20"/>
-                <w:szCs w:val="20"/>
-              </w:rPr>
-              <w:t>NEA_SC_WritItems</w:t>
-            </w:r>
+            <w:proofErr w:type="spellStart"/>
+            <w:r>
+              <w:rPr>
+                <w:sz w:val="20"/>
+                <w:szCs w:val="20"/>
+              </w:rPr>
+              <w:t>NEA_Abacus</w:t>
+            </w:r>
+            <w:proofErr w:type="spellEnd"/>
           </w:p>
         </w:tc>
         <w:tc>
@@ -7497,7 +7717,7 @@
                 <w:sz w:val="20"/>
                 <w:szCs w:val="20"/>
               </w:rPr>
-              <w:t>Scribe items (writing)</w:t>
+              <w:t>Abacus</w:t>
             </w:r>
           </w:p>
         </w:tc>
@@ -7534,13 +7754,15 @@
                 <w:szCs w:val="20"/>
               </w:rPr>
             </w:pPr>
-            <w:r>
-              <w:rPr>
-                <w:sz w:val="20"/>
-                <w:szCs w:val="20"/>
-              </w:rPr>
-              <w:t>NEA_STT</w:t>
-            </w:r>
+            <w:proofErr w:type="spellStart"/>
+            <w:r>
+              <w:rPr>
+                <w:sz w:val="20"/>
+                <w:szCs w:val="20"/>
+              </w:rPr>
+              <w:t>NEA_Calc</w:t>
+            </w:r>
+            <w:proofErr w:type="spellEnd"/>
           </w:p>
         </w:tc>
         <w:tc>
@@ -7560,7 +7782,7 @@
                 <w:sz w:val="20"/>
                 <w:szCs w:val="20"/>
               </w:rPr>
-              <w:t>Speech-to-Text</w:t>
+              <w:t>Calculator</w:t>
             </w:r>
           </w:p>
         </w:tc>
@@ -7602,7 +7824,7 @@
                 <w:sz w:val="20"/>
                 <w:szCs w:val="20"/>
               </w:rPr>
-              <w:t>NEA_Abacus</w:t>
+              <w:t>NEA_MT</w:t>
             </w:r>
           </w:p>
         </w:tc>
@@ -7623,7 +7845,7 @@
                 <w:sz w:val="20"/>
                 <w:szCs w:val="20"/>
               </w:rPr>
-              <w:t>Abacus</w:t>
+              <w:t>Multiplication Table</w:t>
             </w:r>
           </w:p>
         </w:tc>
@@ -7660,13 +7882,15 @@
                 <w:szCs w:val="20"/>
               </w:rPr>
             </w:pPr>
-            <w:r>
-              <w:rPr>
-                <w:sz w:val="20"/>
-                <w:szCs w:val="20"/>
-              </w:rPr>
-              <w:t>NEA_Calc</w:t>
-            </w:r>
+            <w:proofErr w:type="spellStart"/>
+            <w:r>
+              <w:rPr>
+                <w:sz w:val="20"/>
+                <w:szCs w:val="20"/>
+              </w:rPr>
+              <w:t>NEA_NumTbl</w:t>
+            </w:r>
+            <w:proofErr w:type="spellEnd"/>
           </w:p>
         </w:tc>
         <w:tc>
@@ -7686,7 +7910,7 @@
                 <w:sz w:val="20"/>
                 <w:szCs w:val="20"/>
               </w:rPr>
-              <w:t>Calculator</w:t>
+              <w:t>100s Number Table</w:t>
             </w:r>
           </w:p>
         </w:tc>
@@ -7723,132 +7947,7 @@
                 <w:szCs w:val="20"/>
               </w:rPr>
             </w:pPr>
-            <w:r>
-              <w:rPr>
-                <w:sz w:val="20"/>
-                <w:szCs w:val="20"/>
-              </w:rPr>
-              <w:t>NEA_MT</w:t>
-            </w:r>
-          </w:p>
-        </w:tc>
-        <w:tc>
-          <w:tcPr>
-            <w:tcW w:w="3775" w:type="dxa"/>
-          </w:tcPr>
-          <w:p>
-            <w:pPr>
-              <w:pStyle w:val="SingleSpace"/>
-              <w:rPr>
-                <w:sz w:val="20"/>
-                <w:szCs w:val="20"/>
-              </w:rPr>
-            </w:pPr>
-            <w:r>
-              <w:rPr>
-                <w:sz w:val="20"/>
-                <w:szCs w:val="20"/>
-              </w:rPr>
-              <w:t>Multiplication Table</w:t>
-            </w:r>
-          </w:p>
-        </w:tc>
-      </w:tr>
-      <w:tr>
-        <w:trPr>
-          <w:cantSplit/>
-          <w:jc w:val="center"/>
-        </w:trPr>
-        <w:tc>
-          <w:tcPr>
-            <w:tcW w:w="2785" w:type="dxa"/>
-          </w:tcPr>
-          <w:p>
-            <w:pPr>
-              <w:pStyle w:val="SingleSpace"/>
-              <w:rPr>
-                <w:b/>
-                <w:sz w:val="20"/>
-                <w:szCs w:val="20"/>
-              </w:rPr>
-            </w:pPr>
-          </w:p>
-        </w:tc>
-        <w:tc>
-          <w:tcPr>
-            <w:tcW w:w="2790" w:type="dxa"/>
-          </w:tcPr>
-          <w:p>
-            <w:pPr>
-              <w:pStyle w:val="SingleSpace"/>
-              <w:rPr>
-                <w:sz w:val="20"/>
-                <w:szCs w:val="20"/>
-              </w:rPr>
-            </w:pPr>
-            <w:r>
-              <w:rPr>
-                <w:sz w:val="20"/>
-                <w:szCs w:val="20"/>
-              </w:rPr>
-              <w:t>NEA_NumTbl</w:t>
-            </w:r>
-          </w:p>
-        </w:tc>
-        <w:tc>
-          <w:tcPr>
-            <w:tcW w:w="3775" w:type="dxa"/>
-          </w:tcPr>
-          <w:p>
-            <w:pPr>
-              <w:pStyle w:val="SingleSpace"/>
-              <w:rPr>
-                <w:sz w:val="20"/>
-                <w:szCs w:val="20"/>
-              </w:rPr>
-            </w:pPr>
-            <w:r>
-              <w:rPr>
-                <w:sz w:val="20"/>
-                <w:szCs w:val="20"/>
-              </w:rPr>
-              <w:t>100s Number Table</w:t>
-            </w:r>
-          </w:p>
-        </w:tc>
-      </w:tr>
-      <w:tr>
-        <w:trPr>
-          <w:cantSplit/>
-          <w:jc w:val="center"/>
-        </w:trPr>
-        <w:tc>
-          <w:tcPr>
-            <w:tcW w:w="2785" w:type="dxa"/>
-          </w:tcPr>
-          <w:p>
-            <w:pPr>
-              <w:pStyle w:val="SingleSpace"/>
-              <w:rPr>
-                <w:b/>
-                <w:sz w:val="20"/>
-                <w:szCs w:val="20"/>
-              </w:rPr>
-            </w:pPr>
-          </w:p>
-        </w:tc>
-        <w:tc>
-          <w:tcPr>
-            <w:tcW w:w="2790" w:type="dxa"/>
-          </w:tcPr>
-          <w:p>
-            <w:pPr>
-              <w:pStyle w:val="SingleSpace"/>
-              <w:rPr>
-                <w:sz w:val="20"/>
-                <w:szCs w:val="20"/>
-              </w:rPr>
-            </w:pPr>
+            <w:proofErr w:type="spellStart"/>
             <w:r>
               <w:rPr>
                 <w:sz w:val="20"/>
@@ -7856,6 +7955,7 @@
               </w:rPr>
               <w:t>NEA_NoiseBuf</w:t>
             </w:r>
+            <w:proofErr w:type="spellEnd"/>
           </w:p>
         </w:tc>
         <w:tc>
@@ -7926,9 +8026,19 @@
       <w:r>
         <w:t>“</w:t>
       </w:r>
+      <w:proofErr w:type="spellStart"/>
       <w:r>
-        <w:t>NEDS_Other(</w:t>
+        <w:t>NEDS_</w:t>
       </w:r>
+      <w:proofErr w:type="gramStart"/>
+      <w:r>
+        <w:t>Other</w:t>
+      </w:r>
+      <w:proofErr w:type="spellEnd"/>
+      <w:r>
+        <w:t>(</w:t>
+      </w:r>
+      <w:proofErr w:type="gramEnd"/>
       <w:r>
         <w:rPr>
           <w:i/>
@@ -7951,7 +8061,23 @@
         <w:t xml:space="preserve"> that should be provided by the test administrator. </w:t>
       </w:r>
       <w:r>
-        <w:t>The description is included between the parentheses. For example, NEDS_Other(Mechanical Pencil).</w:t>
+        <w:t xml:space="preserve">The description is included between the parentheses. For example, </w:t>
+      </w:r>
+      <w:proofErr w:type="spellStart"/>
+      <w:r>
+        <w:t>NEDS_</w:t>
+      </w:r>
+      <w:proofErr w:type="gramStart"/>
+      <w:r>
+        <w:t>Other</w:t>
+      </w:r>
+      <w:proofErr w:type="spellEnd"/>
+      <w:r>
+        <w:t>(</w:t>
+      </w:r>
+      <w:proofErr w:type="gramEnd"/>
+      <w:r>
+        <w:t>Mechanical Pencil).</w:t>
       </w:r>
     </w:p>
     <w:p>
@@ -8031,6 +8157,7 @@
         <w:spacing w:before="120"/>
       </w:pPr>
       <w:r>
+        <w:lastRenderedPageBreak/>
         <w:t>Table 2</w:t>
       </w:r>
       <w:r>
@@ -9194,7 +9321,6 @@
               <w:pStyle w:val="SingleSpace"/>
             </w:pPr>
             <w:r>
-              <w:lastRenderedPageBreak/>
               <w:t>UNY</w:t>
             </w:r>
           </w:p>
@@ -13048,12 +13174,14 @@
                 <w:b/>
               </w:rPr>
             </w:pPr>
+            <w:proofErr w:type="spellStart"/>
             <w:r>
               <w:rPr>
                 <w:b/>
               </w:rPr>
               <w:t>AudioPlaybackControls</w:t>
             </w:r>
+            <w:proofErr w:type="spellEnd"/>
           </w:p>
         </w:tc>
         <w:tc>
@@ -13160,9 +13288,11 @@
             <w:pPr>
               <w:pStyle w:val="SingleSpace"/>
             </w:pPr>
+            <w:proofErr w:type="spellStart"/>
             <w:r>
               <w:t>TDS_CalcSciInv&amp;Tds_CalcGraphingInv&amp;TDS_CalcRegress</w:t>
             </w:r>
+            <w:proofErr w:type="spellEnd"/>
           </w:p>
         </w:tc>
         <w:tc>
@@ -13205,9 +13335,11 @@
             <w:pPr>
               <w:pStyle w:val="SingleSpace"/>
             </w:pPr>
+            <w:proofErr w:type="spellStart"/>
             <w:r>
               <w:t>TDS_CalcBasic</w:t>
             </w:r>
+            <w:proofErr w:type="spellEnd"/>
           </w:p>
         </w:tc>
         <w:tc>
@@ -13250,12 +13382,14 @@
             <w:pPr>
               <w:pStyle w:val="SingleSpace"/>
             </w:pPr>
+            <w:proofErr w:type="spellStart"/>
             <w:r>
               <w:t>TDS_</w:t>
             </w:r>
             <w:r>
               <w:t>SciInv</w:t>
             </w:r>
+            <w:proofErr w:type="spellEnd"/>
           </w:p>
         </w:tc>
         <w:tc>
@@ -13484,9 +13618,11 @@
             <w:pPr>
               <w:pStyle w:val="SingleSpace"/>
             </w:pPr>
+            <w:proofErr w:type="spellStart"/>
             <w:r>
               <w:t>TDS_DO_All</w:t>
             </w:r>
+            <w:proofErr w:type="spellEnd"/>
           </w:p>
         </w:tc>
         <w:tc>
@@ -13580,9 +13716,11 @@
             <w:pPr>
               <w:pStyle w:val="SingleSpace"/>
             </w:pPr>
+            <w:proofErr w:type="spellStart"/>
             <w:r>
               <w:t>TDS_Emboss_Stim&amp;TDS_Emboss_Item</w:t>
             </w:r>
+            <w:proofErr w:type="spellEnd"/>
           </w:p>
         </w:tc>
         <w:tc>
@@ -13676,9 +13814,11 @@
             <w:pPr>
               <w:pStyle w:val="SingleSpace"/>
             </w:pPr>
+            <w:proofErr w:type="spellStart"/>
             <w:r>
               <w:t>TDS_ERT_OR&amp;TDS_ERT_Auto</w:t>
             </w:r>
+            <w:proofErr w:type="spellEnd"/>
           </w:p>
         </w:tc>
         <w:tc>
@@ -13868,9 +14008,11 @@
             <w:pPr>
               <w:pStyle w:val="SingleSpace"/>
             </w:pPr>
+            <w:proofErr w:type="spellStart"/>
             <w:r>
               <w:t>TDS_FT_Serif</w:t>
             </w:r>
+            <w:proofErr w:type="spellEnd"/>
           </w:p>
         </w:tc>
         <w:tc>
@@ -13913,9 +14055,11 @@
             <w:pPr>
               <w:pStyle w:val="SingleSpace"/>
             </w:pPr>
+            <w:proofErr w:type="spellStart"/>
             <w:r>
               <w:t>TDS_FT_Verdana</w:t>
             </w:r>
+            <w:proofErr w:type="spellEnd"/>
           </w:p>
         </w:tc>
         <w:tc>
@@ -14060,9 +14204,11 @@
             <w:pPr>
               <w:pStyle w:val="SingleSpace"/>
             </w:pPr>
+            <w:proofErr w:type="spellStart"/>
             <w:r>
               <w:t>TDS_HWPlayback</w:t>
             </w:r>
+            <w:proofErr w:type="spellEnd"/>
           </w:p>
         </w:tc>
         <w:tc>
@@ -14411,9 +14557,11 @@
             <w:pPr>
               <w:pStyle w:val="SingleSpace"/>
             </w:pPr>
+            <w:proofErr w:type="spellStart"/>
             <w:r>
               <w:t>TDS_RSL_ListView</w:t>
             </w:r>
+            <w:proofErr w:type="spellEnd"/>
           </w:p>
         </w:tc>
         <w:tc>
@@ -14648,9 +14796,11 @@
             <w:pPr>
               <w:pStyle w:val="SingleSpace"/>
             </w:pPr>
+            <w:proofErr w:type="spellStart"/>
             <w:r>
               <w:t>TDS_TS_Universal</w:t>
             </w:r>
+            <w:proofErr w:type="spellEnd"/>
           </w:p>
         </w:tc>
         <w:tc>
@@ -14795,9 +14945,11 @@
             <w:pPr>
               <w:pStyle w:val="SingleSpace"/>
             </w:pPr>
+            <w:proofErr w:type="spellStart"/>
             <w:r>
               <w:t>TDS_TO_All</w:t>
             </w:r>
+            <w:proofErr w:type="spellEnd"/>
           </w:p>
         </w:tc>
         <w:tc>
@@ -15031,7 +15183,15 @@
         <w:t xml:space="preserve"> (ESN)</w:t>
       </w:r>
       <w:r>
-        <w:t xml:space="preserve">. Braille is indicated by the BrailleType code. The ENU-Braille code is obsolete and should be </w:t>
+        <w:t xml:space="preserve">. Braille is indicated by the </w:t>
+      </w:r>
+      <w:proofErr w:type="spellStart"/>
+      <w:r>
+        <w:t>BrailleType</w:t>
+      </w:r>
+      <w:proofErr w:type="spellEnd"/>
+      <w:r>
+        <w:t xml:space="preserve"> code. The ENU-Braille code is obsolete and should be </w:t>
       </w:r>
       <w:r>
         <w:t>converted to</w:t>
@@ -15060,7 +15220,39 @@
           <w:sz w:val="16"/>
           <w:szCs w:val="16"/>
         </w:rPr>
-        <w:t>Noise buffers were previously included as a non-embedded Accommodation. That code, NEA_NoiseBuf, is obsolete. New code should use the NEDS_NoiseBuf which is a non-embedded designated support.</w:t>
+        <w:t xml:space="preserve">Noise buffers were previously included as a non-embedded Accommodation. That code, </w:t>
+      </w:r>
+      <w:proofErr w:type="spellStart"/>
+      <w:r>
+        <w:rPr>
+          <w:sz w:val="16"/>
+          <w:szCs w:val="16"/>
+        </w:rPr>
+        <w:t>NEA_NoiseBuf</w:t>
+      </w:r>
+      <w:proofErr w:type="spellEnd"/>
+      <w:r>
+        <w:rPr>
+          <w:sz w:val="16"/>
+          <w:szCs w:val="16"/>
+        </w:rPr>
+        <w:t xml:space="preserve">, is obsolete. New code should use the </w:t>
+      </w:r>
+      <w:proofErr w:type="spellStart"/>
+      <w:r>
+        <w:rPr>
+          <w:sz w:val="16"/>
+          <w:szCs w:val="16"/>
+        </w:rPr>
+        <w:t>NEDS_NoiseBuf</w:t>
+      </w:r>
+      <w:proofErr w:type="spellEnd"/>
+      <w:r>
+        <w:rPr>
+          <w:sz w:val="16"/>
+          <w:szCs w:val="16"/>
+        </w:rPr>
+        <w:t xml:space="preserve"> which is a non-embedded designated support.</w:t>
       </w:r>
     </w:p>
   </w:footnote>
@@ -17836,7 +18028,7 @@
 </file>
 
 <file path=customXml/itemProps1.xml><?xml version="1.0" encoding="utf-8"?>
-<ds:datastoreItem xmlns:ds="http://schemas.openxmlformats.org/officeDocument/2006/customXml" ds:itemID="{EA755592-D2AE-4688-889C-533B458E6FC2}">
+<ds:datastoreItem xmlns:ds="http://schemas.openxmlformats.org/officeDocument/2006/customXml" ds:itemID="{C3E9F58C-C97F-4092-899B-4A5C30BF44E2}">
   <ds:schemaRefs>
     <ds:schemaRef ds:uri="http://schemas.openxmlformats.org/officeDocument/2006/bibliography"/>
   </ds:schemaRefs>

</xml_diff>

<commit_message>
Update to the illustration glossary word list footnote
</commit_message>
<xml_diff>
--- a/_original_documents/ISAAP-AccessibilityFeatureCodes.docx
+++ b/_original_documents/ISAAP-AccessibilityFeatureCodes.docx
@@ -134,8 +134,6 @@
               </w:rPr>
               <w:t>8</w:t>
             </w:r>
-            <w:bookmarkStart w:id="0" w:name="_GoBack"/>
-            <w:bookmarkEnd w:id="0"/>
           </w:p>
         </w:tc>
       </w:tr>
@@ -600,7 +598,15 @@
               <w:spacing w:after="0"/>
             </w:pPr>
             <w:r>
-              <w:t>Added the BrailleType feature family and codes;</w:t>
+              <w:t xml:space="preserve">Added the </w:t>
+            </w:r>
+            <w:proofErr w:type="spellStart"/>
+            <w:r>
+              <w:t>BrailleType</w:t>
+            </w:r>
+            <w:proofErr w:type="spellEnd"/>
+            <w:r>
+              <w:t xml:space="preserve"> feature family and codes;</w:t>
             </w:r>
           </w:p>
           <w:p>
@@ -609,7 +615,15 @@
               <w:spacing w:after="0"/>
             </w:pPr>
             <w:r>
-              <w:t>Added the IllustrationGlossary feature family and codes;</w:t>
+              <w:t xml:space="preserve">Added the </w:t>
+            </w:r>
+            <w:proofErr w:type="spellStart"/>
+            <w:r>
+              <w:t>IllustrationGlossary</w:t>
+            </w:r>
+            <w:proofErr w:type="spellEnd"/>
+            <w:r>
+              <w:t xml:space="preserve"> feature family and codes;</w:t>
             </w:r>
           </w:p>
           <w:p>
@@ -893,11 +907,24 @@
       <w:pPr>
         <w:ind w:left="720"/>
       </w:pPr>
+      <w:proofErr w:type="spellStart"/>
       <w:r>
-        <w:t>TDS_CCInvert;TDS_ESN;</w:t>
+        <w:t>TDS_CCInvert</w:t>
+      </w:r>
+      <w:proofErr w:type="gramStart"/>
+      <w:r>
+        <w:t>;TDS</w:t>
+      </w:r>
+      <w:proofErr w:type="gramEnd"/>
+      <w:r>
+        <w:t>_ESN;</w:t>
       </w:r>
       <w:r>
-        <w:t>NEDS_Other(Mechanical Pencil)</w:t>
+        <w:t>NEDS_Other</w:t>
+      </w:r>
+      <w:proofErr w:type="spellEnd"/>
+      <w:r>
+        <w:t>(Mechanical Pencil)</w:t>
       </w:r>
     </w:p>
     <w:p>
@@ -987,17 +1014,27 @@
       <w:pPr>
         <w:ind w:left="720"/>
       </w:pPr>
+      <w:proofErr w:type="spellStart"/>
       <w:r>
-        <w:t>TDS_CCInvert:</w:t>
+        <w:t>TDS_CCInvert</w:t>
+      </w:r>
+      <w:proofErr w:type="gramStart"/>
+      <w:r>
+        <w:t>:</w:t>
       </w:r>
       <w:r>
         <w:t>UYU</w:t>
       </w:r>
+      <w:proofErr w:type="gramEnd"/>
       <w:r>
         <w:t>;TDS_ESN:</w:t>
       </w:r>
       <w:r>
-        <w:t>UYU;NEDS_Other(Mechanical Pencil):YUU</w:t>
+        <w:t>UYU;NEDS_Other</w:t>
+      </w:r>
+      <w:proofErr w:type="spellEnd"/>
+      <w:r>
+        <w:t>(Mechanical Pencil):YUU</w:t>
       </w:r>
     </w:p>
     <w:p>
@@ -1165,6 +1202,7 @@
                 <w:szCs w:val="20"/>
               </w:rPr>
             </w:pPr>
+            <w:proofErr w:type="spellStart"/>
             <w:r>
               <w:rPr>
                 <w:b/>
@@ -1173,6 +1211,7 @@
               </w:rPr>
               <w:t>AmericanSignLanguage</w:t>
             </w:r>
+            <w:proofErr w:type="spellEnd"/>
           </w:p>
         </w:tc>
         <w:tc>
@@ -1299,6 +1338,7 @@
                 <w:szCs w:val="20"/>
               </w:rPr>
             </w:pPr>
+            <w:proofErr w:type="spellStart"/>
             <w:r>
               <w:rPr>
                 <w:b/>
@@ -1307,6 +1347,7 @@
               </w:rPr>
               <w:t>BrailleType</w:t>
             </w:r>
+            <w:proofErr w:type="spellEnd"/>
             <w:r>
               <w:rPr>
                 <w:sz w:val="20"/>
@@ -2052,6 +2093,7 @@
                 <w:szCs w:val="20"/>
               </w:rPr>
             </w:pPr>
+            <w:proofErr w:type="spellStart"/>
             <w:r>
               <w:rPr>
                 <w:b/>
@@ -2060,6 +2102,7 @@
               </w:rPr>
               <w:t>ClosedCaptioning</w:t>
             </w:r>
+            <w:proofErr w:type="spellEnd"/>
           </w:p>
         </w:tc>
         <w:tc>
@@ -2186,6 +2229,7 @@
                 <w:szCs w:val="20"/>
               </w:rPr>
             </w:pPr>
+            <w:proofErr w:type="spellStart"/>
             <w:r>
               <w:rPr>
                 <w:b/>
@@ -2194,6 +2238,7 @@
               </w:rPr>
               <w:t>ColorContrast</w:t>
             </w:r>
+            <w:proofErr w:type="spellEnd"/>
           </w:p>
         </w:tc>
         <w:tc>
@@ -2271,6 +2316,7 @@
                 <w:szCs w:val="20"/>
               </w:rPr>
             </w:pPr>
+            <w:proofErr w:type="spellStart"/>
             <w:r>
               <w:rPr>
                 <w:sz w:val="20"/>
@@ -2278,6 +2324,7 @@
               </w:rPr>
               <w:t>TDS_CCInvert</w:t>
             </w:r>
+            <w:proofErr w:type="spellEnd"/>
           </w:p>
         </w:tc>
         <w:tc>
@@ -2334,6 +2381,7 @@
                 <w:szCs w:val="20"/>
               </w:rPr>
             </w:pPr>
+            <w:proofErr w:type="spellStart"/>
             <w:r>
               <w:rPr>
                 <w:sz w:val="20"/>
@@ -2341,6 +2389,7 @@
               </w:rPr>
               <w:t>TDS_CCMagenta</w:t>
             </w:r>
+            <w:proofErr w:type="spellEnd"/>
           </w:p>
         </w:tc>
         <w:tc>
@@ -2355,6 +2404,7 @@
                 <w:szCs w:val="20"/>
               </w:rPr>
             </w:pPr>
+            <w:proofErr w:type="spellStart"/>
             <w:r>
               <w:rPr>
                 <w:sz w:val="20"/>
@@ -2362,6 +2412,7 @@
               </w:rPr>
               <w:t>BlackOnRose</w:t>
             </w:r>
+            <w:proofErr w:type="spellEnd"/>
           </w:p>
         </w:tc>
       </w:tr>
@@ -2397,6 +2448,7 @@
                 <w:szCs w:val="20"/>
               </w:rPr>
             </w:pPr>
+            <w:proofErr w:type="spellStart"/>
             <w:r>
               <w:rPr>
                 <w:sz w:val="20"/>
@@ -2404,6 +2456,7 @@
               </w:rPr>
               <w:t>TDS_CCMedGrayLtGray</w:t>
             </w:r>
+            <w:proofErr w:type="spellEnd"/>
           </w:p>
         </w:tc>
         <w:tc>
@@ -2460,6 +2513,7 @@
                 <w:szCs w:val="20"/>
               </w:rPr>
             </w:pPr>
+            <w:proofErr w:type="spellStart"/>
             <w:r>
               <w:rPr>
                 <w:sz w:val="20"/>
@@ -2467,6 +2521,7 @@
               </w:rPr>
               <w:t>TDS_CCYellowB</w:t>
             </w:r>
+            <w:proofErr w:type="spellEnd"/>
           </w:p>
         </w:tc>
         <w:tc>
@@ -2643,6 +2698,7 @@
                 <w:szCs w:val="20"/>
               </w:rPr>
             </w:pPr>
+            <w:proofErr w:type="spellStart"/>
             <w:r>
               <w:rPr>
                 <w:b/>
@@ -2651,6 +2707,7 @@
               </w:rPr>
               <w:t>IllustrationGlossary</w:t>
             </w:r>
+            <w:proofErr w:type="spellEnd"/>
           </w:p>
         </w:tc>
         <w:tc>
@@ -3293,6 +3350,7 @@
                 <w:szCs w:val="20"/>
               </w:rPr>
             </w:pPr>
+            <w:proofErr w:type="spellStart"/>
             <w:r>
               <w:rPr>
                 <w:sz w:val="20"/>
@@ -3300,6 +3358,7 @@
               </w:rPr>
               <w:t>TDS_SCNotepad</w:t>
             </w:r>
+            <w:proofErr w:type="spellEnd"/>
           </w:p>
         </w:tc>
         <w:tc>
@@ -3405,6 +3464,7 @@
                 <w:szCs w:val="20"/>
               </w:rPr>
             </w:pPr>
+            <w:proofErr w:type="spellStart"/>
             <w:r>
               <w:rPr>
                 <w:b/>
@@ -3413,6 +3473,7 @@
               </w:rPr>
               <w:t>PermissiveMode</w:t>
             </w:r>
+            <w:proofErr w:type="spellEnd"/>
           </w:p>
         </w:tc>
         <w:tc>
@@ -3539,6 +3600,7 @@
                 <w:szCs w:val="20"/>
               </w:rPr>
             </w:pPr>
+            <w:proofErr w:type="spellStart"/>
             <w:r>
               <w:rPr>
                 <w:b/>
@@ -3547,6 +3609,7 @@
               </w:rPr>
               <w:t>PrintOnDemand</w:t>
             </w:r>
+            <w:proofErr w:type="spellEnd"/>
           </w:p>
         </w:tc>
         <w:tc>
@@ -3624,6 +3687,7 @@
                 <w:szCs w:val="20"/>
               </w:rPr>
             </w:pPr>
+            <w:proofErr w:type="spellStart"/>
             <w:r>
               <w:rPr>
                 <w:sz w:val="20"/>
@@ -3631,6 +3695,7 @@
               </w:rPr>
               <w:t>TDS_PoD_Stim</w:t>
             </w:r>
+            <w:proofErr w:type="spellEnd"/>
           </w:p>
         </w:tc>
         <w:tc>
@@ -3687,6 +3752,7 @@
                 <w:szCs w:val="20"/>
               </w:rPr>
             </w:pPr>
+            <w:proofErr w:type="spellStart"/>
             <w:r>
               <w:rPr>
                 <w:sz w:val="20"/>
@@ -3694,6 +3760,7 @@
               </w:rPr>
               <w:t>TDS_PoD_Item</w:t>
             </w:r>
+            <w:proofErr w:type="spellEnd"/>
           </w:p>
         </w:tc>
         <w:tc>
@@ -3750,6 +3817,7 @@
                 <w:szCs w:val="20"/>
               </w:rPr>
             </w:pPr>
+            <w:proofErr w:type="spellStart"/>
             <w:r>
               <w:rPr>
                 <w:sz w:val="20"/>
@@ -3757,6 +3825,7 @@
               </w:rPr>
               <w:t>TDS_PoD_Stim&amp;TDS_PoD_Item</w:t>
             </w:r>
+            <w:proofErr w:type="spellEnd"/>
           </w:p>
         </w:tc>
         <w:tc>
@@ -3799,6 +3868,7 @@
                 <w:szCs w:val="20"/>
               </w:rPr>
             </w:pPr>
+            <w:proofErr w:type="spellStart"/>
             <w:r>
               <w:rPr>
                 <w:b/>
@@ -3807,6 +3877,7 @@
               </w:rPr>
               <w:t>PrintSize</w:t>
             </w:r>
+            <w:proofErr w:type="spellEnd"/>
           </w:p>
         </w:tc>
         <w:tc>
@@ -4122,6 +4193,7 @@
                 <w:szCs w:val="20"/>
               </w:rPr>
             </w:pPr>
+            <w:proofErr w:type="spellStart"/>
             <w:r>
               <w:rPr>
                 <w:b/>
@@ -4130,6 +4202,7 @@
               </w:rPr>
               <w:t>StreamlinedInterface</w:t>
             </w:r>
+            <w:proofErr w:type="spellEnd"/>
           </w:p>
         </w:tc>
         <w:tc>
@@ -4144,6 +4217,7 @@
                 <w:szCs w:val="20"/>
               </w:rPr>
             </w:pPr>
+            <w:proofErr w:type="spellStart"/>
             <w:r>
               <w:rPr>
                 <w:sz w:val="20"/>
@@ -4151,6 +4225,7 @@
               </w:rPr>
               <w:t>TDS_TS_Modern</w:t>
             </w:r>
+            <w:proofErr w:type="spellEnd"/>
           </w:p>
           <w:p>
             <w:pPr>
@@ -4223,6 +4298,7 @@
                 <w:szCs w:val="20"/>
               </w:rPr>
             </w:pPr>
+            <w:proofErr w:type="spellStart"/>
             <w:r>
               <w:rPr>
                 <w:sz w:val="20"/>
@@ -4230,6 +4306,7 @@
               </w:rPr>
               <w:t>TDS_TS_Accessibility</w:t>
             </w:r>
+            <w:proofErr w:type="spellEnd"/>
           </w:p>
           <w:p>
             <w:pPr>
@@ -4493,6 +4570,7 @@
                 <w:szCs w:val="20"/>
               </w:rPr>
             </w:pPr>
+            <w:proofErr w:type="spellStart"/>
             <w:r>
               <w:rPr>
                 <w:b/>
@@ -4501,6 +4579,7 @@
               </w:rPr>
               <w:t>TextToSpeech</w:t>
             </w:r>
+            <w:proofErr w:type="spellEnd"/>
           </w:p>
         </w:tc>
         <w:tc>
@@ -4578,6 +4657,7 @@
                 <w:szCs w:val="20"/>
               </w:rPr>
             </w:pPr>
+            <w:proofErr w:type="spellStart"/>
             <w:r>
               <w:rPr>
                 <w:sz w:val="20"/>
@@ -4585,6 +4665,7 @@
               </w:rPr>
               <w:t>TDS_TTS_Item</w:t>
             </w:r>
+            <w:proofErr w:type="spellEnd"/>
           </w:p>
         </w:tc>
         <w:tc>
@@ -4641,6 +4722,7 @@
                 <w:szCs w:val="20"/>
               </w:rPr>
             </w:pPr>
+            <w:proofErr w:type="spellStart"/>
             <w:r>
               <w:rPr>
                 <w:sz w:val="20"/>
@@ -4648,6 +4730,7 @@
               </w:rPr>
               <w:t>TDS_TTS_Stim</w:t>
             </w:r>
+            <w:proofErr w:type="spellEnd"/>
           </w:p>
         </w:tc>
         <w:tc>
@@ -4704,6 +4787,7 @@
                 <w:szCs w:val="20"/>
               </w:rPr>
             </w:pPr>
+            <w:proofErr w:type="spellStart"/>
             <w:r>
               <w:rPr>
                 <w:sz w:val="20"/>
@@ -4711,6 +4795,7 @@
               </w:rPr>
               <w:t>TDS_TTS_Stim&amp;TDS_TTS_Item</w:t>
             </w:r>
+            <w:proofErr w:type="spellEnd"/>
           </w:p>
         </w:tc>
         <w:tc>
@@ -4908,6 +4993,7 @@
                 <w:szCs w:val="20"/>
               </w:rPr>
             </w:pPr>
+            <w:proofErr w:type="spellStart"/>
             <w:r>
               <w:rPr>
                 <w:sz w:val="20"/>
@@ -4915,6 +5001,7 @@
               </w:rPr>
               <w:t>TDS_WL_Glossary</w:t>
             </w:r>
+            <w:proofErr w:type="spellEnd"/>
           </w:p>
         </w:tc>
         <w:tc>
@@ -4971,6 +5058,7 @@
                 <w:szCs w:val="20"/>
               </w:rPr>
             </w:pPr>
+            <w:proofErr w:type="spellStart"/>
             <w:r>
               <w:rPr>
                 <w:sz w:val="20"/>
@@ -4978,6 +5066,7 @@
               </w:rPr>
               <w:t>TDS_WL_ArabicGloss</w:t>
             </w:r>
+            <w:proofErr w:type="spellEnd"/>
           </w:p>
         </w:tc>
         <w:tc>
@@ -5034,6 +5123,7 @@
                 <w:szCs w:val="20"/>
               </w:rPr>
             </w:pPr>
+            <w:proofErr w:type="spellStart"/>
             <w:r>
               <w:rPr>
                 <w:sz w:val="20"/>
@@ -5041,6 +5131,7 @@
               </w:rPr>
               <w:t>TDS_WL_BurmeseGloss</w:t>
             </w:r>
+            <w:proofErr w:type="spellEnd"/>
           </w:p>
         </w:tc>
         <w:tc>
@@ -5097,6 +5188,7 @@
                 <w:szCs w:val="20"/>
               </w:rPr>
             </w:pPr>
+            <w:proofErr w:type="spellStart"/>
             <w:r>
               <w:rPr>
                 <w:sz w:val="20"/>
@@ -5104,6 +5196,7 @@
               </w:rPr>
               <w:t>TDS_WL_CantoneseGloss</w:t>
             </w:r>
+            <w:proofErr w:type="spellEnd"/>
           </w:p>
         </w:tc>
         <w:tc>
@@ -5160,6 +5253,7 @@
                 <w:szCs w:val="20"/>
               </w:rPr>
             </w:pPr>
+            <w:proofErr w:type="spellStart"/>
             <w:r>
               <w:rPr>
                 <w:sz w:val="20"/>
@@ -5167,6 +5261,7 @@
               </w:rPr>
               <w:t>TDS_WL_ESNGloss</w:t>
             </w:r>
+            <w:proofErr w:type="spellEnd"/>
           </w:p>
         </w:tc>
         <w:tc>
@@ -5223,6 +5318,7 @@
                 <w:szCs w:val="20"/>
               </w:rPr>
             </w:pPr>
+            <w:proofErr w:type="spellStart"/>
             <w:r>
               <w:rPr>
                 <w:sz w:val="20"/>
@@ -5230,6 +5326,7 @@
               </w:rPr>
               <w:t>TDS_WL_Illustration</w:t>
             </w:r>
+            <w:proofErr w:type="spellEnd"/>
             <w:r>
               <w:rPr>
                 <w:rStyle w:val="FootnoteReference"/>
@@ -5301,6 +5398,7 @@
                 <w:szCs w:val="20"/>
               </w:rPr>
             </w:pPr>
+            <w:proofErr w:type="spellStart"/>
             <w:r>
               <w:rPr>
                 <w:sz w:val="20"/>
@@ -5308,6 +5406,7 @@
               </w:rPr>
               <w:t>TDS_WL_KoreanGloss</w:t>
             </w:r>
+            <w:proofErr w:type="spellEnd"/>
           </w:p>
         </w:tc>
         <w:tc>
@@ -5364,6 +5463,7 @@
                 <w:szCs w:val="20"/>
               </w:rPr>
             </w:pPr>
+            <w:proofErr w:type="spellStart"/>
             <w:r>
               <w:rPr>
                 <w:sz w:val="20"/>
@@ -5371,6 +5471,7 @@
               </w:rPr>
               <w:t>TDS_WL_MandarinGloss</w:t>
             </w:r>
+            <w:proofErr w:type="spellEnd"/>
           </w:p>
         </w:tc>
         <w:tc>
@@ -5427,6 +5528,7 @@
                 <w:szCs w:val="20"/>
               </w:rPr>
             </w:pPr>
+            <w:proofErr w:type="spellStart"/>
             <w:r>
               <w:rPr>
                 <w:sz w:val="20"/>
@@ -5434,6 +5536,7 @@
               </w:rPr>
               <w:t>TDS_WL_PunjabiGloss</w:t>
             </w:r>
+            <w:proofErr w:type="spellEnd"/>
           </w:p>
         </w:tc>
         <w:tc>
@@ -5490,6 +5593,7 @@
                 <w:szCs w:val="20"/>
               </w:rPr>
             </w:pPr>
+            <w:proofErr w:type="spellStart"/>
             <w:r>
               <w:rPr>
                 <w:sz w:val="20"/>
@@ -5497,6 +5601,7 @@
               </w:rPr>
               <w:t>TDS_WL_RussianGloss</w:t>
             </w:r>
+            <w:proofErr w:type="spellEnd"/>
           </w:p>
         </w:tc>
         <w:tc>
@@ -5553,6 +5658,7 @@
                 <w:szCs w:val="20"/>
               </w:rPr>
             </w:pPr>
+            <w:proofErr w:type="spellStart"/>
             <w:r>
               <w:rPr>
                 <w:sz w:val="20"/>
@@ -5560,6 +5666,7 @@
               </w:rPr>
               <w:t>TDS_WL_TagalGloss</w:t>
             </w:r>
+            <w:proofErr w:type="spellEnd"/>
           </w:p>
         </w:tc>
         <w:tc>
@@ -5616,6 +5723,7 @@
                 <w:szCs w:val="20"/>
               </w:rPr>
             </w:pPr>
+            <w:proofErr w:type="spellStart"/>
             <w:r>
               <w:rPr>
                 <w:sz w:val="20"/>
@@ -5623,6 +5731,7 @@
               </w:rPr>
               <w:t>TDS_WL_UkrainianGloss</w:t>
             </w:r>
+            <w:proofErr w:type="spellEnd"/>
           </w:p>
         </w:tc>
         <w:tc>
@@ -5679,6 +5788,7 @@
                 <w:szCs w:val="20"/>
               </w:rPr>
             </w:pPr>
+            <w:proofErr w:type="spellStart"/>
             <w:r>
               <w:rPr>
                 <w:sz w:val="20"/>
@@ -5686,6 +5796,7 @@
               </w:rPr>
               <w:t>TDS_WL_VietnameseGloss</w:t>
             </w:r>
+            <w:proofErr w:type="spellEnd"/>
           </w:p>
         </w:tc>
         <w:tc>
@@ -5779,6 +5890,7 @@
                 <w:szCs w:val="20"/>
               </w:rPr>
             </w:pPr>
+            <w:proofErr w:type="spellStart"/>
             <w:r>
               <w:rPr>
                 <w:sz w:val="20"/>
@@ -5786,6 +5898,7 @@
               </w:rPr>
               <w:t>TDS_WL_MandarinGloss&amp;TDS_WL_Glossary</w:t>
             </w:r>
+            <w:proofErr w:type="spellEnd"/>
           </w:p>
         </w:tc>
       </w:tr>
@@ -5807,6 +5920,7 @@
                 <w:szCs w:val="20"/>
               </w:rPr>
             </w:pPr>
+            <w:proofErr w:type="spellStart"/>
             <w:r>
               <w:rPr>
                 <w:b/>
@@ -5815,6 +5929,7 @@
               </w:rPr>
               <w:t>NonEmbeddedDesignatedSupports</w:t>
             </w:r>
+            <w:proofErr w:type="spellEnd"/>
           </w:p>
         </w:tc>
         <w:tc>
@@ -6081,6 +6196,7 @@
                 <w:szCs w:val="20"/>
               </w:rPr>
             </w:pPr>
+            <w:proofErr w:type="spellStart"/>
             <w:r>
               <w:rPr>
                 <w:sz w:val="20"/>
@@ -6088,6 +6204,7 @@
               </w:rPr>
               <w:t>NEDS_Mag</w:t>
             </w:r>
+            <w:proofErr w:type="spellEnd"/>
           </w:p>
         </w:tc>
         <w:tc>
@@ -6144,6 +6261,7 @@
                 <w:szCs w:val="20"/>
               </w:rPr>
             </w:pPr>
+            <w:proofErr w:type="spellStart"/>
             <w:r>
               <w:rPr>
                 <w:sz w:val="20"/>
@@ -6151,6 +6269,7 @@
               </w:rPr>
               <w:t>NEDS_RA_Items</w:t>
             </w:r>
+            <w:proofErr w:type="spellEnd"/>
           </w:p>
         </w:tc>
         <w:tc>
@@ -6207,6 +6326,7 @@
                 <w:szCs w:val="20"/>
               </w:rPr>
             </w:pPr>
+            <w:proofErr w:type="spellStart"/>
             <w:r>
               <w:rPr>
                 <w:sz w:val="20"/>
@@ -6214,6 +6334,7 @@
               </w:rPr>
               <w:t>NEDS_RA_Stimuli</w:t>
             </w:r>
+            <w:proofErr w:type="spellEnd"/>
           </w:p>
         </w:tc>
         <w:tc>
@@ -6333,6 +6454,7 @@
                 <w:szCs w:val="20"/>
               </w:rPr>
             </w:pPr>
+            <w:proofErr w:type="spellStart"/>
             <w:r>
               <w:rPr>
                 <w:sz w:val="20"/>
@@ -6340,6 +6462,7 @@
               </w:rPr>
               <w:t>NEDS_RA_Stimuli_ESN</w:t>
             </w:r>
+            <w:proofErr w:type="spellEnd"/>
           </w:p>
         </w:tc>
         <w:tc>
@@ -6396,6 +6519,7 @@
                 <w:szCs w:val="20"/>
               </w:rPr>
             </w:pPr>
+            <w:proofErr w:type="spellStart"/>
             <w:r>
               <w:rPr>
                 <w:sz w:val="20"/>
@@ -6403,6 +6527,7 @@
               </w:rPr>
               <w:t>NEDS_SC_Items</w:t>
             </w:r>
+            <w:proofErr w:type="spellEnd"/>
           </w:p>
         </w:tc>
         <w:tc>
@@ -6522,6 +6647,7 @@
                 <w:szCs w:val="20"/>
               </w:rPr>
             </w:pPr>
+            <w:proofErr w:type="spellStart"/>
             <w:r>
               <w:rPr>
                 <w:sz w:val="20"/>
@@ -6529,6 +6655,7 @@
               </w:rPr>
               <w:t>NEDS_TArabic</w:t>
             </w:r>
+            <w:proofErr w:type="spellEnd"/>
           </w:p>
         </w:tc>
         <w:tc>
@@ -6585,6 +6712,7 @@
                 <w:szCs w:val="20"/>
               </w:rPr>
             </w:pPr>
+            <w:proofErr w:type="spellStart"/>
             <w:r>
               <w:rPr>
                 <w:sz w:val="20"/>
@@ -6592,6 +6720,7 @@
               </w:rPr>
               <w:t>NEDS_TCantonese</w:t>
             </w:r>
+            <w:proofErr w:type="spellEnd"/>
           </w:p>
         </w:tc>
         <w:tc>
@@ -6648,6 +6777,7 @@
                 <w:szCs w:val="20"/>
               </w:rPr>
             </w:pPr>
+            <w:proofErr w:type="spellStart"/>
             <w:r>
               <w:rPr>
                 <w:sz w:val="20"/>
@@ -6655,6 +6785,7 @@
               </w:rPr>
               <w:t>NEDS_TFilipino</w:t>
             </w:r>
+            <w:proofErr w:type="spellEnd"/>
           </w:p>
         </w:tc>
         <w:tc>
@@ -6711,6 +6842,7 @@
                 <w:szCs w:val="20"/>
               </w:rPr>
             </w:pPr>
+            <w:proofErr w:type="spellStart"/>
             <w:r>
               <w:rPr>
                 <w:sz w:val="20"/>
@@ -6718,6 +6850,7 @@
               </w:rPr>
               <w:t>NEDS_TKorean</w:t>
             </w:r>
+            <w:proofErr w:type="spellEnd"/>
           </w:p>
         </w:tc>
         <w:tc>
@@ -6774,6 +6907,7 @@
                 <w:szCs w:val="20"/>
               </w:rPr>
             </w:pPr>
+            <w:proofErr w:type="spellStart"/>
             <w:r>
               <w:rPr>
                 <w:sz w:val="20"/>
@@ -6781,6 +6915,7 @@
               </w:rPr>
               <w:t>NEDS_TMandarin</w:t>
             </w:r>
+            <w:proofErr w:type="spellEnd"/>
           </w:p>
         </w:tc>
         <w:tc>
@@ -6837,6 +6972,7 @@
                 <w:szCs w:val="20"/>
               </w:rPr>
             </w:pPr>
+            <w:proofErr w:type="spellStart"/>
             <w:r>
               <w:rPr>
                 <w:sz w:val="20"/>
@@ -6844,6 +6980,7 @@
               </w:rPr>
               <w:t>NEDS_TPunjabi</w:t>
             </w:r>
+            <w:proofErr w:type="spellEnd"/>
           </w:p>
         </w:tc>
         <w:tc>
@@ -6900,6 +7037,7 @@
                 <w:szCs w:val="20"/>
               </w:rPr>
             </w:pPr>
+            <w:proofErr w:type="spellStart"/>
             <w:r>
               <w:rPr>
                 <w:sz w:val="20"/>
@@ -6914,6 +7052,7 @@
               </w:rPr>
               <w:t>Gta</w:t>
             </w:r>
+            <w:proofErr w:type="spellEnd"/>
           </w:p>
         </w:tc>
         <w:tc>
@@ -6970,6 +7109,7 @@
                 <w:szCs w:val="20"/>
               </w:rPr>
             </w:pPr>
+            <w:proofErr w:type="spellStart"/>
             <w:r>
               <w:rPr>
                 <w:sz w:val="20"/>
@@ -6977,6 +7117,7 @@
               </w:rPr>
               <w:t>NEDS_TSpanish</w:t>
             </w:r>
+            <w:proofErr w:type="spellEnd"/>
           </w:p>
         </w:tc>
         <w:tc>
@@ -7033,6 +7174,7 @@
                 <w:szCs w:val="20"/>
               </w:rPr>
             </w:pPr>
+            <w:proofErr w:type="spellStart"/>
             <w:r>
               <w:rPr>
                 <w:sz w:val="20"/>
@@ -7040,6 +7182,7 @@
               </w:rPr>
               <w:t>NEDS_TUkrainian</w:t>
             </w:r>
+            <w:proofErr w:type="spellEnd"/>
           </w:p>
         </w:tc>
         <w:tc>
@@ -7096,6 +7239,7 @@
                 <w:szCs w:val="20"/>
               </w:rPr>
             </w:pPr>
+            <w:proofErr w:type="spellStart"/>
             <w:r>
               <w:rPr>
                 <w:sz w:val="20"/>
@@ -7103,6 +7247,7 @@
               </w:rPr>
               <w:t>NEDS_TVietnamese</w:t>
             </w:r>
+            <w:proofErr w:type="spellEnd"/>
           </w:p>
         </w:tc>
         <w:tc>
@@ -7159,6 +7304,7 @@
                 <w:szCs w:val="20"/>
               </w:rPr>
             </w:pPr>
+            <w:proofErr w:type="spellStart"/>
             <w:r>
               <w:rPr>
                 <w:sz w:val="20"/>
@@ -7166,6 +7312,7 @@
               </w:rPr>
               <w:t>NEDS_TransDirs</w:t>
             </w:r>
+            <w:proofErr w:type="spellEnd"/>
           </w:p>
         </w:tc>
         <w:tc>
@@ -7222,6 +7369,7 @@
                 <w:szCs w:val="20"/>
               </w:rPr>
             </w:pPr>
+            <w:proofErr w:type="spellStart"/>
             <w:r>
               <w:rPr>
                 <w:sz w:val="20"/>
@@ -7236,6 +7384,7 @@
               </w:rPr>
               <w:t>Dirs</w:t>
             </w:r>
+            <w:proofErr w:type="spellEnd"/>
           </w:p>
         </w:tc>
         <w:tc>
@@ -7292,6 +7441,7 @@
                 <w:szCs w:val="20"/>
               </w:rPr>
             </w:pPr>
+            <w:proofErr w:type="spellStart"/>
             <w:r>
               <w:rPr>
                 <w:sz w:val="20"/>
@@ -7299,6 +7449,7 @@
               </w:rPr>
               <w:t>NEDS_NoiseBuf</w:t>
             </w:r>
+            <w:proofErr w:type="spellEnd"/>
           </w:p>
         </w:tc>
         <w:tc>
@@ -7355,12 +7506,21 @@
                 <w:szCs w:val="20"/>
               </w:rPr>
             </w:pPr>
-            <w:r>
-              <w:rPr>
-                <w:sz w:val="20"/>
-                <w:szCs w:val="20"/>
-              </w:rPr>
-              <w:t>NEDS_Other(</w:t>
+            <w:proofErr w:type="spellStart"/>
+            <w:r>
+              <w:rPr>
+                <w:sz w:val="20"/>
+                <w:szCs w:val="20"/>
+              </w:rPr>
+              <w:t>NEDS_Other</w:t>
+            </w:r>
+            <w:proofErr w:type="spellEnd"/>
+            <w:r>
+              <w:rPr>
+                <w:sz w:val="20"/>
+                <w:szCs w:val="20"/>
+              </w:rPr>
+              <w:t>(</w:t>
             </w:r>
             <w:r>
               <w:rPr>
@@ -7419,6 +7579,7 @@
                 <w:szCs w:val="20"/>
               </w:rPr>
             </w:pPr>
+            <w:proofErr w:type="spellStart"/>
             <w:r>
               <w:rPr>
                 <w:b/>
@@ -7427,6 +7588,7 @@
               </w:rPr>
               <w:t>NonEmbeddedAccommodations</w:t>
             </w:r>
+            <w:proofErr w:type="spellEnd"/>
           </w:p>
         </w:tc>
         <w:tc>
@@ -7567,6 +7729,7 @@
                 <w:szCs w:val="20"/>
               </w:rPr>
             </w:pPr>
+            <w:proofErr w:type="spellStart"/>
             <w:r>
               <w:rPr>
                 <w:sz w:val="20"/>
@@ -7574,6 +7737,7 @@
               </w:rPr>
               <w:t>NEA_RA_Stimuli</w:t>
             </w:r>
+            <w:proofErr w:type="spellEnd"/>
           </w:p>
         </w:tc>
         <w:tc>
@@ -7630,6 +7794,7 @@
                 <w:szCs w:val="20"/>
               </w:rPr>
             </w:pPr>
+            <w:proofErr w:type="spellStart"/>
             <w:r>
               <w:rPr>
                 <w:sz w:val="20"/>
@@ -7637,6 +7802,7 @@
               </w:rPr>
               <w:t>NEA_SC_WritItems</w:t>
             </w:r>
+            <w:proofErr w:type="spellEnd"/>
           </w:p>
         </w:tc>
         <w:tc>
@@ -7756,6 +7922,7 @@
                 <w:szCs w:val="20"/>
               </w:rPr>
             </w:pPr>
+            <w:proofErr w:type="spellStart"/>
             <w:r>
               <w:rPr>
                 <w:sz w:val="20"/>
@@ -7763,6 +7930,7 @@
               </w:rPr>
               <w:t>NEA_Abacus</w:t>
             </w:r>
+            <w:proofErr w:type="spellEnd"/>
           </w:p>
         </w:tc>
         <w:tc>
@@ -7819,6 +7987,7 @@
                 <w:szCs w:val="20"/>
               </w:rPr>
             </w:pPr>
+            <w:proofErr w:type="spellStart"/>
             <w:r>
               <w:rPr>
                 <w:sz w:val="20"/>
@@ -7826,6 +7995,7 @@
               </w:rPr>
               <w:t>NEA_Calc</w:t>
             </w:r>
+            <w:proofErr w:type="spellEnd"/>
           </w:p>
         </w:tc>
         <w:tc>
@@ -7945,6 +8115,7 @@
                 <w:szCs w:val="20"/>
               </w:rPr>
             </w:pPr>
+            <w:proofErr w:type="spellStart"/>
             <w:r>
               <w:rPr>
                 <w:sz w:val="20"/>
@@ -7952,6 +8123,7 @@
               </w:rPr>
               <w:t>NEA_NumTbl</w:t>
             </w:r>
+            <w:proofErr w:type="spellEnd"/>
           </w:p>
         </w:tc>
         <w:tc>
@@ -8008,6 +8180,7 @@
                 <w:szCs w:val="20"/>
               </w:rPr>
             </w:pPr>
+            <w:proofErr w:type="spellStart"/>
             <w:r>
               <w:rPr>
                 <w:sz w:val="20"/>
@@ -8015,6 +8188,7 @@
               </w:rPr>
               <w:t>NEA_NoiseBuf</w:t>
             </w:r>
+            <w:proofErr w:type="spellEnd"/>
           </w:p>
         </w:tc>
         <w:tc>
@@ -8085,9 +8259,19 @@
       <w:r>
         <w:t>“</w:t>
       </w:r>
+      <w:proofErr w:type="spellStart"/>
       <w:r>
-        <w:t>NEDS_Other(</w:t>
+        <w:t>NEDS_</w:t>
       </w:r>
+      <w:proofErr w:type="gramStart"/>
+      <w:r>
+        <w:t>Other</w:t>
+      </w:r>
+      <w:proofErr w:type="spellEnd"/>
+      <w:r>
+        <w:t>(</w:t>
+      </w:r>
+      <w:proofErr w:type="gramEnd"/>
       <w:r>
         <w:rPr>
           <w:i/>
@@ -8110,7 +8294,23 @@
         <w:t xml:space="preserve"> that should be provided by the test administrator. </w:t>
       </w:r>
       <w:r>
-        <w:t>The description is included between the parentheses. For example, NEDS_Other(Mechanical Pencil).</w:t>
+        <w:t xml:space="preserve">The description is included between the parentheses. For example, </w:t>
+      </w:r>
+      <w:proofErr w:type="spellStart"/>
+      <w:r>
+        <w:t>NEDS_</w:t>
+      </w:r>
+      <w:proofErr w:type="gramStart"/>
+      <w:r>
+        <w:t>Other</w:t>
+      </w:r>
+      <w:proofErr w:type="spellEnd"/>
+      <w:r>
+        <w:t>(</w:t>
+      </w:r>
+      <w:proofErr w:type="gramEnd"/>
+      <w:r>
+        <w:t>Mechanical Pencil).</w:t>
       </w:r>
     </w:p>
     <w:p>
@@ -13207,12 +13407,14 @@
                 <w:b/>
               </w:rPr>
             </w:pPr>
+            <w:proofErr w:type="spellStart"/>
             <w:r>
               <w:rPr>
                 <w:b/>
               </w:rPr>
               <w:t>AudioPlaybackControls</w:t>
             </w:r>
+            <w:proofErr w:type="spellEnd"/>
           </w:p>
         </w:tc>
         <w:tc>
@@ -13320,9 +13522,11 @@
             <w:pPr>
               <w:pStyle w:val="SingleSpace"/>
             </w:pPr>
+            <w:proofErr w:type="spellStart"/>
             <w:r>
               <w:t>TDS_CalcSciInv&amp;Tds_CalcGraphingInv&amp;TDS_CalcRegress</w:t>
             </w:r>
+            <w:proofErr w:type="spellEnd"/>
           </w:p>
         </w:tc>
         <w:tc>
@@ -13365,9 +13569,11 @@
             <w:pPr>
               <w:pStyle w:val="SingleSpace"/>
             </w:pPr>
+            <w:proofErr w:type="spellStart"/>
             <w:r>
               <w:t>TDS_CalcBasic</w:t>
             </w:r>
+            <w:proofErr w:type="spellEnd"/>
           </w:p>
         </w:tc>
         <w:tc>
@@ -13410,12 +13616,14 @@
             <w:pPr>
               <w:pStyle w:val="SingleSpace"/>
             </w:pPr>
+            <w:proofErr w:type="spellStart"/>
             <w:r>
               <w:t>TDS_</w:t>
             </w:r>
             <w:r>
               <w:t>SciInv</w:t>
             </w:r>
+            <w:proofErr w:type="spellEnd"/>
           </w:p>
         </w:tc>
         <w:tc>
@@ -13644,9 +13852,11 @@
             <w:pPr>
               <w:pStyle w:val="SingleSpace"/>
             </w:pPr>
+            <w:proofErr w:type="spellStart"/>
             <w:r>
               <w:t>TDS_DO_All</w:t>
             </w:r>
+            <w:proofErr w:type="spellEnd"/>
           </w:p>
         </w:tc>
         <w:tc>
@@ -13740,9 +13950,11 @@
             <w:pPr>
               <w:pStyle w:val="SingleSpace"/>
             </w:pPr>
+            <w:proofErr w:type="spellStart"/>
             <w:r>
               <w:t>TDS_Emboss_Stim&amp;TDS_Emboss_Item</w:t>
             </w:r>
+            <w:proofErr w:type="spellEnd"/>
           </w:p>
         </w:tc>
         <w:tc>
@@ -13836,9 +14048,11 @@
             <w:pPr>
               <w:pStyle w:val="SingleSpace"/>
             </w:pPr>
+            <w:proofErr w:type="spellStart"/>
             <w:r>
               <w:t>TDS_ERT_OR&amp;TDS_ERT_Auto</w:t>
             </w:r>
+            <w:proofErr w:type="spellEnd"/>
           </w:p>
         </w:tc>
         <w:tc>
@@ -14028,9 +14242,11 @@
             <w:pPr>
               <w:pStyle w:val="SingleSpace"/>
             </w:pPr>
+            <w:proofErr w:type="spellStart"/>
             <w:r>
               <w:t>TDS_FT_Serif</w:t>
             </w:r>
+            <w:proofErr w:type="spellEnd"/>
           </w:p>
         </w:tc>
         <w:tc>
@@ -14073,9 +14289,11 @@
             <w:pPr>
               <w:pStyle w:val="SingleSpace"/>
             </w:pPr>
+            <w:proofErr w:type="spellStart"/>
             <w:r>
               <w:t>TDS_FT_Verdana</w:t>
             </w:r>
+            <w:proofErr w:type="spellEnd"/>
           </w:p>
         </w:tc>
         <w:tc>
@@ -14220,9 +14438,11 @@
             <w:pPr>
               <w:pStyle w:val="SingleSpace"/>
             </w:pPr>
+            <w:proofErr w:type="spellStart"/>
             <w:r>
               <w:t>TDS_HWPlayback</w:t>
             </w:r>
+            <w:proofErr w:type="spellEnd"/>
           </w:p>
         </w:tc>
         <w:tc>
@@ -14571,9 +14791,11 @@
             <w:pPr>
               <w:pStyle w:val="SingleSpace"/>
             </w:pPr>
+            <w:proofErr w:type="spellStart"/>
             <w:r>
               <w:t>TDS_RSL_ListView</w:t>
             </w:r>
+            <w:proofErr w:type="spellEnd"/>
           </w:p>
         </w:tc>
         <w:tc>
@@ -14808,9 +15030,11 @@
             <w:pPr>
               <w:pStyle w:val="SingleSpace"/>
             </w:pPr>
+            <w:proofErr w:type="spellStart"/>
             <w:r>
               <w:t>TDS_TS_Universal</w:t>
             </w:r>
+            <w:proofErr w:type="spellEnd"/>
           </w:p>
         </w:tc>
         <w:tc>
@@ -14955,9 +15179,11 @@
             <w:pPr>
               <w:pStyle w:val="SingleSpace"/>
             </w:pPr>
+            <w:proofErr w:type="spellStart"/>
             <w:r>
               <w:t>TDS_TO_All</w:t>
             </w:r>
+            <w:proofErr w:type="spellEnd"/>
           </w:p>
         </w:tc>
         <w:tc>
@@ -15191,7 +15417,15 @@
         <w:t xml:space="preserve"> (ESN)</w:t>
       </w:r>
       <w:r>
-        <w:t xml:space="preserve">. Braille is indicated by the BrailleType code. The ENU-Braille code is obsolete and should be </w:t>
+        <w:t xml:space="preserve">. Braille is indicated by the </w:t>
+      </w:r>
+      <w:proofErr w:type="spellStart"/>
+      <w:r>
+        <w:t>BrailleType</w:t>
+      </w:r>
+      <w:proofErr w:type="spellEnd"/>
+      <w:r>
+        <w:t xml:space="preserve"> code. The ENU-Braille code is obsolete and should be </w:t>
       </w:r>
       <w:r>
         <w:t>converted to</w:t>
@@ -15213,8 +15447,24 @@
         <w:footnoteRef/>
       </w:r>
       <w:r>
-        <w:t xml:space="preserve"> TDS_WL_Illustration is an alternative code used by the AIR Test Delivery System.</w:t>
+        <w:t xml:space="preserve"> </w:t>
       </w:r>
+      <w:proofErr w:type="spellStart"/>
+      <w:r>
+        <w:t>TDS_WL_Illustration</w:t>
+      </w:r>
+      <w:proofErr w:type="spellEnd"/>
+      <w:r>
+        <w:t xml:space="preserve"> is an alternative code used by the AIR Test Delivery System.</w:t>
+      </w:r>
+      <w:r>
+        <w:t xml:space="preserve"> </w:t>
+      </w:r>
+      <w:r>
+        <w:t>It has equivalent meaning to TDS_ILG1.</w:t>
+      </w:r>
+      <w:bookmarkStart w:id="0" w:name="_GoBack"/>
+      <w:bookmarkEnd w:id="0"/>
     </w:p>
   </w:footnote>
   <w:footnote w:id="5">
@@ -15236,7 +15486,39 @@
           <w:sz w:val="16"/>
           <w:szCs w:val="16"/>
         </w:rPr>
-        <w:t>Noise buffers were previously included as a non-embedded Accommodation. That code, NEA_NoiseBuf, is obsolete. New code should use the NEDS_NoiseBuf which is a non-embedded designated support.</w:t>
+        <w:t xml:space="preserve">Noise buffers were previously included as a non-embedded Accommodation. That code, </w:t>
+      </w:r>
+      <w:proofErr w:type="spellStart"/>
+      <w:r>
+        <w:rPr>
+          <w:sz w:val="16"/>
+          <w:szCs w:val="16"/>
+        </w:rPr>
+        <w:t>NEA_NoiseBuf</w:t>
+      </w:r>
+      <w:proofErr w:type="spellEnd"/>
+      <w:r>
+        <w:rPr>
+          <w:sz w:val="16"/>
+          <w:szCs w:val="16"/>
+        </w:rPr>
+        <w:t xml:space="preserve">, is obsolete. New code should use the </w:t>
+      </w:r>
+      <w:proofErr w:type="spellStart"/>
+      <w:r>
+        <w:rPr>
+          <w:sz w:val="16"/>
+          <w:szCs w:val="16"/>
+        </w:rPr>
+        <w:t>NEDS_NoiseBuf</w:t>
+      </w:r>
+      <w:proofErr w:type="spellEnd"/>
+      <w:r>
+        <w:rPr>
+          <w:sz w:val="16"/>
+          <w:szCs w:val="16"/>
+        </w:rPr>
+        <w:t xml:space="preserve"> which is a non-embedded designated support.</w:t>
       </w:r>
     </w:p>
   </w:footnote>
@@ -18012,7 +18294,7 @@
 </file>
 
 <file path=customXml/itemProps1.xml><?xml version="1.0" encoding="utf-8"?>
-<ds:datastoreItem xmlns:ds="http://schemas.openxmlformats.org/officeDocument/2006/customXml" ds:itemID="{1ECE707F-81E9-4B57-9BCC-61AC5DB87BF2}">
+<ds:datastoreItem xmlns:ds="http://schemas.openxmlformats.org/officeDocument/2006/customXml" ds:itemID="{BA3DCC7D-443F-425A-B0E5-6199219B5BD4}">
   <ds:schemaRefs>
     <ds:schemaRef ds:uri="http://schemas.openxmlformats.org/officeDocument/2006/bibliography"/>
   </ds:schemaRefs>

</xml_diff>

<commit_message>
Update to ISAAP spec
Added non-embedded designated support for Illustration glossary
</commit_message>
<xml_diff>
--- a/_original_documents/ISAAP-AccessibilityFeatureCodes.docx
+++ b/_original_documents/ISAAP-AccessibilityFeatureCodes.docx
@@ -108,7 +108,7 @@
               <w:rPr>
                 <w:rStyle w:val="SubtitleChar"/>
               </w:rPr>
-              <w:t>20</w:t>
+              <w:t>8</w:t>
             </w:r>
             <w:r>
               <w:rPr>
@@ -120,7 +120,7 @@
               <w:rPr>
                 <w:rStyle w:val="SubtitleChar"/>
               </w:rPr>
-              <w:t>August</w:t>
+              <w:t>July</w:t>
             </w:r>
             <w:r>
               <w:rPr>
@@ -138,7 +138,7 @@
               <w:rPr>
                 <w:rStyle w:val="SubtitleChar"/>
               </w:rPr>
-              <w:t>8</w:t>
+              <w:t>9</w:t>
             </w:r>
           </w:p>
         </w:tc>
@@ -788,8 +788,6 @@
             <w:r>
               <w:t xml:space="preserve">non-embedded designated support </w:t>
             </w:r>
-            <w:bookmarkStart w:id="0" w:name="_GoBack"/>
-            <w:bookmarkEnd w:id="0"/>
             <w:r>
               <w:t>Medical Device code</w:t>
             </w:r>
@@ -834,6 +832,74 @@
             </w:pPr>
             <w:r>
               <w:t>August 20, 2018</w:t>
+            </w:r>
+          </w:p>
+        </w:tc>
+      </w:tr>
+      <w:tr>
+        <w:trPr>
+          <w:trHeight w:val="432"/>
+        </w:trPr>
+        <w:tc>
+          <w:tcPr>
+            <w:tcW w:w="4766" w:type="dxa"/>
+            <w:tcBorders>
+              <w:top w:val="single" w:sz="4" w:space="0" w:color="008000"/>
+              <w:left w:val="single" w:sz="4" w:space="0" w:color="008000"/>
+              <w:bottom w:val="single" w:sz="4" w:space="0" w:color="008000"/>
+              <w:right w:val="single" w:sz="4" w:space="0" w:color="008000"/>
+            </w:tcBorders>
+            <w:vAlign w:val="center"/>
+          </w:tcPr>
+          <w:p>
+            <w:pPr>
+              <w:pStyle w:val="SBACTableText"/>
+              <w:spacing w:after="0"/>
+            </w:pPr>
+            <w:r>
+              <w:t>Added the non-embedded designated support Illustration glossary code</w:t>
+            </w:r>
+          </w:p>
+        </w:tc>
+        <w:tc>
+          <w:tcPr>
+            <w:tcW w:w="2559" w:type="dxa"/>
+            <w:tcBorders>
+              <w:top w:val="single" w:sz="4" w:space="0" w:color="008000"/>
+              <w:left w:val="single" w:sz="4" w:space="0" w:color="008000"/>
+              <w:bottom w:val="single" w:sz="4" w:space="0" w:color="008000"/>
+              <w:right w:val="single" w:sz="4" w:space="0" w:color="008000"/>
+            </w:tcBorders>
+            <w:vAlign w:val="center"/>
+          </w:tcPr>
+          <w:p>
+            <w:pPr>
+              <w:pStyle w:val="SBACTableText"/>
+              <w:spacing w:after="0"/>
+            </w:pPr>
+            <w:r>
+              <w:t>Alex Dean</w:t>
+            </w:r>
+          </w:p>
+        </w:tc>
+        <w:tc>
+          <w:tcPr>
+            <w:tcW w:w="2025" w:type="dxa"/>
+            <w:tcBorders>
+              <w:top w:val="single" w:sz="4" w:space="0" w:color="008000"/>
+              <w:left w:val="single" w:sz="4" w:space="0" w:color="008000"/>
+              <w:bottom w:val="single" w:sz="4" w:space="0" w:color="008000"/>
+              <w:right w:val="single" w:sz="4" w:space="0" w:color="008000"/>
+            </w:tcBorders>
+            <w:vAlign w:val="center"/>
+          </w:tcPr>
+          <w:p>
+            <w:pPr>
+              <w:pStyle w:val="SBACTableText"/>
+              <w:spacing w:after="0"/>
+            </w:pPr>
+            <w:r>
+              <w:t>July 8, 2019</w:t>
             </w:r>
           </w:p>
         </w:tc>
@@ -7060,6 +7126,73 @@
                 <w:sz w:val="20"/>
                 <w:szCs w:val="20"/>
               </w:rPr>
+              <w:t>NEDS_TIllustration</w:t>
+            </w:r>
+            <w:proofErr w:type="spellEnd"/>
+          </w:p>
+        </w:tc>
+        <w:tc>
+          <w:tcPr>
+            <w:tcW w:w="3775" w:type="dxa"/>
+          </w:tcPr>
+          <w:p>
+            <w:pPr>
+              <w:pStyle w:val="SingleSpace"/>
+              <w:rPr>
+                <w:sz w:val="20"/>
+                <w:szCs w:val="20"/>
+              </w:rPr>
+            </w:pPr>
+            <w:r>
+              <w:rPr>
+                <w:sz w:val="20"/>
+                <w:szCs w:val="20"/>
+              </w:rPr>
+              <w:t>Illustration glossary</w:t>
+            </w:r>
+            <w:bookmarkStart w:id="0" w:name="_GoBack"/>
+            <w:bookmarkEnd w:id="0"/>
+          </w:p>
+        </w:tc>
+      </w:tr>
+      <w:tr>
+        <w:trPr>
+          <w:cantSplit/>
+          <w:jc w:val="center"/>
+        </w:trPr>
+        <w:tc>
+          <w:tcPr>
+            <w:tcW w:w="2785" w:type="dxa"/>
+          </w:tcPr>
+          <w:p>
+            <w:pPr>
+              <w:pStyle w:val="SingleSpace"/>
+              <w:rPr>
+                <w:b/>
+                <w:sz w:val="20"/>
+                <w:szCs w:val="20"/>
+              </w:rPr>
+            </w:pPr>
+          </w:p>
+        </w:tc>
+        <w:tc>
+          <w:tcPr>
+            <w:tcW w:w="2790" w:type="dxa"/>
+          </w:tcPr>
+          <w:p>
+            <w:pPr>
+              <w:pStyle w:val="SingleSpace"/>
+              <w:rPr>
+                <w:sz w:val="20"/>
+                <w:szCs w:val="20"/>
+              </w:rPr>
+            </w:pPr>
+            <w:proofErr w:type="spellStart"/>
+            <w:r>
+              <w:rPr>
+                <w:sz w:val="20"/>
+                <w:szCs w:val="20"/>
+              </w:rPr>
               <w:t>NEDS_TMandarin</w:t>
             </w:r>
             <w:proofErr w:type="spellEnd"/>
@@ -8520,12 +8653,12 @@
     </w:p>
     <w:p>
       <w:r>
+        <w:lastRenderedPageBreak/>
         <w:t>The 2015 version of “Data Warehouse Data Specification – Student Assessments” uses the numeric codes.</w:t>
       </w:r>
     </w:p>
     <w:p>
       <w:r>
-        <w:lastRenderedPageBreak/>
         <w:t xml:space="preserve">Feature delivery codes are case-insensitive. </w:t>
       </w:r>
       <w:r>
@@ -13519,7 +13652,11 @@
         <w:t>, or that are designated by the test (such as calculator type)</w:t>
       </w:r>
       <w:r>
-        <w:t>. Others provide for features that are not presently used by Smarter Balanced Tests.</w:t>
+        <w:t xml:space="preserve">. Others provide for features that are not presently used by Smarter </w:t>
+      </w:r>
+      <w:r>
+        <w:lastRenderedPageBreak/>
+        <w:t>Balanced Tests.</w:t>
       </w:r>
       <w:r>
         <w:t xml:space="preserve"> And some report on features that were made available during the test (such as Pool Filters)</w:t>
@@ -13611,7 +13748,6 @@
               <w:rPr>
                 <w:b/>
               </w:rPr>
-              <w:lastRenderedPageBreak/>
               <w:t>Calculator</w:t>
             </w:r>
           </w:p>
@@ -15452,7 +15588,7 @@
       <w:rPr>
         <w:noProof/>
       </w:rPr>
-      <w:t>7</w:t>
+      <w:t>5</w:t>
     </w:r>
     <w:r>
       <w:fldChar w:fldCharType="end"/>
@@ -18436,7 +18572,7 @@
 </file>
 
 <file path=customXml/itemProps1.xml><?xml version="1.0" encoding="utf-8"?>
-<ds:datastoreItem xmlns:ds="http://schemas.openxmlformats.org/officeDocument/2006/customXml" ds:itemID="{8DEFECCA-7A37-4236-9922-550E3A3B0E02}">
+<ds:datastoreItem xmlns:ds="http://schemas.openxmlformats.org/officeDocument/2006/customXml" ds:itemID="{0B1C9607-6BBC-4A40-8E52-85F0FA475A49}">
   <ds:schemaRefs>
     <ds:schemaRef ds:uri="http://schemas.openxmlformats.org/officeDocument/2006/bibliography"/>
   </ds:schemaRefs>

</xml_diff>

<commit_message>
Added Hmong and Somali
</commit_message>
<xml_diff>
--- a/_original_documents/ISAAP-AccessibilityFeatureCodes.docx
+++ b/_original_documents/ISAAP-AccessibilityFeatureCodes.docx
@@ -108,8 +108,10 @@
               <w:rPr>
                 <w:rStyle w:val="SubtitleChar"/>
               </w:rPr>
-              <w:t>8</w:t>
-            </w:r>
+              <w:t>9</w:t>
+            </w:r>
+            <w:bookmarkStart w:id="0" w:name="_GoBack"/>
+            <w:bookmarkEnd w:id="0"/>
             <w:r>
               <w:rPr>
                 <w:rStyle w:val="SubtitleChar"/>
@@ -900,6 +902,74 @@
             </w:pPr>
             <w:r>
               <w:t>July 8, 2019</w:t>
+            </w:r>
+          </w:p>
+        </w:tc>
+      </w:tr>
+      <w:tr>
+        <w:trPr>
+          <w:trHeight w:val="432"/>
+        </w:trPr>
+        <w:tc>
+          <w:tcPr>
+            <w:tcW w:w="4766" w:type="dxa"/>
+            <w:tcBorders>
+              <w:top w:val="single" w:sz="4" w:space="0" w:color="008000"/>
+              <w:left w:val="single" w:sz="4" w:space="0" w:color="008000"/>
+              <w:bottom w:val="single" w:sz="4" w:space="0" w:color="008000"/>
+              <w:right w:val="single" w:sz="4" w:space="0" w:color="008000"/>
+            </w:tcBorders>
+            <w:vAlign w:val="center"/>
+          </w:tcPr>
+          <w:p>
+            <w:pPr>
+              <w:pStyle w:val="SBACTableText"/>
+              <w:spacing w:after="0"/>
+            </w:pPr>
+            <w:r>
+              <w:t>Added Hmong and Somali glossary codes</w:t>
+            </w:r>
+          </w:p>
+        </w:tc>
+        <w:tc>
+          <w:tcPr>
+            <w:tcW w:w="2559" w:type="dxa"/>
+            <w:tcBorders>
+              <w:top w:val="single" w:sz="4" w:space="0" w:color="008000"/>
+              <w:left w:val="single" w:sz="4" w:space="0" w:color="008000"/>
+              <w:bottom w:val="single" w:sz="4" w:space="0" w:color="008000"/>
+              <w:right w:val="single" w:sz="4" w:space="0" w:color="008000"/>
+            </w:tcBorders>
+            <w:vAlign w:val="center"/>
+          </w:tcPr>
+          <w:p>
+            <w:pPr>
+              <w:pStyle w:val="SBACTableText"/>
+              <w:spacing w:after="0"/>
+            </w:pPr>
+            <w:r>
+              <w:t>Alex Dean</w:t>
+            </w:r>
+          </w:p>
+        </w:tc>
+        <w:tc>
+          <w:tcPr>
+            <w:tcW w:w="2025" w:type="dxa"/>
+            <w:tcBorders>
+              <w:top w:val="single" w:sz="4" w:space="0" w:color="008000"/>
+              <w:left w:val="single" w:sz="4" w:space="0" w:color="008000"/>
+              <w:bottom w:val="single" w:sz="4" w:space="0" w:color="008000"/>
+              <w:right w:val="single" w:sz="4" w:space="0" w:color="008000"/>
+            </w:tcBorders>
+            <w:vAlign w:val="center"/>
+          </w:tcPr>
+          <w:p>
+            <w:pPr>
+              <w:pStyle w:val="SBACTableText"/>
+              <w:spacing w:after="0"/>
+            </w:pPr>
+            <w:r>
+              <w:t>July 9, 2019</w:t>
             </w:r>
           </w:p>
         </w:tc>
@@ -989,6 +1059,7 @@
     </w:p>
     <w:p>
       <w:r>
+        <w:lastRenderedPageBreak/>
         <w:t xml:space="preserve">The key words "MUST", "MUST NOT", "REQUIRED", "SHALL", "SHALL NOT", "SHOULD", "SHOULD NOT", "RECOMMENDED", "MAY", and "OPTIONAL" in this document are to be interpreted as described in </w:t>
       </w:r>
       <w:hyperlink r:id="rId11" w:history="1">
@@ -1008,7 +1079,6 @@
         <w:pStyle w:val="Heading2"/>
       </w:pPr>
       <w:r>
-        <w:lastRenderedPageBreak/>
         <w:t xml:space="preserve">Listing </w:t>
       </w:r>
       <w:r>
@@ -4348,6 +4418,7 @@
                 <w:sz w:val="20"/>
                 <w:szCs w:val="20"/>
               </w:rPr>
+              <w:lastRenderedPageBreak/>
               <w:t>StreamlinedInterface</w:t>
             </w:r>
             <w:proofErr w:type="spellEnd"/>
@@ -5472,17 +5543,9 @@
                 <w:sz w:val="20"/>
                 <w:szCs w:val="20"/>
               </w:rPr>
-              <w:t>TDS_WL_Illustration</w:t>
+              <w:t>TDS_WL_Hmong</w:t>
             </w:r>
             <w:proofErr w:type="spellEnd"/>
-            <w:r>
-              <w:rPr>
-                <w:rStyle w:val="FootnoteReference"/>
-                <w:sz w:val="20"/>
-                <w:szCs w:val="20"/>
-              </w:rPr>
-              <w:footnoteReference w:id="4"/>
-            </w:r>
           </w:p>
         </w:tc>
         <w:tc>
@@ -5502,14 +5565,7 @@
                 <w:sz w:val="20"/>
                 <w:szCs w:val="20"/>
               </w:rPr>
-              <w:t>Illustration glossary</w:t>
-            </w:r>
-            <w:r>
-              <w:rPr>
-                <w:sz w:val="20"/>
-                <w:szCs w:val="20"/>
-              </w:rPr>
-              <w:t xml:space="preserve"> </w:t>
+              <w:t>Hmong glossary</w:t>
             </w:r>
           </w:p>
         </w:tc>
@@ -5552,9 +5608,17 @@
                 <w:sz w:val="20"/>
                 <w:szCs w:val="20"/>
               </w:rPr>
-              <w:t>TDS_WL_KoreanGloss</w:t>
+              <w:t>TDS_WL_Illustration</w:t>
             </w:r>
             <w:proofErr w:type="spellEnd"/>
+            <w:r>
+              <w:rPr>
+                <w:rStyle w:val="FootnoteReference"/>
+                <w:sz w:val="20"/>
+                <w:szCs w:val="20"/>
+              </w:rPr>
+              <w:footnoteReference w:id="4"/>
+            </w:r>
           </w:p>
         </w:tc>
         <w:tc>
@@ -5574,7 +5638,14 @@
                 <w:sz w:val="20"/>
                 <w:szCs w:val="20"/>
               </w:rPr>
-              <w:t>Korean glossary</w:t>
+              <w:t>Illustration glossary</w:t>
+            </w:r>
+            <w:r>
+              <w:rPr>
+                <w:sz w:val="20"/>
+                <w:szCs w:val="20"/>
+              </w:rPr>
+              <w:t xml:space="preserve"> </w:t>
             </w:r>
           </w:p>
         </w:tc>
@@ -5617,7 +5688,7 @@
                 <w:sz w:val="20"/>
                 <w:szCs w:val="20"/>
               </w:rPr>
-              <w:t>TDS_WL_MandarinGloss</w:t>
+              <w:t>TDS_WL_KoreanGloss</w:t>
             </w:r>
             <w:proofErr w:type="spellEnd"/>
           </w:p>
@@ -5639,7 +5710,7 @@
                 <w:sz w:val="20"/>
                 <w:szCs w:val="20"/>
               </w:rPr>
-              <w:t>Mandarin glossary</w:t>
+              <w:t>Korean glossary</w:t>
             </w:r>
           </w:p>
         </w:tc>
@@ -5682,7 +5753,7 @@
                 <w:sz w:val="20"/>
                 <w:szCs w:val="20"/>
               </w:rPr>
-              <w:t>TDS_WL_PunjabiGloss</w:t>
+              <w:t>TDS_WL_MandarinGloss</w:t>
             </w:r>
             <w:proofErr w:type="spellEnd"/>
           </w:p>
@@ -5704,7 +5775,7 @@
                 <w:sz w:val="20"/>
                 <w:szCs w:val="20"/>
               </w:rPr>
-              <w:t>Punjabi glossary</w:t>
+              <w:t>Mandarin glossary</w:t>
             </w:r>
           </w:p>
         </w:tc>
@@ -5747,7 +5818,7 @@
                 <w:sz w:val="20"/>
                 <w:szCs w:val="20"/>
               </w:rPr>
-              <w:t>TDS_WL_RussianGloss</w:t>
+              <w:t>TDS_WL_PunjabiGloss</w:t>
             </w:r>
             <w:proofErr w:type="spellEnd"/>
           </w:p>
@@ -5769,7 +5840,7 @@
                 <w:sz w:val="20"/>
                 <w:szCs w:val="20"/>
               </w:rPr>
-              <w:t>Russian glossary</w:t>
+              <w:t>Punjabi glossary</w:t>
             </w:r>
           </w:p>
         </w:tc>
@@ -5812,7 +5883,7 @@
                 <w:sz w:val="20"/>
                 <w:szCs w:val="20"/>
               </w:rPr>
-              <w:t>TDS_WL_TagalGloss</w:t>
+              <w:t>TDS_WL_RussianGloss</w:t>
             </w:r>
             <w:proofErr w:type="spellEnd"/>
           </w:p>
@@ -5834,7 +5905,7 @@
                 <w:sz w:val="20"/>
                 <w:szCs w:val="20"/>
               </w:rPr>
-              <w:t>Filipino glossary</w:t>
+              <w:t>Russian glossary</w:t>
             </w:r>
           </w:p>
         </w:tc>
@@ -5877,7 +5948,7 @@
                 <w:sz w:val="20"/>
                 <w:szCs w:val="20"/>
               </w:rPr>
-              <w:t>TDS_WL_UkrainianGloss</w:t>
+              <w:t>TDS_WL_SomaliGloss</w:t>
             </w:r>
             <w:proofErr w:type="spellEnd"/>
           </w:p>
@@ -5899,7 +5970,7 @@
                 <w:sz w:val="20"/>
                 <w:szCs w:val="20"/>
               </w:rPr>
-              <w:t>Ukrainian glossary</w:t>
+              <w:t>Somali glossary</w:t>
             </w:r>
           </w:p>
         </w:tc>
@@ -5942,7 +6013,7 @@
                 <w:sz w:val="20"/>
                 <w:szCs w:val="20"/>
               </w:rPr>
-              <w:t>TDS_WL_VietnameseGloss</w:t>
+              <w:t>TDS_WL_TagalGloss</w:t>
             </w:r>
             <w:proofErr w:type="spellEnd"/>
           </w:p>
@@ -5964,7 +6035,7 @@
                 <w:sz w:val="20"/>
                 <w:szCs w:val="20"/>
               </w:rPr>
-              <w:t>Vietnamese glossary</w:t>
+              <w:t>Filipino glossary</w:t>
             </w:r>
           </w:p>
         </w:tc>
@@ -6001,13 +6072,15 @@
                 <w:szCs w:val="20"/>
               </w:rPr>
             </w:pPr>
-            <w:r>
-              <w:rPr>
-                <w:sz w:val="20"/>
-                <w:szCs w:val="20"/>
-              </w:rPr>
-              <w:t>Multiple</w:t>
-            </w:r>
+            <w:proofErr w:type="spellStart"/>
+            <w:r>
+              <w:rPr>
+                <w:sz w:val="20"/>
+                <w:szCs w:val="20"/>
+              </w:rPr>
+              <w:t>TDS_WL_UkrainianGloss</w:t>
+            </w:r>
+            <w:proofErr w:type="spellEnd"/>
           </w:p>
         </w:tc>
         <w:tc>
@@ -6027,26 +6100,8 @@
                 <w:sz w:val="20"/>
                 <w:szCs w:val="20"/>
               </w:rPr>
-              <w:t>English one language glossaries can be combined using an ampersand. The language glossary should be specified first. E.g.</w:t>
-            </w:r>
-          </w:p>
-          <w:p>
-            <w:pPr>
-              <w:pStyle w:val="SingleSpace"/>
-              <w:rPr>
-                <w:sz w:val="20"/>
-                <w:szCs w:val="20"/>
-              </w:rPr>
-            </w:pPr>
-            <w:proofErr w:type="spellStart"/>
-            <w:r>
-              <w:rPr>
-                <w:sz w:val="20"/>
-                <w:szCs w:val="20"/>
-              </w:rPr>
-              <w:t>TDS_WL_MandarinGloss&amp;TDS_WL_Glossary</w:t>
-            </w:r>
-            <w:proofErr w:type="spellEnd"/>
+              <w:t>Ukrainian glossary</w:t>
+            </w:r>
           </w:p>
         </w:tc>
       </w:tr>
@@ -6068,41 +6123,33 @@
                 <w:szCs w:val="20"/>
               </w:rPr>
             </w:pPr>
+          </w:p>
+        </w:tc>
+        <w:tc>
+          <w:tcPr>
+            <w:tcW w:w="2790" w:type="dxa"/>
+          </w:tcPr>
+          <w:p>
+            <w:pPr>
+              <w:pStyle w:val="SingleSpace"/>
+              <w:rPr>
+                <w:sz w:val="20"/>
+                <w:szCs w:val="20"/>
+              </w:rPr>
+            </w:pPr>
             <w:proofErr w:type="spellStart"/>
             <w:r>
               <w:rPr>
-                <w:b/>
-                <w:sz w:val="20"/>
-                <w:szCs w:val="20"/>
-              </w:rPr>
-              <w:t>NonEmbeddedDesignatedSupports</w:t>
+                <w:sz w:val="20"/>
+                <w:szCs w:val="20"/>
+              </w:rPr>
+              <w:t>TDS_WL_VietnameseGloss</w:t>
             </w:r>
             <w:proofErr w:type="spellEnd"/>
           </w:p>
         </w:tc>
         <w:tc>
           <w:tcPr>
-            <w:tcW w:w="2790" w:type="dxa"/>
-          </w:tcPr>
-          <w:p>
-            <w:pPr>
-              <w:pStyle w:val="SingleSpace"/>
-              <w:rPr>
-                <w:sz w:val="20"/>
-                <w:szCs w:val="20"/>
-              </w:rPr>
-            </w:pPr>
-            <w:r>
-              <w:rPr>
-                <w:sz w:val="20"/>
-                <w:szCs w:val="20"/>
-              </w:rPr>
-              <w:t>NEDS0</w:t>
-            </w:r>
-          </w:p>
-        </w:tc>
-        <w:tc>
-          <w:tcPr>
             <w:tcW w:w="3775" w:type="dxa"/>
           </w:tcPr>
           <w:p>
@@ -6118,7 +6165,7 @@
                 <w:sz w:val="20"/>
                 <w:szCs w:val="20"/>
               </w:rPr>
-              <w:t>No non-embedded designated supports (default)</w:t>
+              <w:t>Vietnamese glossary</w:t>
             </w:r>
           </w:p>
         </w:tc>
@@ -6160,7 +6207,7 @@
                 <w:sz w:val="20"/>
                 <w:szCs w:val="20"/>
               </w:rPr>
-              <w:t>NEDS_BD</w:t>
+              <w:t>Multiple</w:t>
             </w:r>
           </w:p>
         </w:tc>
@@ -6181,8 +6228,26 @@
                 <w:sz w:val="20"/>
                 <w:szCs w:val="20"/>
               </w:rPr>
-              <w:t>Bilingual dictionary</w:t>
-            </w:r>
+              <w:t>English one language glossaries can be combined using an ampersand. The language glossary should be specified first. E.g.</w:t>
+            </w:r>
+          </w:p>
+          <w:p>
+            <w:pPr>
+              <w:pStyle w:val="SingleSpace"/>
+              <w:rPr>
+                <w:sz w:val="20"/>
+                <w:szCs w:val="20"/>
+              </w:rPr>
+            </w:pPr>
+            <w:proofErr w:type="spellStart"/>
+            <w:r>
+              <w:rPr>
+                <w:sz w:val="20"/>
+                <w:szCs w:val="20"/>
+              </w:rPr>
+              <w:t>TDS_WL_MandarinGloss&amp;TDS_WL_Glossary</w:t>
+            </w:r>
+            <w:proofErr w:type="spellEnd"/>
           </w:p>
         </w:tc>
       </w:tr>
@@ -6204,6 +6269,16 @@
                 <w:szCs w:val="20"/>
               </w:rPr>
             </w:pPr>
+            <w:proofErr w:type="spellStart"/>
+            <w:r>
+              <w:rPr>
+                <w:b/>
+                <w:sz w:val="20"/>
+                <w:szCs w:val="20"/>
+              </w:rPr>
+              <w:t>NonEmbeddedDesignatedSupports</w:t>
+            </w:r>
+            <w:proofErr w:type="spellEnd"/>
           </w:p>
         </w:tc>
         <w:tc>
@@ -6223,7 +6298,7 @@
                 <w:sz w:val="20"/>
                 <w:szCs w:val="20"/>
               </w:rPr>
-              <w:t>NEDS_CC</w:t>
+              <w:t>NEDS0</w:t>
             </w:r>
           </w:p>
         </w:tc>
@@ -6244,7 +6319,7 @@
                 <w:sz w:val="20"/>
                 <w:szCs w:val="20"/>
               </w:rPr>
-              <w:t>Color Contrast</w:t>
+              <w:t>No non-embedded designated supports (default)</w:t>
             </w:r>
           </w:p>
         </w:tc>
@@ -6286,7 +6361,7 @@
                 <w:sz w:val="20"/>
                 <w:szCs w:val="20"/>
               </w:rPr>
-              <w:t>NEDS_CO</w:t>
+              <w:t>NEDS_BD</w:t>
             </w:r>
           </w:p>
         </w:tc>
@@ -6307,7 +6382,7 @@
                 <w:sz w:val="20"/>
                 <w:szCs w:val="20"/>
               </w:rPr>
-              <w:t>Color Overlay</w:t>
+              <w:t>Bilingual dictionary</w:t>
             </w:r>
           </w:p>
         </w:tc>
@@ -6344,15 +6419,13 @@
                 <w:szCs w:val="20"/>
               </w:rPr>
             </w:pPr>
-            <w:proofErr w:type="spellStart"/>
-            <w:r>
-              <w:rPr>
-                <w:sz w:val="20"/>
-                <w:szCs w:val="20"/>
-              </w:rPr>
-              <w:t>NEDS_Mag</w:t>
-            </w:r>
-            <w:proofErr w:type="spellEnd"/>
+            <w:r>
+              <w:rPr>
+                <w:sz w:val="20"/>
+                <w:szCs w:val="20"/>
+              </w:rPr>
+              <w:t>NEDS_CC</w:t>
+            </w:r>
           </w:p>
         </w:tc>
         <w:tc>
@@ -6372,7 +6445,7 @@
                 <w:sz w:val="20"/>
                 <w:szCs w:val="20"/>
               </w:rPr>
-              <w:t>Magnification</w:t>
+              <w:t>Color Contrast</w:t>
             </w:r>
           </w:p>
         </w:tc>
@@ -6409,15 +6482,13 @@
                 <w:szCs w:val="20"/>
               </w:rPr>
             </w:pPr>
-            <w:proofErr w:type="spellStart"/>
-            <w:r>
-              <w:rPr>
-                <w:sz w:val="20"/>
-                <w:szCs w:val="20"/>
-              </w:rPr>
-              <w:t>NEDS_MedDev</w:t>
-            </w:r>
-            <w:proofErr w:type="spellEnd"/>
+            <w:r>
+              <w:rPr>
+                <w:sz w:val="20"/>
+                <w:szCs w:val="20"/>
+              </w:rPr>
+              <w:t>NEDS_CO</w:t>
+            </w:r>
           </w:p>
         </w:tc>
         <w:tc>
@@ -6437,7 +6508,7 @@
                 <w:sz w:val="20"/>
                 <w:szCs w:val="20"/>
               </w:rPr>
-              <w:t>Medical Device</w:t>
+              <w:t>Color Overlay</w:t>
             </w:r>
           </w:p>
         </w:tc>
@@ -6480,7 +6551,7 @@
                 <w:sz w:val="20"/>
                 <w:szCs w:val="20"/>
               </w:rPr>
-              <w:t>NEDS_RA_Items</w:t>
+              <w:t>NEDS_Mag</w:t>
             </w:r>
             <w:proofErr w:type="spellEnd"/>
           </w:p>
@@ -6502,7 +6573,7 @@
                 <w:sz w:val="20"/>
                 <w:szCs w:val="20"/>
               </w:rPr>
-              <w:t>Read aloud items</w:t>
+              <w:t>Magnification</w:t>
             </w:r>
           </w:p>
         </w:tc>
@@ -6545,7 +6616,7 @@
                 <w:sz w:val="20"/>
                 <w:szCs w:val="20"/>
               </w:rPr>
-              <w:t>NEDS_RA_Stimuli</w:t>
+              <w:t>NEDS_MedDev</w:t>
             </w:r>
             <w:proofErr w:type="spellEnd"/>
           </w:p>
@@ -6567,7 +6638,7 @@
                 <w:sz w:val="20"/>
                 <w:szCs w:val="20"/>
               </w:rPr>
-              <w:t>Read aloud stimuli</w:t>
+              <w:t>Medical Device</w:t>
             </w:r>
           </w:p>
         </w:tc>
@@ -6604,13 +6675,15 @@
                 <w:szCs w:val="20"/>
               </w:rPr>
             </w:pPr>
-            <w:r>
-              <w:rPr>
-                <w:sz w:val="20"/>
-                <w:szCs w:val="20"/>
-              </w:rPr>
-              <w:t>NEDS_RA_ESN</w:t>
-            </w:r>
+            <w:proofErr w:type="spellStart"/>
+            <w:r>
+              <w:rPr>
+                <w:sz w:val="20"/>
+                <w:szCs w:val="20"/>
+              </w:rPr>
+              <w:t>NEDS_RA_Items</w:t>
+            </w:r>
+            <w:proofErr w:type="spellEnd"/>
           </w:p>
         </w:tc>
         <w:tc>
@@ -6630,7 +6703,7 @@
                 <w:sz w:val="20"/>
                 <w:szCs w:val="20"/>
               </w:rPr>
-              <w:t>Read aloud items Spanish</w:t>
+              <w:t>Read aloud items</w:t>
             </w:r>
           </w:p>
         </w:tc>
@@ -6673,7 +6746,7 @@
                 <w:sz w:val="20"/>
                 <w:szCs w:val="20"/>
               </w:rPr>
-              <w:t>NEDS_RA_Stimuli_ESN</w:t>
+              <w:t>NEDS_RA_Stimuli</w:t>
             </w:r>
             <w:proofErr w:type="spellEnd"/>
           </w:p>
@@ -6695,7 +6768,7 @@
                 <w:sz w:val="20"/>
                 <w:szCs w:val="20"/>
               </w:rPr>
-              <w:t>Read aloud stimuli Spanish</w:t>
+              <w:t>Read aloud stimuli</w:t>
             </w:r>
           </w:p>
         </w:tc>
@@ -6732,15 +6805,13 @@
                 <w:szCs w:val="20"/>
               </w:rPr>
             </w:pPr>
-            <w:proofErr w:type="spellStart"/>
-            <w:r>
-              <w:rPr>
-                <w:sz w:val="20"/>
-                <w:szCs w:val="20"/>
-              </w:rPr>
-              <w:t>NEDS_SC_Items</w:t>
-            </w:r>
-            <w:proofErr w:type="spellEnd"/>
+            <w:r>
+              <w:rPr>
+                <w:sz w:val="20"/>
+                <w:szCs w:val="20"/>
+              </w:rPr>
+              <w:t>NEDS_RA_ESN</w:t>
+            </w:r>
           </w:p>
         </w:tc>
         <w:tc>
@@ -6760,7 +6831,7 @@
                 <w:sz w:val="20"/>
                 <w:szCs w:val="20"/>
               </w:rPr>
-              <w:t>Scribe items (non-writing)</w:t>
+              <w:t>Read aloud items Spanish</w:t>
             </w:r>
           </w:p>
         </w:tc>
@@ -6797,13 +6868,15 @@
                 <w:szCs w:val="20"/>
               </w:rPr>
             </w:pPr>
-            <w:r>
-              <w:rPr>
-                <w:sz w:val="20"/>
-                <w:szCs w:val="20"/>
-              </w:rPr>
-              <w:t>NEDS_SS</w:t>
-            </w:r>
+            <w:proofErr w:type="spellStart"/>
+            <w:r>
+              <w:rPr>
+                <w:sz w:val="20"/>
+                <w:szCs w:val="20"/>
+              </w:rPr>
+              <w:t>NEDS_RA_Stimuli_ESN</w:t>
+            </w:r>
+            <w:proofErr w:type="spellEnd"/>
           </w:p>
         </w:tc>
         <w:tc>
@@ -6823,7 +6896,7 @@
                 <w:sz w:val="20"/>
                 <w:szCs w:val="20"/>
               </w:rPr>
-              <w:t>Separate setting</w:t>
+              <w:t>Read aloud stimuli Spanish</w:t>
             </w:r>
           </w:p>
         </w:tc>
@@ -6866,7 +6939,7 @@
                 <w:sz w:val="20"/>
                 <w:szCs w:val="20"/>
               </w:rPr>
-              <w:t>NEDS_TArabic</w:t>
+              <w:t>NEDS_SC_Items</w:t>
             </w:r>
             <w:proofErr w:type="spellEnd"/>
           </w:p>
@@ -6888,7 +6961,7 @@
                 <w:sz w:val="20"/>
                 <w:szCs w:val="20"/>
               </w:rPr>
-              <w:t>Arabic glossary</w:t>
+              <w:t>Scribe items (non-writing)</w:t>
             </w:r>
           </w:p>
         </w:tc>
@@ -6925,15 +6998,13 @@
                 <w:szCs w:val="20"/>
               </w:rPr>
             </w:pPr>
-            <w:proofErr w:type="spellStart"/>
-            <w:r>
-              <w:rPr>
-                <w:sz w:val="20"/>
-                <w:szCs w:val="20"/>
-              </w:rPr>
-              <w:t>NEDS_TCantonese</w:t>
-            </w:r>
-            <w:proofErr w:type="spellEnd"/>
+            <w:r>
+              <w:rPr>
+                <w:sz w:val="20"/>
+                <w:szCs w:val="20"/>
+              </w:rPr>
+              <w:t>NEDS_SS</w:t>
+            </w:r>
           </w:p>
         </w:tc>
         <w:tc>
@@ -6953,7 +7024,7 @@
                 <w:sz w:val="20"/>
                 <w:szCs w:val="20"/>
               </w:rPr>
-              <w:t>Cantonese glossary</w:t>
+              <w:t>Separate setting</w:t>
             </w:r>
           </w:p>
         </w:tc>
@@ -6996,7 +7067,7 @@
                 <w:sz w:val="20"/>
                 <w:szCs w:val="20"/>
               </w:rPr>
-              <w:t>NEDS_TFilipino</w:t>
+              <w:t>NEDS_TArabic</w:t>
             </w:r>
             <w:proofErr w:type="spellEnd"/>
           </w:p>
@@ -7018,7 +7089,7 @@
                 <w:sz w:val="20"/>
                 <w:szCs w:val="20"/>
               </w:rPr>
-              <w:t>Filipino glossary</w:t>
+              <w:t>Arabic glossary</w:t>
             </w:r>
           </w:p>
         </w:tc>
@@ -7061,7 +7132,7 @@
                 <w:sz w:val="20"/>
                 <w:szCs w:val="20"/>
               </w:rPr>
-              <w:t>NEDS_TKorean</w:t>
+              <w:t>NEDS_TCantonese</w:t>
             </w:r>
             <w:proofErr w:type="spellEnd"/>
           </w:p>
@@ -7083,7 +7154,7 @@
                 <w:sz w:val="20"/>
                 <w:szCs w:val="20"/>
               </w:rPr>
-              <w:t>Korean glossary</w:t>
+              <w:t>Cantonese glossary</w:t>
             </w:r>
           </w:p>
         </w:tc>
@@ -7126,7 +7197,7 @@
                 <w:sz w:val="20"/>
                 <w:szCs w:val="20"/>
               </w:rPr>
-              <w:t>NEDS_TIllustration</w:t>
+              <w:t>NEDS_TBurmese</w:t>
             </w:r>
             <w:proofErr w:type="spellEnd"/>
           </w:p>
@@ -7148,10 +7219,8 @@
                 <w:sz w:val="20"/>
                 <w:szCs w:val="20"/>
               </w:rPr>
-              <w:t>Illustration glossary</w:t>
-            </w:r>
-            <w:bookmarkStart w:id="0" w:name="_GoBack"/>
-            <w:bookmarkEnd w:id="0"/>
+              <w:t>Burmese glossary</w:t>
+            </w:r>
           </w:p>
         </w:tc>
       </w:tr>
@@ -7193,7 +7262,7 @@
                 <w:sz w:val="20"/>
                 <w:szCs w:val="20"/>
               </w:rPr>
-              <w:t>NEDS_TMandarin</w:t>
+              <w:t>NEDS_TFilipino</w:t>
             </w:r>
             <w:proofErr w:type="spellEnd"/>
           </w:p>
@@ -7215,7 +7284,7 @@
                 <w:sz w:val="20"/>
                 <w:szCs w:val="20"/>
               </w:rPr>
-              <w:t>Mandarin glossary</w:t>
+              <w:t>Filipino glossary</w:t>
             </w:r>
           </w:p>
         </w:tc>
@@ -7258,7 +7327,7 @@
                 <w:sz w:val="20"/>
                 <w:szCs w:val="20"/>
               </w:rPr>
-              <w:t>NEDS_TPunjabi</w:t>
+              <w:t>NEDS_TKorean</w:t>
             </w:r>
             <w:proofErr w:type="spellEnd"/>
           </w:p>
@@ -7280,7 +7349,7 @@
                 <w:sz w:val="20"/>
                 <w:szCs w:val="20"/>
               </w:rPr>
-              <w:t>Punjabi glossary</w:t>
+              <w:t>Korean glossary</w:t>
             </w:r>
           </w:p>
         </w:tc>
@@ -7323,6 +7392,266 @@
                 <w:sz w:val="20"/>
                 <w:szCs w:val="20"/>
               </w:rPr>
+              <w:t>NEDS_THmong</w:t>
+            </w:r>
+            <w:proofErr w:type="spellEnd"/>
+          </w:p>
+        </w:tc>
+        <w:tc>
+          <w:tcPr>
+            <w:tcW w:w="3775" w:type="dxa"/>
+          </w:tcPr>
+          <w:p>
+            <w:pPr>
+              <w:pStyle w:val="SingleSpace"/>
+              <w:rPr>
+                <w:sz w:val="20"/>
+                <w:szCs w:val="20"/>
+              </w:rPr>
+            </w:pPr>
+            <w:r>
+              <w:rPr>
+                <w:sz w:val="20"/>
+                <w:szCs w:val="20"/>
+              </w:rPr>
+              <w:t>Hmong glossary</w:t>
+            </w:r>
+          </w:p>
+        </w:tc>
+      </w:tr>
+      <w:tr>
+        <w:trPr>
+          <w:cantSplit/>
+          <w:jc w:val="center"/>
+        </w:trPr>
+        <w:tc>
+          <w:tcPr>
+            <w:tcW w:w="2785" w:type="dxa"/>
+          </w:tcPr>
+          <w:p>
+            <w:pPr>
+              <w:pStyle w:val="SingleSpace"/>
+              <w:rPr>
+                <w:b/>
+                <w:sz w:val="20"/>
+                <w:szCs w:val="20"/>
+              </w:rPr>
+            </w:pPr>
+          </w:p>
+        </w:tc>
+        <w:tc>
+          <w:tcPr>
+            <w:tcW w:w="2790" w:type="dxa"/>
+          </w:tcPr>
+          <w:p>
+            <w:pPr>
+              <w:pStyle w:val="SingleSpace"/>
+              <w:rPr>
+                <w:sz w:val="20"/>
+                <w:szCs w:val="20"/>
+              </w:rPr>
+            </w:pPr>
+            <w:proofErr w:type="spellStart"/>
+            <w:r>
+              <w:rPr>
+                <w:sz w:val="20"/>
+                <w:szCs w:val="20"/>
+              </w:rPr>
+              <w:t>NEDS_TIllustration</w:t>
+            </w:r>
+            <w:proofErr w:type="spellEnd"/>
+          </w:p>
+        </w:tc>
+        <w:tc>
+          <w:tcPr>
+            <w:tcW w:w="3775" w:type="dxa"/>
+          </w:tcPr>
+          <w:p>
+            <w:pPr>
+              <w:pStyle w:val="SingleSpace"/>
+              <w:rPr>
+                <w:sz w:val="20"/>
+                <w:szCs w:val="20"/>
+              </w:rPr>
+            </w:pPr>
+            <w:r>
+              <w:rPr>
+                <w:sz w:val="20"/>
+                <w:szCs w:val="20"/>
+              </w:rPr>
+              <w:t>Illustration glossary</w:t>
+            </w:r>
+          </w:p>
+        </w:tc>
+      </w:tr>
+      <w:tr>
+        <w:trPr>
+          <w:cantSplit/>
+          <w:jc w:val="center"/>
+        </w:trPr>
+        <w:tc>
+          <w:tcPr>
+            <w:tcW w:w="2785" w:type="dxa"/>
+          </w:tcPr>
+          <w:p>
+            <w:pPr>
+              <w:pStyle w:val="SingleSpace"/>
+              <w:rPr>
+                <w:b/>
+                <w:sz w:val="20"/>
+                <w:szCs w:val="20"/>
+              </w:rPr>
+            </w:pPr>
+          </w:p>
+        </w:tc>
+        <w:tc>
+          <w:tcPr>
+            <w:tcW w:w="2790" w:type="dxa"/>
+          </w:tcPr>
+          <w:p>
+            <w:pPr>
+              <w:pStyle w:val="SingleSpace"/>
+              <w:rPr>
+                <w:sz w:val="20"/>
+                <w:szCs w:val="20"/>
+              </w:rPr>
+            </w:pPr>
+            <w:proofErr w:type="spellStart"/>
+            <w:r>
+              <w:rPr>
+                <w:sz w:val="20"/>
+                <w:szCs w:val="20"/>
+              </w:rPr>
+              <w:t>NEDS_TMandarin</w:t>
+            </w:r>
+            <w:proofErr w:type="spellEnd"/>
+          </w:p>
+        </w:tc>
+        <w:tc>
+          <w:tcPr>
+            <w:tcW w:w="3775" w:type="dxa"/>
+          </w:tcPr>
+          <w:p>
+            <w:pPr>
+              <w:pStyle w:val="SingleSpace"/>
+              <w:rPr>
+                <w:sz w:val="20"/>
+                <w:szCs w:val="20"/>
+              </w:rPr>
+            </w:pPr>
+            <w:r>
+              <w:rPr>
+                <w:sz w:val="20"/>
+                <w:szCs w:val="20"/>
+              </w:rPr>
+              <w:t>Mandarin glossary</w:t>
+            </w:r>
+          </w:p>
+        </w:tc>
+      </w:tr>
+      <w:tr>
+        <w:trPr>
+          <w:cantSplit/>
+          <w:jc w:val="center"/>
+        </w:trPr>
+        <w:tc>
+          <w:tcPr>
+            <w:tcW w:w="2785" w:type="dxa"/>
+          </w:tcPr>
+          <w:p>
+            <w:pPr>
+              <w:pStyle w:val="SingleSpace"/>
+              <w:rPr>
+                <w:b/>
+                <w:sz w:val="20"/>
+                <w:szCs w:val="20"/>
+              </w:rPr>
+            </w:pPr>
+          </w:p>
+        </w:tc>
+        <w:tc>
+          <w:tcPr>
+            <w:tcW w:w="2790" w:type="dxa"/>
+          </w:tcPr>
+          <w:p>
+            <w:pPr>
+              <w:pStyle w:val="SingleSpace"/>
+              <w:rPr>
+                <w:sz w:val="20"/>
+                <w:szCs w:val="20"/>
+              </w:rPr>
+            </w:pPr>
+            <w:proofErr w:type="spellStart"/>
+            <w:r>
+              <w:rPr>
+                <w:sz w:val="20"/>
+                <w:szCs w:val="20"/>
+              </w:rPr>
+              <w:t>NEDS_TPunjabi</w:t>
+            </w:r>
+            <w:proofErr w:type="spellEnd"/>
+          </w:p>
+        </w:tc>
+        <w:tc>
+          <w:tcPr>
+            <w:tcW w:w="3775" w:type="dxa"/>
+          </w:tcPr>
+          <w:p>
+            <w:pPr>
+              <w:pStyle w:val="SingleSpace"/>
+              <w:rPr>
+                <w:sz w:val="20"/>
+                <w:szCs w:val="20"/>
+              </w:rPr>
+            </w:pPr>
+            <w:r>
+              <w:rPr>
+                <w:sz w:val="20"/>
+                <w:szCs w:val="20"/>
+              </w:rPr>
+              <w:t>Punjabi glossary</w:t>
+            </w:r>
+          </w:p>
+        </w:tc>
+      </w:tr>
+      <w:tr>
+        <w:trPr>
+          <w:cantSplit/>
+          <w:jc w:val="center"/>
+        </w:trPr>
+        <w:tc>
+          <w:tcPr>
+            <w:tcW w:w="2785" w:type="dxa"/>
+          </w:tcPr>
+          <w:p>
+            <w:pPr>
+              <w:pStyle w:val="SingleSpace"/>
+              <w:rPr>
+                <w:b/>
+                <w:sz w:val="20"/>
+                <w:szCs w:val="20"/>
+              </w:rPr>
+            </w:pPr>
+          </w:p>
+        </w:tc>
+        <w:tc>
+          <w:tcPr>
+            <w:tcW w:w="2790" w:type="dxa"/>
+          </w:tcPr>
+          <w:p>
+            <w:pPr>
+              <w:pStyle w:val="SingleSpace"/>
+              <w:rPr>
+                <w:sz w:val="20"/>
+                <w:szCs w:val="20"/>
+              </w:rPr>
+            </w:pPr>
+            <w:proofErr w:type="spellStart"/>
+            <w:r>
+              <w:rPr>
+                <w:sz w:val="20"/>
+                <w:szCs w:val="20"/>
+              </w:rPr>
               <w:t>NEDS_TRussian</w:t>
             </w:r>
             <w:r>
@@ -7353,6 +7682,71 @@
                 <w:szCs w:val="20"/>
               </w:rPr>
               <w:t>Russian glossary</w:t>
+            </w:r>
+          </w:p>
+        </w:tc>
+      </w:tr>
+      <w:tr>
+        <w:trPr>
+          <w:cantSplit/>
+          <w:jc w:val="center"/>
+        </w:trPr>
+        <w:tc>
+          <w:tcPr>
+            <w:tcW w:w="2785" w:type="dxa"/>
+          </w:tcPr>
+          <w:p>
+            <w:pPr>
+              <w:pStyle w:val="SingleSpace"/>
+              <w:rPr>
+                <w:b/>
+                <w:sz w:val="20"/>
+                <w:szCs w:val="20"/>
+              </w:rPr>
+            </w:pPr>
+          </w:p>
+        </w:tc>
+        <w:tc>
+          <w:tcPr>
+            <w:tcW w:w="2790" w:type="dxa"/>
+          </w:tcPr>
+          <w:p>
+            <w:pPr>
+              <w:pStyle w:val="SingleSpace"/>
+              <w:rPr>
+                <w:sz w:val="20"/>
+                <w:szCs w:val="20"/>
+              </w:rPr>
+            </w:pPr>
+            <w:proofErr w:type="spellStart"/>
+            <w:r>
+              <w:rPr>
+                <w:sz w:val="20"/>
+                <w:szCs w:val="20"/>
+              </w:rPr>
+              <w:t>NEDS_TSomali</w:t>
+            </w:r>
+            <w:proofErr w:type="spellEnd"/>
+          </w:p>
+        </w:tc>
+        <w:tc>
+          <w:tcPr>
+            <w:tcW w:w="3775" w:type="dxa"/>
+          </w:tcPr>
+          <w:p>
+            <w:pPr>
+              <w:pStyle w:val="SingleSpace"/>
+              <w:rPr>
+                <w:sz w:val="20"/>
+                <w:szCs w:val="20"/>
+              </w:rPr>
+            </w:pPr>
+            <w:r>
+              <w:rPr>
+                <w:sz w:val="20"/>
+                <w:szCs w:val="20"/>
+              </w:rPr>
+              <w:t>Somali glossary</w:t>
             </w:r>
           </w:p>
         </w:tc>
@@ -8614,6 +9008,7 @@
         <w:pStyle w:val="Heading1"/>
       </w:pPr>
       <w:r>
+        <w:lastRenderedPageBreak/>
         <w:t xml:space="preserve">Accessibility Feature </w:t>
       </w:r>
       <w:r>
@@ -8653,7 +9048,6 @@
     </w:p>
     <w:p>
       <w:r>
-        <w:lastRenderedPageBreak/>
         <w:t>The 2015 version of “Data Warehouse Data Specification – Student Assessments” uses the numeric codes.</w:t>
       </w:r>
     </w:p>
@@ -13617,6 +14011,7 @@
         <w:pStyle w:val="Heading1"/>
       </w:pPr>
       <w:r>
+        <w:lastRenderedPageBreak/>
         <w:t>Additional Accessibility Feature Codes</w:t>
       </w:r>
     </w:p>
@@ -13652,11 +14047,7 @@
         <w:t>, or that are designated by the test (such as calculator type)</w:t>
       </w:r>
       <w:r>
-        <w:t xml:space="preserve">. Others provide for features that are not presently used by Smarter </w:t>
-      </w:r>
-      <w:r>
-        <w:lastRenderedPageBreak/>
-        <w:t>Balanced Tests.</w:t>
+        <w:t>. Others provide for features that are not presently used by Smarter Balanced Tests.</w:t>
       </w:r>
       <w:r>
         <w:t xml:space="preserve"> And some report on features that were made available during the test (such as Pool Filters)</w:t>
@@ -15354,6 +15745,7 @@
               <w:rPr>
                 <w:b/>
               </w:rPr>
+              <w:lastRenderedPageBreak/>
               <w:t>Thesaurus</w:t>
             </w:r>
           </w:p>
@@ -15588,7 +15980,7 @@
       <w:rPr>
         <w:noProof/>
       </w:rPr>
-      <w:t>5</w:t>
+      <w:t>8</w:t>
     </w:r>
     <w:r>
       <w:fldChar w:fldCharType="end"/>
@@ -18572,7 +18964,7 @@
 </file>
 
 <file path=customXml/itemProps1.xml><?xml version="1.0" encoding="utf-8"?>
-<ds:datastoreItem xmlns:ds="http://schemas.openxmlformats.org/officeDocument/2006/customXml" ds:itemID="{0B1C9607-6BBC-4A40-8E52-85F0FA475A49}">
+<ds:datastoreItem xmlns:ds="http://schemas.openxmlformats.org/officeDocument/2006/customXml" ds:itemID="{772E4AD1-4E27-4FF7-A4E7-50D6535AB824}">
   <ds:schemaRefs>
     <ds:schemaRef ds:uri="http://schemas.openxmlformats.org/officeDocument/2006/bibliography"/>
   </ds:schemaRefs>

</xml_diff>

<commit_message>
post 2023 ISAAP document
</commit_message>
<xml_diff>
--- a/_original_documents/ISAAP-AccessibilityFeatureCodes.docx
+++ b/_original_documents/ISAAP-AccessibilityFeatureCodes.docx
@@ -1,6 +1,6 @@
 
 <file path=word/document.xml><?xml version="1.0" encoding="utf-8"?>
-<w:document xmlns:wpc="http://schemas.microsoft.com/office/word/2010/wordprocessingCanvas" xmlns:mc="http://schemas.openxmlformats.org/markup-compatibility/2006" xmlns:o="urn:schemas-microsoft-com:office:office" xmlns:r="http://schemas.openxmlformats.org/officeDocument/2006/relationships" xmlns:m="http://schemas.openxmlformats.org/officeDocument/2006/math" xmlns:v="urn:schemas-microsoft-com:vml" xmlns:wp14="http://schemas.microsoft.com/office/word/2010/wordprocessingDrawing" xmlns:wp="http://schemas.openxmlformats.org/drawingml/2006/wordprocessingDrawing" xmlns:w10="urn:schemas-microsoft-com:office:word" xmlns:w="http://schemas.openxmlformats.org/wordprocessingml/2006/main" xmlns:w14="http://schemas.microsoft.com/office/word/2010/wordml" xmlns:w15="http://schemas.microsoft.com/office/word/2012/wordml" xmlns:wpg="http://schemas.microsoft.com/office/word/2010/wordprocessingGroup" xmlns:wpi="http://schemas.microsoft.com/office/word/2010/wordprocessingInk" xmlns:wne="http://schemas.microsoft.com/office/word/2006/wordml" xmlns:wps="http://schemas.microsoft.com/office/word/2010/wordprocessingShape" mc:Ignorable="w14 w15 wp14">
+<w:document xmlns:wpc="http://schemas.microsoft.com/office/word/2010/wordprocessingCanvas" xmlns:cx="http://schemas.microsoft.com/office/drawing/2014/chartex" xmlns:cx1="http://schemas.microsoft.com/office/drawing/2015/9/8/chartex" xmlns:cx2="http://schemas.microsoft.com/office/drawing/2015/10/21/chartex" xmlns:cx3="http://schemas.microsoft.com/office/drawing/2016/5/9/chartex" xmlns:cx4="http://schemas.microsoft.com/office/drawing/2016/5/10/chartex" xmlns:cx5="http://schemas.microsoft.com/office/drawing/2016/5/11/chartex" xmlns:cx6="http://schemas.microsoft.com/office/drawing/2016/5/12/chartex" xmlns:cx7="http://schemas.microsoft.com/office/drawing/2016/5/13/chartex" xmlns:cx8="http://schemas.microsoft.com/office/drawing/2016/5/14/chartex" xmlns:mc="http://schemas.openxmlformats.org/markup-compatibility/2006" xmlns:aink="http://schemas.microsoft.com/office/drawing/2016/ink" xmlns:am3d="http://schemas.microsoft.com/office/drawing/2017/model3d" xmlns:o="urn:schemas-microsoft-com:office:office" xmlns:oel="http://schemas.microsoft.com/office/2019/extlst" xmlns:r="http://schemas.openxmlformats.org/officeDocument/2006/relationships" xmlns:m="http://schemas.openxmlformats.org/officeDocument/2006/math" xmlns:v="urn:schemas-microsoft-com:vml" xmlns:wp14="http://schemas.microsoft.com/office/word/2010/wordprocessingDrawing" xmlns:wp="http://schemas.openxmlformats.org/drawingml/2006/wordprocessingDrawing" xmlns:w10="urn:schemas-microsoft-com:office:word" xmlns:w="http://schemas.openxmlformats.org/wordprocessingml/2006/main" xmlns:w14="http://schemas.microsoft.com/office/word/2010/wordml" xmlns:w15="http://schemas.microsoft.com/office/word/2012/wordml" xmlns:w16cex="http://schemas.microsoft.com/office/word/2018/wordml/cex" xmlns:w16cid="http://schemas.microsoft.com/office/word/2016/wordml/cid" xmlns:w16="http://schemas.microsoft.com/office/word/2018/wordml" xmlns:w16sdtdh="http://schemas.microsoft.com/office/word/2020/wordml/sdtdatahash" xmlns:w16se="http://schemas.microsoft.com/office/word/2015/wordml/symex" xmlns:wpg="http://schemas.microsoft.com/office/word/2010/wordprocessingGroup" xmlns:wpi="http://schemas.microsoft.com/office/word/2010/wordprocessingInk" xmlns:wne="http://schemas.microsoft.com/office/word/2006/wordml" xmlns:wps="http://schemas.microsoft.com/office/word/2010/wordprocessingShape" mc:Ignorable="w14 w15 w16se w16cid w16 w16cex w16sdtdh wp14">
   <w:body>
     <w:tbl>
       <w:tblPr>
@@ -37,7 +37,7 @@
                 <w:noProof/>
               </w:rPr>
               <w:drawing>
-                <wp:inline distT="0" distB="0" distL="0" distR="0" wp14:anchorId="4F87AF1F" wp14:editId="7FA5AF51">
+                <wp:inline distT="0" distB="0" distL="0" distR="0" wp14:anchorId="4CBF1084" wp14:editId="58E96C65">
                   <wp:extent cx="1587731" cy="457200"/>
                   <wp:effectExtent l="0" t="0" r="0" b="0"/>
                   <wp:docPr id="1" name="Picture 1"/>
@@ -108,10 +108,8 @@
               <w:rPr>
                 <w:rStyle w:val="SubtitleChar"/>
               </w:rPr>
-              <w:t>9</w:t>
-            </w:r>
-            <w:bookmarkStart w:id="0" w:name="_GoBack"/>
-            <w:bookmarkEnd w:id="0"/>
+              <w:t>14</w:t>
+            </w:r>
             <w:r>
               <w:rPr>
                 <w:rStyle w:val="SubtitleChar"/>
@@ -122,25 +120,31 @@
               <w:rPr>
                 <w:rStyle w:val="SubtitleChar"/>
               </w:rPr>
-              <w:t>July</w:t>
+              <w:t>Ju</w:t>
             </w:r>
             <w:r>
               <w:rPr>
                 <w:rStyle w:val="SubtitleChar"/>
               </w:rPr>
+              <w:t>ne</w:t>
+            </w:r>
+            <w:r>
+              <w:rPr>
+                <w:rStyle w:val="SubtitleChar"/>
+              </w:rPr>
               <w:t xml:space="preserve"> </w:t>
             </w:r>
             <w:r>
               <w:rPr>
                 <w:rStyle w:val="SubtitleChar"/>
               </w:rPr>
-              <w:t>201</w:t>
+              <w:t>20</w:t>
             </w:r>
             <w:r>
               <w:rPr>
                 <w:rStyle w:val="SubtitleChar"/>
               </w:rPr>
-              <w:t>9</w:t>
+              <w:t>23</w:t>
             </w:r>
           </w:p>
         </w:tc>
@@ -970,6 +974,154 @@
             </w:pPr>
             <w:r>
               <w:t>July 9, 2019</w:t>
+            </w:r>
+          </w:p>
+        </w:tc>
+      </w:tr>
+      <w:tr>
+        <w:trPr>
+          <w:trHeight w:val="432"/>
+        </w:trPr>
+        <w:tc>
+          <w:tcPr>
+            <w:tcW w:w="4766" w:type="dxa"/>
+            <w:tcBorders>
+              <w:top w:val="single" w:sz="4" w:space="0" w:color="008000"/>
+              <w:left w:val="single" w:sz="4" w:space="0" w:color="008000"/>
+              <w:bottom w:val="single" w:sz="4" w:space="0" w:color="008000"/>
+              <w:right w:val="single" w:sz="4" w:space="0" w:color="008000"/>
+            </w:tcBorders>
+            <w:vAlign w:val="center"/>
+          </w:tcPr>
+          <w:p>
+            <w:pPr>
+              <w:pStyle w:val="SBACTableText"/>
+              <w:spacing w:after="0"/>
+            </w:pPr>
+            <w:r>
+              <w:t xml:space="preserve">Added </w:t>
+            </w:r>
+            <w:r>
+              <w:t>Spanish Text to Speech</w:t>
+            </w:r>
+          </w:p>
+        </w:tc>
+        <w:tc>
+          <w:tcPr>
+            <w:tcW w:w="2559" w:type="dxa"/>
+            <w:tcBorders>
+              <w:top w:val="single" w:sz="4" w:space="0" w:color="008000"/>
+              <w:left w:val="single" w:sz="4" w:space="0" w:color="008000"/>
+              <w:bottom w:val="single" w:sz="4" w:space="0" w:color="008000"/>
+              <w:right w:val="single" w:sz="4" w:space="0" w:color="008000"/>
+            </w:tcBorders>
+            <w:vAlign w:val="center"/>
+          </w:tcPr>
+          <w:p>
+            <w:pPr>
+              <w:pStyle w:val="SBACTableText"/>
+              <w:spacing w:after="0"/>
+            </w:pPr>
+            <w:r>
+              <w:t>Alex Dean</w:t>
+            </w:r>
+          </w:p>
+        </w:tc>
+        <w:tc>
+          <w:tcPr>
+            <w:tcW w:w="2025" w:type="dxa"/>
+            <w:tcBorders>
+              <w:top w:val="single" w:sz="4" w:space="0" w:color="008000"/>
+              <w:left w:val="single" w:sz="4" w:space="0" w:color="008000"/>
+              <w:bottom w:val="single" w:sz="4" w:space="0" w:color="008000"/>
+              <w:right w:val="single" w:sz="4" w:space="0" w:color="008000"/>
+            </w:tcBorders>
+            <w:vAlign w:val="center"/>
+          </w:tcPr>
+          <w:p>
+            <w:pPr>
+              <w:pStyle w:val="SBACTableText"/>
+              <w:spacing w:after="0"/>
+            </w:pPr>
+            <w:r>
+              <w:t xml:space="preserve">June </w:t>
+            </w:r>
+            <w:r>
+              <w:t>30</w:t>
+            </w:r>
+            <w:r>
+              <w:t>, 202</w:t>
+            </w:r>
+            <w:r>
+              <w:t>2</w:t>
+            </w:r>
+          </w:p>
+        </w:tc>
+      </w:tr>
+      <w:tr>
+        <w:trPr>
+          <w:trHeight w:val="432"/>
+        </w:trPr>
+        <w:tc>
+          <w:tcPr>
+            <w:tcW w:w="4766" w:type="dxa"/>
+            <w:tcBorders>
+              <w:top w:val="single" w:sz="4" w:space="0" w:color="008000"/>
+              <w:left w:val="single" w:sz="4" w:space="0" w:color="008000"/>
+              <w:bottom w:val="single" w:sz="4" w:space="0" w:color="008000"/>
+              <w:right w:val="single" w:sz="4" w:space="0" w:color="008000"/>
+            </w:tcBorders>
+            <w:vAlign w:val="center"/>
+          </w:tcPr>
+          <w:p>
+            <w:pPr>
+              <w:pStyle w:val="SBACTableText"/>
+              <w:spacing w:after="0"/>
+            </w:pPr>
+            <w:r>
+              <w:t>Added Translated Test Directions in ASL, and Printed Test Directions in English</w:t>
+            </w:r>
+          </w:p>
+        </w:tc>
+        <w:tc>
+          <w:tcPr>
+            <w:tcW w:w="2559" w:type="dxa"/>
+            <w:tcBorders>
+              <w:top w:val="single" w:sz="4" w:space="0" w:color="008000"/>
+              <w:left w:val="single" w:sz="4" w:space="0" w:color="008000"/>
+              <w:bottom w:val="single" w:sz="4" w:space="0" w:color="008000"/>
+              <w:right w:val="single" w:sz="4" w:space="0" w:color="008000"/>
+            </w:tcBorders>
+            <w:vAlign w:val="center"/>
+          </w:tcPr>
+          <w:p>
+            <w:pPr>
+              <w:pStyle w:val="SBACTableText"/>
+              <w:spacing w:after="0"/>
+            </w:pPr>
+            <w:r>
+              <w:t>Alex Dean</w:t>
+            </w:r>
+          </w:p>
+        </w:tc>
+        <w:tc>
+          <w:tcPr>
+            <w:tcW w:w="2025" w:type="dxa"/>
+            <w:tcBorders>
+              <w:top w:val="single" w:sz="4" w:space="0" w:color="008000"/>
+              <w:left w:val="single" w:sz="4" w:space="0" w:color="008000"/>
+              <w:bottom w:val="single" w:sz="4" w:space="0" w:color="008000"/>
+              <w:right w:val="single" w:sz="4" w:space="0" w:color="008000"/>
+            </w:tcBorders>
+            <w:vAlign w:val="center"/>
+          </w:tcPr>
+          <w:p>
+            <w:pPr>
+              <w:pStyle w:val="SBACTableText"/>
+              <w:spacing w:after="0"/>
+            </w:pPr>
+            <w:r>
+              <w:t>June 14, 2023</w:t>
             </w:r>
           </w:p>
         </w:tc>
@@ -1016,6 +1168,7 @@
     </w:p>
     <w:p>
       <w:r>
+        <w:lastRenderedPageBreak/>
         <w:t xml:space="preserve">In the </w:t>
       </w:r>
       <w:hyperlink r:id="rId10" w:history="1">
@@ -1059,7 +1212,6 @@
     </w:p>
     <w:p>
       <w:r>
-        <w:lastRenderedPageBreak/>
         <w:t xml:space="preserve">The key words "MUST", "MUST NOT", "REQUIRED", "SHALL", "SHALL NOT", "SHOULD", "SHOULD NOT", "RECOMMENDED", "MAY", and "OPTIONAL" in this document are to be interpreted as described in </w:t>
       </w:r>
       <w:hyperlink r:id="rId11" w:history="1">
@@ -1127,11 +1279,11 @@
       </w:pPr>
       <w:proofErr w:type="spellStart"/>
       <w:r>
-        <w:t>TDS_CCInvert</w:t>
+        <w:t>TDS_</w:t>
       </w:r>
       <w:proofErr w:type="gramStart"/>
       <w:r>
-        <w:t>;TDS</w:t>
+        <w:t>CCInvert;TDS</w:t>
       </w:r>
       <w:proofErr w:type="gramEnd"/>
       <w:r>
@@ -1234,11 +1386,11 @@
       </w:pPr>
       <w:proofErr w:type="spellStart"/>
       <w:r>
-        <w:t>TDS_CCInvert</w:t>
+        <w:t>TDS_</w:t>
       </w:r>
       <w:proofErr w:type="gramStart"/>
       <w:r>
-        <w:t>:</w:t>
+        <w:t>CCInvert:</w:t>
       </w:r>
       <w:r>
         <w:t>UYU</w:t>
@@ -1656,15 +1808,7 @@
                 <w:sz w:val="20"/>
                 <w:szCs w:val="20"/>
               </w:rPr>
-              <w:t>TDS_BT_EXN</w:t>
-            </w:r>
-            <w:r>
-              <w:rPr>
-                <w:rStyle w:val="FootnoteReference"/>
-                <w:sz w:val="20"/>
-                <w:szCs w:val="20"/>
-              </w:rPr>
-              <w:footnoteReference w:id="1"/>
+              <w:t>TDS_BT_UXN</w:t>
             </w:r>
           </w:p>
         </w:tc>
@@ -1685,21 +1829,7 @@
                 <w:sz w:val="20"/>
                 <w:szCs w:val="20"/>
               </w:rPr>
-              <w:t>EBAE – Uncontracted</w:t>
-            </w:r>
-            <w:r>
-              <w:rPr>
-                <w:sz w:val="20"/>
-                <w:szCs w:val="20"/>
-              </w:rPr>
-              <w:t xml:space="preserve"> – Nemeth</w:t>
-            </w:r>
-            <w:r>
-              <w:rPr>
-                <w:sz w:val="20"/>
-                <w:szCs w:val="20"/>
-              </w:rPr>
-              <w:t xml:space="preserve"> Math</w:t>
+              <w:t>UEB – Uncontracted – Nemeth Math</w:t>
             </w:r>
           </w:p>
         </w:tc>
@@ -1741,7 +1871,22 @@
                 <w:sz w:val="20"/>
                 <w:szCs w:val="20"/>
               </w:rPr>
-              <w:t>TDS_BT_ECN</w:t>
+              <w:t>TDS_BT_</w:t>
+            </w:r>
+            <w:r>
+              <w:rPr>
+                <w:sz w:val="20"/>
+                <w:szCs w:val="20"/>
+              </w:rPr>
+              <w:t>UCN</w:t>
+            </w:r>
+            <w:r>
+              <w:rPr>
+                <w:rStyle w:val="FootnoteReference"/>
+                <w:sz w:val="20"/>
+                <w:szCs w:val="20"/>
+              </w:rPr>
+              <w:footnoteReference w:id="1"/>
             </w:r>
           </w:p>
         </w:tc>
@@ -1762,21 +1907,7 @@
                 <w:sz w:val="20"/>
                 <w:szCs w:val="20"/>
               </w:rPr>
-              <w:t>EBAE – Contracted</w:t>
-            </w:r>
-            <w:r>
-              <w:rPr>
-                <w:sz w:val="20"/>
-                <w:szCs w:val="20"/>
-              </w:rPr>
-              <w:t xml:space="preserve"> – Nemeth</w:t>
-            </w:r>
-            <w:r>
-              <w:rPr>
-                <w:sz w:val="20"/>
-                <w:szCs w:val="20"/>
-              </w:rPr>
-              <w:t xml:space="preserve"> Math</w:t>
+              <w:t>UEB – Contracted – Nemeth Math</w:t>
             </w:r>
           </w:p>
         </w:tc>
@@ -1818,7 +1949,7 @@
                 <w:sz w:val="20"/>
                 <w:szCs w:val="20"/>
               </w:rPr>
-              <w:t>TDS_BT_UXN</w:t>
+              <w:t>TDS_BT_UXT</w:t>
             </w:r>
           </w:p>
         </w:tc>
@@ -1839,7 +1970,14 @@
                 <w:sz w:val="20"/>
                 <w:szCs w:val="20"/>
               </w:rPr>
-              <w:t>UEB – Uncontracted – Nemeth Math</w:t>
+              <w:t>UEB –</w:t>
+            </w:r>
+            <w:r>
+              <w:rPr>
+                <w:sz w:val="20"/>
+                <w:szCs w:val="20"/>
+              </w:rPr>
+              <w:t xml:space="preserve"> Uncontracted – UEB Math</w:t>
             </w:r>
           </w:p>
         </w:tc>
@@ -1881,7 +2019,7 @@
                 <w:sz w:val="20"/>
                 <w:szCs w:val="20"/>
               </w:rPr>
-              <w:t>TDS_BT_UCN</w:t>
+              <w:t>TDS_BT_UCT</w:t>
             </w:r>
           </w:p>
         </w:tc>
@@ -1902,7 +2040,14 @@
                 <w:sz w:val="20"/>
                 <w:szCs w:val="20"/>
               </w:rPr>
-              <w:t>UEB – Contracted – Nemeth Math</w:t>
+              <w:t>UEB – Contracted</w:t>
+            </w:r>
+            <w:r>
+              <w:rPr>
+                <w:sz w:val="20"/>
+                <w:szCs w:val="20"/>
+              </w:rPr>
+              <w:t xml:space="preserve"> – UEB Math</w:t>
             </w:r>
           </w:p>
         </w:tc>
@@ -1944,7 +2089,29 @@
                 <w:sz w:val="20"/>
                 <w:szCs w:val="20"/>
               </w:rPr>
-              <w:t>TDS_BT_UXT</w:t>
+              <w:t>TDS_BT_G1 (</w:t>
+            </w:r>
+            <w:r>
+              <w:rPr>
+                <w:sz w:val="20"/>
+                <w:szCs w:val="20"/>
+              </w:rPr>
+              <w:t>legacy</w:t>
+            </w:r>
+            <w:r>
+              <w:rPr>
+                <w:rStyle w:val="FootnoteReference"/>
+                <w:sz w:val="20"/>
+                <w:szCs w:val="20"/>
+              </w:rPr>
+              <w:footnoteReference w:id="2"/>
+            </w:r>
+            <w:r>
+              <w:rPr>
+                <w:sz w:val="20"/>
+                <w:szCs w:val="20"/>
+              </w:rPr>
+              <w:t>)</w:t>
             </w:r>
           </w:p>
         </w:tc>
@@ -1965,14 +2132,7 @@
                 <w:sz w:val="20"/>
                 <w:szCs w:val="20"/>
               </w:rPr>
-              <w:t>UEB –</w:t>
-            </w:r>
-            <w:r>
-              <w:rPr>
-                <w:sz w:val="20"/>
-                <w:szCs w:val="20"/>
-              </w:rPr>
-              <w:t xml:space="preserve"> Uncontracted – UEB Math</w:t>
+              <w:t>Uncontracted braille</w:t>
             </w:r>
           </w:p>
         </w:tc>
@@ -2014,7 +2174,21 @@
                 <w:sz w:val="20"/>
                 <w:szCs w:val="20"/>
               </w:rPr>
-              <w:t>TDS_BT_UCT</w:t>
+              <w:t>TDS_BT_G2 (</w:t>
+            </w:r>
+            <w:r>
+              <w:rPr>
+                <w:sz w:val="20"/>
+                <w:szCs w:val="20"/>
+              </w:rPr>
+              <w:t>legacy</w:t>
+            </w:r>
+            <w:r>
+              <w:rPr>
+                <w:sz w:val="20"/>
+                <w:szCs w:val="20"/>
+              </w:rPr>
+              <w:t>)</w:t>
             </w:r>
           </w:p>
         </w:tc>
@@ -2035,14 +2209,7 @@
                 <w:sz w:val="20"/>
                 <w:szCs w:val="20"/>
               </w:rPr>
-              <w:t>UEB – Contracted</w:t>
-            </w:r>
-            <w:r>
-              <w:rPr>
-                <w:sz w:val="20"/>
-                <w:szCs w:val="20"/>
-              </w:rPr>
-              <w:t xml:space="preserve"> – UEB Math</w:t>
+              <w:t>Contracted braille</w:t>
             </w:r>
           </w:p>
         </w:tc>
@@ -2084,7 +2251,7 @@
                 <w:sz w:val="20"/>
                 <w:szCs w:val="20"/>
               </w:rPr>
-              <w:t>TDS_BT_G1 (</w:t>
+              <w:t>TDS_BT_NM (</w:t>
             </w:r>
             <w:r>
               <w:rPr>
@@ -2095,14 +2262,6 @@
             </w:r>
             <w:r>
               <w:rPr>
-                <w:rStyle w:val="FootnoteReference"/>
-                <w:sz w:val="20"/>
-                <w:szCs w:val="20"/>
-              </w:rPr>
-              <w:footnoteReference w:id="2"/>
-            </w:r>
-            <w:r>
-              <w:rPr>
                 <w:sz w:val="20"/>
                 <w:szCs w:val="20"/>
               </w:rPr>
@@ -2127,7 +2286,14 @@
                 <w:sz w:val="20"/>
                 <w:szCs w:val="20"/>
               </w:rPr>
-              <w:t>Uncontracted braille</w:t>
+              <w:t>Nemeth math braille</w:t>
+            </w:r>
+            <w:r>
+              <w:rPr>
+                <w:sz w:val="20"/>
+                <w:szCs w:val="20"/>
+              </w:rPr>
+              <w:t xml:space="preserve"> (contracted)</w:t>
             </w:r>
           </w:p>
         </w:tc>
@@ -2150,6 +2316,16 @@
                 <w:szCs w:val="20"/>
               </w:rPr>
             </w:pPr>
+            <w:proofErr w:type="spellStart"/>
+            <w:r>
+              <w:rPr>
+                <w:b/>
+                <w:sz w:val="20"/>
+                <w:szCs w:val="20"/>
+              </w:rPr>
+              <w:t>ClosedCaptioning</w:t>
+            </w:r>
+            <w:proofErr w:type="spellEnd"/>
           </w:p>
         </w:tc>
         <w:tc>
@@ -2169,21 +2345,7 @@
                 <w:sz w:val="20"/>
                 <w:szCs w:val="20"/>
               </w:rPr>
-              <w:t>TDS_BT_G2 (</w:t>
-            </w:r>
-            <w:r>
-              <w:rPr>
-                <w:sz w:val="20"/>
-                <w:szCs w:val="20"/>
-              </w:rPr>
-              <w:t>legacy</w:t>
-            </w:r>
-            <w:r>
-              <w:rPr>
-                <w:sz w:val="20"/>
-                <w:szCs w:val="20"/>
-              </w:rPr>
-              <w:t>)</w:t>
+              <w:t>TDS_ClosedCap0</w:t>
             </w:r>
           </w:p>
         </w:tc>
@@ -2204,7 +2366,7 @@
                 <w:sz w:val="20"/>
                 <w:szCs w:val="20"/>
               </w:rPr>
-              <w:t>Contracted braille</w:t>
+              <w:t>Closed captioning not available (default)</w:t>
             </w:r>
           </w:p>
         </w:tc>
@@ -2246,21 +2408,7 @@
                 <w:sz w:val="20"/>
                 <w:szCs w:val="20"/>
               </w:rPr>
-              <w:t>TDS_BT_NM (</w:t>
-            </w:r>
-            <w:r>
-              <w:rPr>
-                <w:sz w:val="20"/>
-                <w:szCs w:val="20"/>
-              </w:rPr>
-              <w:t>legacy</w:t>
-            </w:r>
-            <w:r>
-              <w:rPr>
-                <w:sz w:val="20"/>
-                <w:szCs w:val="20"/>
-              </w:rPr>
-              <w:t>)</w:t>
+              <w:t>TDS_ClosedCap1</w:t>
             </w:r>
           </w:p>
         </w:tc>
@@ -2281,14 +2429,7 @@
                 <w:sz w:val="20"/>
                 <w:szCs w:val="20"/>
               </w:rPr>
-              <w:t>Nemeth math braille</w:t>
-            </w:r>
-            <w:r>
-              <w:rPr>
-                <w:sz w:val="20"/>
-                <w:szCs w:val="20"/>
-              </w:rPr>
-              <w:t xml:space="preserve"> (contracted)</w:t>
+              <w:t>Closed captioning available</w:t>
             </w:r>
           </w:p>
         </w:tc>
@@ -2318,7 +2459,7 @@
                 <w:sz w:val="20"/>
                 <w:szCs w:val="20"/>
               </w:rPr>
-              <w:t>ClosedCaptioning</w:t>
+              <w:t>ColorContrast</w:t>
             </w:r>
             <w:proofErr w:type="spellEnd"/>
           </w:p>
@@ -2340,7 +2481,7 @@
                 <w:sz w:val="20"/>
                 <w:szCs w:val="20"/>
               </w:rPr>
-              <w:t>TDS_ClosedCap0</w:t>
+              <w:t>TDS_CC0</w:t>
             </w:r>
           </w:p>
         </w:tc>
@@ -2361,7 +2502,7 @@
                 <w:sz w:val="20"/>
                 <w:szCs w:val="20"/>
               </w:rPr>
-              <w:t>Closed captioning not available (default)</w:t>
+              <w:t>Black on White (default)</w:t>
             </w:r>
           </w:p>
         </w:tc>
@@ -2398,13 +2539,15 @@
                 <w:szCs w:val="20"/>
               </w:rPr>
             </w:pPr>
-            <w:r>
-              <w:rPr>
-                <w:sz w:val="20"/>
-                <w:szCs w:val="20"/>
-              </w:rPr>
-              <w:t>TDS_ClosedCap1</w:t>
-            </w:r>
+            <w:proofErr w:type="spellStart"/>
+            <w:r>
+              <w:rPr>
+                <w:sz w:val="20"/>
+                <w:szCs w:val="20"/>
+              </w:rPr>
+              <w:t>TDS_CCInvert</w:t>
+            </w:r>
+            <w:proofErr w:type="spellEnd"/>
           </w:p>
         </w:tc>
         <w:tc>
@@ -2424,7 +2567,7 @@
                 <w:sz w:val="20"/>
                 <w:szCs w:val="20"/>
               </w:rPr>
-              <w:t>Closed captioning available</w:t>
+              <w:t>Reverse Contrast</w:t>
             </w:r>
           </w:p>
         </w:tc>
@@ -2447,41 +2590,33 @@
                 <w:szCs w:val="20"/>
               </w:rPr>
             </w:pPr>
+          </w:p>
+        </w:tc>
+        <w:tc>
+          <w:tcPr>
+            <w:tcW w:w="2790" w:type="dxa"/>
+          </w:tcPr>
+          <w:p>
+            <w:pPr>
+              <w:pStyle w:val="SingleSpace"/>
+              <w:rPr>
+                <w:sz w:val="20"/>
+                <w:szCs w:val="20"/>
+              </w:rPr>
+            </w:pPr>
             <w:proofErr w:type="spellStart"/>
             <w:r>
               <w:rPr>
-                <w:b/>
-                <w:sz w:val="20"/>
-                <w:szCs w:val="20"/>
-              </w:rPr>
-              <w:t>ColorContrast</w:t>
+                <w:sz w:val="20"/>
+                <w:szCs w:val="20"/>
+              </w:rPr>
+              <w:t>TDS_CCMagenta</w:t>
             </w:r>
             <w:proofErr w:type="spellEnd"/>
           </w:p>
         </w:tc>
         <w:tc>
           <w:tcPr>
-            <w:tcW w:w="2790" w:type="dxa"/>
-          </w:tcPr>
-          <w:p>
-            <w:pPr>
-              <w:pStyle w:val="SingleSpace"/>
-              <w:rPr>
-                <w:sz w:val="20"/>
-                <w:szCs w:val="20"/>
-              </w:rPr>
-            </w:pPr>
-            <w:r>
-              <w:rPr>
-                <w:sz w:val="20"/>
-                <w:szCs w:val="20"/>
-              </w:rPr>
-              <w:t>TDS_CC0</w:t>
-            </w:r>
-          </w:p>
-        </w:tc>
-        <w:tc>
-          <w:tcPr>
             <w:tcW w:w="3775" w:type="dxa"/>
           </w:tcPr>
           <w:p>
@@ -2492,13 +2627,15 @@
                 <w:szCs w:val="20"/>
               </w:rPr>
             </w:pPr>
-            <w:r>
-              <w:rPr>
-                <w:sz w:val="20"/>
-                <w:szCs w:val="20"/>
-              </w:rPr>
-              <w:t>Black on White (default)</w:t>
-            </w:r>
+            <w:proofErr w:type="spellStart"/>
+            <w:r>
+              <w:rPr>
+                <w:sz w:val="20"/>
+                <w:szCs w:val="20"/>
+              </w:rPr>
+              <w:t>BlackOnRose</w:t>
+            </w:r>
+            <w:proofErr w:type="spellEnd"/>
           </w:p>
         </w:tc>
       </w:tr>
@@ -2540,7 +2677,7 @@
                 <w:sz w:val="20"/>
                 <w:szCs w:val="20"/>
               </w:rPr>
-              <w:t>TDS_CCInvert</w:t>
+              <w:t>TDS_CCMedGrayLtGray</w:t>
             </w:r>
             <w:proofErr w:type="spellEnd"/>
           </w:p>
@@ -2562,7 +2699,7 @@
                 <w:sz w:val="20"/>
                 <w:szCs w:val="20"/>
               </w:rPr>
-              <w:t>Reverse Contrast</w:t>
+              <w:t>Medium Gray on Light Gray</w:t>
             </w:r>
           </w:p>
         </w:tc>
@@ -2605,7 +2742,7 @@
                 <w:sz w:val="20"/>
                 <w:szCs w:val="20"/>
               </w:rPr>
-              <w:t>TDS_CCMagenta</w:t>
+              <w:t>TDS_CCYellowB</w:t>
             </w:r>
             <w:proofErr w:type="spellEnd"/>
           </w:p>
@@ -2622,15 +2759,13 @@
                 <w:szCs w:val="20"/>
               </w:rPr>
             </w:pPr>
-            <w:proofErr w:type="spellStart"/>
-            <w:r>
-              <w:rPr>
-                <w:sz w:val="20"/>
-                <w:szCs w:val="20"/>
-              </w:rPr>
-              <w:t>BlackOnRose</w:t>
-            </w:r>
-            <w:proofErr w:type="spellEnd"/>
+            <w:r>
+              <w:rPr>
+                <w:sz w:val="20"/>
+                <w:szCs w:val="20"/>
+              </w:rPr>
+              <w:t>Yellow on Blue</w:t>
+            </w:r>
           </w:p>
         </w:tc>
       </w:tr>
@@ -2652,6 +2787,14 @@
                 <w:szCs w:val="20"/>
               </w:rPr>
             </w:pPr>
+            <w:r>
+              <w:rPr>
+                <w:b/>
+                <w:sz w:val="20"/>
+                <w:szCs w:val="20"/>
+              </w:rPr>
+              <w:t>Highlight</w:t>
+            </w:r>
           </w:p>
         </w:tc>
         <w:tc>
@@ -2666,15 +2809,13 @@
                 <w:szCs w:val="20"/>
               </w:rPr>
             </w:pPr>
-            <w:proofErr w:type="spellStart"/>
-            <w:r>
-              <w:rPr>
-                <w:sz w:val="20"/>
-                <w:szCs w:val="20"/>
-              </w:rPr>
-              <w:t>TDS_CCMedGrayLtGray</w:t>
-            </w:r>
-            <w:proofErr w:type="spellEnd"/>
+            <w:r>
+              <w:rPr>
+                <w:sz w:val="20"/>
+                <w:szCs w:val="20"/>
+              </w:rPr>
+              <w:t>TDS_Highlight1</w:t>
+            </w:r>
           </w:p>
         </w:tc>
         <w:tc>
@@ -2694,7 +2835,7 @@
                 <w:sz w:val="20"/>
                 <w:szCs w:val="20"/>
               </w:rPr>
-              <w:t>Medium Gray on Light Gray</w:t>
+              <w:t>Permit highlighting (default)</w:t>
             </w:r>
           </w:p>
         </w:tc>
@@ -2731,15 +2872,13 @@
                 <w:szCs w:val="20"/>
               </w:rPr>
             </w:pPr>
-            <w:proofErr w:type="spellStart"/>
-            <w:r>
-              <w:rPr>
-                <w:sz w:val="20"/>
-                <w:szCs w:val="20"/>
-              </w:rPr>
-              <w:t>TDS_CCYellowB</w:t>
-            </w:r>
-            <w:proofErr w:type="spellEnd"/>
+            <w:r>
+              <w:rPr>
+                <w:sz w:val="20"/>
+                <w:szCs w:val="20"/>
+              </w:rPr>
+              <w:t>TDS_Highlight0</w:t>
+            </w:r>
           </w:p>
         </w:tc>
         <w:tc>
@@ -2759,7 +2898,7 @@
                 <w:sz w:val="20"/>
                 <w:szCs w:val="20"/>
               </w:rPr>
-              <w:t>Yellow on Blue</w:t>
+              <w:t>Disable highlighting</w:t>
             </w:r>
           </w:p>
         </w:tc>
@@ -2782,14 +2921,16 @@
                 <w:szCs w:val="20"/>
               </w:rPr>
             </w:pPr>
-            <w:r>
-              <w:rPr>
-                <w:b/>
-                <w:sz w:val="20"/>
-                <w:szCs w:val="20"/>
-              </w:rPr>
-              <w:t>Highlight</w:t>
-            </w:r>
+            <w:proofErr w:type="spellStart"/>
+            <w:r>
+              <w:rPr>
+                <w:b/>
+                <w:sz w:val="20"/>
+                <w:szCs w:val="20"/>
+              </w:rPr>
+              <w:t>IllustrationGlossary</w:t>
+            </w:r>
+            <w:proofErr w:type="spellEnd"/>
           </w:p>
         </w:tc>
         <w:tc>
@@ -2809,7 +2950,7 @@
                 <w:sz w:val="20"/>
                 <w:szCs w:val="20"/>
               </w:rPr>
-              <w:t>TDS_Highlight1</w:t>
+              <w:t>TDS_ILG0</w:t>
             </w:r>
           </w:p>
         </w:tc>
@@ -2830,7 +2971,7 @@
                 <w:sz w:val="20"/>
                 <w:szCs w:val="20"/>
               </w:rPr>
-              <w:t>Permit highlighting (default)</w:t>
+              <w:t>Illustration glossary off (default)</w:t>
             </w:r>
           </w:p>
         </w:tc>
@@ -2872,7 +3013,7 @@
                 <w:sz w:val="20"/>
                 <w:szCs w:val="20"/>
               </w:rPr>
-              <w:t>TDS_Highlight0</w:t>
+              <w:t>TDS_ILG1</w:t>
             </w:r>
           </w:p>
         </w:tc>
@@ -2893,7 +3034,7 @@
                 <w:sz w:val="20"/>
                 <w:szCs w:val="20"/>
               </w:rPr>
-              <w:t>Disable highlighting</w:t>
+              <w:t>Illustration glossary on</w:t>
             </w:r>
           </w:p>
         </w:tc>
@@ -2916,16 +3057,14 @@
                 <w:szCs w:val="20"/>
               </w:rPr>
             </w:pPr>
-            <w:proofErr w:type="spellStart"/>
-            <w:r>
-              <w:rPr>
-                <w:b/>
-                <w:sz w:val="20"/>
-                <w:szCs w:val="20"/>
-              </w:rPr>
-              <w:t>IllustrationGlossary</w:t>
-            </w:r>
-            <w:proofErr w:type="spellEnd"/>
+            <w:r>
+              <w:rPr>
+                <w:b/>
+                <w:sz w:val="20"/>
+                <w:szCs w:val="20"/>
+              </w:rPr>
+              <w:t>Language</w:t>
+            </w:r>
           </w:p>
         </w:tc>
         <w:tc>
@@ -2945,7 +3084,7 @@
                 <w:sz w:val="20"/>
                 <w:szCs w:val="20"/>
               </w:rPr>
-              <w:t>TDS_ILG0</w:t>
+              <w:t>ENU</w:t>
             </w:r>
           </w:p>
         </w:tc>
@@ -2966,7 +3105,7 @@
                 <w:sz w:val="20"/>
                 <w:szCs w:val="20"/>
               </w:rPr>
-              <w:t>Illustration glossary off (default)</w:t>
+              <w:t>English (default)</w:t>
             </w:r>
           </w:p>
         </w:tc>
@@ -3008,7 +3147,7 @@
                 <w:sz w:val="20"/>
                 <w:szCs w:val="20"/>
               </w:rPr>
-              <w:t>TDS_ILG1</w:t>
+              <w:t>ESN</w:t>
             </w:r>
           </w:p>
         </w:tc>
@@ -3029,7 +3168,7 @@
                 <w:sz w:val="20"/>
                 <w:szCs w:val="20"/>
               </w:rPr>
-              <w:t>Illustration glossary on</w:t>
+              <w:t>Spanish stacked translation (math only)</w:t>
             </w:r>
           </w:p>
         </w:tc>
@@ -3052,14 +3191,6 @@
                 <w:szCs w:val="20"/>
               </w:rPr>
             </w:pPr>
-            <w:r>
-              <w:rPr>
-                <w:b/>
-                <w:sz w:val="20"/>
-                <w:szCs w:val="20"/>
-              </w:rPr>
-              <w:t>Language</w:t>
-            </w:r>
           </w:p>
         </w:tc>
         <w:tc>
@@ -3079,7 +3210,36 @@
                 <w:sz w:val="20"/>
                 <w:szCs w:val="20"/>
               </w:rPr>
-              <w:t>ENU</w:t>
+              <w:t xml:space="preserve">ENU-Braille </w:t>
+            </w:r>
+            <w:r>
+              <w:rPr>
+                <w:sz w:val="20"/>
+                <w:szCs w:val="20"/>
+              </w:rPr>
+              <w:t>(</w:t>
+            </w:r>
+            <w:r>
+              <w:rPr>
+                <w:sz w:val="20"/>
+                <w:szCs w:val="20"/>
+              </w:rPr>
+              <w:t>obsolete</w:t>
+            </w:r>
+            <w:r>
+              <w:rPr>
+                <w:rStyle w:val="FootnoteReference"/>
+                <w:sz w:val="20"/>
+                <w:szCs w:val="20"/>
+              </w:rPr>
+              <w:footnoteReference w:id="3"/>
+            </w:r>
+            <w:r>
+              <w:rPr>
+                <w:sz w:val="20"/>
+                <w:szCs w:val="20"/>
+              </w:rPr>
+              <w:t>)</w:t>
             </w:r>
           </w:p>
         </w:tc>
@@ -3100,7 +3260,7 @@
                 <w:sz w:val="20"/>
                 <w:szCs w:val="20"/>
               </w:rPr>
-              <w:t>English (default)</w:t>
+              <w:t>Braille</w:t>
             </w:r>
           </w:p>
         </w:tc>
@@ -3123,6 +3283,14 @@
                 <w:szCs w:val="20"/>
               </w:rPr>
             </w:pPr>
+            <w:r>
+              <w:rPr>
+                <w:b/>
+                <w:sz w:val="20"/>
+                <w:szCs w:val="20"/>
+              </w:rPr>
+              <w:t>Mark for Review</w:t>
+            </w:r>
           </w:p>
         </w:tc>
         <w:tc>
@@ -3142,7 +3310,7 @@
                 <w:sz w:val="20"/>
                 <w:szCs w:val="20"/>
               </w:rPr>
-              <w:t>ESN</w:t>
+              <w:t>TDS_MfR1</w:t>
             </w:r>
           </w:p>
         </w:tc>
@@ -3163,7 +3331,7 @@
                 <w:sz w:val="20"/>
                 <w:szCs w:val="20"/>
               </w:rPr>
-              <w:t>Spanish stacked translation (math only)</w:t>
+              <w:t>Allow mark for review (default)</w:t>
             </w:r>
           </w:p>
         </w:tc>
@@ -3205,36 +3373,7 @@
                 <w:sz w:val="20"/>
                 <w:szCs w:val="20"/>
               </w:rPr>
-              <w:t xml:space="preserve">ENU-Braille </w:t>
-            </w:r>
-            <w:r>
-              <w:rPr>
-                <w:sz w:val="20"/>
-                <w:szCs w:val="20"/>
-              </w:rPr>
-              <w:t>(</w:t>
-            </w:r>
-            <w:r>
-              <w:rPr>
-                <w:sz w:val="20"/>
-                <w:szCs w:val="20"/>
-              </w:rPr>
-              <w:t>obsolete</w:t>
-            </w:r>
-            <w:r>
-              <w:rPr>
-                <w:rStyle w:val="FootnoteReference"/>
-                <w:sz w:val="20"/>
-                <w:szCs w:val="20"/>
-              </w:rPr>
-              <w:footnoteReference w:id="3"/>
-            </w:r>
-            <w:r>
-              <w:rPr>
-                <w:sz w:val="20"/>
-                <w:szCs w:val="20"/>
-              </w:rPr>
-              <w:t>)</w:t>
+              <w:t>TDS_MfR0</w:t>
             </w:r>
           </w:p>
         </w:tc>
@@ -3255,7 +3394,7 @@
                 <w:sz w:val="20"/>
                 <w:szCs w:val="20"/>
               </w:rPr>
-              <w:t>Braille</w:t>
+              <w:t>Disable mark for review</w:t>
             </w:r>
           </w:p>
         </w:tc>
@@ -3284,7 +3423,7 @@
                 <w:sz w:val="20"/>
                 <w:szCs w:val="20"/>
               </w:rPr>
-              <w:t>Mark for Review</w:t>
+              <w:t>Masking</w:t>
             </w:r>
           </w:p>
         </w:tc>
@@ -3305,7 +3444,7 @@
                 <w:sz w:val="20"/>
                 <w:szCs w:val="20"/>
               </w:rPr>
-              <w:t>TDS_MfR1</w:t>
+              <w:t>TDS_Masking0</w:t>
             </w:r>
           </w:p>
         </w:tc>
@@ -3326,7 +3465,7 @@
                 <w:sz w:val="20"/>
                 <w:szCs w:val="20"/>
               </w:rPr>
-              <w:t>Allow mark for review (default)</w:t>
+              <w:t>Masking not available (default)</w:t>
             </w:r>
           </w:p>
         </w:tc>
@@ -3368,7 +3507,7 @@
                 <w:sz w:val="20"/>
                 <w:szCs w:val="20"/>
               </w:rPr>
-              <w:t>TDS_MfR0</w:t>
+              <w:t>TDS_Masking1</w:t>
             </w:r>
           </w:p>
         </w:tc>
@@ -3389,7 +3528,7 @@
                 <w:sz w:val="20"/>
                 <w:szCs w:val="20"/>
               </w:rPr>
-              <w:t>Disable mark for review</w:t>
+              <w:t>Masking available: allows blocking of content that is not of immediate need or that might be distracting to the student.</w:t>
             </w:r>
           </w:p>
         </w:tc>
@@ -3418,7 +3557,7 @@
                 <w:sz w:val="20"/>
                 <w:szCs w:val="20"/>
               </w:rPr>
-              <w:t>Masking</w:t>
+              <w:t>Notepad (comments)</w:t>
             </w:r>
           </w:p>
         </w:tc>
@@ -3434,13 +3573,15 @@
                 <w:szCs w:val="20"/>
               </w:rPr>
             </w:pPr>
-            <w:r>
-              <w:rPr>
-                <w:sz w:val="20"/>
-                <w:szCs w:val="20"/>
-              </w:rPr>
-              <w:t>TDS_Masking0</w:t>
-            </w:r>
+            <w:proofErr w:type="spellStart"/>
+            <w:r>
+              <w:rPr>
+                <w:sz w:val="20"/>
+                <w:szCs w:val="20"/>
+              </w:rPr>
+              <w:t>TDS_SCNotepad</w:t>
+            </w:r>
+            <w:proofErr w:type="spellEnd"/>
           </w:p>
         </w:tc>
         <w:tc>
@@ -3460,7 +3601,7 @@
                 <w:sz w:val="20"/>
                 <w:szCs w:val="20"/>
               </w:rPr>
-              <w:t>Masking not available (default)</w:t>
+              <w:t>Notepad available (default)</w:t>
             </w:r>
           </w:p>
         </w:tc>
@@ -3502,7 +3643,7 @@
                 <w:sz w:val="20"/>
                 <w:szCs w:val="20"/>
               </w:rPr>
-              <w:t>TDS_Masking1</w:t>
+              <w:t>TDS_SC0</w:t>
             </w:r>
           </w:p>
         </w:tc>
@@ -3523,7 +3664,7 @@
                 <w:sz w:val="20"/>
                 <w:szCs w:val="20"/>
               </w:rPr>
-              <w:t>Masking available: allows blocking of content that is not of immediate need or that might be distracting to the student.</w:t>
+              <w:t>Notepad disabled</w:t>
             </w:r>
           </w:p>
         </w:tc>
@@ -3546,14 +3687,16 @@
                 <w:szCs w:val="20"/>
               </w:rPr>
             </w:pPr>
-            <w:r>
-              <w:rPr>
-                <w:b/>
-                <w:sz w:val="20"/>
-                <w:szCs w:val="20"/>
-              </w:rPr>
-              <w:t>Notepad (comments)</w:t>
-            </w:r>
+            <w:proofErr w:type="spellStart"/>
+            <w:r>
+              <w:rPr>
+                <w:b/>
+                <w:sz w:val="20"/>
+                <w:szCs w:val="20"/>
+              </w:rPr>
+              <w:t>PermissiveMode</w:t>
+            </w:r>
+            <w:proofErr w:type="spellEnd"/>
           </w:p>
         </w:tc>
         <w:tc>
@@ -3568,15 +3711,13 @@
                 <w:szCs w:val="20"/>
               </w:rPr>
             </w:pPr>
-            <w:proofErr w:type="spellStart"/>
-            <w:r>
-              <w:rPr>
-                <w:sz w:val="20"/>
-                <w:szCs w:val="20"/>
-              </w:rPr>
-              <w:t>TDS_SCNotepad</w:t>
-            </w:r>
-            <w:proofErr w:type="spellEnd"/>
+            <w:r>
+              <w:rPr>
+                <w:sz w:val="20"/>
+                <w:szCs w:val="20"/>
+              </w:rPr>
+              <w:t>TDS_PM0</w:t>
+            </w:r>
           </w:p>
         </w:tc>
         <w:tc>
@@ -3596,7 +3737,7 @@
                 <w:sz w:val="20"/>
                 <w:szCs w:val="20"/>
               </w:rPr>
-              <w:t>Notepad available (default)</w:t>
+              <w:t>Permissive mode disabled (default)</w:t>
             </w:r>
           </w:p>
         </w:tc>
@@ -3638,7 +3779,7 @@
                 <w:sz w:val="20"/>
                 <w:szCs w:val="20"/>
               </w:rPr>
-              <w:t>TDS_SC0</w:t>
+              <w:t>TDS_PM1</w:t>
             </w:r>
           </w:p>
         </w:tc>
@@ -3659,7 +3800,7 @@
                 <w:sz w:val="20"/>
                 <w:szCs w:val="20"/>
               </w:rPr>
-              <w:t>Notepad disabled</w:t>
+              <w:t>Permissive mode enabled: Allows assistive technology software such as screen readers, magnifiers, etc. to be run on the computer. When disabled, only the secure web browser is allowed to run.</w:t>
             </w:r>
           </w:p>
         </w:tc>
@@ -3689,7 +3830,7 @@
                 <w:sz w:val="20"/>
                 <w:szCs w:val="20"/>
               </w:rPr>
-              <w:t>PermissiveMode</w:t>
+              <w:t>PrintOnDemand</w:t>
             </w:r>
             <w:proofErr w:type="spellEnd"/>
           </w:p>
@@ -3711,7 +3852,7 @@
                 <w:sz w:val="20"/>
                 <w:szCs w:val="20"/>
               </w:rPr>
-              <w:t>TDS_PM0</w:t>
+              <w:t>TDS_PoD0</w:t>
             </w:r>
           </w:p>
         </w:tc>
@@ -3732,7 +3873,7 @@
                 <w:sz w:val="20"/>
                 <w:szCs w:val="20"/>
               </w:rPr>
-              <w:t>Permissive mode disabled (default)</w:t>
+              <w:t>Print on demand disabled (default)</w:t>
             </w:r>
           </w:p>
         </w:tc>
@@ -3769,13 +3910,15 @@
                 <w:szCs w:val="20"/>
               </w:rPr>
             </w:pPr>
-            <w:r>
-              <w:rPr>
-                <w:sz w:val="20"/>
-                <w:szCs w:val="20"/>
-              </w:rPr>
-              <w:t>TDS_PM1</w:t>
-            </w:r>
+            <w:proofErr w:type="spellStart"/>
+            <w:r>
+              <w:rPr>
+                <w:sz w:val="20"/>
+                <w:szCs w:val="20"/>
+              </w:rPr>
+              <w:t>TDS_PoD_Stim</w:t>
+            </w:r>
+            <w:proofErr w:type="spellEnd"/>
           </w:p>
         </w:tc>
         <w:tc>
@@ -3795,7 +3938,7 @@
                 <w:sz w:val="20"/>
                 <w:szCs w:val="20"/>
               </w:rPr>
-              <w:t>Permissive mode enabled: Allows assistive technology software such as screen readers, magnifiers, etc. to be run on the computer. When disabled, only the secure web browser is allowed to run.</w:t>
+              <w:t>Allows students to request a printout of the item stimulus.</w:t>
             </w:r>
           </w:p>
         </w:tc>
@@ -3818,41 +3961,33 @@
                 <w:szCs w:val="20"/>
               </w:rPr>
             </w:pPr>
+          </w:p>
+        </w:tc>
+        <w:tc>
+          <w:tcPr>
+            <w:tcW w:w="2790" w:type="dxa"/>
+          </w:tcPr>
+          <w:p>
+            <w:pPr>
+              <w:pStyle w:val="SingleSpace"/>
+              <w:rPr>
+                <w:sz w:val="20"/>
+                <w:szCs w:val="20"/>
+              </w:rPr>
+            </w:pPr>
             <w:proofErr w:type="spellStart"/>
             <w:r>
               <w:rPr>
-                <w:b/>
-                <w:sz w:val="20"/>
-                <w:szCs w:val="20"/>
-              </w:rPr>
-              <w:t>PrintOnDemand</w:t>
+                <w:sz w:val="20"/>
+                <w:szCs w:val="20"/>
+              </w:rPr>
+              <w:t>TDS_PoD_Item</w:t>
             </w:r>
             <w:proofErr w:type="spellEnd"/>
           </w:p>
         </w:tc>
         <w:tc>
           <w:tcPr>
-            <w:tcW w:w="2790" w:type="dxa"/>
-          </w:tcPr>
-          <w:p>
-            <w:pPr>
-              <w:pStyle w:val="SingleSpace"/>
-              <w:rPr>
-                <w:sz w:val="20"/>
-                <w:szCs w:val="20"/>
-              </w:rPr>
-            </w:pPr>
-            <w:r>
-              <w:rPr>
-                <w:sz w:val="20"/>
-                <w:szCs w:val="20"/>
-              </w:rPr>
-              <w:t>TDS_PoD0</w:t>
-            </w:r>
-          </w:p>
-        </w:tc>
-        <w:tc>
-          <w:tcPr>
             <w:tcW w:w="3775" w:type="dxa"/>
           </w:tcPr>
           <w:p>
@@ -3868,7 +4003,7 @@
                 <w:sz w:val="20"/>
                 <w:szCs w:val="20"/>
               </w:rPr>
-              <w:t>Print on demand disabled (default)</w:t>
+              <w:t>Print on Demand for items</w:t>
             </w:r>
           </w:p>
         </w:tc>
@@ -3911,7 +4046,7 @@
                 <w:sz w:val="20"/>
                 <w:szCs w:val="20"/>
               </w:rPr>
-              <w:t>TDS_PoD_Stim</w:t>
+              <w:t>TDS_PoD_Stim&amp;TDS_PoD_Item</w:t>
             </w:r>
             <w:proofErr w:type="spellEnd"/>
           </w:p>
@@ -3933,7 +4068,7 @@
                 <w:sz w:val="20"/>
                 <w:szCs w:val="20"/>
               </w:rPr>
-              <w:t>Allows students to request a printout of the item stimulus.</w:t>
+              <w:t>Print on Demand for items and stimuli</w:t>
             </w:r>
           </w:p>
         </w:tc>
@@ -3956,6 +4091,16 @@
                 <w:szCs w:val="20"/>
               </w:rPr>
             </w:pPr>
+            <w:proofErr w:type="spellStart"/>
+            <w:r>
+              <w:rPr>
+                <w:b/>
+                <w:sz w:val="20"/>
+                <w:szCs w:val="20"/>
+              </w:rPr>
+              <w:t>PrintSize</w:t>
+            </w:r>
+            <w:proofErr w:type="spellEnd"/>
           </w:p>
         </w:tc>
         <w:tc>
@@ -3970,15 +4115,13 @@
                 <w:szCs w:val="20"/>
               </w:rPr>
             </w:pPr>
-            <w:proofErr w:type="spellStart"/>
-            <w:r>
-              <w:rPr>
-                <w:sz w:val="20"/>
-                <w:szCs w:val="20"/>
-              </w:rPr>
-              <w:t>TDS_PoD_Item</w:t>
-            </w:r>
-            <w:proofErr w:type="spellEnd"/>
+            <w:r>
+              <w:rPr>
+                <w:sz w:val="20"/>
+                <w:szCs w:val="20"/>
+              </w:rPr>
+              <w:t>TDS_PS_L0</w:t>
+            </w:r>
           </w:p>
         </w:tc>
         <w:tc>
@@ -3998,7 +4141,7 @@
                 <w:sz w:val="20"/>
                 <w:szCs w:val="20"/>
               </w:rPr>
-              <w:t>Print on Demand for items</w:t>
+              <w:t>Default initial print size. (default)</w:t>
             </w:r>
           </w:p>
         </w:tc>
@@ -4035,15 +4178,13 @@
                 <w:szCs w:val="20"/>
               </w:rPr>
             </w:pPr>
-            <w:proofErr w:type="spellStart"/>
-            <w:r>
-              <w:rPr>
-                <w:sz w:val="20"/>
-                <w:szCs w:val="20"/>
-              </w:rPr>
-              <w:t>TDS_PoD_Stim&amp;TDS_PoD_Item</w:t>
-            </w:r>
-            <w:proofErr w:type="spellEnd"/>
+            <w:r>
+              <w:rPr>
+                <w:sz w:val="20"/>
+                <w:szCs w:val="20"/>
+              </w:rPr>
+              <w:t>TDS_PS_L1</w:t>
+            </w:r>
           </w:p>
         </w:tc>
         <w:tc>
@@ -4063,7 +4204,7 @@
                 <w:sz w:val="20"/>
                 <w:szCs w:val="20"/>
               </w:rPr>
-              <w:t>Print on Demand for items and stimuli</w:t>
+              <w:t>Initial print size set to zoom level 1</w:t>
             </w:r>
           </w:p>
         </w:tc>
@@ -4086,16 +4227,6 @@
                 <w:szCs w:val="20"/>
               </w:rPr>
             </w:pPr>
-            <w:proofErr w:type="spellStart"/>
-            <w:r>
-              <w:rPr>
-                <w:b/>
-                <w:sz w:val="20"/>
-                <w:szCs w:val="20"/>
-              </w:rPr>
-              <w:t>PrintSize</w:t>
-            </w:r>
-            <w:proofErr w:type="spellEnd"/>
           </w:p>
         </w:tc>
         <w:tc>
@@ -4115,7 +4246,7 @@
                 <w:sz w:val="20"/>
                 <w:szCs w:val="20"/>
               </w:rPr>
-              <w:t>TDS_PS_L0</w:t>
+              <w:t>TDS_PS_L2</w:t>
             </w:r>
           </w:p>
         </w:tc>
@@ -4136,7 +4267,7 @@
                 <w:sz w:val="20"/>
                 <w:szCs w:val="20"/>
               </w:rPr>
-              <w:t>Default initial print size. (default)</w:t>
+              <w:t>Initial print size set to zoom level 2</w:t>
             </w:r>
           </w:p>
         </w:tc>
@@ -4178,7 +4309,7 @@
                 <w:sz w:val="20"/>
                 <w:szCs w:val="20"/>
               </w:rPr>
-              <w:t>TDS_PS_L1</w:t>
+              <w:t>TDS_PS_L3</w:t>
             </w:r>
           </w:p>
         </w:tc>
@@ -4199,7 +4330,7 @@
                 <w:sz w:val="20"/>
                 <w:szCs w:val="20"/>
               </w:rPr>
-              <w:t>Initial print size set to zoom level 1</w:t>
+              <w:t>Initial print size set to zoom level 3</w:t>
             </w:r>
           </w:p>
         </w:tc>
@@ -4241,7 +4372,7 @@
                 <w:sz w:val="20"/>
                 <w:szCs w:val="20"/>
               </w:rPr>
-              <w:t>TDS_PS_L2</w:t>
+              <w:t>TDS_PS_L4</w:t>
             </w:r>
           </w:p>
         </w:tc>
@@ -4262,7 +4393,7 @@
                 <w:sz w:val="20"/>
                 <w:szCs w:val="20"/>
               </w:rPr>
-              <w:t>Initial print size set to zoom level 2</w:t>
+              <w:t>Initial print size set to zoom level 4</w:t>
             </w:r>
           </w:p>
         </w:tc>
@@ -4285,6 +4416,16 @@
                 <w:szCs w:val="20"/>
               </w:rPr>
             </w:pPr>
+            <w:proofErr w:type="spellStart"/>
+            <w:r>
+              <w:rPr>
+                <w:b/>
+                <w:sz w:val="20"/>
+                <w:szCs w:val="20"/>
+              </w:rPr>
+              <w:t>StreamlinedInterface</w:t>
+            </w:r>
+            <w:proofErr w:type="spellEnd"/>
           </w:p>
         </w:tc>
         <w:tc>
@@ -4299,12 +4440,30 @@
                 <w:szCs w:val="20"/>
               </w:rPr>
             </w:pPr>
-            <w:r>
-              <w:rPr>
-                <w:sz w:val="20"/>
-                <w:szCs w:val="20"/>
-              </w:rPr>
-              <w:t>TDS_PS_L3</w:t>
+            <w:proofErr w:type="spellStart"/>
+            <w:r>
+              <w:rPr>
+                <w:sz w:val="20"/>
+                <w:szCs w:val="20"/>
+              </w:rPr>
+              <w:t>TDS_TS_Modern</w:t>
+            </w:r>
+            <w:proofErr w:type="spellEnd"/>
+          </w:p>
+          <w:p>
+            <w:pPr>
+              <w:pStyle w:val="SingleSpace"/>
+              <w:rPr>
+                <w:sz w:val="20"/>
+                <w:szCs w:val="20"/>
+              </w:rPr>
+            </w:pPr>
+            <w:r>
+              <w:rPr>
+                <w:sz w:val="20"/>
+                <w:szCs w:val="20"/>
+              </w:rPr>
+              <w:t>TDS_SLM0</w:t>
             </w:r>
           </w:p>
         </w:tc>
@@ -4325,7 +4484,7 @@
                 <w:sz w:val="20"/>
                 <w:szCs w:val="20"/>
               </w:rPr>
-              <w:t>Initial print size set to zoom level 3</w:t>
+              <w:t>Standard layout with stimulus displayed alongside assessment items.</w:t>
             </w:r>
           </w:p>
         </w:tc>
@@ -4362,12 +4521,30 @@
                 <w:szCs w:val="20"/>
               </w:rPr>
             </w:pPr>
-            <w:r>
-              <w:rPr>
-                <w:sz w:val="20"/>
-                <w:szCs w:val="20"/>
-              </w:rPr>
-              <w:t>TDS_PS_L4</w:t>
+            <w:proofErr w:type="spellStart"/>
+            <w:r>
+              <w:rPr>
+                <w:sz w:val="20"/>
+                <w:szCs w:val="20"/>
+              </w:rPr>
+              <w:t>TDS_TS_Accessibility</w:t>
+            </w:r>
+            <w:proofErr w:type="spellEnd"/>
+          </w:p>
+          <w:p>
+            <w:pPr>
+              <w:pStyle w:val="SingleSpace"/>
+              <w:rPr>
+                <w:sz w:val="20"/>
+                <w:szCs w:val="20"/>
+              </w:rPr>
+            </w:pPr>
+            <w:r>
+              <w:rPr>
+                <w:sz w:val="20"/>
+                <w:szCs w:val="20"/>
+              </w:rPr>
+              <w:t>TDS_SLM1</w:t>
             </w:r>
           </w:p>
         </w:tc>
@@ -4388,7 +4565,7 @@
                 <w:sz w:val="20"/>
                 <w:szCs w:val="20"/>
               </w:rPr>
-              <w:t>Initial print size set to zoom level 4</w:t>
+              <w:t>Streamlined layout with stimulus displayed above and items displayed below. All tool and navigation buttons are on the bottom of the screen. Important: The streamlined interface is not intended to be tablet compatible.</w:t>
             </w:r>
           </w:p>
         </w:tc>
@@ -4411,17 +4588,14 @@
                 <w:szCs w:val="20"/>
               </w:rPr>
             </w:pPr>
-            <w:proofErr w:type="spellStart"/>
-            <w:r>
-              <w:rPr>
-                <w:b/>
-                <w:sz w:val="20"/>
-                <w:szCs w:val="20"/>
-              </w:rPr>
-              <w:lastRenderedPageBreak/>
-              <w:t>StreamlinedInterface</w:t>
-            </w:r>
-            <w:proofErr w:type="spellEnd"/>
+            <w:r>
+              <w:rPr>
+                <w:b/>
+                <w:sz w:val="20"/>
+                <w:szCs w:val="20"/>
+              </w:rPr>
+              <w:t>Strikethrough</w:t>
+            </w:r>
           </w:p>
         </w:tc>
         <w:tc>
@@ -4436,30 +4610,12 @@
                 <w:szCs w:val="20"/>
               </w:rPr>
             </w:pPr>
-            <w:proofErr w:type="spellStart"/>
-            <w:r>
-              <w:rPr>
-                <w:sz w:val="20"/>
-                <w:szCs w:val="20"/>
-              </w:rPr>
-              <w:t>TDS_TS_Modern</w:t>
-            </w:r>
-            <w:proofErr w:type="spellEnd"/>
-          </w:p>
-          <w:p>
-            <w:pPr>
-              <w:pStyle w:val="SingleSpace"/>
-              <w:rPr>
-                <w:sz w:val="20"/>
-                <w:szCs w:val="20"/>
-              </w:rPr>
-            </w:pPr>
-            <w:r>
-              <w:rPr>
-                <w:sz w:val="20"/>
-                <w:szCs w:val="20"/>
-              </w:rPr>
-              <w:t>TDS_SLM0</w:t>
+            <w:r>
+              <w:rPr>
+                <w:sz w:val="20"/>
+                <w:szCs w:val="20"/>
+              </w:rPr>
+              <w:t>TDS_ST1</w:t>
             </w:r>
           </w:p>
         </w:tc>
@@ -4480,7 +4636,7 @@
                 <w:sz w:val="20"/>
                 <w:szCs w:val="20"/>
               </w:rPr>
-              <w:t>Standard layout with stimulus displayed alongside assessment items.</w:t>
+              <w:t>Strikethrough enabled (default)</w:t>
             </w:r>
           </w:p>
         </w:tc>
@@ -4517,30 +4673,12 @@
                 <w:szCs w:val="20"/>
               </w:rPr>
             </w:pPr>
-            <w:proofErr w:type="spellStart"/>
-            <w:r>
-              <w:rPr>
-                <w:sz w:val="20"/>
-                <w:szCs w:val="20"/>
-              </w:rPr>
-              <w:t>TDS_TS_Accessibility</w:t>
-            </w:r>
-            <w:proofErr w:type="spellEnd"/>
-          </w:p>
-          <w:p>
-            <w:pPr>
-              <w:pStyle w:val="SingleSpace"/>
-              <w:rPr>
-                <w:sz w:val="20"/>
-                <w:szCs w:val="20"/>
-              </w:rPr>
-            </w:pPr>
-            <w:r>
-              <w:rPr>
-                <w:sz w:val="20"/>
-                <w:szCs w:val="20"/>
-              </w:rPr>
-              <w:t>TDS_SLM1</w:t>
+            <w:r>
+              <w:rPr>
+                <w:sz w:val="20"/>
+                <w:szCs w:val="20"/>
+              </w:rPr>
+              <w:t>TDS_ST0</w:t>
             </w:r>
           </w:p>
         </w:tc>
@@ -4561,7 +4699,7 @@
                 <w:sz w:val="20"/>
                 <w:szCs w:val="20"/>
               </w:rPr>
-              <w:t>Streamlined layout with stimulus displayed above and items displayed below. All tool and navigation buttons are on the bottom of the screen. Important: The streamlined interface is not intended to be tablet compatible.</w:t>
+              <w:t>Strikethrough disabled</w:t>
             </w:r>
           </w:p>
         </w:tc>
@@ -4590,7 +4728,7 @@
                 <w:sz w:val="20"/>
                 <w:szCs w:val="20"/>
               </w:rPr>
-              <w:t>Strikethrough</w:t>
+              <w:t>System Volume Control</w:t>
             </w:r>
           </w:p>
         </w:tc>
@@ -4611,7 +4749,7 @@
                 <w:sz w:val="20"/>
                 <w:szCs w:val="20"/>
               </w:rPr>
-              <w:t>TDS_ST1</w:t>
+              <w:t>TDS_SVC1</w:t>
             </w:r>
           </w:p>
         </w:tc>
@@ -4632,7 +4770,7 @@
                 <w:sz w:val="20"/>
                 <w:szCs w:val="20"/>
               </w:rPr>
-              <w:t>Strikethrough enabled (default)</w:t>
+              <w:t>System volume control enabled</w:t>
             </w:r>
           </w:p>
         </w:tc>
@@ -4655,6 +4793,16 @@
                 <w:szCs w:val="20"/>
               </w:rPr>
             </w:pPr>
+            <w:proofErr w:type="spellStart"/>
+            <w:r>
+              <w:rPr>
+                <w:b/>
+                <w:sz w:val="20"/>
+                <w:szCs w:val="20"/>
+              </w:rPr>
+              <w:t>TextToSpeech</w:t>
+            </w:r>
+            <w:proofErr w:type="spellEnd"/>
           </w:p>
         </w:tc>
         <w:tc>
@@ -4674,7 +4822,7 @@
                 <w:sz w:val="20"/>
                 <w:szCs w:val="20"/>
               </w:rPr>
-              <w:t>TDS_ST0</w:t>
+              <w:t>TDS_TTS0</w:t>
             </w:r>
           </w:p>
         </w:tc>
@@ -4695,7 +4843,7 @@
                 <w:sz w:val="20"/>
                 <w:szCs w:val="20"/>
               </w:rPr>
-              <w:t>Strikethrough disabled</w:t>
+              <w:t>No text-to-speech available. (default)</w:t>
             </w:r>
           </w:p>
         </w:tc>
@@ -4718,14 +4866,6 @@
                 <w:szCs w:val="20"/>
               </w:rPr>
             </w:pPr>
-            <w:r>
-              <w:rPr>
-                <w:b/>
-                <w:sz w:val="20"/>
-                <w:szCs w:val="20"/>
-              </w:rPr>
-              <w:t>System Volume Control</w:t>
-            </w:r>
           </w:p>
         </w:tc>
         <w:tc>
@@ -4740,13 +4880,15 @@
                 <w:szCs w:val="20"/>
               </w:rPr>
             </w:pPr>
-            <w:r>
-              <w:rPr>
-                <w:sz w:val="20"/>
-                <w:szCs w:val="20"/>
-              </w:rPr>
-              <w:t>TDS_SVC1</w:t>
-            </w:r>
+            <w:proofErr w:type="spellStart"/>
+            <w:r>
+              <w:rPr>
+                <w:sz w:val="20"/>
+                <w:szCs w:val="20"/>
+              </w:rPr>
+              <w:t>TDS_TTS_Item</w:t>
+            </w:r>
+            <w:proofErr w:type="spellEnd"/>
           </w:p>
         </w:tc>
         <w:tc>
@@ -4766,7 +4908,7 @@
                 <w:sz w:val="20"/>
                 <w:szCs w:val="20"/>
               </w:rPr>
-              <w:t>System volume control enabled</w:t>
+              <w:t>Text-to-speech available for items.</w:t>
             </w:r>
           </w:p>
         </w:tc>
@@ -4789,41 +4931,33 @@
                 <w:szCs w:val="20"/>
               </w:rPr>
             </w:pPr>
+          </w:p>
+        </w:tc>
+        <w:tc>
+          <w:tcPr>
+            <w:tcW w:w="2790" w:type="dxa"/>
+          </w:tcPr>
+          <w:p>
+            <w:pPr>
+              <w:pStyle w:val="SingleSpace"/>
+              <w:rPr>
+                <w:sz w:val="20"/>
+                <w:szCs w:val="20"/>
+              </w:rPr>
+            </w:pPr>
             <w:proofErr w:type="spellStart"/>
             <w:r>
               <w:rPr>
-                <w:b/>
-                <w:sz w:val="20"/>
-                <w:szCs w:val="20"/>
-              </w:rPr>
-              <w:t>TextToSpeech</w:t>
+                <w:sz w:val="20"/>
+                <w:szCs w:val="20"/>
+              </w:rPr>
+              <w:t>TDS_TTS_Stim</w:t>
             </w:r>
             <w:proofErr w:type="spellEnd"/>
           </w:p>
         </w:tc>
         <w:tc>
           <w:tcPr>
-            <w:tcW w:w="2790" w:type="dxa"/>
-          </w:tcPr>
-          <w:p>
-            <w:pPr>
-              <w:pStyle w:val="SingleSpace"/>
-              <w:rPr>
-                <w:sz w:val="20"/>
-                <w:szCs w:val="20"/>
-              </w:rPr>
-            </w:pPr>
-            <w:r>
-              <w:rPr>
-                <w:sz w:val="20"/>
-                <w:szCs w:val="20"/>
-              </w:rPr>
-              <w:t>TDS_TTS0</w:t>
-            </w:r>
-          </w:p>
-        </w:tc>
-        <w:tc>
-          <w:tcPr>
             <w:tcW w:w="3775" w:type="dxa"/>
           </w:tcPr>
           <w:p>
@@ -4839,7 +4973,7 @@
                 <w:sz w:val="20"/>
                 <w:szCs w:val="20"/>
               </w:rPr>
-              <w:t>No text-to-speech available. (default)</w:t>
+              <w:t>Text-to-speech available for stimuli.</w:t>
             </w:r>
           </w:p>
         </w:tc>
@@ -4882,7 +5016,7 @@
                 <w:sz w:val="20"/>
                 <w:szCs w:val="20"/>
               </w:rPr>
-              <w:t>TDS_TTS_Item</w:t>
+              <w:t>TDS_TTS_Stim&amp;TDS_TTS_Item</w:t>
             </w:r>
             <w:proofErr w:type="spellEnd"/>
           </w:p>
@@ -4904,7 +5038,7 @@
                 <w:sz w:val="20"/>
                 <w:szCs w:val="20"/>
               </w:rPr>
-              <w:t>Text-to-speech available for items.</w:t>
+              <w:t>Text-to-speech available for stimuli and items.</w:t>
             </w:r>
           </w:p>
         </w:tc>
@@ -4941,15 +5075,13 @@
                 <w:szCs w:val="20"/>
               </w:rPr>
             </w:pPr>
-            <w:proofErr w:type="spellStart"/>
-            <w:r>
-              <w:rPr>
-                <w:sz w:val="20"/>
-                <w:szCs w:val="20"/>
-              </w:rPr>
-              <w:t>TDS_TTS_Stim</w:t>
-            </w:r>
-            <w:proofErr w:type="spellEnd"/>
+            <w:r>
+              <w:rPr>
+                <w:sz w:val="20"/>
+                <w:szCs w:val="20"/>
+              </w:rPr>
+              <w:t>TDS_TTS0_ESN</w:t>
+            </w:r>
           </w:p>
         </w:tc>
         <w:tc>
@@ -4969,7 +5101,21 @@
                 <w:sz w:val="20"/>
                 <w:szCs w:val="20"/>
               </w:rPr>
-              <w:t>Text-to-speech available for stimuli.</w:t>
+              <w:t>No t</w:t>
+            </w:r>
+            <w:r>
+              <w:rPr>
+                <w:sz w:val="20"/>
+                <w:szCs w:val="20"/>
+              </w:rPr>
+              <w:t xml:space="preserve">ext-to-speech </w:t>
+            </w:r>
+            <w:r>
+              <w:rPr>
+                <w:sz w:val="20"/>
+                <w:szCs w:val="20"/>
+              </w:rPr>
+              <w:t>in Spanish available.</w:t>
             </w:r>
           </w:p>
         </w:tc>
@@ -5012,7 +5158,7 @@
                 <w:sz w:val="20"/>
                 <w:szCs w:val="20"/>
               </w:rPr>
-              <w:t>TDS_TTS_Stim&amp;TDS_TTS_Item</w:t>
+              <w:t>TDS_TTS_Item_ESN</w:t>
             </w:r>
             <w:proofErr w:type="spellEnd"/>
           </w:p>
@@ -5034,7 +5180,7 @@
                 <w:sz w:val="20"/>
                 <w:szCs w:val="20"/>
               </w:rPr>
-              <w:t>Text-to-speech available for stimuli and items.</w:t>
+              <w:t>Text-to-speech in Spanish available for items</w:t>
             </w:r>
           </w:p>
         </w:tc>
@@ -5057,14 +5203,6 @@
                 <w:szCs w:val="20"/>
               </w:rPr>
             </w:pPr>
-            <w:r>
-              <w:rPr>
-                <w:b/>
-                <w:sz w:val="20"/>
-                <w:szCs w:val="20"/>
-              </w:rPr>
-              <w:t>Translation (Glossary)</w:t>
-            </w:r>
           </w:p>
         </w:tc>
         <w:tc>
@@ -5079,13 +5217,15 @@
                 <w:szCs w:val="20"/>
               </w:rPr>
             </w:pPr>
-            <w:r>
-              <w:rPr>
-                <w:sz w:val="20"/>
-                <w:szCs w:val="20"/>
-              </w:rPr>
-              <w:t>(default)</w:t>
-            </w:r>
+            <w:proofErr w:type="spellStart"/>
+            <w:r>
+              <w:rPr>
+                <w:sz w:val="20"/>
+                <w:szCs w:val="20"/>
+              </w:rPr>
+              <w:t>TDS_TTS_Stim_ESN</w:t>
+            </w:r>
+            <w:proofErr w:type="spellEnd"/>
           </w:p>
         </w:tc>
         <w:tc>
@@ -5105,7 +5245,7 @@
                 <w:sz w:val="20"/>
                 <w:szCs w:val="20"/>
               </w:rPr>
-              <w:t>If no code is specified, English glossary is made available by default.</w:t>
+              <w:t>Text-to-speech in Spanish available for stimuli</w:t>
             </w:r>
           </w:p>
         </w:tc>
@@ -5142,13 +5282,15 @@
                 <w:szCs w:val="20"/>
               </w:rPr>
             </w:pPr>
-            <w:r>
-              <w:rPr>
-                <w:sz w:val="20"/>
-                <w:szCs w:val="20"/>
-              </w:rPr>
-              <w:t>TDS_WL0</w:t>
-            </w:r>
+            <w:proofErr w:type="spellStart"/>
+            <w:r>
+              <w:rPr>
+                <w:sz w:val="20"/>
+                <w:szCs w:val="20"/>
+              </w:rPr>
+              <w:t>TDS_TTS_Stim_ESN&amp;TDS_TTS_Item_ESN</w:t>
+            </w:r>
+            <w:proofErr w:type="spellEnd"/>
           </w:p>
         </w:tc>
         <w:tc>
@@ -5168,14 +5310,21 @@
                 <w:sz w:val="20"/>
                 <w:szCs w:val="20"/>
               </w:rPr>
-              <w:t>No glossary (suppresses all glossaries</w:t>
-            </w:r>
-            <w:r>
-              <w:rPr>
-                <w:sz w:val="20"/>
-                <w:szCs w:val="20"/>
-              </w:rPr>
-              <w:t>)</w:t>
+              <w:t xml:space="preserve">Text-to-speech </w:t>
+            </w:r>
+            <w:r>
+              <w:rPr>
+                <w:sz w:val="20"/>
+                <w:szCs w:val="20"/>
+              </w:rPr>
+              <w:t xml:space="preserve">in Spanish </w:t>
+            </w:r>
+            <w:r>
+              <w:rPr>
+                <w:sz w:val="20"/>
+                <w:szCs w:val="20"/>
+              </w:rPr>
+              <w:t>available for stimuli and items.</w:t>
             </w:r>
           </w:p>
         </w:tc>
@@ -5198,6 +5347,14 @@
                 <w:szCs w:val="20"/>
               </w:rPr>
             </w:pPr>
+            <w:r>
+              <w:rPr>
+                <w:b/>
+                <w:sz w:val="20"/>
+                <w:szCs w:val="20"/>
+              </w:rPr>
+              <w:t>Translation (Glossary)</w:t>
+            </w:r>
           </w:p>
         </w:tc>
         <w:tc>
@@ -5212,15 +5369,13 @@
                 <w:szCs w:val="20"/>
               </w:rPr>
             </w:pPr>
-            <w:proofErr w:type="spellStart"/>
-            <w:r>
-              <w:rPr>
-                <w:sz w:val="20"/>
-                <w:szCs w:val="20"/>
-              </w:rPr>
-              <w:t>TDS_WL_Glossary</w:t>
-            </w:r>
-            <w:proofErr w:type="spellEnd"/>
+            <w:r>
+              <w:rPr>
+                <w:sz w:val="20"/>
+                <w:szCs w:val="20"/>
+              </w:rPr>
+              <w:t>(default)</w:t>
+            </w:r>
           </w:p>
         </w:tc>
         <w:tc>
@@ -5240,7 +5395,7 @@
                 <w:sz w:val="20"/>
                 <w:szCs w:val="20"/>
               </w:rPr>
-              <w:t>English glossary</w:t>
+              <w:t>If no code is specified, English glossary is made available by default.</w:t>
             </w:r>
           </w:p>
         </w:tc>
@@ -5277,15 +5432,13 @@
                 <w:szCs w:val="20"/>
               </w:rPr>
             </w:pPr>
-            <w:proofErr w:type="spellStart"/>
-            <w:r>
-              <w:rPr>
-                <w:sz w:val="20"/>
-                <w:szCs w:val="20"/>
-              </w:rPr>
-              <w:t>TDS_WL_ArabicGloss</w:t>
-            </w:r>
-            <w:proofErr w:type="spellEnd"/>
+            <w:r>
+              <w:rPr>
+                <w:sz w:val="20"/>
+                <w:szCs w:val="20"/>
+              </w:rPr>
+              <w:t>TDS_WL0</w:t>
+            </w:r>
           </w:p>
         </w:tc>
         <w:tc>
@@ -5305,7 +5458,14 @@
                 <w:sz w:val="20"/>
                 <w:szCs w:val="20"/>
               </w:rPr>
-              <w:t>Arabic glossary</w:t>
+              <w:t>No glossary (suppresses all glossaries</w:t>
+            </w:r>
+            <w:r>
+              <w:rPr>
+                <w:sz w:val="20"/>
+                <w:szCs w:val="20"/>
+              </w:rPr>
+              <w:t>)</w:t>
             </w:r>
           </w:p>
         </w:tc>
@@ -5348,7 +5508,7 @@
                 <w:sz w:val="20"/>
                 <w:szCs w:val="20"/>
               </w:rPr>
-              <w:t>TDS_WL_BurmeseGloss</w:t>
+              <w:t>TDS_WL_Glossary</w:t>
             </w:r>
             <w:proofErr w:type="spellEnd"/>
           </w:p>
@@ -5370,7 +5530,7 @@
                 <w:sz w:val="20"/>
                 <w:szCs w:val="20"/>
               </w:rPr>
-              <w:t>Burmese glossary</w:t>
+              <w:t>English glossary</w:t>
             </w:r>
           </w:p>
         </w:tc>
@@ -5413,7 +5573,7 @@
                 <w:sz w:val="20"/>
                 <w:szCs w:val="20"/>
               </w:rPr>
-              <w:t>TDS_WL_CantoneseGloss</w:t>
+              <w:t>TDS_WL_ArabicGloss</w:t>
             </w:r>
             <w:proofErr w:type="spellEnd"/>
           </w:p>
@@ -5435,7 +5595,7 @@
                 <w:sz w:val="20"/>
                 <w:szCs w:val="20"/>
               </w:rPr>
-              <w:t>Cantonese glossary</w:t>
+              <w:t>Arabic glossary</w:t>
             </w:r>
           </w:p>
         </w:tc>
@@ -5478,7 +5638,7 @@
                 <w:sz w:val="20"/>
                 <w:szCs w:val="20"/>
               </w:rPr>
-              <w:t>TDS_WL_ESNGloss</w:t>
+              <w:t>TDS_WL_BurmeseGloss</w:t>
             </w:r>
             <w:proofErr w:type="spellEnd"/>
           </w:p>
@@ -5500,7 +5660,7 @@
                 <w:sz w:val="20"/>
                 <w:szCs w:val="20"/>
               </w:rPr>
-              <w:t>Spanish glossary</w:t>
+              <w:t>Burmese glossary</w:t>
             </w:r>
           </w:p>
         </w:tc>
@@ -5543,7 +5703,7 @@
                 <w:sz w:val="20"/>
                 <w:szCs w:val="20"/>
               </w:rPr>
-              <w:t>TDS_WL_Hmong</w:t>
+              <w:t>TDS_WL_CantoneseGloss</w:t>
             </w:r>
             <w:proofErr w:type="spellEnd"/>
           </w:p>
@@ -5565,7 +5725,7 @@
                 <w:sz w:val="20"/>
                 <w:szCs w:val="20"/>
               </w:rPr>
-              <w:t>Hmong glossary</w:t>
+              <w:t>Cantonese glossary</w:t>
             </w:r>
           </w:p>
         </w:tc>
@@ -5608,17 +5768,9 @@
                 <w:sz w:val="20"/>
                 <w:szCs w:val="20"/>
               </w:rPr>
-              <w:t>TDS_WL_Illustration</w:t>
+              <w:t>TDS_WL_ESNGloss</w:t>
             </w:r>
             <w:proofErr w:type="spellEnd"/>
-            <w:r>
-              <w:rPr>
-                <w:rStyle w:val="FootnoteReference"/>
-                <w:sz w:val="20"/>
-                <w:szCs w:val="20"/>
-              </w:rPr>
-              <w:footnoteReference w:id="4"/>
-            </w:r>
           </w:p>
         </w:tc>
         <w:tc>
@@ -5638,14 +5790,7 @@
                 <w:sz w:val="20"/>
                 <w:szCs w:val="20"/>
               </w:rPr>
-              <w:t>Illustration glossary</w:t>
-            </w:r>
-            <w:r>
-              <w:rPr>
-                <w:sz w:val="20"/>
-                <w:szCs w:val="20"/>
-              </w:rPr>
-              <w:t xml:space="preserve"> </w:t>
+              <w:t>Spanish glossary</w:t>
             </w:r>
           </w:p>
         </w:tc>
@@ -5688,7 +5833,7 @@
                 <w:sz w:val="20"/>
                 <w:szCs w:val="20"/>
               </w:rPr>
-              <w:t>TDS_WL_KoreanGloss</w:t>
+              <w:t>TDS_WL_Hmong</w:t>
             </w:r>
             <w:proofErr w:type="spellEnd"/>
           </w:p>
@@ -5710,7 +5855,7 @@
                 <w:sz w:val="20"/>
                 <w:szCs w:val="20"/>
               </w:rPr>
-              <w:t>Korean glossary</w:t>
+              <w:t>Hmong glossary</w:t>
             </w:r>
           </w:p>
         </w:tc>
@@ -5753,9 +5898,17 @@
                 <w:sz w:val="20"/>
                 <w:szCs w:val="20"/>
               </w:rPr>
-              <w:t>TDS_WL_MandarinGloss</w:t>
+              <w:t>TDS_WL_Illustration</w:t>
             </w:r>
             <w:proofErr w:type="spellEnd"/>
+            <w:r>
+              <w:rPr>
+                <w:rStyle w:val="FootnoteReference"/>
+                <w:sz w:val="20"/>
+                <w:szCs w:val="20"/>
+              </w:rPr>
+              <w:footnoteReference w:id="4"/>
+            </w:r>
           </w:p>
         </w:tc>
         <w:tc>
@@ -5775,7 +5928,14 @@
                 <w:sz w:val="20"/>
                 <w:szCs w:val="20"/>
               </w:rPr>
-              <w:t>Mandarin glossary</w:t>
+              <w:t>Illustration glossary</w:t>
+            </w:r>
+            <w:r>
+              <w:rPr>
+                <w:sz w:val="20"/>
+                <w:szCs w:val="20"/>
+              </w:rPr>
+              <w:t xml:space="preserve"> </w:t>
             </w:r>
           </w:p>
         </w:tc>
@@ -5818,7 +5978,7 @@
                 <w:sz w:val="20"/>
                 <w:szCs w:val="20"/>
               </w:rPr>
-              <w:t>TDS_WL_PunjabiGloss</w:t>
+              <w:t>TDS_WL_KoreanGloss</w:t>
             </w:r>
             <w:proofErr w:type="spellEnd"/>
           </w:p>
@@ -5840,7 +6000,7 @@
                 <w:sz w:val="20"/>
                 <w:szCs w:val="20"/>
               </w:rPr>
-              <w:t>Punjabi glossary</w:t>
+              <w:t>Korean glossary</w:t>
             </w:r>
           </w:p>
         </w:tc>
@@ -5883,7 +6043,7 @@
                 <w:sz w:val="20"/>
                 <w:szCs w:val="20"/>
               </w:rPr>
-              <w:t>TDS_WL_RussianGloss</w:t>
+              <w:t>TDS_WL_MandarinGloss</w:t>
             </w:r>
             <w:proofErr w:type="spellEnd"/>
           </w:p>
@@ -5905,7 +6065,7 @@
                 <w:sz w:val="20"/>
                 <w:szCs w:val="20"/>
               </w:rPr>
-              <w:t>Russian glossary</w:t>
+              <w:t>Mandarin glossary</w:t>
             </w:r>
           </w:p>
         </w:tc>
@@ -5948,7 +6108,7 @@
                 <w:sz w:val="20"/>
                 <w:szCs w:val="20"/>
               </w:rPr>
-              <w:t>TDS_WL_SomaliGloss</w:t>
+              <w:t>TDS_WL_PunjabiGloss</w:t>
             </w:r>
             <w:proofErr w:type="spellEnd"/>
           </w:p>
@@ -5970,7 +6130,7 @@
                 <w:sz w:val="20"/>
                 <w:szCs w:val="20"/>
               </w:rPr>
-              <w:t>Somali glossary</w:t>
+              <w:t>Punjabi glossary</w:t>
             </w:r>
           </w:p>
         </w:tc>
@@ -6013,7 +6173,7 @@
                 <w:sz w:val="20"/>
                 <w:szCs w:val="20"/>
               </w:rPr>
-              <w:t>TDS_WL_TagalGloss</w:t>
+              <w:t>TDS_WL_RussianGloss</w:t>
             </w:r>
             <w:proofErr w:type="spellEnd"/>
           </w:p>
@@ -6035,7 +6195,7 @@
                 <w:sz w:val="20"/>
                 <w:szCs w:val="20"/>
               </w:rPr>
-              <w:t>Filipino glossary</w:t>
+              <w:t>Russian glossary</w:t>
             </w:r>
           </w:p>
         </w:tc>
@@ -6078,7 +6238,7 @@
                 <w:sz w:val="20"/>
                 <w:szCs w:val="20"/>
               </w:rPr>
-              <w:t>TDS_WL_UkrainianGloss</w:t>
+              <w:t>TDS_WL_SomaliGloss</w:t>
             </w:r>
             <w:proofErr w:type="spellEnd"/>
           </w:p>
@@ -6100,7 +6260,7 @@
                 <w:sz w:val="20"/>
                 <w:szCs w:val="20"/>
               </w:rPr>
-              <w:t>Ukrainian glossary</w:t>
+              <w:t>Somali glossary</w:t>
             </w:r>
           </w:p>
         </w:tc>
@@ -6143,7 +6303,7 @@
                 <w:sz w:val="20"/>
                 <w:szCs w:val="20"/>
               </w:rPr>
-              <w:t>TDS_WL_VietnameseGloss</w:t>
+              <w:t>TDS_WL_TagalGloss</w:t>
             </w:r>
             <w:proofErr w:type="spellEnd"/>
           </w:p>
@@ -6165,7 +6325,7 @@
                 <w:sz w:val="20"/>
                 <w:szCs w:val="20"/>
               </w:rPr>
-              <w:t>Vietnamese glossary</w:t>
+              <w:t>Filipino glossary</w:t>
             </w:r>
           </w:p>
         </w:tc>
@@ -6202,13 +6362,15 @@
                 <w:szCs w:val="20"/>
               </w:rPr>
             </w:pPr>
-            <w:r>
-              <w:rPr>
-                <w:sz w:val="20"/>
-                <w:szCs w:val="20"/>
-              </w:rPr>
-              <w:t>Multiple</w:t>
-            </w:r>
+            <w:proofErr w:type="spellStart"/>
+            <w:r>
+              <w:rPr>
+                <w:sz w:val="20"/>
+                <w:szCs w:val="20"/>
+              </w:rPr>
+              <w:t>TDS_WL_UkrainianGloss</w:t>
+            </w:r>
+            <w:proofErr w:type="spellEnd"/>
           </w:p>
         </w:tc>
         <w:tc>
@@ -6228,26 +6390,8 @@
                 <w:sz w:val="20"/>
                 <w:szCs w:val="20"/>
               </w:rPr>
-              <w:t>English one language glossaries can be combined using an ampersand. The language glossary should be specified first. E.g.</w:t>
-            </w:r>
-          </w:p>
-          <w:p>
-            <w:pPr>
-              <w:pStyle w:val="SingleSpace"/>
-              <w:rPr>
-                <w:sz w:val="20"/>
-                <w:szCs w:val="20"/>
-              </w:rPr>
-            </w:pPr>
-            <w:proofErr w:type="spellStart"/>
-            <w:r>
-              <w:rPr>
-                <w:sz w:val="20"/>
-                <w:szCs w:val="20"/>
-              </w:rPr>
-              <w:t>TDS_WL_MandarinGloss&amp;TDS_WL_Glossary</w:t>
-            </w:r>
-            <w:proofErr w:type="spellEnd"/>
+              <w:t>Ukrainian glossary</w:t>
+            </w:r>
           </w:p>
         </w:tc>
       </w:tr>
@@ -6269,41 +6413,33 @@
                 <w:szCs w:val="20"/>
               </w:rPr>
             </w:pPr>
+          </w:p>
+        </w:tc>
+        <w:tc>
+          <w:tcPr>
+            <w:tcW w:w="2790" w:type="dxa"/>
+          </w:tcPr>
+          <w:p>
+            <w:pPr>
+              <w:pStyle w:val="SingleSpace"/>
+              <w:rPr>
+                <w:sz w:val="20"/>
+                <w:szCs w:val="20"/>
+              </w:rPr>
+            </w:pPr>
             <w:proofErr w:type="spellStart"/>
             <w:r>
               <w:rPr>
-                <w:b/>
-                <w:sz w:val="20"/>
-                <w:szCs w:val="20"/>
-              </w:rPr>
-              <w:t>NonEmbeddedDesignatedSupports</w:t>
+                <w:sz w:val="20"/>
+                <w:szCs w:val="20"/>
+              </w:rPr>
+              <w:t>TDS_WL_VietnameseGloss</w:t>
             </w:r>
             <w:proofErr w:type="spellEnd"/>
           </w:p>
         </w:tc>
         <w:tc>
           <w:tcPr>
-            <w:tcW w:w="2790" w:type="dxa"/>
-          </w:tcPr>
-          <w:p>
-            <w:pPr>
-              <w:pStyle w:val="SingleSpace"/>
-              <w:rPr>
-                <w:sz w:val="20"/>
-                <w:szCs w:val="20"/>
-              </w:rPr>
-            </w:pPr>
-            <w:r>
-              <w:rPr>
-                <w:sz w:val="20"/>
-                <w:szCs w:val="20"/>
-              </w:rPr>
-              <w:t>NEDS0</w:t>
-            </w:r>
-          </w:p>
-        </w:tc>
-        <w:tc>
-          <w:tcPr>
             <w:tcW w:w="3775" w:type="dxa"/>
           </w:tcPr>
           <w:p>
@@ -6319,7 +6455,7 @@
                 <w:sz w:val="20"/>
                 <w:szCs w:val="20"/>
               </w:rPr>
-              <w:t>No non-embedded designated supports (default)</w:t>
+              <w:t>Vietnamese glossary</w:t>
             </w:r>
           </w:p>
         </w:tc>
@@ -6361,7 +6497,7 @@
                 <w:sz w:val="20"/>
                 <w:szCs w:val="20"/>
               </w:rPr>
-              <w:t>NEDS_BD</w:t>
+              <w:t>Multiple</w:t>
             </w:r>
           </w:p>
         </w:tc>
@@ -6382,8 +6518,26 @@
                 <w:sz w:val="20"/>
                 <w:szCs w:val="20"/>
               </w:rPr>
-              <w:t>Bilingual dictionary</w:t>
-            </w:r>
+              <w:t>English one language glossaries can be combined using an ampersand. The language glossary should be specified first. E.g.</w:t>
+            </w:r>
+          </w:p>
+          <w:p>
+            <w:pPr>
+              <w:pStyle w:val="SingleSpace"/>
+              <w:rPr>
+                <w:sz w:val="20"/>
+                <w:szCs w:val="20"/>
+              </w:rPr>
+            </w:pPr>
+            <w:proofErr w:type="spellStart"/>
+            <w:r>
+              <w:rPr>
+                <w:sz w:val="20"/>
+                <w:szCs w:val="20"/>
+              </w:rPr>
+              <w:t>TDS_WL_MandarinGloss&amp;TDS_WL_Glossary</w:t>
+            </w:r>
+            <w:proofErr w:type="spellEnd"/>
           </w:p>
         </w:tc>
       </w:tr>
@@ -6405,6 +6559,16 @@
                 <w:szCs w:val="20"/>
               </w:rPr>
             </w:pPr>
+            <w:proofErr w:type="spellStart"/>
+            <w:r>
+              <w:rPr>
+                <w:b/>
+                <w:sz w:val="20"/>
+                <w:szCs w:val="20"/>
+              </w:rPr>
+              <w:t>NonEmbeddedDesignatedSupports</w:t>
+            </w:r>
+            <w:proofErr w:type="spellEnd"/>
           </w:p>
         </w:tc>
         <w:tc>
@@ -6424,7 +6588,7 @@
                 <w:sz w:val="20"/>
                 <w:szCs w:val="20"/>
               </w:rPr>
-              <w:t>NEDS_CC</w:t>
+              <w:t>NEDS0</w:t>
             </w:r>
           </w:p>
         </w:tc>
@@ -6445,7 +6609,7 @@
                 <w:sz w:val="20"/>
                 <w:szCs w:val="20"/>
               </w:rPr>
-              <w:t>Color Contrast</w:t>
+              <w:t>No non-embedded designated supports (default)</w:t>
             </w:r>
           </w:p>
         </w:tc>
@@ -6487,7 +6651,7 @@
                 <w:sz w:val="20"/>
                 <w:szCs w:val="20"/>
               </w:rPr>
-              <w:t>NEDS_CO</w:t>
+              <w:t>NEDS_BD</w:t>
             </w:r>
           </w:p>
         </w:tc>
@@ -6508,7 +6672,7 @@
                 <w:sz w:val="20"/>
                 <w:szCs w:val="20"/>
               </w:rPr>
-              <w:t>Color Overlay</w:t>
+              <w:t>Bilingual dictionary</w:t>
             </w:r>
           </w:p>
         </w:tc>
@@ -6545,15 +6709,13 @@
                 <w:szCs w:val="20"/>
               </w:rPr>
             </w:pPr>
-            <w:proofErr w:type="spellStart"/>
-            <w:r>
-              <w:rPr>
-                <w:sz w:val="20"/>
-                <w:szCs w:val="20"/>
-              </w:rPr>
-              <w:t>NEDS_Mag</w:t>
-            </w:r>
-            <w:proofErr w:type="spellEnd"/>
+            <w:r>
+              <w:rPr>
+                <w:sz w:val="20"/>
+                <w:szCs w:val="20"/>
+              </w:rPr>
+              <w:t>NEDS_CC</w:t>
+            </w:r>
           </w:p>
         </w:tc>
         <w:tc>
@@ -6573,7 +6735,7 @@
                 <w:sz w:val="20"/>
                 <w:szCs w:val="20"/>
               </w:rPr>
-              <w:t>Magnification</w:t>
+              <w:t>Color Contrast</w:t>
             </w:r>
           </w:p>
         </w:tc>
@@ -6610,15 +6772,13 @@
                 <w:szCs w:val="20"/>
               </w:rPr>
             </w:pPr>
-            <w:proofErr w:type="spellStart"/>
-            <w:r>
-              <w:rPr>
-                <w:sz w:val="20"/>
-                <w:szCs w:val="20"/>
-              </w:rPr>
-              <w:t>NEDS_MedDev</w:t>
-            </w:r>
-            <w:proofErr w:type="spellEnd"/>
+            <w:r>
+              <w:rPr>
+                <w:sz w:val="20"/>
+                <w:szCs w:val="20"/>
+              </w:rPr>
+              <w:t>NEDS_CO</w:t>
+            </w:r>
           </w:p>
         </w:tc>
         <w:tc>
@@ -6638,7 +6798,7 @@
                 <w:sz w:val="20"/>
                 <w:szCs w:val="20"/>
               </w:rPr>
-              <w:t>Medical Device</w:t>
+              <w:t>Color Overlay</w:t>
             </w:r>
           </w:p>
         </w:tc>
@@ -6681,7 +6841,7 @@
                 <w:sz w:val="20"/>
                 <w:szCs w:val="20"/>
               </w:rPr>
-              <w:t>NEDS_RA_Items</w:t>
+              <w:t>NEDS_Mag</w:t>
             </w:r>
             <w:proofErr w:type="spellEnd"/>
           </w:p>
@@ -6703,7 +6863,7 @@
                 <w:sz w:val="20"/>
                 <w:szCs w:val="20"/>
               </w:rPr>
-              <w:t>Read aloud items</w:t>
+              <w:t>Magnification</w:t>
             </w:r>
           </w:p>
         </w:tc>
@@ -6746,7 +6906,7 @@
                 <w:sz w:val="20"/>
                 <w:szCs w:val="20"/>
               </w:rPr>
-              <w:t>NEDS_RA_Stimuli</w:t>
+              <w:t>NEDS_MedDev</w:t>
             </w:r>
             <w:proofErr w:type="spellEnd"/>
           </w:p>
@@ -6768,7 +6928,7 @@
                 <w:sz w:val="20"/>
                 <w:szCs w:val="20"/>
               </w:rPr>
-              <w:t>Read aloud stimuli</w:t>
+              <w:t>Medical Device</w:t>
             </w:r>
           </w:p>
         </w:tc>
@@ -6805,13 +6965,15 @@
                 <w:szCs w:val="20"/>
               </w:rPr>
             </w:pPr>
-            <w:r>
-              <w:rPr>
-                <w:sz w:val="20"/>
-                <w:szCs w:val="20"/>
-              </w:rPr>
-              <w:t>NEDS_RA_ESN</w:t>
-            </w:r>
+            <w:proofErr w:type="spellStart"/>
+            <w:r>
+              <w:rPr>
+                <w:sz w:val="20"/>
+                <w:szCs w:val="20"/>
+              </w:rPr>
+              <w:t>NEDS_RA_Items</w:t>
+            </w:r>
+            <w:proofErr w:type="spellEnd"/>
           </w:p>
         </w:tc>
         <w:tc>
@@ -6831,7 +6993,7 @@
                 <w:sz w:val="20"/>
                 <w:szCs w:val="20"/>
               </w:rPr>
-              <w:t>Read aloud items Spanish</w:t>
+              <w:t>Read aloud items</w:t>
             </w:r>
           </w:p>
         </w:tc>
@@ -6874,7 +7036,7 @@
                 <w:sz w:val="20"/>
                 <w:szCs w:val="20"/>
               </w:rPr>
-              <w:t>NEDS_RA_Stimuli_ESN</w:t>
+              <w:t>NEDS_RA_Stimuli</w:t>
             </w:r>
             <w:proofErr w:type="spellEnd"/>
           </w:p>
@@ -6896,7 +7058,7 @@
                 <w:sz w:val="20"/>
                 <w:szCs w:val="20"/>
               </w:rPr>
-              <w:t>Read aloud stimuli Spanish</w:t>
+              <w:t>Read aloud stimuli</w:t>
             </w:r>
           </w:p>
         </w:tc>
@@ -6933,15 +7095,13 @@
                 <w:szCs w:val="20"/>
               </w:rPr>
             </w:pPr>
-            <w:proofErr w:type="spellStart"/>
-            <w:r>
-              <w:rPr>
-                <w:sz w:val="20"/>
-                <w:szCs w:val="20"/>
-              </w:rPr>
-              <w:t>NEDS_SC_Items</w:t>
-            </w:r>
-            <w:proofErr w:type="spellEnd"/>
+            <w:r>
+              <w:rPr>
+                <w:sz w:val="20"/>
+                <w:szCs w:val="20"/>
+              </w:rPr>
+              <w:t>NEDS_RA_ESN</w:t>
+            </w:r>
           </w:p>
         </w:tc>
         <w:tc>
@@ -6961,7 +7121,7 @@
                 <w:sz w:val="20"/>
                 <w:szCs w:val="20"/>
               </w:rPr>
-              <w:t>Scribe items (non-writing)</w:t>
+              <w:t>Read aloud items Spanish</w:t>
             </w:r>
           </w:p>
         </w:tc>
@@ -6998,13 +7158,15 @@
                 <w:szCs w:val="20"/>
               </w:rPr>
             </w:pPr>
-            <w:r>
-              <w:rPr>
-                <w:sz w:val="20"/>
-                <w:szCs w:val="20"/>
-              </w:rPr>
-              <w:t>NEDS_SS</w:t>
-            </w:r>
+            <w:proofErr w:type="spellStart"/>
+            <w:r>
+              <w:rPr>
+                <w:sz w:val="20"/>
+                <w:szCs w:val="20"/>
+              </w:rPr>
+              <w:t>NEDS_RA_Stimuli_ESN</w:t>
+            </w:r>
+            <w:proofErr w:type="spellEnd"/>
           </w:p>
         </w:tc>
         <w:tc>
@@ -7024,7 +7186,7 @@
                 <w:sz w:val="20"/>
                 <w:szCs w:val="20"/>
               </w:rPr>
-              <w:t>Separate setting</w:t>
+              <w:t>Read aloud stimuli Spanish</w:t>
             </w:r>
           </w:p>
         </w:tc>
@@ -7067,7 +7229,7 @@
                 <w:sz w:val="20"/>
                 <w:szCs w:val="20"/>
               </w:rPr>
-              <w:t>NEDS_TArabic</w:t>
+              <w:t>NEDS_SC_Items</w:t>
             </w:r>
             <w:proofErr w:type="spellEnd"/>
           </w:p>
@@ -7089,7 +7251,7 @@
                 <w:sz w:val="20"/>
                 <w:szCs w:val="20"/>
               </w:rPr>
-              <w:t>Arabic glossary</w:t>
+              <w:t>Scribe items (non-writing)</w:t>
             </w:r>
           </w:p>
         </w:tc>
@@ -7126,15 +7288,13 @@
                 <w:szCs w:val="20"/>
               </w:rPr>
             </w:pPr>
-            <w:proofErr w:type="spellStart"/>
-            <w:r>
-              <w:rPr>
-                <w:sz w:val="20"/>
-                <w:szCs w:val="20"/>
-              </w:rPr>
-              <w:t>NEDS_TCantonese</w:t>
-            </w:r>
-            <w:proofErr w:type="spellEnd"/>
+            <w:r>
+              <w:rPr>
+                <w:sz w:val="20"/>
+                <w:szCs w:val="20"/>
+              </w:rPr>
+              <w:t>NEDS_SS</w:t>
+            </w:r>
           </w:p>
         </w:tc>
         <w:tc>
@@ -7154,7 +7314,7 @@
                 <w:sz w:val="20"/>
                 <w:szCs w:val="20"/>
               </w:rPr>
-              <w:t>Cantonese glossary</w:t>
+              <w:t>Separate setting</w:t>
             </w:r>
           </w:p>
         </w:tc>
@@ -7197,7 +7357,7 @@
                 <w:sz w:val="20"/>
                 <w:szCs w:val="20"/>
               </w:rPr>
-              <w:t>NEDS_TBurmese</w:t>
+              <w:t>NEDS_TArabic</w:t>
             </w:r>
             <w:proofErr w:type="spellEnd"/>
           </w:p>
@@ -7219,7 +7379,7 @@
                 <w:sz w:val="20"/>
                 <w:szCs w:val="20"/>
               </w:rPr>
-              <w:t>Burmese glossary</w:t>
+              <w:t>Arabic glossary</w:t>
             </w:r>
           </w:p>
         </w:tc>
@@ -7262,7 +7422,7 @@
                 <w:sz w:val="20"/>
                 <w:szCs w:val="20"/>
               </w:rPr>
-              <w:t>NEDS_TFilipino</w:t>
+              <w:t>NEDS_TCantonese</w:t>
             </w:r>
             <w:proofErr w:type="spellEnd"/>
           </w:p>
@@ -7284,7 +7444,7 @@
                 <w:sz w:val="20"/>
                 <w:szCs w:val="20"/>
               </w:rPr>
-              <w:t>Filipino glossary</w:t>
+              <w:t>Cantonese glossary</w:t>
             </w:r>
           </w:p>
         </w:tc>
@@ -7327,7 +7487,7 @@
                 <w:sz w:val="20"/>
                 <w:szCs w:val="20"/>
               </w:rPr>
-              <w:t>NEDS_TKorean</w:t>
+              <w:t>NEDS_TBurmese</w:t>
             </w:r>
             <w:proofErr w:type="spellEnd"/>
           </w:p>
@@ -7349,7 +7509,7 @@
                 <w:sz w:val="20"/>
                 <w:szCs w:val="20"/>
               </w:rPr>
-              <w:t>Korean glossary</w:t>
+              <w:t>Burmese glossary</w:t>
             </w:r>
           </w:p>
         </w:tc>
@@ -7392,7 +7552,7 @@
                 <w:sz w:val="20"/>
                 <w:szCs w:val="20"/>
               </w:rPr>
-              <w:t>NEDS_THmong</w:t>
+              <w:t>NEDS_TFilipino</w:t>
             </w:r>
             <w:proofErr w:type="spellEnd"/>
           </w:p>
@@ -7414,7 +7574,7 @@
                 <w:sz w:val="20"/>
                 <w:szCs w:val="20"/>
               </w:rPr>
-              <w:t>Hmong glossary</w:t>
+              <w:t>Filipino glossary</w:t>
             </w:r>
           </w:p>
         </w:tc>
@@ -7457,7 +7617,7 @@
                 <w:sz w:val="20"/>
                 <w:szCs w:val="20"/>
               </w:rPr>
-              <w:t>NEDS_TIllustration</w:t>
+              <w:t>NEDS_TKorean</w:t>
             </w:r>
             <w:proofErr w:type="spellEnd"/>
           </w:p>
@@ -7479,7 +7639,7 @@
                 <w:sz w:val="20"/>
                 <w:szCs w:val="20"/>
               </w:rPr>
-              <w:t>Illustration glossary</w:t>
+              <w:t>Korean glossary</w:t>
             </w:r>
           </w:p>
         </w:tc>
@@ -7522,7 +7682,7 @@
                 <w:sz w:val="20"/>
                 <w:szCs w:val="20"/>
               </w:rPr>
-              <w:t>NEDS_TMandarin</w:t>
+              <w:t>NEDS_THmong</w:t>
             </w:r>
             <w:proofErr w:type="spellEnd"/>
           </w:p>
@@ -7544,7 +7704,7 @@
                 <w:sz w:val="20"/>
                 <w:szCs w:val="20"/>
               </w:rPr>
-              <w:t>Mandarin glossary</w:t>
+              <w:t>Hmong glossary</w:t>
             </w:r>
           </w:p>
         </w:tc>
@@ -7587,7 +7747,7 @@
                 <w:sz w:val="20"/>
                 <w:szCs w:val="20"/>
               </w:rPr>
-              <w:t>NEDS_TPunjabi</w:t>
+              <w:t>NEDS_TIllustration</w:t>
             </w:r>
             <w:proofErr w:type="spellEnd"/>
           </w:p>
@@ -7609,7 +7769,7 @@
                 <w:sz w:val="20"/>
                 <w:szCs w:val="20"/>
               </w:rPr>
-              <w:t>Punjabi glossary</w:t>
+              <w:t>Illustration glossary</w:t>
             </w:r>
           </w:p>
         </w:tc>
@@ -7652,14 +7812,7 @@
                 <w:sz w:val="20"/>
                 <w:szCs w:val="20"/>
               </w:rPr>
-              <w:t>NEDS_TRussian</w:t>
-            </w:r>
-            <w:r>
-              <w:rPr>
-                <w:sz w:val="20"/>
-                <w:szCs w:val="20"/>
-              </w:rPr>
-              <w:t>Gta</w:t>
+              <w:t>NEDS_TMandarin</w:t>
             </w:r>
             <w:proofErr w:type="spellEnd"/>
           </w:p>
@@ -7681,7 +7834,7 @@
                 <w:sz w:val="20"/>
                 <w:szCs w:val="20"/>
               </w:rPr>
-              <w:t>Russian glossary</w:t>
+              <w:t>Mandarin glossary</w:t>
             </w:r>
           </w:p>
         </w:tc>
@@ -7724,7 +7877,7 @@
                 <w:sz w:val="20"/>
                 <w:szCs w:val="20"/>
               </w:rPr>
-              <w:t>NEDS_TSomali</w:t>
+              <w:t>NEDS_TPunjabi</w:t>
             </w:r>
             <w:proofErr w:type="spellEnd"/>
           </w:p>
@@ -7746,7 +7899,7 @@
                 <w:sz w:val="20"/>
                 <w:szCs w:val="20"/>
               </w:rPr>
-              <w:t>Somali glossary</w:t>
+              <w:t>Punjabi glossary</w:t>
             </w:r>
           </w:p>
         </w:tc>
@@ -7789,7 +7942,14 @@
                 <w:sz w:val="20"/>
                 <w:szCs w:val="20"/>
               </w:rPr>
-              <w:t>NEDS_TSpanish</w:t>
+              <w:t>NEDS_TRussian</w:t>
+            </w:r>
+            <w:r>
+              <w:rPr>
+                <w:sz w:val="20"/>
+                <w:szCs w:val="20"/>
+              </w:rPr>
+              <w:t>Gta</w:t>
             </w:r>
             <w:proofErr w:type="spellEnd"/>
           </w:p>
@@ -7811,7 +7971,7 @@
                 <w:sz w:val="20"/>
                 <w:szCs w:val="20"/>
               </w:rPr>
-              <w:t>Spanish glossary</w:t>
+              <w:t>Russian glossary</w:t>
             </w:r>
           </w:p>
         </w:tc>
@@ -7854,7 +8014,7 @@
                 <w:sz w:val="20"/>
                 <w:szCs w:val="20"/>
               </w:rPr>
-              <w:t>NEDS_TUkrainian</w:t>
+              <w:t>NEDS_TSomali</w:t>
             </w:r>
             <w:proofErr w:type="spellEnd"/>
           </w:p>
@@ -7876,7 +8036,7 @@
                 <w:sz w:val="20"/>
                 <w:szCs w:val="20"/>
               </w:rPr>
-              <w:t>Ukrainian glossary</w:t>
+              <w:t>Somali glossary</w:t>
             </w:r>
           </w:p>
         </w:tc>
@@ -7919,7 +8079,7 @@
                 <w:sz w:val="20"/>
                 <w:szCs w:val="20"/>
               </w:rPr>
-              <w:t>NEDS_TVietnamese</w:t>
+              <w:t>NEDS_TSpanish</w:t>
             </w:r>
             <w:proofErr w:type="spellEnd"/>
           </w:p>
@@ -7941,7 +8101,7 @@
                 <w:sz w:val="20"/>
                 <w:szCs w:val="20"/>
               </w:rPr>
-              <w:t>Vietnamese glossary</w:t>
+              <w:t>Spanish glossary</w:t>
             </w:r>
           </w:p>
         </w:tc>
@@ -7984,7 +8144,7 @@
                 <w:sz w:val="20"/>
                 <w:szCs w:val="20"/>
               </w:rPr>
-              <w:t>NEDS_TransDirs</w:t>
+              <w:t>NEDS_TUkrainian</w:t>
             </w:r>
             <w:proofErr w:type="spellEnd"/>
           </w:p>
@@ -8006,7 +8166,7 @@
                 <w:sz w:val="20"/>
                 <w:szCs w:val="20"/>
               </w:rPr>
-              <w:t>Translated test directions</w:t>
+              <w:t>Ukrainian glossary</w:t>
             </w:r>
           </w:p>
         </w:tc>
@@ -8049,14 +8209,7 @@
                 <w:sz w:val="20"/>
                 <w:szCs w:val="20"/>
               </w:rPr>
-              <w:t>NEDS_Simp</w:t>
-            </w:r>
-            <w:r>
-              <w:rPr>
-                <w:sz w:val="20"/>
-                <w:szCs w:val="20"/>
-              </w:rPr>
-              <w:t>Dirs</w:t>
+              <w:t>NEDS_TVietnamese</w:t>
             </w:r>
             <w:proofErr w:type="spellEnd"/>
           </w:p>
@@ -8078,7 +8231,7 @@
                 <w:sz w:val="20"/>
                 <w:szCs w:val="20"/>
               </w:rPr>
-              <w:t>Simplified test directions</w:t>
+              <w:t>Vietnamese glossary</w:t>
             </w:r>
           </w:p>
         </w:tc>
@@ -8121,6 +8274,143 @@
                 <w:sz w:val="20"/>
                 <w:szCs w:val="20"/>
               </w:rPr>
+              <w:t>NEDS_TransDirs</w:t>
+            </w:r>
+            <w:proofErr w:type="spellEnd"/>
+          </w:p>
+        </w:tc>
+        <w:tc>
+          <w:tcPr>
+            <w:tcW w:w="3775" w:type="dxa"/>
+          </w:tcPr>
+          <w:p>
+            <w:pPr>
+              <w:pStyle w:val="SingleSpace"/>
+              <w:rPr>
+                <w:sz w:val="20"/>
+                <w:szCs w:val="20"/>
+              </w:rPr>
+            </w:pPr>
+            <w:r>
+              <w:rPr>
+                <w:sz w:val="20"/>
+                <w:szCs w:val="20"/>
+              </w:rPr>
+              <w:t>Translated test directions</w:t>
+            </w:r>
+          </w:p>
+        </w:tc>
+      </w:tr>
+      <w:tr>
+        <w:trPr>
+          <w:cantSplit/>
+          <w:jc w:val="center"/>
+        </w:trPr>
+        <w:tc>
+          <w:tcPr>
+            <w:tcW w:w="2785" w:type="dxa"/>
+          </w:tcPr>
+          <w:p>
+            <w:pPr>
+              <w:pStyle w:val="SingleSpace"/>
+              <w:rPr>
+                <w:b/>
+                <w:sz w:val="20"/>
+                <w:szCs w:val="20"/>
+              </w:rPr>
+            </w:pPr>
+          </w:p>
+        </w:tc>
+        <w:tc>
+          <w:tcPr>
+            <w:tcW w:w="2790" w:type="dxa"/>
+          </w:tcPr>
+          <w:p>
+            <w:pPr>
+              <w:pStyle w:val="SingleSpace"/>
+              <w:rPr>
+                <w:sz w:val="20"/>
+                <w:szCs w:val="20"/>
+              </w:rPr>
+            </w:pPr>
+            <w:proofErr w:type="spellStart"/>
+            <w:r>
+              <w:rPr>
+                <w:sz w:val="20"/>
+                <w:szCs w:val="20"/>
+              </w:rPr>
+              <w:t>NEDS_Simp</w:t>
+            </w:r>
+            <w:r>
+              <w:rPr>
+                <w:sz w:val="20"/>
+                <w:szCs w:val="20"/>
+              </w:rPr>
+              <w:t>Dirs</w:t>
+            </w:r>
+            <w:proofErr w:type="spellEnd"/>
+          </w:p>
+        </w:tc>
+        <w:tc>
+          <w:tcPr>
+            <w:tcW w:w="3775" w:type="dxa"/>
+          </w:tcPr>
+          <w:p>
+            <w:pPr>
+              <w:pStyle w:val="SingleSpace"/>
+              <w:rPr>
+                <w:sz w:val="20"/>
+                <w:szCs w:val="20"/>
+              </w:rPr>
+            </w:pPr>
+            <w:r>
+              <w:rPr>
+                <w:sz w:val="20"/>
+                <w:szCs w:val="20"/>
+              </w:rPr>
+              <w:t>Simplified test directions</w:t>
+            </w:r>
+          </w:p>
+        </w:tc>
+      </w:tr>
+      <w:tr>
+        <w:trPr>
+          <w:cantSplit/>
+          <w:jc w:val="center"/>
+        </w:trPr>
+        <w:tc>
+          <w:tcPr>
+            <w:tcW w:w="2785" w:type="dxa"/>
+          </w:tcPr>
+          <w:p>
+            <w:pPr>
+              <w:pStyle w:val="SingleSpace"/>
+              <w:rPr>
+                <w:b/>
+                <w:sz w:val="20"/>
+                <w:szCs w:val="20"/>
+              </w:rPr>
+            </w:pPr>
+          </w:p>
+        </w:tc>
+        <w:tc>
+          <w:tcPr>
+            <w:tcW w:w="2790" w:type="dxa"/>
+          </w:tcPr>
+          <w:p>
+            <w:pPr>
+              <w:pStyle w:val="SingleSpace"/>
+              <w:rPr>
+                <w:sz w:val="20"/>
+                <w:szCs w:val="20"/>
+              </w:rPr>
+            </w:pPr>
+            <w:proofErr w:type="spellStart"/>
+            <w:r>
+              <w:rPr>
+                <w:sz w:val="20"/>
+                <w:szCs w:val="20"/>
+              </w:rPr>
               <w:t>NEDS_NoiseBuf</w:t>
             </w:r>
             <w:proofErr w:type="spellEnd"/>
@@ -8144,6 +8434,136 @@
                 <w:szCs w:val="20"/>
               </w:rPr>
               <w:t>Noise buffers</w:t>
+            </w:r>
+          </w:p>
+        </w:tc>
+      </w:tr>
+      <w:tr>
+        <w:trPr>
+          <w:cantSplit/>
+          <w:jc w:val="center"/>
+        </w:trPr>
+        <w:tc>
+          <w:tcPr>
+            <w:tcW w:w="2785" w:type="dxa"/>
+          </w:tcPr>
+          <w:p>
+            <w:pPr>
+              <w:pStyle w:val="SingleSpace"/>
+              <w:rPr>
+                <w:b/>
+                <w:sz w:val="20"/>
+                <w:szCs w:val="20"/>
+              </w:rPr>
+            </w:pPr>
+          </w:p>
+        </w:tc>
+        <w:tc>
+          <w:tcPr>
+            <w:tcW w:w="2790" w:type="dxa"/>
+          </w:tcPr>
+          <w:p>
+            <w:pPr>
+              <w:pStyle w:val="SingleSpace"/>
+              <w:rPr>
+                <w:sz w:val="20"/>
+                <w:szCs w:val="20"/>
+              </w:rPr>
+            </w:pPr>
+            <w:proofErr w:type="spellStart"/>
+            <w:r>
+              <w:rPr>
+                <w:sz w:val="20"/>
+                <w:szCs w:val="20"/>
+              </w:rPr>
+              <w:t>NEDS_PrintDirs</w:t>
+            </w:r>
+            <w:proofErr w:type="spellEnd"/>
+          </w:p>
+        </w:tc>
+        <w:tc>
+          <w:tcPr>
+            <w:tcW w:w="3775" w:type="dxa"/>
+          </w:tcPr>
+          <w:p>
+            <w:pPr>
+              <w:pStyle w:val="SingleSpace"/>
+              <w:rPr>
+                <w:sz w:val="20"/>
+                <w:szCs w:val="20"/>
+              </w:rPr>
+            </w:pPr>
+            <w:r>
+              <w:rPr>
+                <w:sz w:val="20"/>
+                <w:szCs w:val="20"/>
+              </w:rPr>
+              <w:t>Printed test directions in English</w:t>
+            </w:r>
+          </w:p>
+        </w:tc>
+      </w:tr>
+      <w:tr>
+        <w:trPr>
+          <w:cantSplit/>
+          <w:jc w:val="center"/>
+        </w:trPr>
+        <w:tc>
+          <w:tcPr>
+            <w:tcW w:w="2785" w:type="dxa"/>
+          </w:tcPr>
+          <w:p>
+            <w:pPr>
+              <w:pStyle w:val="SingleSpace"/>
+              <w:rPr>
+                <w:b/>
+                <w:sz w:val="20"/>
+                <w:szCs w:val="20"/>
+              </w:rPr>
+            </w:pPr>
+          </w:p>
+        </w:tc>
+        <w:tc>
+          <w:tcPr>
+            <w:tcW w:w="2790" w:type="dxa"/>
+          </w:tcPr>
+          <w:p>
+            <w:pPr>
+              <w:pStyle w:val="SingleSpace"/>
+              <w:rPr>
+                <w:sz w:val="20"/>
+                <w:szCs w:val="20"/>
+              </w:rPr>
+            </w:pPr>
+            <w:proofErr w:type="spellStart"/>
+            <w:r>
+              <w:rPr>
+                <w:sz w:val="20"/>
+                <w:szCs w:val="20"/>
+              </w:rPr>
+              <w:t>NEDS_TransDirs_ASL</w:t>
+            </w:r>
+            <w:proofErr w:type="spellEnd"/>
+          </w:p>
+        </w:tc>
+        <w:tc>
+          <w:tcPr>
+            <w:tcW w:w="3775" w:type="dxa"/>
+          </w:tcPr>
+          <w:p>
+            <w:pPr>
+              <w:pStyle w:val="SingleSpace"/>
+              <w:rPr>
+                <w:sz w:val="20"/>
+                <w:szCs w:val="20"/>
+              </w:rPr>
+            </w:pPr>
+            <w:r>
+              <w:rPr>
+                <w:sz w:val="20"/>
+                <w:szCs w:val="20"/>
+              </w:rPr>
+              <w:t>Translated test directions in ASL</w:t>
             </w:r>
           </w:p>
         </w:tc>
@@ -8935,17 +9355,12 @@
       </w:r>
       <w:proofErr w:type="spellStart"/>
       <w:r>
-        <w:t>NEDS_</w:t>
-      </w:r>
-      <w:proofErr w:type="gramStart"/>
-      <w:r>
-        <w:t>Other</w:t>
+        <w:t>NEDS_Other</w:t>
       </w:r>
       <w:proofErr w:type="spellEnd"/>
       <w:r>
         <w:t>(</w:t>
       </w:r>
-      <w:proofErr w:type="gramEnd"/>
       <w:r>
         <w:rPr>
           <w:i/>
@@ -9008,7 +9423,6 @@
         <w:pStyle w:val="Heading1"/>
       </w:pPr>
       <w:r>
-        <w:lastRenderedPageBreak/>
         <w:t xml:space="preserve">Accessibility Feature </w:t>
       </w:r>
       <w:r>
@@ -14011,7 +14425,6 @@
         <w:pStyle w:val="Heading1"/>
       </w:pPr>
       <w:r>
-        <w:lastRenderedPageBreak/>
         <w:t>Additional Accessibility Feature Codes</w:t>
       </w:r>
     </w:p>
@@ -15745,7 +16158,6 @@
               <w:rPr>
                 <w:b/>
               </w:rPr>
-              <w:lastRenderedPageBreak/>
               <w:t>Thesaurus</w:t>
             </w:r>
           </w:p>
@@ -15937,7 +16349,7 @@
 </file>
 
 <file path=word/endnotes.xml><?xml version="1.0" encoding="utf-8"?>
-<w:endnotes xmlns:wpc="http://schemas.microsoft.com/office/word/2010/wordprocessingCanvas" xmlns:mc="http://schemas.openxmlformats.org/markup-compatibility/2006" xmlns:o="urn:schemas-microsoft-com:office:office" xmlns:r="http://schemas.openxmlformats.org/officeDocument/2006/relationships" xmlns:m="http://schemas.openxmlformats.org/officeDocument/2006/math" xmlns:v="urn:schemas-microsoft-com:vml" xmlns:wp14="http://schemas.microsoft.com/office/word/2010/wordprocessingDrawing" xmlns:wp="http://schemas.openxmlformats.org/drawingml/2006/wordprocessingDrawing" xmlns:w10="urn:schemas-microsoft-com:office:word" xmlns:w="http://schemas.openxmlformats.org/wordprocessingml/2006/main" xmlns:w14="http://schemas.microsoft.com/office/word/2010/wordml" xmlns:w15="http://schemas.microsoft.com/office/word/2012/wordml" xmlns:wpg="http://schemas.microsoft.com/office/word/2010/wordprocessingGroup" xmlns:wpi="http://schemas.microsoft.com/office/word/2010/wordprocessingInk" xmlns:wne="http://schemas.microsoft.com/office/word/2006/wordml" xmlns:wps="http://schemas.microsoft.com/office/word/2010/wordprocessingShape" mc:Ignorable="w14 w15 wp14">
+<w:endnotes xmlns:wpc="http://schemas.microsoft.com/office/word/2010/wordprocessingCanvas" xmlns:cx="http://schemas.microsoft.com/office/drawing/2014/chartex" xmlns:cx1="http://schemas.microsoft.com/office/drawing/2015/9/8/chartex" xmlns:cx2="http://schemas.microsoft.com/office/drawing/2015/10/21/chartex" xmlns:cx3="http://schemas.microsoft.com/office/drawing/2016/5/9/chartex" xmlns:cx4="http://schemas.microsoft.com/office/drawing/2016/5/10/chartex" xmlns:cx5="http://schemas.microsoft.com/office/drawing/2016/5/11/chartex" xmlns:cx6="http://schemas.microsoft.com/office/drawing/2016/5/12/chartex" xmlns:cx7="http://schemas.microsoft.com/office/drawing/2016/5/13/chartex" xmlns:cx8="http://schemas.microsoft.com/office/drawing/2016/5/14/chartex" xmlns:mc="http://schemas.openxmlformats.org/markup-compatibility/2006" xmlns:aink="http://schemas.microsoft.com/office/drawing/2016/ink" xmlns:am3d="http://schemas.microsoft.com/office/drawing/2017/model3d" xmlns:o="urn:schemas-microsoft-com:office:office" xmlns:oel="http://schemas.microsoft.com/office/2019/extlst" xmlns:r="http://schemas.openxmlformats.org/officeDocument/2006/relationships" xmlns:m="http://schemas.openxmlformats.org/officeDocument/2006/math" xmlns:v="urn:schemas-microsoft-com:vml" xmlns:wp14="http://schemas.microsoft.com/office/word/2010/wordprocessingDrawing" xmlns:wp="http://schemas.openxmlformats.org/drawingml/2006/wordprocessingDrawing" xmlns:w10="urn:schemas-microsoft-com:office:word" xmlns:w="http://schemas.openxmlformats.org/wordprocessingml/2006/main" xmlns:w14="http://schemas.microsoft.com/office/word/2010/wordml" xmlns:w15="http://schemas.microsoft.com/office/word/2012/wordml" xmlns:w16cex="http://schemas.microsoft.com/office/word/2018/wordml/cex" xmlns:w16cid="http://schemas.microsoft.com/office/word/2016/wordml/cid" xmlns:w16="http://schemas.microsoft.com/office/word/2018/wordml" xmlns:w16sdtdh="http://schemas.microsoft.com/office/word/2020/wordml/sdtdatahash" xmlns:w16se="http://schemas.microsoft.com/office/word/2015/wordml/symex" xmlns:wpg="http://schemas.microsoft.com/office/word/2010/wordprocessingGroup" xmlns:wpi="http://schemas.microsoft.com/office/word/2010/wordprocessingInk" xmlns:wne="http://schemas.microsoft.com/office/word/2006/wordml" xmlns:wps="http://schemas.microsoft.com/office/word/2010/wordprocessingShape" mc:Ignorable="w14 w15 w16se w16cid w16 w16cex w16sdtdh wp14">
   <w:endnote w:type="separator" w:id="-1">
     <w:p>
       <w:r>
@@ -15956,7 +16368,7 @@
 </file>
 
 <file path=word/footer1.xml><?xml version="1.0" encoding="utf-8"?>
-<w:ftr xmlns:wpc="http://schemas.microsoft.com/office/word/2010/wordprocessingCanvas" xmlns:mc="http://schemas.openxmlformats.org/markup-compatibility/2006" xmlns:o="urn:schemas-microsoft-com:office:office" xmlns:r="http://schemas.openxmlformats.org/officeDocument/2006/relationships" xmlns:m="http://schemas.openxmlformats.org/officeDocument/2006/math" xmlns:v="urn:schemas-microsoft-com:vml" xmlns:wp14="http://schemas.microsoft.com/office/word/2010/wordprocessingDrawing" xmlns:wp="http://schemas.openxmlformats.org/drawingml/2006/wordprocessingDrawing" xmlns:w10="urn:schemas-microsoft-com:office:word" xmlns:w="http://schemas.openxmlformats.org/wordprocessingml/2006/main" xmlns:w14="http://schemas.microsoft.com/office/word/2010/wordml" xmlns:w15="http://schemas.microsoft.com/office/word/2012/wordml" xmlns:wpg="http://schemas.microsoft.com/office/word/2010/wordprocessingGroup" xmlns:wpi="http://schemas.microsoft.com/office/word/2010/wordprocessingInk" xmlns:wne="http://schemas.microsoft.com/office/word/2006/wordml" xmlns:wps="http://schemas.microsoft.com/office/word/2010/wordprocessingShape" mc:Ignorable="w14 w15 wp14">
+<w:ftr xmlns:wpc="http://schemas.microsoft.com/office/word/2010/wordprocessingCanvas" xmlns:cx="http://schemas.microsoft.com/office/drawing/2014/chartex" xmlns:cx1="http://schemas.microsoft.com/office/drawing/2015/9/8/chartex" xmlns:cx2="http://schemas.microsoft.com/office/drawing/2015/10/21/chartex" xmlns:cx3="http://schemas.microsoft.com/office/drawing/2016/5/9/chartex" xmlns:cx4="http://schemas.microsoft.com/office/drawing/2016/5/10/chartex" xmlns:cx5="http://schemas.microsoft.com/office/drawing/2016/5/11/chartex" xmlns:cx6="http://schemas.microsoft.com/office/drawing/2016/5/12/chartex" xmlns:cx7="http://schemas.microsoft.com/office/drawing/2016/5/13/chartex" xmlns:cx8="http://schemas.microsoft.com/office/drawing/2016/5/14/chartex" xmlns:mc="http://schemas.openxmlformats.org/markup-compatibility/2006" xmlns:aink="http://schemas.microsoft.com/office/drawing/2016/ink" xmlns:am3d="http://schemas.microsoft.com/office/drawing/2017/model3d" xmlns:o="urn:schemas-microsoft-com:office:office" xmlns:oel="http://schemas.microsoft.com/office/2019/extlst" xmlns:r="http://schemas.openxmlformats.org/officeDocument/2006/relationships" xmlns:m="http://schemas.openxmlformats.org/officeDocument/2006/math" xmlns:v="urn:schemas-microsoft-com:vml" xmlns:wp14="http://schemas.microsoft.com/office/word/2010/wordprocessingDrawing" xmlns:wp="http://schemas.openxmlformats.org/drawingml/2006/wordprocessingDrawing" xmlns:w10="urn:schemas-microsoft-com:office:word" xmlns:w="http://schemas.openxmlformats.org/wordprocessingml/2006/main" xmlns:w14="http://schemas.microsoft.com/office/word/2010/wordml" xmlns:w15="http://schemas.microsoft.com/office/word/2012/wordml" xmlns:w16cex="http://schemas.microsoft.com/office/word/2018/wordml/cex" xmlns:w16cid="http://schemas.microsoft.com/office/word/2016/wordml/cid" xmlns:w16="http://schemas.microsoft.com/office/word/2018/wordml" xmlns:w16sdtdh="http://schemas.microsoft.com/office/word/2020/wordml/sdtdatahash" xmlns:w16se="http://schemas.microsoft.com/office/word/2015/wordml/symex" xmlns:wpg="http://schemas.microsoft.com/office/word/2010/wordprocessingGroup" xmlns:wpi="http://schemas.microsoft.com/office/word/2010/wordprocessingInk" xmlns:wne="http://schemas.microsoft.com/office/word/2006/wordml" xmlns:wps="http://schemas.microsoft.com/office/word/2010/wordprocessingShape" mc:Ignorable="w14 w15 w16se w16cid w16 w16cex w16sdtdh wp14">
   <w:p>
     <w:pPr>
       <w:pStyle w:val="Footer"/>
@@ -15990,7 +16402,7 @@
 </file>
 
 <file path=word/footnotes.xml><?xml version="1.0" encoding="utf-8"?>
-<w:footnotes xmlns:wpc="http://schemas.microsoft.com/office/word/2010/wordprocessingCanvas" xmlns:mc="http://schemas.openxmlformats.org/markup-compatibility/2006" xmlns:o="urn:schemas-microsoft-com:office:office" xmlns:r="http://schemas.openxmlformats.org/officeDocument/2006/relationships" xmlns:m="http://schemas.openxmlformats.org/officeDocument/2006/math" xmlns:v="urn:schemas-microsoft-com:vml" xmlns:wp14="http://schemas.microsoft.com/office/word/2010/wordprocessingDrawing" xmlns:wp="http://schemas.openxmlformats.org/drawingml/2006/wordprocessingDrawing" xmlns:w10="urn:schemas-microsoft-com:office:word" xmlns:w="http://schemas.openxmlformats.org/wordprocessingml/2006/main" xmlns:w14="http://schemas.microsoft.com/office/word/2010/wordml" xmlns:w15="http://schemas.microsoft.com/office/word/2012/wordml" xmlns:wpg="http://schemas.microsoft.com/office/word/2010/wordprocessingGroup" xmlns:wpi="http://schemas.microsoft.com/office/word/2010/wordprocessingInk" xmlns:wne="http://schemas.microsoft.com/office/word/2006/wordml" xmlns:wps="http://schemas.microsoft.com/office/word/2010/wordprocessingShape" mc:Ignorable="w14 w15 wp14">
+<w:footnotes xmlns:wpc="http://schemas.microsoft.com/office/word/2010/wordprocessingCanvas" xmlns:cx="http://schemas.microsoft.com/office/drawing/2014/chartex" xmlns:cx1="http://schemas.microsoft.com/office/drawing/2015/9/8/chartex" xmlns:cx2="http://schemas.microsoft.com/office/drawing/2015/10/21/chartex" xmlns:cx3="http://schemas.microsoft.com/office/drawing/2016/5/9/chartex" xmlns:cx4="http://schemas.microsoft.com/office/drawing/2016/5/10/chartex" xmlns:cx5="http://schemas.microsoft.com/office/drawing/2016/5/11/chartex" xmlns:cx6="http://schemas.microsoft.com/office/drawing/2016/5/12/chartex" xmlns:cx7="http://schemas.microsoft.com/office/drawing/2016/5/13/chartex" xmlns:cx8="http://schemas.microsoft.com/office/drawing/2016/5/14/chartex" xmlns:mc="http://schemas.openxmlformats.org/markup-compatibility/2006" xmlns:aink="http://schemas.microsoft.com/office/drawing/2016/ink" xmlns:am3d="http://schemas.microsoft.com/office/drawing/2017/model3d" xmlns:o="urn:schemas-microsoft-com:office:office" xmlns:oel="http://schemas.microsoft.com/office/2019/extlst" xmlns:r="http://schemas.openxmlformats.org/officeDocument/2006/relationships" xmlns:m="http://schemas.openxmlformats.org/officeDocument/2006/math" xmlns:v="urn:schemas-microsoft-com:vml" xmlns:wp14="http://schemas.microsoft.com/office/word/2010/wordprocessingDrawing" xmlns:wp="http://schemas.openxmlformats.org/drawingml/2006/wordprocessingDrawing" xmlns:w10="urn:schemas-microsoft-com:office:word" xmlns:w="http://schemas.openxmlformats.org/wordprocessingml/2006/main" xmlns:w14="http://schemas.microsoft.com/office/word/2010/wordml" xmlns:w15="http://schemas.microsoft.com/office/word/2012/wordml" xmlns:w16cex="http://schemas.microsoft.com/office/word/2018/wordml/cex" xmlns:w16cid="http://schemas.microsoft.com/office/word/2016/wordml/cid" xmlns:w16="http://schemas.microsoft.com/office/word/2018/wordml" xmlns:w16sdtdh="http://schemas.microsoft.com/office/word/2020/wordml/sdtdatahash" xmlns:w16se="http://schemas.microsoft.com/office/word/2015/wordml/symex" xmlns:wpg="http://schemas.microsoft.com/office/word/2010/wordprocessingGroup" xmlns:wpi="http://schemas.microsoft.com/office/word/2010/wordprocessingInk" xmlns:wne="http://schemas.microsoft.com/office/word/2006/wordml" xmlns:wps="http://schemas.microsoft.com/office/word/2010/wordprocessingShape" mc:Ignorable="w14 w15 w16se w16cid w16 w16cex w16sdtdh wp14">
   <w:footnote w:type="separator" w:id="-1">
     <w:p>
       <w:r>
@@ -16017,7 +16429,15 @@
         <w:footnoteRef/>
       </w:r>
       <w:r>
-        <w:t xml:space="preserve"> The three letters at the end of braille codes indicate options for literary braille, contracting, and choice of math code. For literary braille, E=EBAE and U=UEB. For contracting, X=Uncontracted and C=Contracted. For math braille codes, N=Nemeth and T=UEB math (based on Taylor math). So TDS_BT_UCN means UEB (U), Contracted (C), and Nemeth Math (N).</w:t>
+        <w:t xml:space="preserve"> The three letters at the end of braille codes indicate options for literary braille, contracting, and choice of math code. For literary braille, E=EBAE and U=UEB. For contracting, X=Uncontracted and C=Contracted. For math braille codes, N=Nemeth and T=UEB math (based on Taylor math). </w:t>
+      </w:r>
+      <w:proofErr w:type="gramStart"/>
+      <w:r>
+        <w:t>So</w:t>
+      </w:r>
+      <w:proofErr w:type="gramEnd"/>
+      <w:r>
+        <w:t xml:space="preserve"> TDS_BT_UCN means UEB (U), Contracted (C), and Nemeth Math (N).</w:t>
       </w:r>
     </w:p>
   </w:footnote>
@@ -16196,7 +16616,7 @@
 </file>
 
 <file path=word/numbering.xml><?xml version="1.0" encoding="utf-8"?>
-<w:numbering xmlns:wpc="http://schemas.microsoft.com/office/word/2010/wordprocessingCanvas" xmlns:mc="http://schemas.openxmlformats.org/markup-compatibility/2006" xmlns:o="urn:schemas-microsoft-com:office:office" xmlns:r="http://schemas.openxmlformats.org/officeDocument/2006/relationships" xmlns:m="http://schemas.openxmlformats.org/officeDocument/2006/math" xmlns:v="urn:schemas-microsoft-com:vml" xmlns:wp14="http://schemas.microsoft.com/office/word/2010/wordprocessingDrawing" xmlns:wp="http://schemas.openxmlformats.org/drawingml/2006/wordprocessingDrawing" xmlns:w10="urn:schemas-microsoft-com:office:word" xmlns:w="http://schemas.openxmlformats.org/wordprocessingml/2006/main" xmlns:w14="http://schemas.microsoft.com/office/word/2010/wordml" xmlns:w15="http://schemas.microsoft.com/office/word/2012/wordml" xmlns:wpg="http://schemas.microsoft.com/office/word/2010/wordprocessingGroup" xmlns:wpi="http://schemas.microsoft.com/office/word/2010/wordprocessingInk" xmlns:wne="http://schemas.microsoft.com/office/word/2006/wordml" xmlns:wps="http://schemas.microsoft.com/office/word/2010/wordprocessingShape" mc:Ignorable="w14 w15 wp14">
+<w:numbering xmlns:wpc="http://schemas.microsoft.com/office/word/2010/wordprocessingCanvas" xmlns:cx="http://schemas.microsoft.com/office/drawing/2014/chartex" xmlns:cx1="http://schemas.microsoft.com/office/drawing/2015/9/8/chartex" xmlns:cx2="http://schemas.microsoft.com/office/drawing/2015/10/21/chartex" xmlns:cx3="http://schemas.microsoft.com/office/drawing/2016/5/9/chartex" xmlns:cx4="http://schemas.microsoft.com/office/drawing/2016/5/10/chartex" xmlns:cx5="http://schemas.microsoft.com/office/drawing/2016/5/11/chartex" xmlns:cx6="http://schemas.microsoft.com/office/drawing/2016/5/12/chartex" xmlns:cx7="http://schemas.microsoft.com/office/drawing/2016/5/13/chartex" xmlns:cx8="http://schemas.microsoft.com/office/drawing/2016/5/14/chartex" xmlns:mc="http://schemas.openxmlformats.org/markup-compatibility/2006" xmlns:aink="http://schemas.microsoft.com/office/drawing/2016/ink" xmlns:am3d="http://schemas.microsoft.com/office/drawing/2017/model3d" xmlns:o="urn:schemas-microsoft-com:office:office" xmlns:oel="http://schemas.microsoft.com/office/2019/extlst" xmlns:r="http://schemas.openxmlformats.org/officeDocument/2006/relationships" xmlns:m="http://schemas.openxmlformats.org/officeDocument/2006/math" xmlns:v="urn:schemas-microsoft-com:vml" xmlns:wp14="http://schemas.microsoft.com/office/word/2010/wordprocessingDrawing" xmlns:wp="http://schemas.openxmlformats.org/drawingml/2006/wordprocessingDrawing" xmlns:w10="urn:schemas-microsoft-com:office:word" xmlns:w="http://schemas.openxmlformats.org/wordprocessingml/2006/main" xmlns:w14="http://schemas.microsoft.com/office/word/2010/wordml" xmlns:w15="http://schemas.microsoft.com/office/word/2012/wordml" xmlns:w16cex="http://schemas.microsoft.com/office/word/2018/wordml/cex" xmlns:w16cid="http://schemas.microsoft.com/office/word/2016/wordml/cid" xmlns:w16="http://schemas.microsoft.com/office/word/2018/wordml" xmlns:w16sdtdh="http://schemas.microsoft.com/office/word/2020/wordml/sdtdatahash" xmlns:w16se="http://schemas.microsoft.com/office/word/2015/wordml/symex" xmlns:wpg="http://schemas.microsoft.com/office/word/2010/wordprocessingGroup" xmlns:wpi="http://schemas.microsoft.com/office/word/2010/wordprocessingInk" xmlns:wne="http://schemas.microsoft.com/office/word/2006/wordml" xmlns:wps="http://schemas.microsoft.com/office/word/2010/wordprocessingShape" mc:Ignorable="w14 w15 w16se w16cid w16 w16cex w16sdtdh wp14">
   <w:abstractNum w:abstractNumId="0" w15:restartNumberingAfterBreak="0">
     <w:nsid w:val="FFFFFF7C"/>
     <w:multiLevelType w:val="singleLevel"/>
@@ -17376,101 +17796,101 @@
       </w:rPr>
     </w:lvl>
   </w:abstractNum>
-  <w:num w:numId="1">
+  <w:num w:numId="1" w16cid:durableId="888340695">
     <w:abstractNumId w:val="11"/>
   </w:num>
-  <w:num w:numId="2">
+  <w:num w:numId="2" w16cid:durableId="1693913532">
     <w:abstractNumId w:val="17"/>
   </w:num>
-  <w:num w:numId="3">
+  <w:num w:numId="3" w16cid:durableId="2070495999">
     <w:abstractNumId w:val="7"/>
   </w:num>
-  <w:num w:numId="4">
+  <w:num w:numId="4" w16cid:durableId="75979446">
     <w:abstractNumId w:val="9"/>
   </w:num>
-  <w:num w:numId="5">
+  <w:num w:numId="5" w16cid:durableId="1548755471">
     <w:abstractNumId w:val="6"/>
   </w:num>
-  <w:num w:numId="6">
+  <w:num w:numId="6" w16cid:durableId="334919126">
     <w:abstractNumId w:val="5"/>
   </w:num>
-  <w:num w:numId="7">
+  <w:num w:numId="7" w16cid:durableId="2006589914">
     <w:abstractNumId w:val="4"/>
   </w:num>
-  <w:num w:numId="8">
+  <w:num w:numId="8" w16cid:durableId="76947608">
     <w:abstractNumId w:val="8"/>
   </w:num>
-  <w:num w:numId="9">
+  <w:num w:numId="9" w16cid:durableId="194733234">
     <w:abstractNumId w:val="3"/>
   </w:num>
-  <w:num w:numId="10">
+  <w:num w:numId="10" w16cid:durableId="488207066">
     <w:abstractNumId w:val="2"/>
   </w:num>
-  <w:num w:numId="11">
+  <w:num w:numId="11" w16cid:durableId="1500845172">
     <w:abstractNumId w:val="1"/>
   </w:num>
-  <w:num w:numId="12">
+  <w:num w:numId="12" w16cid:durableId="1896697312">
     <w:abstractNumId w:val="0"/>
   </w:num>
-  <w:num w:numId="13">
+  <w:num w:numId="13" w16cid:durableId="877156776">
     <w:abstractNumId w:val="16"/>
   </w:num>
-  <w:num w:numId="14">
+  <w:num w:numId="14" w16cid:durableId="171262274">
     <w:abstractNumId w:val="10"/>
   </w:num>
-  <w:num w:numId="15">
+  <w:num w:numId="15" w16cid:durableId="1450394182">
     <w:abstractNumId w:val="9"/>
   </w:num>
-  <w:num w:numId="16">
+  <w:num w:numId="16" w16cid:durableId="1354766147">
     <w:abstractNumId w:val="7"/>
   </w:num>
-  <w:num w:numId="17">
+  <w:num w:numId="17" w16cid:durableId="1267421265">
     <w:abstractNumId w:val="6"/>
   </w:num>
-  <w:num w:numId="18">
+  <w:num w:numId="18" w16cid:durableId="795759727">
     <w:abstractNumId w:val="8"/>
   </w:num>
-  <w:num w:numId="19">
+  <w:num w:numId="19" w16cid:durableId="893849996">
     <w:abstractNumId w:val="3"/>
   </w:num>
-  <w:num w:numId="20">
+  <w:num w:numId="20" w16cid:durableId="19744998">
     <w:abstractNumId w:val="16"/>
   </w:num>
-  <w:num w:numId="21">
+  <w:num w:numId="21" w16cid:durableId="859396184">
     <w:abstractNumId w:val="10"/>
   </w:num>
-  <w:num w:numId="22">
+  <w:num w:numId="22" w16cid:durableId="1551843897">
     <w:abstractNumId w:val="8"/>
     <w:lvlOverride w:ilvl="0">
       <w:startOverride w:val="1"/>
     </w:lvlOverride>
   </w:num>
-  <w:num w:numId="23">
+  <w:num w:numId="23" w16cid:durableId="270015228">
     <w:abstractNumId w:val="3"/>
     <w:lvlOverride w:ilvl="0">
       <w:startOverride w:val="1"/>
     </w:lvlOverride>
   </w:num>
-  <w:num w:numId="24">
+  <w:num w:numId="24" w16cid:durableId="1614437161">
     <w:abstractNumId w:val="18"/>
   </w:num>
-  <w:num w:numId="25">
+  <w:num w:numId="25" w16cid:durableId="653685698">
     <w:abstractNumId w:val="12"/>
   </w:num>
-  <w:num w:numId="26">
+  <w:num w:numId="26" w16cid:durableId="875847717">
     <w:abstractNumId w:val="15"/>
   </w:num>
-  <w:num w:numId="27">
+  <w:num w:numId="27" w16cid:durableId="754597282">
     <w:abstractNumId w:val="14"/>
   </w:num>
-  <w:num w:numId="28">
+  <w:num w:numId="28" w16cid:durableId="1455558616">
     <w:abstractNumId w:val="13"/>
   </w:num>
 </w:numbering>
 </file>
 
 <file path=word/styles.xml><?xml version="1.0" encoding="utf-8"?>
-<w:styles xmlns:mc="http://schemas.openxmlformats.org/markup-compatibility/2006" xmlns:r="http://schemas.openxmlformats.org/officeDocument/2006/relationships" xmlns:w="http://schemas.openxmlformats.org/wordprocessingml/2006/main" xmlns:w14="http://schemas.microsoft.com/office/word/2010/wordml" xmlns:w15="http://schemas.microsoft.com/office/word/2012/wordml" mc:Ignorable="w14 w15">
+<w:styles xmlns:mc="http://schemas.openxmlformats.org/markup-compatibility/2006" xmlns:r="http://schemas.openxmlformats.org/officeDocument/2006/relationships" xmlns:w="http://schemas.openxmlformats.org/wordprocessingml/2006/main" xmlns:w14="http://schemas.microsoft.com/office/word/2010/wordml" xmlns:w15="http://schemas.microsoft.com/office/word/2012/wordml" xmlns:w16cex="http://schemas.microsoft.com/office/word/2018/wordml/cex" xmlns:w16cid="http://schemas.microsoft.com/office/word/2016/wordml/cid" xmlns:w16="http://schemas.microsoft.com/office/word/2018/wordml" xmlns:w16sdtdh="http://schemas.microsoft.com/office/word/2020/wordml/sdtdatahash" xmlns:w16se="http://schemas.microsoft.com/office/word/2015/wordml/symex" mc:Ignorable="w14 w15 w16se w16cid w16 w16cex w16sdtdh">
   <w:docDefaults>
     <w:rPrDefault>
       <w:rPr>
@@ -17482,7 +17902,7 @@
     </w:rPrDefault>
     <w:pPrDefault/>
   </w:docDefaults>
-  <w:latentStyles w:defLockedState="1" w:defUIPriority="99" w:defSemiHidden="0" w:defUnhideWhenUsed="0" w:defQFormat="0" w:count="371">
+  <w:latentStyles w:defLockedState="1" w:defUIPriority="99" w:defSemiHidden="0" w:defUnhideWhenUsed="0" w:defQFormat="0" w:count="376">
     <w:lsdException w:name="Normal" w:locked="0" w:uiPriority="0" w:qFormat="1"/>
     <w:lsdException w:name="heading 1" w:locked="0" w:uiPriority="9" w:qFormat="1"/>
     <w:lsdException w:name="heading 2" w:locked="0" w:semiHidden="1" w:uiPriority="9" w:unhideWhenUsed="1" w:qFormat="1"/>
@@ -17854,6 +18274,11 @@
     <w:lsdException w:name="List Table 5 Dark Accent 6" w:locked="0" w:uiPriority="50"/>
     <w:lsdException w:name="List Table 6 Colorful Accent 6" w:locked="0" w:uiPriority="51"/>
     <w:lsdException w:name="List Table 7 Colorful Accent 6" w:locked="0" w:uiPriority="52"/>
+    <w:lsdException w:name="Mention" w:locked="0" w:semiHidden="1" w:unhideWhenUsed="1"/>
+    <w:lsdException w:name="Smart Hyperlink" w:locked="0" w:semiHidden="1" w:unhideWhenUsed="1"/>
+    <w:lsdException w:name="Hashtag" w:locked="0" w:semiHidden="1" w:unhideWhenUsed="1"/>
+    <w:lsdException w:name="Unresolved Mention" w:locked="0" w:semiHidden="1" w:unhideWhenUsed="1"/>
+    <w:lsdException w:name="Smart Link" w:locked="0" w:semiHidden="1" w:unhideWhenUsed="1"/>
   </w:latentStyles>
   <w:style w:type="paragraph" w:default="1" w:styleId="Normal">
     <w:name w:val="Normal"/>

</xml_diff>